<commit_message>
Removed required constraint on some input fields in the syllabus generator form
</commit_message>
<xml_diff>
--- a/public/word-template/UBC-O_default.docx
+++ b/public/word-template/UBC-O_default.docx
@@ -42,6 +42,8 @@
         </w:rPr>
         <w:t>${land}</w:t>
       </w:r>
+      <w:bookmarkStart w:id="0" w:name="_GoBack"/>
+      <w:bookmarkEnd w:id="0"/>
     </w:p>
     <w:p>
       <w:pPr>
@@ -79,20 +81,19 @@
           <w:rFonts w:ascii="Calibri" w:hAnsi="Calibri" w:cs="Times"/>
         </w:rPr>
       </w:pPr>
+    </w:p>
+    <w:p>
+      <w:pPr>
+        <w:rPr>
+          <w:rFonts w:ascii="Calibri" w:hAnsi="Calibri" w:cs="Times"/>
+        </w:rPr>
+      </w:pPr>
       <w:r>
         <w:rPr>
           <w:rFonts w:ascii="Calibri" w:hAnsi="Calibri" w:cs="Times"/>
         </w:rPr>
         <w:t>${/land}</w:t>
       </w:r>
-    </w:p>
-    <w:p>
-      <w:pPr>
-        <w:rPr>
-          <w:rFonts w:ascii="Calibri" w:hAnsi="Calibri" w:cs="Times"/>
-          <w:szCs w:val="20"/>
-        </w:rPr>
-      </w:pPr>
       <w:r>
         <w:rPr>
           <w:rFonts w:ascii="Calibri" w:hAnsi="Calibri" w:cs="Times"/>
@@ -468,32 +469,6 @@
       <w:r>
         <w:rPr>
           <w:rFonts w:ascii="Calibri" w:hAnsi="Calibri" w:cs="Times"/>
-          <w:b/>
-        </w:rPr>
-        <w:t>Lectures</w:t>
-      </w:r>
-      <w:r>
-        <w:rPr>
-          <w:rFonts w:ascii="Calibri" w:hAnsi="Calibri" w:cs="Times"/>
-        </w:rPr>
-        <w:t xml:space="preserve">: </w:t>
-      </w:r>
-      <w:r>
-        <w:rPr>
-          <w:rFonts w:ascii="Calibri" w:hAnsi="Calibri" w:cs="Times"/>
-        </w:rPr>
-        <w:t>${schedule}</w:t>
-      </w:r>
-      <w:r>
-        <w:rPr>
-          <w:rFonts w:ascii="Calibri" w:hAnsi="Calibri" w:cs="Times"/>
-          <w:b/>
-        </w:rPr>
-        <w:t xml:space="preserve">, </w:t>
-      </w:r>
-      <w:r>
-        <w:rPr>
-          <w:rFonts w:ascii="Calibri" w:hAnsi="Calibri" w:cs="Times"/>
         </w:rPr>
         <w:t>${</w:t>
       </w:r>
@@ -502,7 +477,7 @@
         <w:rPr>
           <w:rFonts w:ascii="Calibri" w:hAnsi="Calibri" w:cs="Times"/>
         </w:rPr>
-        <w:t>courseStartTime</w:t>
+        <w:t>NoCourseLocation</w:t>
       </w:r>
       <w:proofErr w:type="spellEnd"/>
       <w:r>
@@ -511,6 +486,228 @@
         </w:rPr>
         <w:t>}</w:t>
       </w:r>
+    </w:p>
+    <w:p>
+      <w:pPr>
+        <w:rPr>
+          <w:rFonts w:ascii="Calibri" w:hAnsi="Calibri" w:cs="Times"/>
+        </w:rPr>
+      </w:pPr>
+      <w:r>
+        <w:rPr>
+          <w:rFonts w:ascii="Calibri" w:hAnsi="Calibri" w:cs="Times"/>
+          <w:b/>
+        </w:rPr>
+        <w:t>C</w:t>
+      </w:r>
+      <w:r>
+        <w:rPr>
+          <w:rFonts w:ascii="Calibri" w:hAnsi="Calibri" w:cs="Times"/>
+          <w:b/>
+        </w:rPr>
+        <w:t>ourse</w:t>
+      </w:r>
+      <w:r>
+        <w:rPr>
+          <w:rFonts w:ascii="Calibri" w:hAnsi="Calibri" w:cs="Times"/>
+          <w:b/>
+        </w:rPr>
+        <w:t xml:space="preserve"> Location:</w:t>
+      </w:r>
+      <w:r>
+        <w:rPr>
+          <w:rFonts w:ascii="Calibri" w:hAnsi="Calibri" w:cs="Times"/>
+        </w:rPr>
+        <w:t xml:space="preserve"> ${</w:t>
+      </w:r>
+      <w:proofErr w:type="spellStart"/>
+      <w:r>
+        <w:rPr>
+          <w:rFonts w:ascii="Calibri" w:hAnsi="Calibri" w:cs="Times"/>
+        </w:rPr>
+        <w:t>courseLocation</w:t>
+      </w:r>
+      <w:proofErr w:type="spellEnd"/>
+      <w:r>
+        <w:rPr>
+          <w:rFonts w:ascii="Calibri" w:hAnsi="Calibri" w:cs="Times"/>
+        </w:rPr>
+        <w:t>}</w:t>
+      </w:r>
+    </w:p>
+    <w:p>
+      <w:pPr>
+        <w:rPr>
+          <w:rFonts w:ascii="Calibri" w:hAnsi="Calibri" w:cs="Times"/>
+        </w:rPr>
+      </w:pPr>
+      <w:r>
+        <w:rPr>
+          <w:rFonts w:ascii="Calibri" w:hAnsi="Calibri" w:cs="Times"/>
+        </w:rPr>
+        <w:t>${/</w:t>
+      </w:r>
+      <w:proofErr w:type="spellStart"/>
+      <w:r>
+        <w:rPr>
+          <w:rFonts w:ascii="Calibri" w:hAnsi="Calibri" w:cs="Times"/>
+        </w:rPr>
+        <w:t>NoCourseLocation</w:t>
+      </w:r>
+      <w:proofErr w:type="spellEnd"/>
+      <w:r>
+        <w:rPr>
+          <w:rFonts w:ascii="Calibri" w:hAnsi="Calibri" w:cs="Times"/>
+        </w:rPr>
+        <w:t>}</w:t>
+      </w:r>
+    </w:p>
+    <w:p>
+      <w:pPr>
+        <w:rPr>
+          <w:rFonts w:ascii="Calibri" w:hAnsi="Calibri" w:cs="Times"/>
+        </w:rPr>
+      </w:pPr>
+      <w:r>
+        <w:rPr>
+          <w:rFonts w:ascii="Calibri" w:hAnsi="Calibri" w:cs="Times"/>
+        </w:rPr>
+        <w:t>${</w:t>
+      </w:r>
+      <w:proofErr w:type="spellStart"/>
+      <w:r>
+        <w:rPr>
+          <w:rFonts w:ascii="Calibri" w:hAnsi="Calibri" w:cs="Times"/>
+        </w:rPr>
+        <w:t>NoCourse</w:t>
+      </w:r>
+      <w:r>
+        <w:rPr>
+          <w:rFonts w:ascii="Calibri" w:hAnsi="Calibri" w:cs="Times"/>
+        </w:rPr>
+        <w:t>Days</w:t>
+      </w:r>
+      <w:proofErr w:type="spellEnd"/>
+      <w:r>
+        <w:rPr>
+          <w:rFonts w:ascii="Calibri" w:hAnsi="Calibri" w:cs="Times"/>
+        </w:rPr>
+        <w:t>}</w:t>
+      </w:r>
+    </w:p>
+    <w:p>
+      <w:pPr>
+        <w:rPr>
+          <w:rFonts w:ascii="Calibri" w:hAnsi="Calibri" w:cs="Times"/>
+        </w:rPr>
+      </w:pPr>
+      <w:r>
+        <w:rPr>
+          <w:rFonts w:ascii="Calibri" w:hAnsi="Calibri" w:cs="Times"/>
+          <w:b/>
+        </w:rPr>
+        <w:t>C</w:t>
+      </w:r>
+      <w:r>
+        <w:rPr>
+          <w:rFonts w:ascii="Calibri" w:hAnsi="Calibri" w:cs="Times"/>
+          <w:b/>
+        </w:rPr>
+        <w:t>ourse</w:t>
+      </w:r>
+      <w:r>
+        <w:rPr>
+          <w:rFonts w:ascii="Calibri" w:hAnsi="Calibri" w:cs="Times"/>
+          <w:b/>
+        </w:rPr>
+        <w:t xml:space="preserve"> Days:</w:t>
+      </w:r>
+      <w:r>
+        <w:rPr>
+          <w:rFonts w:ascii="Calibri" w:hAnsi="Calibri" w:cs="Times"/>
+        </w:rPr>
+        <w:t xml:space="preserve"> ${schedule}</w:t>
+      </w:r>
+    </w:p>
+    <w:p>
+      <w:pPr>
+        <w:rPr>
+          <w:rFonts w:ascii="Calibri" w:hAnsi="Calibri" w:cs="Times"/>
+        </w:rPr>
+      </w:pPr>
+      <w:r>
+        <w:rPr>
+          <w:rFonts w:ascii="Calibri" w:hAnsi="Calibri" w:cs="Times"/>
+        </w:rPr>
+        <w:t>${/</w:t>
+      </w:r>
+      <w:proofErr w:type="spellStart"/>
+      <w:r>
+        <w:rPr>
+          <w:rFonts w:ascii="Calibri" w:hAnsi="Calibri" w:cs="Times"/>
+        </w:rPr>
+        <w:t>NoCourse</w:t>
+      </w:r>
+      <w:r>
+        <w:rPr>
+          <w:rFonts w:ascii="Calibri" w:hAnsi="Calibri" w:cs="Times"/>
+        </w:rPr>
+        <w:t>Days</w:t>
+      </w:r>
+      <w:proofErr w:type="spellEnd"/>
+      <w:r>
+        <w:rPr>
+          <w:rFonts w:ascii="Calibri" w:hAnsi="Calibri" w:cs="Times"/>
+        </w:rPr>
+        <w:t>}</w:t>
+      </w:r>
+    </w:p>
+    <w:p>
+      <w:pPr>
+        <w:rPr>
+          <w:rFonts w:ascii="Calibri" w:hAnsi="Calibri" w:cs="Times"/>
+        </w:rPr>
+      </w:pPr>
+      <w:r>
+        <w:rPr>
+          <w:rFonts w:ascii="Calibri" w:hAnsi="Calibri" w:cs="Times"/>
+        </w:rPr>
+        <w:t>${</w:t>
+      </w:r>
+      <w:proofErr w:type="spellStart"/>
+      <w:r>
+        <w:rPr>
+          <w:rFonts w:ascii="Calibri" w:hAnsi="Calibri" w:cs="Times"/>
+        </w:rPr>
+        <w:t>NoC</w:t>
+      </w:r>
+      <w:r>
+        <w:rPr>
+          <w:rFonts w:ascii="Calibri" w:hAnsi="Calibri" w:cs="Times"/>
+        </w:rPr>
+        <w:t>lassHours</w:t>
+      </w:r>
+      <w:proofErr w:type="spellEnd"/>
+      <w:r>
+        <w:rPr>
+          <w:rFonts w:ascii="Calibri" w:hAnsi="Calibri" w:cs="Times"/>
+        </w:rPr>
+        <w:t>}</w:t>
+      </w:r>
+    </w:p>
+    <w:p>
+      <w:pPr>
+        <w:rPr>
+          <w:rFonts w:ascii="Calibri" w:hAnsi="Calibri" w:cs="Times"/>
+        </w:rPr>
+      </w:pPr>
+      <w:r>
+        <w:rPr>
+          <w:rFonts w:ascii="Calibri" w:hAnsi="Calibri" w:cs="Times"/>
+          <w:b/>
+        </w:rPr>
+        <w:t>Class Hours:</w:t>
+      </w:r>
       <w:r>
         <w:rPr>
           <w:rFonts w:ascii="Calibri" w:hAnsi="Calibri" w:cs="Times"/>
@@ -521,11 +718,128 @@
         <w:rPr>
           <w:rFonts w:ascii="Calibri" w:hAnsi="Calibri" w:cs="Times"/>
         </w:rPr>
-        <w:t>-</w:t>
-      </w:r>
-      <w:r>
-        <w:rPr>
-          <w:rFonts w:ascii="Calibri" w:hAnsi="Calibri" w:cs="Times"/>
+        <w:t>${</w:t>
+      </w:r>
+      <w:proofErr w:type="spellStart"/>
+      <w:r>
+        <w:rPr>
+          <w:rFonts w:ascii="Calibri" w:hAnsi="Calibri" w:cs="Times"/>
+        </w:rPr>
+        <w:t>classStartTime</w:t>
+      </w:r>
+      <w:proofErr w:type="spellEnd"/>
+      <w:r>
+        <w:rPr>
+          <w:rFonts w:ascii="Calibri" w:hAnsi="Calibri" w:cs="Times"/>
+        </w:rPr>
+        <w:t>} - ${</w:t>
+      </w:r>
+      <w:proofErr w:type="spellStart"/>
+      <w:r>
+        <w:rPr>
+          <w:rFonts w:ascii="Calibri" w:hAnsi="Calibri" w:cs="Times"/>
+        </w:rPr>
+        <w:t>classEndTime</w:t>
+      </w:r>
+      <w:proofErr w:type="spellEnd"/>
+      <w:r>
+        <w:rPr>
+          <w:rFonts w:ascii="Calibri" w:hAnsi="Calibri" w:cs="Times"/>
+        </w:rPr>
+        <w:t>}</w:t>
+      </w:r>
+    </w:p>
+    <w:p>
+      <w:pPr>
+        <w:rPr>
+          <w:rFonts w:ascii="Calibri" w:hAnsi="Calibri" w:cs="Times"/>
+        </w:rPr>
+      </w:pPr>
+      <w:r>
+        <w:rPr>
+          <w:rFonts w:ascii="Calibri" w:hAnsi="Calibri" w:cs="Times"/>
+        </w:rPr>
+        <w:t>${/</w:t>
+      </w:r>
+      <w:proofErr w:type="spellStart"/>
+      <w:r>
+        <w:rPr>
+          <w:rFonts w:ascii="Calibri" w:hAnsi="Calibri" w:cs="Times"/>
+        </w:rPr>
+        <w:t>No</w:t>
+      </w:r>
+      <w:r>
+        <w:rPr>
+          <w:rFonts w:ascii="Calibri" w:hAnsi="Calibri" w:cs="Times"/>
+        </w:rPr>
+        <w:t>ClassHours</w:t>
+      </w:r>
+      <w:proofErr w:type="spellEnd"/>
+      <w:r>
+        <w:rPr>
+          <w:rFonts w:ascii="Calibri" w:hAnsi="Calibri" w:cs="Times"/>
+        </w:rPr>
+        <w:t>}</w:t>
+      </w:r>
+    </w:p>
+    <w:p>
+      <w:pPr>
+        <w:rPr>
+          <w:rFonts w:ascii="Calibri" w:hAnsi="Calibri" w:cs="Times"/>
+        </w:rPr>
+      </w:pPr>
+      <w:r>
+        <w:rPr>
+          <w:rFonts w:ascii="Calibri" w:hAnsi="Calibri" w:cs="Times"/>
+        </w:rPr>
+        <w:t>${</w:t>
+      </w:r>
+      <w:proofErr w:type="spellStart"/>
+      <w:r>
+        <w:rPr>
+          <w:rFonts w:ascii="Calibri" w:hAnsi="Calibri" w:cs="Times"/>
+        </w:rPr>
+        <w:t>No</w:t>
+      </w:r>
+      <w:r>
+        <w:rPr>
+          <w:rFonts w:ascii="Calibri" w:hAnsi="Calibri" w:cs="Times"/>
+        </w:rPr>
+        <w:t>OfficeHours</w:t>
+      </w:r>
+      <w:proofErr w:type="spellEnd"/>
+      <w:r>
+        <w:rPr>
+          <w:rFonts w:ascii="Calibri" w:hAnsi="Calibri" w:cs="Times"/>
+        </w:rPr>
+        <w:t>}</w:t>
+      </w:r>
+    </w:p>
+    <w:p>
+      <w:pPr>
+        <w:rPr>
+          <w:rFonts w:ascii="Calibri" w:hAnsi="Calibri" w:cs="Times"/>
+          <w:b/>
+        </w:rPr>
+      </w:pPr>
+      <w:r>
+        <w:rPr>
+          <w:rFonts w:ascii="Calibri" w:hAnsi="Calibri" w:cs="Times"/>
+          <w:b/>
+        </w:rPr>
+        <w:t>Office hours</w:t>
+      </w:r>
+      <w:r>
+        <w:rPr>
+          <w:rFonts w:ascii="Calibri" w:hAnsi="Calibri" w:cs="Times"/>
+          <w:b/>
+        </w:rPr>
+        <w:t>:</w:t>
+      </w:r>
+      <w:r>
+        <w:rPr>
+          <w:rFonts w:ascii="Calibri" w:hAnsi="Calibri" w:cs="Times"/>
+          <w:b/>
         </w:rPr>
         <w:t xml:space="preserve"> </w:t>
       </w:r>
@@ -540,7 +854,19 @@
         <w:rPr>
           <w:rFonts w:ascii="Calibri" w:hAnsi="Calibri" w:cs="Times"/>
         </w:rPr>
-        <w:t>courseEndTime</w:t>
+        <w:t>office</w:t>
+      </w:r>
+      <w:r>
+        <w:rPr>
+          <w:rFonts w:ascii="Calibri" w:hAnsi="Calibri" w:cs="Times"/>
+        </w:rPr>
+        <w:t>H</w:t>
+      </w:r>
+      <w:r>
+        <w:rPr>
+          <w:rFonts w:ascii="Calibri" w:hAnsi="Calibri" w:cs="Times"/>
+        </w:rPr>
+        <w:t>our</w:t>
       </w:r>
       <w:proofErr w:type="spellEnd"/>
       <w:r>
@@ -549,12 +875,46 @@
         </w:rPr>
         <w:t>}</w:t>
       </w:r>
-      <w:r>
-        <w:rPr>
-          <w:rFonts w:ascii="Calibri" w:hAnsi="Calibri" w:cs="Times"/>
-        </w:rPr>
-        <w:t xml:space="preserve"> in </w:t>
-      </w:r>
+    </w:p>
+    <w:p>
+      <w:pPr>
+        <w:rPr>
+          <w:rFonts w:ascii="Calibri" w:hAnsi="Calibri" w:cs="Times"/>
+        </w:rPr>
+      </w:pPr>
+      <w:r>
+        <w:rPr>
+          <w:rFonts w:ascii="Calibri" w:hAnsi="Calibri" w:cs="Times"/>
+        </w:rPr>
+        <w:t>${/</w:t>
+      </w:r>
+      <w:proofErr w:type="spellStart"/>
+      <w:r>
+        <w:rPr>
+          <w:rFonts w:ascii="Calibri" w:hAnsi="Calibri" w:cs="Times"/>
+        </w:rPr>
+        <w:t>No</w:t>
+      </w:r>
+      <w:r>
+        <w:rPr>
+          <w:rFonts w:ascii="Calibri" w:hAnsi="Calibri" w:cs="Times"/>
+        </w:rPr>
+        <w:t>OfficeHours</w:t>
+      </w:r>
+      <w:proofErr w:type="spellEnd"/>
+      <w:r>
+        <w:rPr>
+          <w:rFonts w:ascii="Calibri" w:hAnsi="Calibri" w:cs="Times"/>
+        </w:rPr>
+        <w:t>}</w:t>
+      </w:r>
+    </w:p>
+    <w:p>
+      <w:pPr>
+        <w:rPr>
+          <w:rFonts w:ascii="Calibri" w:hAnsi="Calibri" w:cs="Times"/>
+        </w:rPr>
+      </w:pPr>
       <w:r>
         <w:rPr>
           <w:rFonts w:ascii="Calibri" w:hAnsi="Calibri" w:cs="Times"/>
@@ -566,7 +926,7 @@
         <w:rPr>
           <w:rFonts w:ascii="Calibri" w:hAnsi="Calibri" w:cs="Times"/>
         </w:rPr>
-        <w:t>courseLocation</w:t>
+        <w:t>NocourseFormat</w:t>
       </w:r>
       <w:proofErr w:type="spellEnd"/>
       <w:r>
@@ -580,30 +940,49 @@
       <w:pPr>
         <w:rPr>
           <w:rFonts w:ascii="Calibri" w:hAnsi="Calibri" w:cs="Times"/>
-          <w:b/>
-        </w:rPr>
-      </w:pPr>
-      <w:r>
-        <w:rPr>
-          <w:rFonts w:ascii="Calibri" w:hAnsi="Calibri" w:cs="Times"/>
-          <w:b/>
-        </w:rPr>
-        <w:t>Office hours</w:t>
-      </w:r>
-      <w:r>
-        <w:rPr>
-          <w:rFonts w:ascii="Calibri" w:hAnsi="Calibri" w:cs="Times"/>
-          <w:b/>
-        </w:rPr>
-        <w:t>:</w:t>
-      </w:r>
-      <w:r>
-        <w:rPr>
-          <w:rFonts w:ascii="Calibri" w:hAnsi="Calibri" w:cs="Times"/>
-          <w:b/>
-        </w:rPr>
-        <w:t xml:space="preserve"> </w:t>
-      </w:r>
+        </w:rPr>
+      </w:pPr>
+    </w:p>
+    <w:p>
+      <w:pPr>
+        <w:rPr>
+          <w:rFonts w:ascii="Calibri" w:hAnsi="Calibri" w:cs="Times"/>
+          <w:b/>
+          <w:u w:val="single"/>
+        </w:rPr>
+      </w:pPr>
+      <w:r>
+        <w:rPr>
+          <w:rFonts w:ascii="Calibri" w:hAnsi="Calibri" w:cs="Times"/>
+          <w:b/>
+          <w:u w:val="single"/>
+        </w:rPr>
+        <w:t xml:space="preserve">Course </w:t>
+      </w:r>
+      <w:r>
+        <w:rPr>
+          <w:rFonts w:ascii="Calibri" w:hAnsi="Calibri" w:cs="Times"/>
+          <w:b/>
+          <w:u w:val="single"/>
+        </w:rPr>
+        <w:t>Format</w:t>
+      </w:r>
+    </w:p>
+    <w:p>
+      <w:pPr>
+        <w:rPr>
+          <w:rFonts w:ascii="Calibri" w:hAnsi="Calibri" w:cs="Times"/>
+          <w:b/>
+          <w:u w:val="single"/>
+        </w:rPr>
+      </w:pPr>
+    </w:p>
+    <w:p>
+      <w:pPr>
+        <w:rPr>
+          <w:rFonts w:ascii="Calibri" w:hAnsi="Calibri" w:cs="Times"/>
+        </w:rPr>
+      </w:pPr>
       <w:r>
         <w:rPr>
           <w:rFonts w:ascii="Calibri" w:hAnsi="Calibri" w:cs="Times"/>
@@ -615,7 +994,19 @@
         <w:rPr>
           <w:rFonts w:ascii="Calibri" w:hAnsi="Calibri" w:cs="Times"/>
         </w:rPr>
-        <w:t>office_hour</w:t>
+        <w:t>course</w:t>
+      </w:r>
+      <w:r>
+        <w:rPr>
+          <w:rFonts w:ascii="Calibri" w:hAnsi="Calibri" w:cs="Times"/>
+        </w:rPr>
+        <w:t>F</w:t>
+      </w:r>
+      <w:r>
+        <w:rPr>
+          <w:rFonts w:ascii="Calibri" w:hAnsi="Calibri" w:cs="Times"/>
+        </w:rPr>
+        <w:t>ormat</w:t>
       </w:r>
       <w:proofErr w:type="spellEnd"/>
       <w:r>
@@ -629,10 +1020,88 @@
       <w:pPr>
         <w:rPr>
           <w:rFonts w:ascii="Calibri" w:hAnsi="Calibri" w:cs="Times"/>
+        </w:rPr>
+      </w:pPr>
+      <w:r>
+        <w:rPr>
+          <w:rFonts w:ascii="Calibri" w:hAnsi="Calibri" w:cs="Times"/>
+        </w:rPr>
+        <w:t>${/</w:t>
+      </w:r>
+      <w:proofErr w:type="spellStart"/>
+      <w:r>
+        <w:rPr>
+          <w:rFonts w:ascii="Calibri" w:hAnsi="Calibri" w:cs="Times"/>
+        </w:rPr>
+        <w:t>NocourseFormat</w:t>
+      </w:r>
+      <w:proofErr w:type="spellEnd"/>
+      <w:r>
+        <w:rPr>
+          <w:rFonts w:ascii="Calibri" w:hAnsi="Calibri" w:cs="Times"/>
+        </w:rPr>
+        <w:t>}</w:t>
+      </w:r>
+    </w:p>
+    <w:p>
+      <w:pPr>
+        <w:rPr>
+          <w:rFonts w:ascii="Calibri" w:hAnsi="Calibri" w:cs="Times"/>
+        </w:rPr>
+      </w:pPr>
+      <w:r>
+        <w:rPr>
+          <w:rFonts w:ascii="Calibri" w:hAnsi="Calibri" w:cs="Times"/>
+        </w:rPr>
+        <w:t>${</w:t>
+      </w:r>
+      <w:proofErr w:type="spellStart"/>
+      <w:r>
+        <w:rPr>
+          <w:rFonts w:ascii="Calibri" w:hAnsi="Calibri" w:cs="Times"/>
+        </w:rPr>
+        <w:t>NocourseOverview</w:t>
+      </w:r>
+      <w:proofErr w:type="spellEnd"/>
+      <w:r>
+        <w:rPr>
+          <w:rFonts w:ascii="Calibri" w:hAnsi="Calibri" w:cs="Times"/>
+        </w:rPr>
+        <w:t>}</w:t>
+      </w:r>
+    </w:p>
+    <w:p>
+      <w:pPr>
+        <w:rPr>
+          <w:rFonts w:ascii="Calibri" w:hAnsi="Calibri" w:cs="Times"/>
+        </w:rPr>
+      </w:pPr>
+    </w:p>
+    <w:p>
+      <w:pPr>
+        <w:rPr>
+          <w:rFonts w:ascii="Calibri" w:hAnsi="Calibri" w:cs="Times"/>
           <w:b/>
           <w:u w:val="single"/>
         </w:rPr>
       </w:pPr>
+      <w:r>
+        <w:rPr>
+          <w:rFonts w:ascii="Calibri" w:hAnsi="Calibri" w:cs="Times"/>
+          <w:b/>
+          <w:u w:val="single"/>
+        </w:rPr>
+        <w:t>Course Overview, Content and Objectives</w:t>
+      </w:r>
+    </w:p>
+    <w:p>
+      <w:pPr>
+        <w:rPr>
+          <w:rFonts w:ascii="Calibri" w:hAnsi="Calibri" w:cs="Times"/>
+          <w:b/>
+          <w:u w:val="single"/>
+        </w:rPr>
+      </w:pPr>
     </w:p>
     <w:p>
       <w:pPr>
@@ -651,7 +1120,19 @@
         <w:rPr>
           <w:rFonts w:ascii="Calibri" w:hAnsi="Calibri" w:cs="Times"/>
         </w:rPr>
-        <w:t>NocourseFormat</w:t>
+        <w:t>course</w:t>
+      </w:r>
+      <w:r>
+        <w:rPr>
+          <w:rFonts w:ascii="Calibri" w:hAnsi="Calibri" w:cs="Times"/>
+        </w:rPr>
+        <w:t>O</w:t>
+      </w:r>
+      <w:r>
+        <w:rPr>
+          <w:rFonts w:ascii="Calibri" w:hAnsi="Calibri" w:cs="Times"/>
+        </w:rPr>
+        <w:t>verview</w:t>
       </w:r>
       <w:proofErr w:type="spellEnd"/>
       <w:r>
@@ -665,6 +1146,79 @@
       <w:pPr>
         <w:rPr>
           <w:rFonts w:ascii="Calibri" w:hAnsi="Calibri" w:cs="Times"/>
+        </w:rPr>
+      </w:pPr>
+      <w:r>
+        <w:rPr>
+          <w:rFonts w:ascii="Calibri" w:hAnsi="Calibri" w:cs="Times"/>
+        </w:rPr>
+        <w:t>${</w:t>
+      </w:r>
+      <w:r>
+        <w:rPr>
+          <w:rFonts w:ascii="Calibri" w:hAnsi="Calibri" w:cs="Times"/>
+        </w:rPr>
+        <w:t>/</w:t>
+      </w:r>
+      <w:proofErr w:type="spellStart"/>
+      <w:r>
+        <w:rPr>
+          <w:rFonts w:ascii="Calibri" w:hAnsi="Calibri" w:cs="Times"/>
+        </w:rPr>
+        <w:t>No</w:t>
+      </w:r>
+      <w:r>
+        <w:rPr>
+          <w:rFonts w:ascii="Calibri" w:hAnsi="Calibri" w:cs="Times"/>
+        </w:rPr>
+        <w:t>courseOverview</w:t>
+      </w:r>
+      <w:proofErr w:type="spellEnd"/>
+      <w:r>
+        <w:rPr>
+          <w:rFonts w:ascii="Calibri" w:hAnsi="Calibri" w:cs="Times"/>
+        </w:rPr>
+        <w:t>}</w:t>
+      </w:r>
+    </w:p>
+    <w:p>
+      <w:pPr>
+        <w:rPr>
+          <w:rFonts w:ascii="Calibri" w:hAnsi="Calibri" w:cs="Times"/>
+        </w:rPr>
+      </w:pPr>
+      <w:r>
+        <w:rPr>
+          <w:rFonts w:ascii="Calibri" w:hAnsi="Calibri" w:cs="Times"/>
+        </w:rPr>
+        <w:t>${</w:t>
+      </w:r>
+      <w:proofErr w:type="spellStart"/>
+      <w:r>
+        <w:rPr>
+          <w:rFonts w:ascii="Calibri" w:hAnsi="Calibri" w:cs="Times"/>
+        </w:rPr>
+        <w:t>NolearningOutcomes</w:t>
+      </w:r>
+      <w:proofErr w:type="spellEnd"/>
+      <w:r>
+        <w:rPr>
+          <w:rFonts w:ascii="Calibri" w:hAnsi="Calibri" w:cs="Times"/>
+        </w:rPr>
+        <w:t>}</w:t>
+      </w:r>
+    </w:p>
+    <w:p>
+      <w:pPr>
+        <w:rPr>
+          <w:rFonts w:ascii="Calibri" w:hAnsi="Calibri" w:cs="Times"/>
+        </w:rPr>
+      </w:pPr>
+    </w:p>
+    <w:p>
+      <w:pPr>
+        <w:rPr>
+          <w:rFonts w:ascii="Calibri" w:hAnsi="Calibri" w:cs="Times"/>
           <w:b/>
           <w:u w:val="single"/>
         </w:rPr>
@@ -675,25 +1229,190 @@
           <w:b/>
           <w:u w:val="single"/>
         </w:rPr>
-        <w:t xml:space="preserve">Course </w:t>
-      </w:r>
-      <w:r>
+        <w:t>Learning Outcomes</w:t>
+      </w:r>
+    </w:p>
+    <w:p>
+      <w:pPr>
         <w:rPr>
           <w:rFonts w:ascii="Calibri" w:hAnsi="Calibri" w:cs="Times"/>
           <w:b/>
           <w:u w:val="single"/>
         </w:rPr>
-        <w:t>Format</w:t>
-      </w:r>
-    </w:p>
-    <w:p>
-      <w:pPr>
-        <w:rPr>
-          <w:rFonts w:ascii="Calibri" w:hAnsi="Calibri" w:cs="Times"/>
-          <w:b/>
+      </w:pPr>
+    </w:p>
+    <w:p>
+      <w:pPr>
+        <w:rPr>
+          <w:rFonts w:ascii="Calibri" w:hAnsi="Calibri" w:cs="Times"/>
+          <w:i/>
+        </w:rPr>
+      </w:pPr>
+      <w:r>
+        <w:rPr>
+          <w:rFonts w:ascii="Calibri" w:hAnsi="Calibri" w:cs="Times"/>
+          <w:i/>
+        </w:rPr>
+        <w:t>Upon completion of this course, students will be able to</w:t>
+      </w:r>
+      <w:r>
+        <w:rPr>
+          <w:rFonts w:ascii="Calibri" w:hAnsi="Calibri" w:cs="Times"/>
+          <w:i/>
+        </w:rPr>
+        <w:t>…</w:t>
+      </w:r>
+    </w:p>
+    <w:p>
+      <w:pPr>
+        <w:rPr>
+          <w:rFonts w:ascii="Calibri" w:hAnsi="Calibri" w:cs="Times"/>
+        </w:rPr>
+      </w:pPr>
+      <w:r>
+        <w:rPr>
+          <w:rFonts w:ascii="Calibri" w:hAnsi="Calibri" w:cs="Times"/>
+        </w:rPr>
+        <w:t>${</w:t>
+      </w:r>
+      <w:proofErr w:type="spellStart"/>
+      <w:r>
+        <w:rPr>
+          <w:rFonts w:ascii="Calibri" w:hAnsi="Calibri" w:cs="Times"/>
+        </w:rPr>
+        <w:t>learning</w:t>
+      </w:r>
+      <w:r>
+        <w:rPr>
+          <w:rFonts w:ascii="Calibri" w:hAnsi="Calibri" w:cs="Times"/>
+        </w:rPr>
+        <w:t>O</w:t>
+      </w:r>
+      <w:r>
+        <w:rPr>
+          <w:rFonts w:ascii="Calibri" w:hAnsi="Calibri" w:cs="Times"/>
+        </w:rPr>
+        <w:t>utcomes</w:t>
+      </w:r>
+      <w:proofErr w:type="spellEnd"/>
+      <w:r>
+        <w:rPr>
+          <w:rFonts w:ascii="Calibri" w:hAnsi="Calibri" w:cs="Times"/>
+        </w:rPr>
+        <w:t>}</w:t>
+      </w:r>
+    </w:p>
+    <w:p>
+      <w:pPr>
+        <w:rPr>
+          <w:rFonts w:ascii="Calibri" w:hAnsi="Calibri" w:cs="Times"/>
+        </w:rPr>
+      </w:pPr>
+      <w:r>
+        <w:rPr>
+          <w:rFonts w:ascii="Calibri" w:hAnsi="Calibri" w:cs="Times"/>
+        </w:rPr>
+        <w:t>${</w:t>
+      </w:r>
+      <w:r>
+        <w:rPr>
+          <w:rFonts w:ascii="Calibri" w:hAnsi="Calibri" w:cs="Times"/>
+        </w:rPr>
+        <w:t>/</w:t>
+      </w:r>
+      <w:proofErr w:type="spellStart"/>
+      <w:r>
+        <w:rPr>
+          <w:rFonts w:ascii="Calibri" w:hAnsi="Calibri" w:cs="Times"/>
+        </w:rPr>
+        <w:t>NolearningOutcomes</w:t>
+      </w:r>
+      <w:proofErr w:type="spellEnd"/>
+      <w:r>
+        <w:rPr>
+          <w:rFonts w:ascii="Calibri" w:hAnsi="Calibri" w:cs="Times"/>
+        </w:rPr>
+        <w:t>}</w:t>
+      </w:r>
+    </w:p>
+    <w:p>
+      <w:pPr>
+        <w:rPr>
+          <w:rStyle w:val="normaltextrun"/>
+          <w:rFonts w:ascii="Calibri" w:hAnsi="Calibri" w:cs="Times"/>
+        </w:rPr>
+      </w:pPr>
+      <w:r>
+        <w:rPr>
+          <w:rStyle w:val="normaltextrun"/>
+          <w:rFonts w:ascii="Calibri" w:hAnsi="Calibri" w:cs="Times"/>
+        </w:rPr>
+        <w:t>${</w:t>
+      </w:r>
+      <w:proofErr w:type="spellStart"/>
+      <w:r>
+        <w:rPr>
+          <w:rStyle w:val="normaltextrun"/>
+          <w:rFonts w:ascii="Calibri" w:hAnsi="Calibri" w:cs="Times"/>
+        </w:rPr>
+        <w:t>N</w:t>
+      </w:r>
+      <w:r>
+        <w:rPr>
+          <w:rStyle w:val="normaltextrun"/>
+          <w:rFonts w:ascii="Calibri" w:hAnsi="Calibri" w:cs="Times"/>
+        </w:rPr>
+        <w:t>oGrading</w:t>
+      </w:r>
+      <w:proofErr w:type="spellEnd"/>
+      <w:r>
+        <w:rPr>
+          <w:rStyle w:val="normaltextrun"/>
+          <w:rFonts w:ascii="Calibri" w:hAnsi="Calibri" w:cs="Times"/>
+        </w:rPr>
+        <w:t>}</w:t>
+      </w:r>
+    </w:p>
+    <w:p>
+      <w:pPr>
+        <w:rPr>
+          <w:rFonts w:ascii="Calibri" w:hAnsi="Calibri" w:cs="Times"/>
+        </w:rPr>
+      </w:pPr>
+    </w:p>
+    <w:p>
+      <w:pPr>
+        <w:pStyle w:val="WPNormal"/>
+        <w:rPr>
+          <w:rFonts w:ascii="Calibri" w:hAnsi="Calibri"/>
+          <w:b/>
+          <w:sz w:val="22"/>
+          <w:szCs w:val="22"/>
           <w:u w:val="single"/>
         </w:rPr>
       </w:pPr>
+      <w:r>
+        <w:rPr>
+          <w:rFonts w:ascii="Calibri" w:hAnsi="Calibri"/>
+          <w:b/>
+          <w:sz w:val="22"/>
+          <w:szCs w:val="22"/>
+          <w:u w:val="single"/>
+        </w:rPr>
+        <w:t xml:space="preserve">Evaluation Criteria and Grading </w:t>
+      </w:r>
+    </w:p>
+    <w:p>
+      <w:pPr>
+        <w:pStyle w:val="WPNormal"/>
+        <w:rPr>
+          <w:rFonts w:ascii="Calibri" w:hAnsi="Calibri"/>
+          <w:b/>
+          <w:sz w:val="22"/>
+          <w:szCs w:val="22"/>
+          <w:u w:val="single"/>
+        </w:rPr>
+      </w:pPr>
     </w:p>
     <w:p>
       <w:pPr>
@@ -707,28 +1426,53 @@
         </w:rPr>
         <w:t>${</w:t>
       </w:r>
+      <w:r>
+        <w:rPr>
+          <w:rFonts w:ascii="Calibri" w:hAnsi="Calibri" w:cs="Times"/>
+        </w:rPr>
+        <w:t>grading}</w:t>
+      </w:r>
+    </w:p>
+    <w:p>
+      <w:pPr>
+        <w:rPr>
+          <w:rStyle w:val="normaltextrun"/>
+          <w:rFonts w:ascii="Calibri" w:hAnsi="Calibri" w:cs="Times"/>
+        </w:rPr>
+      </w:pPr>
+      <w:r>
+        <w:rPr>
+          <w:rStyle w:val="normaltextrun"/>
+          <w:rFonts w:ascii="Calibri" w:hAnsi="Calibri" w:cs="Times"/>
+        </w:rPr>
+        <w:t>${</w:t>
+      </w:r>
+      <w:r>
+        <w:rPr>
+          <w:rStyle w:val="normaltextrun"/>
+          <w:rFonts w:ascii="Calibri" w:hAnsi="Calibri" w:cs="Times"/>
+        </w:rPr>
+        <w:t>/</w:t>
+      </w:r>
       <w:proofErr w:type="spellStart"/>
       <w:r>
         <w:rPr>
-          <w:rFonts w:ascii="Calibri" w:hAnsi="Calibri" w:cs="Times"/>
-        </w:rPr>
-        <w:t>course</w:t>
-      </w:r>
-      <w:r>
-        <w:rPr>
-          <w:rFonts w:ascii="Calibri" w:hAnsi="Calibri" w:cs="Times"/>
-        </w:rPr>
-        <w:t>F</w:t>
-      </w:r>
-      <w:r>
-        <w:rPr>
-          <w:rFonts w:ascii="Calibri" w:hAnsi="Calibri" w:cs="Times"/>
-        </w:rPr>
-        <w:t>ormat</w:t>
+          <w:rStyle w:val="normaltextrun"/>
+          <w:rFonts w:ascii="Calibri" w:hAnsi="Calibri" w:cs="Times"/>
+        </w:rPr>
+        <w:t>N</w:t>
+      </w:r>
+      <w:r>
+        <w:rPr>
+          <w:rStyle w:val="normaltextrun"/>
+          <w:rFonts w:ascii="Calibri" w:hAnsi="Calibri" w:cs="Times"/>
+        </w:rPr>
+        <w:t>oGrading</w:t>
       </w:r>
       <w:proofErr w:type="spellEnd"/>
       <w:r>
         <w:rPr>
+          <w:rStyle w:val="normaltextrun"/>
           <w:rFonts w:ascii="Calibri" w:hAnsi="Calibri" w:cs="Times"/>
         </w:rPr>
         <w:t>}</w:t>
@@ -737,26 +1481,72 @@
     <w:p>
       <w:pPr>
         <w:rPr>
-          <w:rFonts w:ascii="Calibri" w:hAnsi="Calibri" w:cs="Times"/>
-        </w:rPr>
-      </w:pPr>
-      <w:r>
-        <w:rPr>
-          <w:rFonts w:ascii="Calibri" w:hAnsi="Calibri" w:cs="Times"/>
-        </w:rPr>
-        <w:t>${/</w:t>
+          <w:rStyle w:val="normaltextrun"/>
+          <w:rFonts w:ascii="Calibri" w:hAnsi="Calibri" w:cs="Times"/>
+          <w:bCs/>
+          <w:color w:val="000000"/>
+          <w:bdr w:val="none" w:sz="0" w:space="0" w:color="auto" w:frame="1"/>
+        </w:rPr>
+      </w:pPr>
+      <w:r>
+        <w:rPr>
+          <w:rStyle w:val="normaltextrun"/>
+          <w:rFonts w:ascii="Calibri" w:hAnsi="Calibri" w:cs="Times"/>
+          <w:bCs/>
+          <w:color w:val="000000"/>
+          <w:bdr w:val="none" w:sz="0" w:space="0" w:color="auto" w:frame="1"/>
+        </w:rPr>
+        <w:t>${</w:t>
       </w:r>
       <w:proofErr w:type="spellStart"/>
       <w:r>
         <w:rPr>
-          <w:rFonts w:ascii="Calibri" w:hAnsi="Calibri" w:cs="Times"/>
-        </w:rPr>
-        <w:t>NocourseFormat</w:t>
+          <w:rStyle w:val="normaltextrun"/>
+          <w:rFonts w:ascii="Calibri" w:hAnsi="Calibri" w:cs="Times"/>
+          <w:bCs/>
+          <w:color w:val="000000"/>
+          <w:bdr w:val="none" w:sz="0" w:space="0" w:color="auto" w:frame="1"/>
+        </w:rPr>
+        <w:t>No</w:t>
+      </w:r>
+      <w:r>
+        <w:rPr>
+          <w:rStyle w:val="normaltextrun"/>
+          <w:rFonts w:ascii="Calibri" w:hAnsi="Calibri" w:cs="Times"/>
+          <w:bCs/>
+          <w:color w:val="000000"/>
+          <w:bdr w:val="none" w:sz="0" w:space="0" w:color="auto" w:frame="1"/>
+        </w:rPr>
+        <w:t>lat</w:t>
+      </w:r>
+      <w:r>
+        <w:rPr>
+          <w:rStyle w:val="normaltextrun"/>
+          <w:rFonts w:ascii="Calibri" w:hAnsi="Calibri" w:cs="Times"/>
+          <w:bCs/>
+          <w:color w:val="000000"/>
+          <w:bdr w:val="none" w:sz="0" w:space="0" w:color="auto" w:frame="1"/>
+        </w:rPr>
+        <w:t>e</w:t>
+      </w:r>
+      <w:r>
+        <w:rPr>
+          <w:rStyle w:val="normaltextrun"/>
+          <w:rFonts w:ascii="Calibri" w:hAnsi="Calibri" w:cs="Times"/>
+          <w:bCs/>
+          <w:color w:val="000000"/>
+          <w:bdr w:val="none" w:sz="0" w:space="0" w:color="auto" w:frame="1"/>
+        </w:rPr>
+        <w:t>Policy</w:t>
       </w:r>
       <w:proofErr w:type="spellEnd"/>
       <w:r>
         <w:rPr>
-          <w:rFonts w:ascii="Calibri" w:hAnsi="Calibri" w:cs="Times"/>
+          <w:rStyle w:val="normaltextrun"/>
+          <w:rFonts w:ascii="Calibri" w:hAnsi="Calibri" w:cs="Times"/>
+          <w:bCs/>
+          <w:color w:val="000000"/>
+          <w:bdr w:val="none" w:sz="0" w:space="0" w:color="auto" w:frame="1"/>
         </w:rPr>
         <w:t>}</w:t>
       </w:r>
@@ -764,444 +1554,6 @@
     <w:p>
       <w:pPr>
         <w:rPr>
-          <w:rFonts w:ascii="Calibri" w:hAnsi="Calibri" w:cs="Times"/>
-          <w:b/>
-          <w:u w:val="single"/>
-        </w:rPr>
-      </w:pPr>
-    </w:p>
-    <w:p>
-      <w:pPr>
-        <w:rPr>
-          <w:rFonts w:ascii="Calibri" w:hAnsi="Calibri" w:cs="Times"/>
-        </w:rPr>
-      </w:pPr>
-      <w:r>
-        <w:rPr>
-          <w:rFonts w:ascii="Calibri" w:hAnsi="Calibri" w:cs="Times"/>
-        </w:rPr>
-        <w:t>${</w:t>
-      </w:r>
-      <w:proofErr w:type="spellStart"/>
-      <w:r>
-        <w:rPr>
-          <w:rFonts w:ascii="Calibri" w:hAnsi="Calibri" w:cs="Times"/>
-        </w:rPr>
-        <w:t>NocourseOverview</w:t>
-      </w:r>
-      <w:proofErr w:type="spellEnd"/>
-      <w:r>
-        <w:rPr>
-          <w:rFonts w:ascii="Calibri" w:hAnsi="Calibri" w:cs="Times"/>
-        </w:rPr>
-        <w:t>}</w:t>
-      </w:r>
-    </w:p>
-    <w:p>
-      <w:pPr>
-        <w:rPr>
-          <w:rFonts w:ascii="Calibri" w:hAnsi="Calibri" w:cs="Times"/>
-          <w:b/>
-          <w:u w:val="single"/>
-        </w:rPr>
-      </w:pPr>
-      <w:r>
-        <w:rPr>
-          <w:rFonts w:ascii="Calibri" w:hAnsi="Calibri" w:cs="Times"/>
-          <w:b/>
-          <w:u w:val="single"/>
-        </w:rPr>
-        <w:t>Course Overview, Content and Objectives</w:t>
-      </w:r>
-    </w:p>
-    <w:p>
-      <w:pPr>
-        <w:rPr>
-          <w:rFonts w:ascii="Calibri" w:hAnsi="Calibri" w:cs="Times"/>
-          <w:b/>
-          <w:u w:val="single"/>
-        </w:rPr>
-      </w:pPr>
-    </w:p>
-    <w:p>
-      <w:pPr>
-        <w:rPr>
-          <w:rFonts w:ascii="Calibri" w:hAnsi="Calibri" w:cs="Times"/>
-        </w:rPr>
-      </w:pPr>
-      <w:r>
-        <w:rPr>
-          <w:rFonts w:ascii="Calibri" w:hAnsi="Calibri" w:cs="Times"/>
-        </w:rPr>
-        <w:t>${</w:t>
-      </w:r>
-      <w:proofErr w:type="spellStart"/>
-      <w:r>
-        <w:rPr>
-          <w:rFonts w:ascii="Calibri" w:hAnsi="Calibri" w:cs="Times"/>
-        </w:rPr>
-        <w:t>course</w:t>
-      </w:r>
-      <w:r>
-        <w:rPr>
-          <w:rFonts w:ascii="Calibri" w:hAnsi="Calibri" w:cs="Times"/>
-        </w:rPr>
-        <w:t>O</w:t>
-      </w:r>
-      <w:r>
-        <w:rPr>
-          <w:rFonts w:ascii="Calibri" w:hAnsi="Calibri" w:cs="Times"/>
-        </w:rPr>
-        <w:t>verview</w:t>
-      </w:r>
-      <w:proofErr w:type="spellEnd"/>
-      <w:r>
-        <w:rPr>
-          <w:rFonts w:ascii="Calibri" w:hAnsi="Calibri" w:cs="Times"/>
-        </w:rPr>
-        <w:t>}</w:t>
-      </w:r>
-    </w:p>
-    <w:p>
-      <w:pPr>
-        <w:rPr>
-          <w:rFonts w:ascii="Calibri" w:hAnsi="Calibri" w:cs="Times"/>
-        </w:rPr>
-      </w:pPr>
-      <w:r>
-        <w:rPr>
-          <w:rFonts w:ascii="Calibri" w:hAnsi="Calibri" w:cs="Times"/>
-        </w:rPr>
-        <w:t>${</w:t>
-      </w:r>
-      <w:r>
-        <w:rPr>
-          <w:rFonts w:ascii="Calibri" w:hAnsi="Calibri" w:cs="Times"/>
-        </w:rPr>
-        <w:t>/</w:t>
-      </w:r>
-      <w:proofErr w:type="spellStart"/>
-      <w:r>
-        <w:rPr>
-          <w:rFonts w:ascii="Calibri" w:hAnsi="Calibri" w:cs="Times"/>
-        </w:rPr>
-        <w:t>No</w:t>
-      </w:r>
-      <w:r>
-        <w:rPr>
-          <w:rFonts w:ascii="Calibri" w:hAnsi="Calibri" w:cs="Times"/>
-        </w:rPr>
-        <w:t>courseOverview</w:t>
-      </w:r>
-      <w:proofErr w:type="spellEnd"/>
-      <w:r>
-        <w:rPr>
-          <w:rFonts w:ascii="Calibri" w:hAnsi="Calibri" w:cs="Times"/>
-        </w:rPr>
-        <w:t>}</w:t>
-      </w:r>
-    </w:p>
-    <w:p>
-      <w:pPr>
-        <w:rPr>
-          <w:rFonts w:ascii="Calibri" w:hAnsi="Calibri" w:cs="Times"/>
-        </w:rPr>
-      </w:pPr>
-    </w:p>
-    <w:p>
-      <w:pPr>
-        <w:rPr>
-          <w:rFonts w:ascii="Calibri" w:hAnsi="Calibri" w:cs="Times"/>
-        </w:rPr>
-      </w:pPr>
-      <w:r>
-        <w:rPr>
-          <w:rFonts w:ascii="Calibri" w:hAnsi="Calibri" w:cs="Times"/>
-        </w:rPr>
-        <w:t>${</w:t>
-      </w:r>
-      <w:proofErr w:type="spellStart"/>
-      <w:r>
-        <w:rPr>
-          <w:rFonts w:ascii="Calibri" w:hAnsi="Calibri" w:cs="Times"/>
-        </w:rPr>
-        <w:t>NolearningOutcomes</w:t>
-      </w:r>
-      <w:proofErr w:type="spellEnd"/>
-      <w:r>
-        <w:rPr>
-          <w:rFonts w:ascii="Calibri" w:hAnsi="Calibri" w:cs="Times"/>
-        </w:rPr>
-        <w:t>}</w:t>
-      </w:r>
-    </w:p>
-    <w:p>
-      <w:pPr>
-        <w:rPr>
-          <w:rFonts w:ascii="Calibri" w:hAnsi="Calibri" w:cs="Times"/>
-          <w:b/>
-          <w:u w:val="single"/>
-        </w:rPr>
-      </w:pPr>
-      <w:r>
-        <w:rPr>
-          <w:rFonts w:ascii="Calibri" w:hAnsi="Calibri" w:cs="Times"/>
-          <w:b/>
-          <w:u w:val="single"/>
-        </w:rPr>
-        <w:t>Learning Outcomes</w:t>
-      </w:r>
-    </w:p>
-    <w:p>
-      <w:pPr>
-        <w:rPr>
-          <w:rFonts w:ascii="Calibri" w:hAnsi="Calibri" w:cs="Times"/>
-          <w:b/>
-          <w:u w:val="single"/>
-        </w:rPr>
-      </w:pPr>
-    </w:p>
-    <w:p>
-      <w:pPr>
-        <w:rPr>
-          <w:rFonts w:ascii="Calibri" w:hAnsi="Calibri" w:cs="Times"/>
-        </w:rPr>
-      </w:pPr>
-      <w:r>
-        <w:rPr>
-          <w:rFonts w:ascii="Calibri" w:hAnsi="Calibri" w:cs="Times"/>
-        </w:rPr>
-        <w:t>Upon completion of this course, students will be able to:</w:t>
-      </w:r>
-    </w:p>
-    <w:p>
-      <w:pPr>
-        <w:rPr>
-          <w:rFonts w:ascii="Calibri" w:hAnsi="Calibri" w:cs="Times"/>
-        </w:rPr>
-      </w:pPr>
-      <w:r>
-        <w:rPr>
-          <w:rFonts w:ascii="Calibri" w:hAnsi="Calibri" w:cs="Times"/>
-        </w:rPr>
-        <w:t>${</w:t>
-      </w:r>
-      <w:proofErr w:type="spellStart"/>
-      <w:r>
-        <w:rPr>
-          <w:rFonts w:ascii="Calibri" w:hAnsi="Calibri" w:cs="Times"/>
-        </w:rPr>
-        <w:t>learning</w:t>
-      </w:r>
-      <w:r>
-        <w:rPr>
-          <w:rFonts w:ascii="Calibri" w:hAnsi="Calibri" w:cs="Times"/>
-        </w:rPr>
-        <w:t>O</w:t>
-      </w:r>
-      <w:r>
-        <w:rPr>
-          <w:rFonts w:ascii="Calibri" w:hAnsi="Calibri" w:cs="Times"/>
-        </w:rPr>
-        <w:t>utcomes</w:t>
-      </w:r>
-      <w:proofErr w:type="spellEnd"/>
-      <w:r>
-        <w:rPr>
-          <w:rFonts w:ascii="Calibri" w:hAnsi="Calibri" w:cs="Times"/>
-        </w:rPr>
-        <w:t>}</w:t>
-      </w:r>
-    </w:p>
-    <w:p>
-      <w:pPr>
-        <w:rPr>
-          <w:rFonts w:ascii="Calibri" w:hAnsi="Calibri" w:cs="Times"/>
-        </w:rPr>
-      </w:pPr>
-      <w:r>
-        <w:rPr>
-          <w:rFonts w:ascii="Calibri" w:hAnsi="Calibri" w:cs="Times"/>
-        </w:rPr>
-        <w:t>${</w:t>
-      </w:r>
-      <w:r>
-        <w:rPr>
-          <w:rFonts w:ascii="Calibri" w:hAnsi="Calibri" w:cs="Times"/>
-        </w:rPr>
-        <w:t>/</w:t>
-      </w:r>
-      <w:proofErr w:type="spellStart"/>
-      <w:r>
-        <w:rPr>
-          <w:rFonts w:ascii="Calibri" w:hAnsi="Calibri" w:cs="Times"/>
-        </w:rPr>
-        <w:t>NolearningOutcomes</w:t>
-      </w:r>
-      <w:proofErr w:type="spellEnd"/>
-      <w:r>
-        <w:rPr>
-          <w:rFonts w:ascii="Calibri" w:hAnsi="Calibri" w:cs="Times"/>
-        </w:rPr>
-        <w:t>}</w:t>
-      </w:r>
-    </w:p>
-    <w:p>
-      <w:pPr>
-        <w:rPr>
-          <w:rFonts w:ascii="Calibri" w:hAnsi="Calibri" w:cs="Times"/>
-          <w:b/>
-          <w:u w:val="single"/>
-        </w:rPr>
-      </w:pPr>
-    </w:p>
-    <w:p>
-      <w:pPr>
-        <w:rPr>
-          <w:rFonts w:ascii="Calibri" w:hAnsi="Calibri" w:cs="Times"/>
-        </w:rPr>
-      </w:pPr>
-      <w:r>
-        <w:rPr>
-          <w:rStyle w:val="normaltextrun"/>
-          <w:rFonts w:ascii="Calibri" w:hAnsi="Calibri" w:cs="Times"/>
-        </w:rPr>
-        <w:t>${</w:t>
-      </w:r>
-      <w:proofErr w:type="spellStart"/>
-      <w:r>
-        <w:rPr>
-          <w:rStyle w:val="normaltextrun"/>
-          <w:rFonts w:ascii="Calibri" w:hAnsi="Calibri" w:cs="Times"/>
-        </w:rPr>
-        <w:t>N</w:t>
-      </w:r>
-      <w:r>
-        <w:rPr>
-          <w:rStyle w:val="normaltextrun"/>
-          <w:rFonts w:ascii="Calibri" w:hAnsi="Calibri" w:cs="Times"/>
-        </w:rPr>
-        <w:t>oGrading</w:t>
-      </w:r>
-      <w:proofErr w:type="spellEnd"/>
-      <w:r>
-        <w:rPr>
-          <w:rStyle w:val="normaltextrun"/>
-          <w:rFonts w:ascii="Calibri" w:hAnsi="Calibri" w:cs="Times"/>
-        </w:rPr>
-        <w:t>}</w:t>
-      </w:r>
-    </w:p>
-    <w:p>
-      <w:pPr>
-        <w:pStyle w:val="WPNormal"/>
-        <w:rPr>
-          <w:rFonts w:ascii="Calibri" w:hAnsi="Calibri"/>
-          <w:b/>
-          <w:sz w:val="22"/>
-          <w:szCs w:val="22"/>
-          <w:u w:val="single"/>
-        </w:rPr>
-      </w:pPr>
-      <w:r>
-        <w:rPr>
-          <w:rFonts w:ascii="Calibri" w:hAnsi="Calibri"/>
-          <w:b/>
-          <w:sz w:val="22"/>
-          <w:szCs w:val="22"/>
-          <w:u w:val="single"/>
-        </w:rPr>
-        <w:t xml:space="preserve">Evaluation Criteria and Grading </w:t>
-      </w:r>
-    </w:p>
-    <w:p>
-      <w:pPr>
-        <w:pStyle w:val="WPNormal"/>
-        <w:rPr>
-          <w:rFonts w:ascii="Calibri" w:hAnsi="Calibri"/>
-          <w:b/>
-          <w:sz w:val="22"/>
-          <w:szCs w:val="22"/>
-          <w:u w:val="single"/>
-        </w:rPr>
-      </w:pPr>
-    </w:p>
-    <w:p>
-      <w:pPr>
-        <w:rPr>
-          <w:rFonts w:ascii="Calibri" w:hAnsi="Calibri" w:cs="Times"/>
-        </w:rPr>
-      </w:pPr>
-      <w:r>
-        <w:rPr>
-          <w:rFonts w:ascii="Calibri" w:hAnsi="Calibri" w:cs="Times"/>
-        </w:rPr>
-        <w:lastRenderedPageBreak/>
-        <w:t>${</w:t>
-      </w:r>
-      <w:r>
-        <w:rPr>
-          <w:rFonts w:ascii="Calibri" w:hAnsi="Calibri" w:cs="Times"/>
-        </w:rPr>
-        <w:t>grading}</w:t>
-      </w:r>
-    </w:p>
-    <w:p>
-      <w:pPr>
-        <w:rPr>
-          <w:rStyle w:val="normaltextrun"/>
-          <w:rFonts w:ascii="Calibri" w:hAnsi="Calibri" w:cs="Times"/>
-        </w:rPr>
-      </w:pPr>
-      <w:r>
-        <w:rPr>
-          <w:rStyle w:val="normaltextrun"/>
-          <w:rFonts w:ascii="Calibri" w:hAnsi="Calibri" w:cs="Times"/>
-        </w:rPr>
-        <w:t>${</w:t>
-      </w:r>
-      <w:r>
-        <w:rPr>
-          <w:rStyle w:val="normaltextrun"/>
-          <w:rFonts w:ascii="Calibri" w:hAnsi="Calibri" w:cs="Times"/>
-        </w:rPr>
-        <w:t>/</w:t>
-      </w:r>
-      <w:proofErr w:type="spellStart"/>
-      <w:r>
-        <w:rPr>
-          <w:rStyle w:val="normaltextrun"/>
-          <w:rFonts w:ascii="Calibri" w:hAnsi="Calibri" w:cs="Times"/>
-        </w:rPr>
-        <w:t>N</w:t>
-      </w:r>
-      <w:r>
-        <w:rPr>
-          <w:rStyle w:val="normaltextrun"/>
-          <w:rFonts w:ascii="Calibri" w:hAnsi="Calibri" w:cs="Times"/>
-        </w:rPr>
-        <w:t>oGrading</w:t>
-      </w:r>
-      <w:proofErr w:type="spellEnd"/>
-      <w:r>
-        <w:rPr>
-          <w:rStyle w:val="normaltextrun"/>
-          <w:rFonts w:ascii="Calibri" w:hAnsi="Calibri" w:cs="Times"/>
-        </w:rPr>
-        <w:t>}</w:t>
-      </w:r>
-    </w:p>
-    <w:p>
-      <w:pPr>
-        <w:rPr>
-          <w:rStyle w:val="normaltextrun"/>
-          <w:rFonts w:ascii="Calibri" w:hAnsi="Calibri" w:cs="Times"/>
-        </w:rPr>
-      </w:pPr>
-    </w:p>
-    <w:p>
-      <w:pPr>
-        <w:rPr>
           <w:rStyle w:val="normaltextrun"/>
           <w:rFonts w:ascii="Calibri" w:hAnsi="Calibri" w:cs="Times"/>
           <w:bCs/>
@@ -1209,68 +1561,6 @@
           <w:bdr w:val="none" w:sz="0" w:space="0" w:color="auto" w:frame="1"/>
         </w:rPr>
       </w:pPr>
-      <w:r>
-        <w:rPr>
-          <w:rStyle w:val="normaltextrun"/>
-          <w:rFonts w:ascii="Calibri" w:hAnsi="Calibri" w:cs="Times"/>
-          <w:bCs/>
-          <w:color w:val="000000"/>
-          <w:bdr w:val="none" w:sz="0" w:space="0" w:color="auto" w:frame="1"/>
-        </w:rPr>
-        <w:t>${</w:t>
-      </w:r>
-      <w:proofErr w:type="spellStart"/>
-      <w:r>
-        <w:rPr>
-          <w:rStyle w:val="normaltextrun"/>
-          <w:rFonts w:ascii="Calibri" w:hAnsi="Calibri" w:cs="Times"/>
-          <w:bCs/>
-          <w:color w:val="000000"/>
-          <w:bdr w:val="none" w:sz="0" w:space="0" w:color="auto" w:frame="1"/>
-        </w:rPr>
-        <w:t>No</w:t>
-      </w:r>
-      <w:r>
-        <w:rPr>
-          <w:rStyle w:val="normaltextrun"/>
-          <w:rFonts w:ascii="Calibri" w:hAnsi="Calibri" w:cs="Times"/>
-          <w:bCs/>
-          <w:color w:val="000000"/>
-          <w:bdr w:val="none" w:sz="0" w:space="0" w:color="auto" w:frame="1"/>
-        </w:rPr>
-        <w:t>lat</w:t>
-      </w:r>
-      <w:r>
-        <w:rPr>
-          <w:rStyle w:val="normaltextrun"/>
-          <w:rFonts w:ascii="Calibri" w:hAnsi="Calibri" w:cs="Times"/>
-          <w:bCs/>
-          <w:color w:val="000000"/>
-          <w:bdr w:val="none" w:sz="0" w:space="0" w:color="auto" w:frame="1"/>
-        </w:rPr>
-        <w:t>e</w:t>
-      </w:r>
-      <w:r>
-        <w:rPr>
-          <w:rStyle w:val="normaltextrun"/>
-          <w:rFonts w:ascii="Calibri" w:hAnsi="Calibri" w:cs="Times"/>
-          <w:bCs/>
-          <w:color w:val="000000"/>
-          <w:bdr w:val="none" w:sz="0" w:space="0" w:color="auto" w:frame="1"/>
-        </w:rPr>
-        <w:t>Policy</w:t>
-      </w:r>
-      <w:proofErr w:type="spellEnd"/>
-      <w:r>
-        <w:rPr>
-          <w:rStyle w:val="normaltextrun"/>
-          <w:rFonts w:ascii="Calibri" w:hAnsi="Calibri" w:cs="Times"/>
-          <w:bCs/>
-          <w:color w:val="000000"/>
-          <w:bdr w:val="none" w:sz="0" w:space="0" w:color="auto" w:frame="1"/>
-        </w:rPr>
-        <w:t>}</w:t>
-      </w:r>
     </w:p>
     <w:p>
       <w:pPr>
@@ -1436,9 +1726,7 @@
           <w:bdr w:val="none" w:sz="0" w:space="0" w:color="auto" w:frame="1"/>
         </w:rPr>
       </w:pPr>
-    </w:p>
-    <w:p>
-      <w:pPr>
+      <w:r>
         <w:rPr>
           <w:rStyle w:val="normaltextrun"/>
           <w:rFonts w:ascii="Calibri" w:hAnsi="Calibri" w:cs="Times"/>
@@ -1446,7 +1734,9 @@
           <w:color w:val="000000"/>
           <w:bdr w:val="none" w:sz="0" w:space="0" w:color="auto" w:frame="1"/>
         </w:rPr>
-      </w:pPr>
+        <w:t>${</w:t>
+      </w:r>
+      <w:proofErr w:type="spellStart"/>
       <w:r>
         <w:rPr>
           <w:rStyle w:val="normaltextrun"/>
@@ -1455,9 +1745,9 @@
           <w:color w:val="000000"/>
           <w:bdr w:val="none" w:sz="0" w:space="0" w:color="auto" w:frame="1"/>
         </w:rPr>
-        <w:t>${</w:t>
-      </w:r>
-      <w:proofErr w:type="spellStart"/>
+        <w:t>NoMissingExam</w:t>
+      </w:r>
+      <w:proofErr w:type="spellEnd"/>
       <w:r>
         <w:rPr>
           <w:rStyle w:val="normaltextrun"/>
@@ -1466,10 +1756,11 @@
           <w:color w:val="000000"/>
           <w:bdr w:val="none" w:sz="0" w:space="0" w:color="auto" w:frame="1"/>
         </w:rPr>
-        <w:t>NoMissingExam</w:t>
-      </w:r>
-      <w:proofErr w:type="spellEnd"/>
-      <w:r>
+        <w:t>}</w:t>
+      </w:r>
+    </w:p>
+    <w:p>
+      <w:pPr>
         <w:rPr>
           <w:rStyle w:val="normaltextrun"/>
           <w:rFonts w:ascii="Calibri" w:hAnsi="Calibri" w:cs="Times"/>
@@ -1477,8 +1768,7 @@
           <w:color w:val="000000"/>
           <w:bdr w:val="none" w:sz="0" w:space="0" w:color="auto" w:frame="1"/>
         </w:rPr>
-        <w:t>}</w:t>
-      </w:r>
+      </w:pPr>
     </w:p>
     <w:p>
       <w:pPr>
@@ -1518,9 +1808,12 @@
         <w:rPr>
           <w:rStyle w:val="normaltextrun"/>
           <w:rFonts w:ascii="Calibri" w:hAnsi="Calibri" w:cs="Times"/>
-          <w:color w:val="000000"/>
-          <w:sz w:val="22"/>
-          <w:szCs w:val="22"/>
+          <w:b/>
+          <w:bCs/>
+          <w:color w:val="000000"/>
+          <w:sz w:val="22"/>
+          <w:szCs w:val="22"/>
+          <w:u w:val="single"/>
         </w:rPr>
       </w:pPr>
     </w:p>
@@ -1639,14 +1932,58 @@
         <w:rPr>
           <w:rStyle w:val="normaltextrun"/>
           <w:rFonts w:ascii="Calibri" w:hAnsi="Calibri" w:cs="Times"/>
-          <w:b/>
-          <w:bCs/>
-          <w:color w:val="000000"/>
-          <w:sz w:val="22"/>
-          <w:szCs w:val="22"/>
-          <w:u w:val="single"/>
-        </w:rPr>
-      </w:pPr>
+          <w:bCs/>
+          <w:color w:val="000000"/>
+          <w:sz w:val="22"/>
+          <w:szCs w:val="22"/>
+        </w:rPr>
+      </w:pPr>
+      <w:r>
+        <w:rPr>
+          <w:rStyle w:val="normaltextrun"/>
+          <w:rFonts w:ascii="Calibri" w:hAnsi="Calibri" w:cs="Times"/>
+          <w:bCs/>
+          <w:color w:val="000000"/>
+          <w:sz w:val="22"/>
+          <w:szCs w:val="22"/>
+        </w:rPr>
+        <w:t>${</w:t>
+      </w:r>
+      <w:proofErr w:type="spellStart"/>
+      <w:r>
+        <w:rPr>
+          <w:rStyle w:val="normaltextrun"/>
+          <w:rFonts w:ascii="Calibri" w:hAnsi="Calibri" w:cs="Times"/>
+          <w:bCs/>
+          <w:color w:val="000000"/>
+          <w:sz w:val="22"/>
+          <w:szCs w:val="22"/>
+        </w:rPr>
+        <w:t>N</w:t>
+      </w:r>
+      <w:r>
+        <w:rPr>
+          <w:rStyle w:val="normaltextrun"/>
+          <w:rFonts w:ascii="Calibri" w:hAnsi="Calibri" w:cs="Times"/>
+          <w:bCs/>
+          <w:color w:val="000000"/>
+          <w:sz w:val="22"/>
+          <w:szCs w:val="22"/>
+        </w:rPr>
+        <w:t>omissingActivity</w:t>
+      </w:r>
+      <w:proofErr w:type="spellEnd"/>
+      <w:r>
+        <w:rPr>
+          <w:rStyle w:val="normaltextrun"/>
+          <w:rFonts w:ascii="Calibri" w:hAnsi="Calibri" w:cs="Times"/>
+          <w:bCs/>
+          <w:color w:val="000000"/>
+          <w:sz w:val="22"/>
+          <w:szCs w:val="22"/>
+        </w:rPr>
+        <w:t>}</w:t>
+      </w:r>
     </w:p>
     <w:p>
       <w:pPr>
@@ -1662,52 +1999,6 @@
           <w:szCs w:val="22"/>
         </w:rPr>
       </w:pPr>
-      <w:r>
-        <w:rPr>
-          <w:rStyle w:val="normaltextrun"/>
-          <w:rFonts w:ascii="Calibri" w:hAnsi="Calibri" w:cs="Times"/>
-          <w:bCs/>
-          <w:color w:val="000000"/>
-          <w:sz w:val="22"/>
-          <w:szCs w:val="22"/>
-        </w:rPr>
-        <w:t>${</w:t>
-      </w:r>
-      <w:proofErr w:type="spellStart"/>
-      <w:r>
-        <w:rPr>
-          <w:rStyle w:val="normaltextrun"/>
-          <w:rFonts w:ascii="Calibri" w:hAnsi="Calibri" w:cs="Times"/>
-          <w:bCs/>
-          <w:color w:val="000000"/>
-          <w:sz w:val="22"/>
-          <w:szCs w:val="22"/>
-        </w:rPr>
-        <w:t>N</w:t>
-      </w:r>
-      <w:r>
-        <w:rPr>
-          <w:rStyle w:val="normaltextrun"/>
-          <w:rFonts w:ascii="Calibri" w:hAnsi="Calibri" w:cs="Times"/>
-          <w:bCs/>
-          <w:color w:val="000000"/>
-          <w:sz w:val="22"/>
-          <w:szCs w:val="22"/>
-        </w:rPr>
-        <w:t>omissingActivity</w:t>
-      </w:r>
-      <w:proofErr w:type="spellEnd"/>
-      <w:r>
-        <w:rPr>
-          <w:rStyle w:val="normaltextrun"/>
-          <w:rFonts w:ascii="Calibri" w:hAnsi="Calibri" w:cs="Times"/>
-          <w:bCs/>
-          <w:color w:val="000000"/>
-          <w:sz w:val="22"/>
-          <w:szCs w:val="22"/>
-        </w:rPr>
-        <w:t>}</w:t>
-      </w:r>
     </w:p>
     <w:p>
       <w:pPr>
@@ -1907,6 +2198,41 @@
           <w:szCs w:val="22"/>
         </w:rPr>
       </w:pPr>
+      <w:r>
+        <w:rPr>
+          <w:rStyle w:val="normaltextrun"/>
+          <w:rFonts w:ascii="Calibri" w:hAnsi="Calibri" w:cs="Times"/>
+          <w:bCs/>
+          <w:color w:val="000000"/>
+          <w:sz w:val="22"/>
+          <w:szCs w:val="22"/>
+        </w:rPr>
+        <w:t>${</w:t>
+      </w:r>
+      <w:proofErr w:type="spellStart"/>
+      <w:r>
+        <w:rPr>
+          <w:rStyle w:val="normaltextrun"/>
+          <w:rFonts w:ascii="Calibri" w:hAnsi="Calibri" w:cs="Times"/>
+          <w:bCs/>
+          <w:color w:val="000000"/>
+          <w:sz w:val="22"/>
+          <w:szCs w:val="22"/>
+        </w:rPr>
+        <w:t>NopassingCriteria</w:t>
+      </w:r>
+      <w:proofErr w:type="spellEnd"/>
+      <w:r>
+        <w:rPr>
+          <w:rStyle w:val="normaltextrun"/>
+          <w:rFonts w:ascii="Calibri" w:hAnsi="Calibri" w:cs="Times"/>
+          <w:bCs/>
+          <w:color w:val="000000"/>
+          <w:sz w:val="22"/>
+          <w:szCs w:val="22"/>
+        </w:rPr>
+        <w:t>}</w:t>
+      </w:r>
     </w:p>
     <w:p>
       <w:pPr>
@@ -1922,41 +2248,6 @@
           <w:szCs w:val="22"/>
         </w:rPr>
       </w:pPr>
-      <w:r>
-        <w:rPr>
-          <w:rStyle w:val="normaltextrun"/>
-          <w:rFonts w:ascii="Calibri" w:hAnsi="Calibri" w:cs="Times"/>
-          <w:bCs/>
-          <w:color w:val="000000"/>
-          <w:sz w:val="22"/>
-          <w:szCs w:val="22"/>
-        </w:rPr>
-        <w:t>${</w:t>
-      </w:r>
-      <w:proofErr w:type="spellStart"/>
-      <w:r>
-        <w:rPr>
-          <w:rStyle w:val="normaltextrun"/>
-          <w:rFonts w:ascii="Calibri" w:hAnsi="Calibri" w:cs="Times"/>
-          <w:bCs/>
-          <w:color w:val="000000"/>
-          <w:sz w:val="22"/>
-          <w:szCs w:val="22"/>
-        </w:rPr>
-        <w:t>NopassingCriteria</w:t>
-      </w:r>
-      <w:proofErr w:type="spellEnd"/>
-      <w:r>
-        <w:rPr>
-          <w:rStyle w:val="normaltextrun"/>
-          <w:rFonts w:ascii="Calibri" w:hAnsi="Calibri" w:cs="Times"/>
-          <w:bCs/>
-          <w:color w:val="000000"/>
-          <w:sz w:val="22"/>
-          <w:szCs w:val="22"/>
-        </w:rPr>
-        <w:t>}</w:t>
-      </w:r>
     </w:p>
     <w:p>
       <w:pPr>
@@ -2002,6 +2293,7 @@
         <w:textAlignment w:val="baseline"/>
         <w:rPr>
           <w:rFonts w:ascii="Calibri" w:hAnsi="Calibri" w:cs="Times"/>
+          <w:color w:val="000000"/>
           <w:sz w:val="22"/>
           <w:szCs w:val="22"/>
         </w:rPr>
@@ -2122,13 +2414,43 @@
         <w:rPr>
           <w:rStyle w:val="normaltextrun"/>
           <w:rFonts w:ascii="Calibri" w:hAnsi="Calibri" w:cs="Times"/>
-          <w:b/>
-          <w:bCs/>
-          <w:sz w:val="22"/>
-          <w:szCs w:val="22"/>
-          <w:u w:val="single"/>
-        </w:rPr>
-      </w:pPr>
+          <w:bCs/>
+          <w:sz w:val="22"/>
+          <w:szCs w:val="22"/>
+        </w:rPr>
+      </w:pPr>
+      <w:r>
+        <w:rPr>
+          <w:rStyle w:val="normaltextrun"/>
+          <w:rFonts w:ascii="Calibri" w:hAnsi="Calibri" w:cs="Times"/>
+          <w:bCs/>
+          <w:sz w:val="22"/>
+          <w:szCs w:val="22"/>
+        </w:rPr>
+        <w:t>${</w:t>
+      </w:r>
+      <w:proofErr w:type="spellStart"/>
+      <w:r>
+        <w:rPr>
+          <w:rStyle w:val="normaltextrun"/>
+          <w:rFonts w:ascii="Calibri" w:hAnsi="Calibri" w:cs="Times"/>
+          <w:bCs/>
+          <w:sz w:val="22"/>
+          <w:szCs w:val="22"/>
+        </w:rPr>
+        <w:t>Norequire_reading</w:t>
+      </w:r>
+      <w:proofErr w:type="spellEnd"/>
+      <w:r>
+        <w:rPr>
+          <w:rStyle w:val="normaltextrun"/>
+          <w:rFonts w:ascii="Calibri" w:hAnsi="Calibri" w:cs="Times"/>
+          <w:bCs/>
+          <w:sz w:val="22"/>
+          <w:szCs w:val="22"/>
+        </w:rPr>
+        <w:t>}</w:t>
+      </w:r>
     </w:p>
     <w:p>
       <w:pPr>
@@ -2143,38 +2465,6 @@
           <w:szCs w:val="22"/>
         </w:rPr>
       </w:pPr>
-      <w:r>
-        <w:rPr>
-          <w:rStyle w:val="normaltextrun"/>
-          <w:rFonts w:ascii="Calibri" w:hAnsi="Calibri" w:cs="Times"/>
-          <w:bCs/>
-          <w:sz w:val="22"/>
-          <w:szCs w:val="22"/>
-        </w:rPr>
-        <w:t>${</w:t>
-      </w:r>
-      <w:proofErr w:type="spellStart"/>
-      <w:r>
-        <w:rPr>
-          <w:rStyle w:val="normaltextrun"/>
-          <w:rFonts w:ascii="Calibri" w:hAnsi="Calibri" w:cs="Times"/>
-          <w:bCs/>
-          <w:sz w:val="22"/>
-          <w:szCs w:val="22"/>
-        </w:rPr>
-        <w:t>Norequire_reading</w:t>
-      </w:r>
-      <w:proofErr w:type="spellEnd"/>
-      <w:r>
-        <w:rPr>
-          <w:rStyle w:val="normaltextrun"/>
-          <w:rFonts w:ascii="Calibri" w:hAnsi="Calibri" w:cs="Times"/>
-          <w:bCs/>
-          <w:sz w:val="22"/>
-          <w:szCs w:val="22"/>
-        </w:rPr>
-        <w:t>}</w:t>
-      </w:r>
     </w:p>
     <w:p>
       <w:pPr>
@@ -2349,7 +2639,7 @@
           <w:u w:val="single"/>
         </w:rPr>
       </w:pPr>
-      <w:bookmarkStart w:id="0" w:name="_Hlk72153734"/>
+      <w:bookmarkStart w:id="1" w:name="_Hlk72153734"/>
       <w:r>
         <w:rPr>
           <w:rStyle w:val="normaltextrun"/>
@@ -2363,6 +2653,7 @@
         </w:rPr>
         <w:t>Tentative Course Schedule</w:t>
       </w:r>
+      <w:bookmarkEnd w:id="1"/>
     </w:p>
     <w:p>
       <w:pPr>
@@ -2370,7 +2661,6 @@
         <w:spacing w:before="0" w:beforeAutospacing="0" w:after="0" w:afterAutospacing="0"/>
         <w:textAlignment w:val="baseline"/>
         <w:rPr>
-          <w:rStyle w:val="normaltextrun"/>
           <w:rFonts w:ascii="Calibri" w:hAnsi="Calibri" w:cs="Times"/>
           <w:b/>
           <w:bCs/>
@@ -2381,7 +2671,6 @@
         </w:rPr>
       </w:pPr>
     </w:p>
-    <w:bookmarkEnd w:id="0"/>
     <w:p>
       <w:pPr>
         <w:spacing w:after="0"/>
@@ -2390,6 +2679,12 @@
           <w:rFonts w:ascii="Calibri" w:eastAsia="Times New Roman" w:hAnsi="Calibri" w:cs="Times"/>
         </w:rPr>
       </w:pPr>
+      <w:r>
+        <w:rPr>
+          <w:rFonts w:ascii="Calibri" w:eastAsia="Times New Roman" w:hAnsi="Calibri" w:cs="Times"/>
+        </w:rPr>
+        <w:t>${academic}</w:t>
+      </w:r>
     </w:p>
     <w:p>
       <w:pPr>
@@ -2399,12 +2694,6 @@
           <w:rFonts w:ascii="Calibri" w:eastAsia="Times New Roman" w:hAnsi="Calibri" w:cs="Times"/>
         </w:rPr>
       </w:pPr>
-      <w:r>
-        <w:rPr>
-          <w:rFonts w:ascii="Calibri" w:eastAsia="Times New Roman" w:hAnsi="Calibri" w:cs="Times"/>
-        </w:rPr>
-        <w:t>${academic}</w:t>
-      </w:r>
     </w:p>
     <w:p>
       <w:pPr>
@@ -2438,12 +2727,6 @@
           <w:rFonts w:ascii="Calibri" w:eastAsia="Times New Roman" w:hAnsi="Calibri" w:cs="Times"/>
         </w:rPr>
       </w:pPr>
-      <w:r>
-        <w:rPr>
-          <w:rFonts w:ascii="Calibri" w:eastAsia="Times New Roman" w:hAnsi="Calibri" w:cs="Times"/>
-        </w:rPr>
-        <w:t>The academic enterprise is founded on honesty, civility, and integrity.  As members of this enterprise, all students are expected to know, understand, and follow the codes of conduct regarding academic </w:t>
-      </w:r>
     </w:p>
     <w:p>
       <w:pPr>
@@ -2457,14 +2740,22 @@
         <w:rPr>
           <w:rFonts w:ascii="Calibri" w:eastAsia="Times New Roman" w:hAnsi="Calibri" w:cs="Times"/>
         </w:rPr>
-        <w:t xml:space="preserve">integrity.  At the most basic level, this means submitting only original work done by you and acknowledging all sources of information or ideas and attributing them to others as required.  This also means you should not cheat, copy, or mislead others about what is your work.  Violations of academic integrity (i.e., misconduct) lead to the breakdown of the academic enterprise, and therefore serious </w:t>
-      </w:r>
-      <w:r>
+        <w:t>The academic enterprise is founded on honesty, civility, and integrity.  As members of this enterprise, all students are expected to know, understand, and follow the codes of conduct regarding academic </w:t>
+      </w:r>
+    </w:p>
+    <w:p>
+      <w:pPr>
+        <w:spacing w:after="0"/>
+        <w:textAlignment w:val="baseline"/>
         <w:rPr>
           <w:rFonts w:ascii="Calibri" w:eastAsia="Times New Roman" w:hAnsi="Calibri" w:cs="Times"/>
         </w:rPr>
-        <w:lastRenderedPageBreak/>
-        <w:t>consequences arise and harsh sanctions are imposed.  </w:t>
+      </w:pPr>
+      <w:r>
+        <w:rPr>
+          <w:rFonts w:ascii="Calibri" w:eastAsia="Times New Roman" w:hAnsi="Calibri" w:cs="Times"/>
+        </w:rPr>
+        <w:t>integrity.  At the most basic level, this means submitting only original work done by you and acknowledging all sources of information or ideas and attributing them to others as required.  This also means you should not cheat, copy, or mislead others about what is your work.  Violations of academic integrity (i.e., misconduct) lead to the breakdown of the academic enterprise, and therefore serious consequences arise and harsh sanctions are imposed.  </w:t>
       </w:r>
       <w:r>
         <w:rPr>
@@ -2555,6 +2846,32 @@
           <w:szCs w:val="22"/>
         </w:rPr>
       </w:pPr>
+      <w:r>
+        <w:rPr>
+          <w:rFonts w:ascii="Calibri" w:hAnsi="Calibri" w:cs="Times"/>
+          <w:sz w:val="22"/>
+          <w:szCs w:val="22"/>
+        </w:rPr>
+        <w:t>${</w:t>
+      </w:r>
+      <w:proofErr w:type="spellStart"/>
+      <w:r>
+        <w:rPr>
+          <w:rFonts w:ascii="Calibri" w:hAnsi="Calibri" w:cs="Times"/>
+          <w:sz w:val="22"/>
+          <w:szCs w:val="22"/>
+        </w:rPr>
+        <w:t>final_exam</w:t>
+      </w:r>
+      <w:proofErr w:type="spellEnd"/>
+      <w:r>
+        <w:rPr>
+          <w:rFonts w:ascii="Calibri" w:hAnsi="Calibri" w:cs="Times"/>
+          <w:sz w:val="22"/>
+          <w:szCs w:val="22"/>
+        </w:rPr>
+        <w:t>}</w:t>
+      </w:r>
     </w:p>
     <w:p>
       <w:pPr>
@@ -2565,52 +2882,38 @@
           <w:szCs w:val="22"/>
         </w:rPr>
       </w:pPr>
-      <w:r>
-        <w:rPr>
-          <w:rFonts w:ascii="Calibri" w:hAnsi="Calibri" w:cs="Times"/>
-          <w:sz w:val="22"/>
-          <w:szCs w:val="22"/>
-        </w:rPr>
-        <w:t>${</w:t>
-      </w:r>
-      <w:proofErr w:type="spellStart"/>
-      <w:r>
-        <w:rPr>
-          <w:rFonts w:ascii="Calibri" w:hAnsi="Calibri" w:cs="Times"/>
-          <w:sz w:val="22"/>
-          <w:szCs w:val="22"/>
-        </w:rPr>
-        <w:t>final_exam</w:t>
-      </w:r>
-      <w:proofErr w:type="spellEnd"/>
-      <w:r>
-        <w:rPr>
-          <w:rFonts w:ascii="Calibri" w:hAnsi="Calibri" w:cs="Times"/>
-          <w:sz w:val="22"/>
-          <w:szCs w:val="22"/>
-        </w:rPr>
-        <w:t>}</w:t>
-      </w:r>
     </w:p>
     <w:p>
       <w:pPr>
         <w:pStyle w:val="WPNormal"/>
         <w:rPr>
           <w:rFonts w:ascii="Calibri" w:hAnsi="Calibri" w:cs="Times"/>
-          <w:sz w:val="22"/>
-          <w:szCs w:val="22"/>
-        </w:rPr>
-      </w:pPr>
-      <w:r>
-        <w:rPr>
-          <w:rFonts w:ascii="Calibri" w:hAnsi="Calibri" w:cs="Times"/>
           <w:b/>
           <w:sz w:val="22"/>
           <w:szCs w:val="22"/>
           <w:u w:val="single"/>
         </w:rPr>
+      </w:pPr>
+      <w:r>
+        <w:rPr>
+          <w:rFonts w:ascii="Calibri" w:hAnsi="Calibri" w:cs="Times"/>
+          <w:b/>
+          <w:sz w:val="22"/>
+          <w:szCs w:val="22"/>
+          <w:u w:val="single"/>
+        </w:rPr>
         <w:t>Final Examinations</w:t>
       </w:r>
+    </w:p>
+    <w:p>
+      <w:pPr>
+        <w:pStyle w:val="WPNormal"/>
+        <w:rPr>
+          <w:rFonts w:ascii="Calibri" w:hAnsi="Calibri" w:cs="Times"/>
+          <w:sz w:val="22"/>
+          <w:szCs w:val="22"/>
+        </w:rPr>
+      </w:pPr>
     </w:p>
     <w:p>
       <w:pPr>
@@ -2717,6 +3020,29 @@
           <w:bCs/>
         </w:rPr>
       </w:pPr>
+      <w:r>
+        <w:rPr>
+          <w:rFonts w:ascii="Calibri" w:eastAsia="Times New Roman" w:hAnsi="Calibri" w:cs="Times"/>
+          <w:bCs/>
+        </w:rPr>
+        <w:t>${</w:t>
+      </w:r>
+      <w:proofErr w:type="spellStart"/>
+      <w:r>
+        <w:rPr>
+          <w:rFonts w:ascii="Calibri" w:eastAsia="Times New Roman" w:hAnsi="Calibri" w:cs="Times"/>
+          <w:bCs/>
+        </w:rPr>
+        <w:t>grading_practice</w:t>
+      </w:r>
+      <w:proofErr w:type="spellEnd"/>
+      <w:r>
+        <w:rPr>
+          <w:rFonts w:ascii="Calibri" w:eastAsia="Times New Roman" w:hAnsi="Calibri" w:cs="Times"/>
+          <w:bCs/>
+        </w:rPr>
+        <w:t>}</w:t>
+      </w:r>
     </w:p>
     <w:p>
       <w:pPr>
@@ -2727,29 +3053,6 @@
           <w:bCs/>
         </w:rPr>
       </w:pPr>
-      <w:r>
-        <w:rPr>
-          <w:rFonts w:ascii="Calibri" w:eastAsia="Times New Roman" w:hAnsi="Calibri" w:cs="Times"/>
-          <w:bCs/>
-        </w:rPr>
-        <w:t>${</w:t>
-      </w:r>
-      <w:proofErr w:type="spellStart"/>
-      <w:r>
-        <w:rPr>
-          <w:rFonts w:ascii="Calibri" w:eastAsia="Times New Roman" w:hAnsi="Calibri" w:cs="Times"/>
-          <w:bCs/>
-        </w:rPr>
-        <w:t>grading_practice</w:t>
-      </w:r>
-      <w:proofErr w:type="spellEnd"/>
-      <w:r>
-        <w:rPr>
-          <w:rFonts w:ascii="Calibri" w:eastAsia="Times New Roman" w:hAnsi="Calibri" w:cs="Times"/>
-          <w:bCs/>
-        </w:rPr>
-        <w:t>}</w:t>
-      </w:r>
     </w:p>
     <w:p>
       <w:pPr>
@@ -2896,6 +3199,20 @@
         <w:spacing w:after="0"/>
         <w:textAlignment w:val="baseline"/>
         <w:rPr>
+          <w:rStyle w:val="normaltextrun"/>
+          <w:rFonts w:ascii="Calibri" w:hAnsi="Calibri" w:cs="Times"/>
+          <w:b/>
+          <w:bCs/>
+          <w:u w:val="single"/>
+        </w:rPr>
+      </w:pPr>
+    </w:p>
+    <w:p>
+      <w:pPr>
+        <w:spacing w:after="0"/>
+        <w:textAlignment w:val="baseline"/>
+        <w:rPr>
+          <w:rStyle w:val="eop"/>
           <w:rFonts w:ascii="Calibri" w:eastAsia="Times New Roman" w:hAnsi="Calibri" w:cs="Times"/>
           <w:bCs/>
         </w:rPr>
@@ -2914,20 +3231,18 @@
         <w:spacing w:before="0" w:beforeAutospacing="0" w:after="0" w:afterAutospacing="0"/>
         <w:textAlignment w:val="baseline"/>
         <w:rPr>
-          <w:rStyle w:val="eop"/>
-          <w:rFonts w:ascii="Calibri" w:hAnsi="Calibri" w:cs="Times"/>
-          <w:sz w:val="22"/>
-          <w:szCs w:val="22"/>
-        </w:rPr>
-      </w:pPr>
-      <w:r>
-        <w:rPr>
-          <w:rStyle w:val="eop"/>
-          <w:rFonts w:ascii="Calibri" w:hAnsi="Calibri" w:cs="Times"/>
-          <w:sz w:val="22"/>
-          <w:szCs w:val="22"/>
-        </w:rPr>
-        <w:t> </w:t>
+          <w:rFonts w:ascii="Calibri" w:hAnsi="Calibri" w:cs="Times"/>
+          <w:sz w:val="22"/>
+          <w:szCs w:val="22"/>
+        </w:rPr>
+      </w:pPr>
+      <w:r>
+        <w:rPr>
+          <w:rFonts w:ascii="Calibri" w:hAnsi="Calibri" w:cs="Times"/>
+          <w:sz w:val="22"/>
+          <w:szCs w:val="22"/>
+        </w:rPr>
+        <w:t>${disability}</w:t>
       </w:r>
     </w:p>
     <w:p>
@@ -2941,14 +3256,6 @@
           <w:szCs w:val="22"/>
         </w:rPr>
       </w:pPr>
-      <w:r>
-        <w:rPr>
-          <w:rFonts w:ascii="Calibri" w:hAnsi="Calibri" w:cs="Times"/>
-          <w:sz w:val="22"/>
-          <w:szCs w:val="22"/>
-        </w:rPr>
-        <w:t>${disability}</w:t>
-      </w:r>
     </w:p>
     <w:p>
       <w:pPr>
@@ -3212,11 +3519,29 @@
         <w:spacing w:before="0" w:beforeAutospacing="0" w:after="0" w:afterAutospacing="0"/>
         <w:textAlignment w:val="baseline"/>
         <w:rPr>
-          <w:rFonts w:ascii="Calibri" w:hAnsi="Calibri" w:cs="Times"/>
-          <w:sz w:val="22"/>
-          <w:szCs w:val="22"/>
-        </w:rPr>
-      </w:pPr>
+          <w:rStyle w:val="eop"/>
+          <w:rFonts w:ascii="Calibri" w:hAnsi="Calibri" w:cs="Times"/>
+          <w:sz w:val="22"/>
+          <w:szCs w:val="22"/>
+        </w:rPr>
+      </w:pPr>
+      <w:r>
+        <w:rPr>
+          <w:rFonts w:ascii="Calibri" w:hAnsi="Calibri" w:cs="Times"/>
+          <w:sz w:val="22"/>
+          <w:szCs w:val="22"/>
+        </w:rPr>
+        <w:t>${equity}</w:t>
+      </w:r>
+      <w:r>
+        <w:rPr>
+          <w:rStyle w:val="eop"/>
+          <w:rFonts w:ascii="Calibri" w:hAnsi="Calibri" w:cs="Times"/>
+          <w:sz w:val="22"/>
+          <w:szCs w:val="22"/>
+        </w:rPr>
+        <w:t> </w:t>
+      </w:r>
     </w:p>
     <w:p>
       <w:pPr>
@@ -3229,23 +3554,6 @@
           <w:szCs w:val="22"/>
         </w:rPr>
       </w:pPr>
-      <w:r>
-        <w:rPr>
-          <w:rFonts w:ascii="Calibri" w:hAnsi="Calibri" w:cs="Times"/>
-          <w:sz w:val="22"/>
-          <w:szCs w:val="22"/>
-        </w:rPr>
-        <w:t>${equity}</w:t>
-      </w:r>
-      <w:r>
-        <w:rPr>
-          <w:rStyle w:val="eop"/>
-          <w:rFonts w:ascii="Calibri" w:hAnsi="Calibri" w:cs="Times"/>
-          <w:sz w:val="22"/>
-          <w:szCs w:val="22"/>
-        </w:rPr>
-        <w:t> </w:t>
-      </w:r>
     </w:p>
     <w:p>
       <w:pPr>
@@ -3490,12 +3798,11 @@
       </w:pPr>
       <w:r>
         <w:rPr>
-          <w:rStyle w:val="eop"/>
-          <w:rFonts w:ascii="Calibri" w:hAnsi="Calibri" w:cs="Times"/>
-          <w:sz w:val="22"/>
-          <w:szCs w:val="22"/>
-        </w:rPr>
-        <w:t> </w:t>
+          <w:rFonts w:ascii="Calibri" w:hAnsi="Calibri" w:cs="Times"/>
+          <w:sz w:val="22"/>
+          <w:szCs w:val="22"/>
+        </w:rPr>
+        <w:t>${health}</w:t>
       </w:r>
     </w:p>
     <w:p>
@@ -3512,26 +3819,6 @@
     </w:p>
     <w:p>
       <w:pPr>
-        <w:pStyle w:val="paragraph"/>
-        <w:spacing w:before="0" w:beforeAutospacing="0" w:after="0" w:afterAutospacing="0"/>
-        <w:textAlignment w:val="baseline"/>
-        <w:rPr>
-          <w:rFonts w:ascii="Calibri" w:hAnsi="Calibri" w:cs="Times"/>
-          <w:sz w:val="22"/>
-          <w:szCs w:val="22"/>
-        </w:rPr>
-      </w:pPr>
-      <w:r>
-        <w:rPr>
-          <w:rFonts w:ascii="Calibri" w:hAnsi="Calibri" w:cs="Times"/>
-          <w:sz w:val="22"/>
-          <w:szCs w:val="22"/>
-        </w:rPr>
-        <w:t>${health}</w:t>
-      </w:r>
-    </w:p>
-    <w:p>
-      <w:pPr>
         <w:rPr>
           <w:rFonts w:ascii="Calibri" w:hAnsi="Calibri" w:cs="Times"/>
           <w:b/>
@@ -3551,9 +3838,11 @@
     </w:p>
     <w:p>
       <w:pPr>
-        <w:jc w:val="both"/>
-        <w:rPr>
-          <w:rFonts w:ascii="Calibri" w:hAnsi="Calibri" w:cs="Times"/>
+        <w:rPr>
+          <w:rFonts w:ascii="Calibri" w:hAnsi="Calibri" w:cs="Times"/>
+          <w:b/>
+          <w:color w:val="000000" w:themeColor="text1"/>
+          <w:u w:val="single"/>
         </w:rPr>
       </w:pPr>
       <w:r>
@@ -3722,31 +4011,38 @@
         <w:spacing w:before="0" w:beforeAutospacing="0" w:after="0" w:afterAutospacing="0"/>
         <w:textAlignment w:val="baseline"/>
         <w:rPr>
-          <w:rFonts w:ascii="Calibri" w:hAnsi="Calibri" w:cs="Times"/>
-          <w:sz w:val="22"/>
-          <w:szCs w:val="22"/>
-        </w:rPr>
-      </w:pPr>
-      <w:r>
-        <w:rPr>
-          <w:rStyle w:val="normaltextrun"/>
-          <w:rFonts w:ascii="Calibri" w:hAnsi="Calibri" w:cs="Times"/>
-          <w:i/>
-          <w:iCs/>
-          <w:sz w:val="22"/>
-          <w:szCs w:val="22"/>
-          <w:lang w:val="en-CA"/>
-        </w:rPr>
-        <w:t> </w:t>
-      </w:r>
-      <w:r>
-        <w:rPr>
           <w:rStyle w:val="eop"/>
           <w:rFonts w:ascii="Calibri" w:hAnsi="Calibri" w:cs="Times"/>
           <w:sz w:val="22"/>
           <w:szCs w:val="22"/>
         </w:rPr>
-        <w:t> </w:t>
+      </w:pPr>
+      <w:r>
+        <w:rPr>
+          <w:rStyle w:val="eop"/>
+          <w:rFonts w:ascii="Calibri" w:hAnsi="Calibri" w:cs="Times"/>
+          <w:sz w:val="22"/>
+          <w:szCs w:val="22"/>
+        </w:rPr>
+        <w:t>${</w:t>
+      </w:r>
+      <w:r>
+        <w:rPr>
+          <w:rStyle w:val="eop"/>
+          <w:rFonts w:ascii="Calibri" w:hAnsi="Calibri" w:cs="Times"/>
+          <w:sz w:val="22"/>
+          <w:szCs w:val="22"/>
+        </w:rPr>
+        <w:t>hub</w:t>
+      </w:r>
+      <w:r>
+        <w:rPr>
+          <w:rStyle w:val="eop"/>
+          <w:rFonts w:ascii="Calibri" w:hAnsi="Calibri" w:cs="Times"/>
+          <w:sz w:val="22"/>
+          <w:szCs w:val="22"/>
+        </w:rPr>
+        <w:t>}</w:t>
       </w:r>
     </w:p>
     <w:p>
@@ -3760,33 +4056,6 @@
           <w:szCs w:val="22"/>
         </w:rPr>
       </w:pPr>
-      <w:r>
-        <w:rPr>
-          <w:rStyle w:val="eop"/>
-          <w:rFonts w:ascii="Calibri" w:hAnsi="Calibri" w:cs="Times"/>
-          <w:sz w:val="22"/>
-          <w:szCs w:val="22"/>
-        </w:rPr>
-        <w:t>${</w:t>
-      </w:r>
-      <w:r>
-        <w:rPr>
-          <w:rStyle w:val="eop"/>
-          <w:rFonts w:ascii="Calibri" w:hAnsi="Calibri" w:cs="Times"/>
-          <w:sz w:val="22"/>
-          <w:szCs w:val="22"/>
-        </w:rPr>
-        <w:t>hub</w:t>
-      </w:r>
-      <w:r>
-        <w:rPr>
-          <w:rStyle w:val="eop"/>
-          <w:rFonts w:ascii="Calibri" w:hAnsi="Calibri" w:cs="Times"/>
-          <w:sz w:val="22"/>
-          <w:szCs w:val="22"/>
-        </w:rPr>
-        <w:t>}</w:t>
-      </w:r>
     </w:p>
     <w:p>
       <w:pPr>
@@ -3809,9 +4078,11 @@
     </w:p>
     <w:p>
       <w:pPr>
-        <w:jc w:val="both"/>
-        <w:rPr>
-          <w:rFonts w:ascii="Calibri" w:hAnsi="Calibri" w:cs="Times"/>
+        <w:rPr>
+          <w:rFonts w:ascii="Calibri" w:hAnsi="Calibri" w:cs="Times"/>
+          <w:b/>
+          <w:color w:val="000000" w:themeColor="text1"/>
+          <w:u w:val="single"/>
         </w:rPr>
       </w:pPr>
     </w:p>
@@ -3911,19 +4182,40 @@
         <w:spacing w:before="0" w:beforeAutospacing="0" w:after="0" w:afterAutospacing="0"/>
         <w:textAlignment w:val="baseline"/>
         <w:rPr>
-          <w:rFonts w:ascii="Calibri" w:hAnsi="Calibri" w:cs="Times"/>
-          <w:sz w:val="22"/>
-          <w:szCs w:val="22"/>
-        </w:rPr>
-      </w:pPr>
-      <w:r>
-        <w:rPr>
           <w:rStyle w:val="eop"/>
           <w:rFonts w:ascii="Calibri" w:hAnsi="Calibri" w:cs="Times"/>
           <w:sz w:val="22"/>
           <w:szCs w:val="22"/>
         </w:rPr>
-        <w:t> </w:t>
+      </w:pPr>
+      <w:r>
+        <w:rPr>
+          <w:rStyle w:val="eop"/>
+          <w:rFonts w:ascii="Calibri" w:hAnsi="Calibri" w:cs="Times"/>
+          <w:sz w:val="22"/>
+          <w:szCs w:val="22"/>
+        </w:rPr>
+        <w:t>${</w:t>
+      </w:r>
+      <w:proofErr w:type="spellStart"/>
+      <w:r>
+        <w:rPr>
+          <w:rStyle w:val="eop"/>
+          <w:rFonts w:ascii="Calibri" w:hAnsi="Calibri" w:cs="Times"/>
+          <w:sz w:val="22"/>
+          <w:szCs w:val="22"/>
+        </w:rPr>
+        <w:t>safewalk</w:t>
+      </w:r>
+      <w:proofErr w:type="spellEnd"/>
+      <w:r>
+        <w:rPr>
+          <w:rStyle w:val="eop"/>
+          <w:rFonts w:ascii="Calibri" w:hAnsi="Calibri" w:cs="Times"/>
+          <w:sz w:val="22"/>
+          <w:szCs w:val="22"/>
+        </w:rPr>
+        <w:t>}</w:t>
       </w:r>
     </w:p>
     <w:p>
@@ -3937,35 +4229,6 @@
           <w:szCs w:val="22"/>
         </w:rPr>
       </w:pPr>
-      <w:r>
-        <w:rPr>
-          <w:rStyle w:val="eop"/>
-          <w:rFonts w:ascii="Calibri" w:hAnsi="Calibri" w:cs="Times"/>
-          <w:sz w:val="22"/>
-          <w:szCs w:val="22"/>
-        </w:rPr>
-        <w:t>${</w:t>
-      </w:r>
-      <w:proofErr w:type="spellStart"/>
-      <w:r>
-        <w:rPr>
-          <w:rStyle w:val="eop"/>
-          <w:rFonts w:ascii="Calibri" w:hAnsi="Calibri" w:cs="Times"/>
-          <w:sz w:val="22"/>
-          <w:szCs w:val="22"/>
-        </w:rPr>
-        <w:t>safewalk</w:t>
-      </w:r>
-      <w:proofErr w:type="spellEnd"/>
-      <w:r>
-        <w:rPr>
-          <w:rStyle w:val="eop"/>
-          <w:rFonts w:ascii="Calibri" w:hAnsi="Calibri" w:cs="Times"/>
-          <w:sz w:val="22"/>
-          <w:szCs w:val="22"/>
-        </w:rPr>
-        <w:t>}</w:t>
-      </w:r>
     </w:p>
     <w:p>
       <w:pPr>
@@ -4037,7 +4300,6 @@
           <w:iCs/>
           <w:color w:val="4B4B4B"/>
         </w:rPr>
-        <w:lastRenderedPageBreak/>
         <w:t xml:space="preserve">Don't want to walk alone at night?  Not too sure how to get somewhere on campus?  Call </w:t>
       </w:r>
       <w:proofErr w:type="spellStart"/>
@@ -4331,8 +4593,6 @@
       </w:rPr>
       <w:t xml:space="preserve"> </w:t>
     </w:r>
-    <w:bookmarkStart w:id="1" w:name="_GoBack"/>
-    <w:bookmarkEnd w:id="1"/>
     <w:r>
       <w:rPr>
         <w:rFonts w:ascii="Calibri" w:hAnsi="Calibri" w:cs="Calibri"/>

</xml_diff>

<commit_message>
Removed empty 'Tentative Course Schedule' from syllabus templates
</commit_message>
<xml_diff>
--- a/public/word-template/UBC-O_default.docx
+++ b/public/word-template/UBC-O_default.docx
@@ -42,8 +42,6 @@
         </w:rPr>
         <w:t>${land}</w:t>
       </w:r>
-      <w:bookmarkStart w:id="0" w:name="_GoBack"/>
-      <w:bookmarkEnd w:id="0"/>
     </w:p>
     <w:p>
       <w:pPr>
@@ -579,13 +577,7 @@
         <w:rPr>
           <w:rFonts w:ascii="Calibri" w:hAnsi="Calibri" w:cs="Times"/>
         </w:rPr>
-        <w:t>NoCourse</w:t>
-      </w:r>
-      <w:r>
-        <w:rPr>
-          <w:rFonts w:ascii="Calibri" w:hAnsi="Calibri" w:cs="Times"/>
-        </w:rPr>
-        <w:t>Days</w:t>
+        <w:t>NoCourseDays</w:t>
       </w:r>
       <w:proofErr w:type="spellEnd"/>
       <w:r>
@@ -646,13 +638,7 @@
         <w:rPr>
           <w:rFonts w:ascii="Calibri" w:hAnsi="Calibri" w:cs="Times"/>
         </w:rPr>
-        <w:t>NoCourse</w:t>
-      </w:r>
-      <w:r>
-        <w:rPr>
-          <w:rFonts w:ascii="Calibri" w:hAnsi="Calibri" w:cs="Times"/>
-        </w:rPr>
-        <w:t>Days</w:t>
+        <w:t>NoCourseDays</w:t>
       </w:r>
       <w:proofErr w:type="spellEnd"/>
       <w:r>
@@ -679,13 +665,7 @@
         <w:rPr>
           <w:rFonts w:ascii="Calibri" w:hAnsi="Calibri" w:cs="Times"/>
         </w:rPr>
-        <w:t>NoC</w:t>
-      </w:r>
-      <w:r>
-        <w:rPr>
-          <w:rFonts w:ascii="Calibri" w:hAnsi="Calibri" w:cs="Times"/>
-        </w:rPr>
-        <w:t>lassHours</w:t>
+        <w:t>NoClassHours</w:t>
       </w:r>
       <w:proofErr w:type="spellEnd"/>
       <w:r>
@@ -766,13 +746,7 @@
         <w:rPr>
           <w:rFonts w:ascii="Calibri" w:hAnsi="Calibri" w:cs="Times"/>
         </w:rPr>
-        <w:t>No</w:t>
-      </w:r>
-      <w:r>
-        <w:rPr>
-          <w:rFonts w:ascii="Calibri" w:hAnsi="Calibri" w:cs="Times"/>
-        </w:rPr>
-        <w:t>ClassHours</w:t>
+        <w:t>NoClassHours</w:t>
       </w:r>
       <w:proofErr w:type="spellEnd"/>
       <w:r>
@@ -799,13 +773,7 @@
         <w:rPr>
           <w:rFonts w:ascii="Calibri" w:hAnsi="Calibri" w:cs="Times"/>
         </w:rPr>
-        <w:t>No</w:t>
-      </w:r>
-      <w:r>
-        <w:rPr>
-          <w:rFonts w:ascii="Calibri" w:hAnsi="Calibri" w:cs="Times"/>
-        </w:rPr>
-        <w:t>OfficeHours</w:t>
+        <w:t>NoOfficeHours</w:t>
       </w:r>
       <w:proofErr w:type="spellEnd"/>
       <w:r>
@@ -893,13 +861,7 @@
         <w:rPr>
           <w:rFonts w:ascii="Calibri" w:hAnsi="Calibri" w:cs="Times"/>
         </w:rPr>
-        <w:t>No</w:t>
-      </w:r>
-      <w:r>
-        <w:rPr>
-          <w:rFonts w:ascii="Calibri" w:hAnsi="Calibri" w:cs="Times"/>
-        </w:rPr>
-        <w:t>OfficeHours</w:t>
+        <w:t>NoOfficeHours</w:t>
       </w:r>
       <w:proofErr w:type="spellEnd"/>
       <w:r>
@@ -2616,60 +2578,19 @@
         <w:spacing w:before="0" w:beforeAutospacing="0" w:after="0" w:afterAutospacing="0"/>
         <w:textAlignment w:val="baseline"/>
         <w:rPr>
-          <w:rStyle w:val="normaltextrun"/>
-          <w:rFonts w:ascii="Calibri" w:hAnsi="Calibri" w:cs="Times"/>
-          <w:sz w:val="22"/>
-          <w:szCs w:val="22"/>
-        </w:rPr>
-      </w:pPr>
-    </w:p>
-    <w:p>
-      <w:pPr>
-        <w:pStyle w:val="paragraph"/>
-        <w:spacing w:before="0" w:beforeAutospacing="0" w:after="0" w:afterAutospacing="0"/>
-        <w:textAlignment w:val="baseline"/>
-        <w:rPr>
-          <w:rStyle w:val="normaltextrun"/>
-          <w:rFonts w:ascii="Calibri" w:hAnsi="Calibri" w:cs="Times"/>
-          <w:b/>
-          <w:bCs/>
-          <w:color w:val="000000"/>
-          <w:sz w:val="22"/>
-          <w:szCs w:val="22"/>
-          <w:u w:val="single"/>
-        </w:rPr>
-      </w:pPr>
-      <w:bookmarkStart w:id="1" w:name="_Hlk72153734"/>
-      <w:r>
-        <w:rPr>
-          <w:rStyle w:val="normaltextrun"/>
-          <w:rFonts w:ascii="Calibri" w:hAnsi="Calibri" w:cs="Times"/>
-          <w:b/>
-          <w:bCs/>
-          <w:color w:val="000000"/>
-          <w:sz w:val="22"/>
-          <w:szCs w:val="22"/>
-          <w:u w:val="single"/>
-        </w:rPr>
-        <w:t>Tentative Course Schedule</w:t>
-      </w:r>
-      <w:bookmarkEnd w:id="1"/>
-    </w:p>
-    <w:p>
-      <w:pPr>
-        <w:pStyle w:val="paragraph"/>
-        <w:spacing w:before="0" w:beforeAutospacing="0" w:after="0" w:afterAutospacing="0"/>
-        <w:textAlignment w:val="baseline"/>
-        <w:rPr>
-          <w:rFonts w:ascii="Calibri" w:hAnsi="Calibri" w:cs="Times"/>
-          <w:b/>
-          <w:bCs/>
-          <w:color w:val="000000"/>
-          <w:sz w:val="22"/>
-          <w:szCs w:val="22"/>
-          <w:u w:val="single"/>
-        </w:rPr>
-      </w:pPr>
+          <w:rFonts w:ascii="Calibri" w:hAnsi="Calibri" w:cs="Times"/>
+          <w:bCs/>
+          <w:sz w:val="22"/>
+          <w:szCs w:val="22"/>
+        </w:rPr>
+      </w:pPr>
+      <w:r>
+        <w:rPr>
+          <w:rFonts w:ascii="Calibri" w:hAnsi="Calibri" w:cs="Times"/>
+        </w:rPr>
+        <w:lastRenderedPageBreak/>
+        <w:t>${academic}</w:t>
+      </w:r>
     </w:p>
     <w:p>
       <w:pPr>
@@ -2679,21 +2600,8 @@
           <w:rFonts w:ascii="Calibri" w:eastAsia="Times New Roman" w:hAnsi="Calibri" w:cs="Times"/>
         </w:rPr>
       </w:pPr>
-      <w:r>
-        <w:rPr>
-          <w:rFonts w:ascii="Calibri" w:eastAsia="Times New Roman" w:hAnsi="Calibri" w:cs="Times"/>
-        </w:rPr>
-        <w:t>${academic}</w:t>
-      </w:r>
-    </w:p>
-    <w:p>
-      <w:pPr>
-        <w:spacing w:after="0"/>
-        <w:textAlignment w:val="baseline"/>
-        <w:rPr>
-          <w:rFonts w:ascii="Calibri" w:eastAsia="Times New Roman" w:hAnsi="Calibri" w:cs="Times"/>
-        </w:rPr>
-      </w:pPr>
+      <w:bookmarkStart w:id="0" w:name="_GoBack"/>
+      <w:bookmarkEnd w:id="0"/>
     </w:p>
     <w:p>
       <w:pPr>
@@ -4096,6 +4004,7 @@
         <w:rPr>
           <w:rFonts w:ascii="Calibri" w:hAnsi="Calibri" w:cs="Times"/>
         </w:rPr>
+        <w:lastRenderedPageBreak/>
         <w:t xml:space="preserve">The Student Learning Hub (LIB 237) is your go-to resource for free math, science, writing, and language learning support. The Hub welcomes undergraduate students from all disciplines and year levels to access a range of supports that include </w:t>
       </w:r>
       <w:r>

</xml_diff>

<commit_message>
Vancouver Syllabus follows senate template and some minor changes
</commit_message>
<xml_diff>
--- a/public/word-template/UBC-O_default.docx
+++ b/public/word-template/UBC-O_default.docx
@@ -12,22 +12,49 @@
       <w:r>
         <w:rPr>
           <w:rFonts w:ascii="Calibri" w:hAnsi="Calibri"/>
-        </w:rPr>
-        <w:t>${</w:t>
-      </w:r>
-      <w:proofErr w:type="spellStart"/>
-      <w:r>
-        <w:rPr>
-          <w:rFonts w:ascii="Calibri" w:hAnsi="Calibri"/>
-        </w:rPr>
-        <w:t>UBC_logo</w:t>
-      </w:r>
-      <w:proofErr w:type="spellEnd"/>
-      <w:r>
-        <w:rPr>
-          <w:rFonts w:ascii="Calibri" w:hAnsi="Calibri"/>
-        </w:rPr>
-        <w:t>}</w:t>
+          <w:noProof/>
+        </w:rPr>
+        <w:drawing>
+          <wp:inline distT="0" distB="0" distL="0" distR="0" wp14:anchorId="1EE1B633" wp14:editId="76C1D6F6">
+            <wp:extent cx="6029325" cy="1248550"/>
+            <wp:effectExtent l="0" t="0" r="0" b="0"/>
+            <wp:docPr id="1" name="Picture 1"/>
+            <wp:cNvGraphicFramePr>
+              <a:graphicFrameLocks xmlns:a="http://schemas.openxmlformats.org/drawingml/2006/main" noChangeAspect="1"/>
+            </wp:cNvGraphicFramePr>
+            <a:graphic xmlns:a="http://schemas.openxmlformats.org/drawingml/2006/main">
+              <a:graphicData uri="http://schemas.openxmlformats.org/drawingml/2006/picture">
+                <pic:pic xmlns:pic="http://schemas.openxmlformats.org/drawingml/2006/picture">
+                  <pic:nvPicPr>
+                    <pic:cNvPr id="1" name="UBC-logo-2018-fullsig-blue-rgb72.png"/>
+                    <pic:cNvPicPr/>
+                  </pic:nvPicPr>
+                  <pic:blipFill>
+                    <a:blip r:embed="rId7">
+                      <a:extLst>
+                        <a:ext uri="{28A0092B-C50C-407E-A947-70E740481C1C}">
+                          <a14:useLocalDpi xmlns:a14="http://schemas.microsoft.com/office/drawing/2010/main" val="0"/>
+                        </a:ext>
+                      </a:extLst>
+                    </a:blip>
+                    <a:stretch>
+                      <a:fillRect/>
+                    </a:stretch>
+                  </pic:blipFill>
+                  <pic:spPr>
+                    <a:xfrm>
+                      <a:off x="0" y="0"/>
+                      <a:ext cx="6141932" cy="1271869"/>
+                    </a:xfrm>
+                    <a:prstGeom prst="rect">
+                      <a:avLst/>
+                    </a:prstGeom>
+                  </pic:spPr>
+                </pic:pic>
+              </a:graphicData>
+            </a:graphic>
+          </wp:inline>
+        </w:drawing>
       </w:r>
     </w:p>
     <w:p>
@@ -290,15 +317,59 @@
       <w:r>
         <w:rPr>
           <w:rFonts w:ascii="Calibri" w:hAnsi="Calibri" w:cs="Times"/>
+          <w:b/>
+        </w:rPr>
+        <w:t xml:space="preserve">Duration: </w:t>
+      </w:r>
+      <w:r>
+        <w:rPr>
+          <w:rFonts w:ascii="Calibri" w:hAnsi="Calibri" w:cs="Times"/>
+        </w:rPr>
+        <w:t>${term}</w:t>
+      </w:r>
+      <w:r>
+        <w:rPr>
+          <w:rFonts w:ascii="Calibri" w:hAnsi="Calibri" w:cs="Times"/>
+        </w:rPr>
+        <w:t xml:space="preserve">, </w:t>
+      </w:r>
+      <w:r>
+        <w:rPr>
+          <w:rFonts w:ascii="Calibri" w:hAnsi="Calibri" w:cs="Times"/>
         </w:rPr>
         <w:t>${</w:t>
       </w:r>
+      <w:r>
+        <w:rPr>
+          <w:rFonts w:ascii="Calibri" w:hAnsi="Calibri" w:cs="Times"/>
+        </w:rPr>
+        <w:t>season</w:t>
+      </w:r>
+      <w:r>
+        <w:rPr>
+          <w:rFonts w:ascii="Calibri" w:hAnsi="Calibri" w:cs="Times"/>
+        </w:rPr>
+        <w:t>}</w:t>
+      </w:r>
+      <w:r>
+        <w:rPr>
+          <w:rFonts w:ascii="Calibri" w:hAnsi="Calibri" w:cs="Times"/>
+          <w:b/>
+        </w:rPr>
+        <w:t xml:space="preserve"> </w:t>
+      </w:r>
+      <w:r>
+        <w:rPr>
+          <w:rFonts w:ascii="Calibri" w:hAnsi="Calibri" w:cs="Times"/>
+        </w:rPr>
+        <w:t>${</w:t>
+      </w:r>
       <w:proofErr w:type="spellStart"/>
       <w:r>
         <w:rPr>
           <w:rFonts w:ascii="Calibri" w:hAnsi="Calibri" w:cs="Times"/>
         </w:rPr>
-        <w:t>NoTA</w:t>
+        <w:t>courseYear</w:t>
       </w:r>
       <w:proofErr w:type="spellEnd"/>
       <w:r>
@@ -307,38 +378,31 @@
         </w:rPr>
         <w:t>}</w:t>
       </w:r>
-    </w:p>
-    <w:p>
-      <w:pPr>
-        <w:rPr>
-          <w:rFonts w:ascii="Calibri" w:hAnsi="Calibri" w:cs="Times"/>
-        </w:rPr>
-      </w:pPr>
-      <w:r>
-        <w:rPr>
-          <w:rFonts w:ascii="Calibri" w:hAnsi="Calibri" w:cs="Times"/>
-          <w:b/>
-        </w:rPr>
-        <w:t>TA:</w:t>
-      </w:r>
-      <w:r>
-        <w:rPr>
-          <w:rFonts w:ascii="Calibri" w:hAnsi="Calibri" w:cs="Times"/>
-        </w:rPr>
-        <w:t xml:space="preserve"> $</w:t>
-      </w:r>
-      <w:r>
-        <w:rPr>
-          <w:rFonts w:ascii="Calibri" w:hAnsi="Calibri" w:cs="Times"/>
-        </w:rPr>
-        <w:t>{</w:t>
+      <w:r>
+        <w:rPr>
+          <w:rFonts w:ascii="Calibri" w:hAnsi="Calibri" w:cs="Times"/>
+        </w:rPr>
+        <w:t xml:space="preserve"> </w:t>
+      </w:r>
+    </w:p>
+    <w:p>
+      <w:pPr>
+        <w:rPr>
+          <w:rFonts w:ascii="Calibri" w:hAnsi="Calibri" w:cs="Times"/>
+        </w:rPr>
+      </w:pPr>
+      <w:r>
+        <w:rPr>
+          <w:rFonts w:ascii="Calibri" w:hAnsi="Calibri" w:cs="Times"/>
+        </w:rPr>
+        <w:t>${</w:t>
       </w:r>
       <w:proofErr w:type="spellStart"/>
       <w:r>
         <w:rPr>
           <w:rFonts w:ascii="Calibri" w:hAnsi="Calibri" w:cs="Times"/>
         </w:rPr>
-        <w:t>courseTA</w:t>
+        <w:t>NoCourseLocation</w:t>
       </w:r>
       <w:proofErr w:type="spellEnd"/>
       <w:r>
@@ -357,9 +421,750 @@
       <w:r>
         <w:rPr>
           <w:rFonts w:ascii="Calibri" w:hAnsi="Calibri" w:cs="Times"/>
+          <w:b/>
+        </w:rPr>
+        <w:t>C</w:t>
+      </w:r>
+      <w:r>
+        <w:rPr>
+          <w:rFonts w:ascii="Calibri" w:hAnsi="Calibri" w:cs="Times"/>
+          <w:b/>
+        </w:rPr>
+        <w:t>ourse</w:t>
+      </w:r>
+      <w:r>
+        <w:rPr>
+          <w:rFonts w:ascii="Calibri" w:hAnsi="Calibri" w:cs="Times"/>
+          <w:b/>
+        </w:rPr>
+        <w:t xml:space="preserve"> Location:</w:t>
+      </w:r>
+      <w:r>
+        <w:rPr>
+          <w:rFonts w:ascii="Calibri" w:hAnsi="Calibri" w:cs="Times"/>
+        </w:rPr>
+        <w:t xml:space="preserve"> ${</w:t>
+      </w:r>
+      <w:proofErr w:type="spellStart"/>
+      <w:r>
+        <w:rPr>
+          <w:rFonts w:ascii="Calibri" w:hAnsi="Calibri" w:cs="Times"/>
+        </w:rPr>
+        <w:t>courseLocation</w:t>
+      </w:r>
+      <w:proofErr w:type="spellEnd"/>
+      <w:r>
+        <w:rPr>
+          <w:rFonts w:ascii="Calibri" w:hAnsi="Calibri" w:cs="Times"/>
+        </w:rPr>
+        <w:t>}</w:t>
+      </w:r>
+    </w:p>
+    <w:p>
+      <w:pPr>
+        <w:rPr>
+          <w:rFonts w:ascii="Calibri" w:hAnsi="Calibri" w:cs="Times"/>
+        </w:rPr>
+      </w:pPr>
+      <w:r>
+        <w:rPr>
+          <w:rFonts w:ascii="Calibri" w:hAnsi="Calibri" w:cs="Times"/>
+        </w:rPr>
+        <w:t>${/</w:t>
+      </w:r>
+      <w:proofErr w:type="spellStart"/>
+      <w:r>
+        <w:rPr>
+          <w:rFonts w:ascii="Calibri" w:hAnsi="Calibri" w:cs="Times"/>
+        </w:rPr>
+        <w:t>NoCourseLocation</w:t>
+      </w:r>
+      <w:proofErr w:type="spellEnd"/>
+      <w:r>
+        <w:rPr>
+          <w:rFonts w:ascii="Calibri" w:hAnsi="Calibri" w:cs="Times"/>
+        </w:rPr>
+        <w:t>}</w:t>
+      </w:r>
+    </w:p>
+    <w:p>
+      <w:pPr>
+        <w:rPr>
+          <w:rFonts w:ascii="Calibri" w:hAnsi="Calibri" w:cs="Times"/>
+        </w:rPr>
+      </w:pPr>
+      <w:r>
+        <w:rPr>
+          <w:rFonts w:ascii="Calibri" w:hAnsi="Calibri" w:cs="Times"/>
         </w:rPr>
         <w:t>${</w:t>
       </w:r>
+      <w:proofErr w:type="spellStart"/>
+      <w:r>
+        <w:rPr>
+          <w:rFonts w:ascii="Calibri" w:hAnsi="Calibri" w:cs="Times"/>
+        </w:rPr>
+        <w:t>NoCourseDays</w:t>
+      </w:r>
+      <w:proofErr w:type="spellEnd"/>
+      <w:r>
+        <w:rPr>
+          <w:rFonts w:ascii="Calibri" w:hAnsi="Calibri" w:cs="Times"/>
+        </w:rPr>
+        <w:t>}</w:t>
+      </w:r>
+    </w:p>
+    <w:p>
+      <w:pPr>
+        <w:rPr>
+          <w:rFonts w:ascii="Calibri" w:hAnsi="Calibri" w:cs="Times"/>
+        </w:rPr>
+      </w:pPr>
+      <w:r>
+        <w:rPr>
+          <w:rFonts w:ascii="Calibri" w:hAnsi="Calibri" w:cs="Times"/>
+          <w:b/>
+        </w:rPr>
+        <w:t>C</w:t>
+      </w:r>
+      <w:r>
+        <w:rPr>
+          <w:rFonts w:ascii="Calibri" w:hAnsi="Calibri" w:cs="Times"/>
+          <w:b/>
+        </w:rPr>
+        <w:t>ourse</w:t>
+      </w:r>
+      <w:r>
+        <w:rPr>
+          <w:rFonts w:ascii="Calibri" w:hAnsi="Calibri" w:cs="Times"/>
+          <w:b/>
+        </w:rPr>
+        <w:t xml:space="preserve"> Days:</w:t>
+      </w:r>
+      <w:r>
+        <w:rPr>
+          <w:rFonts w:ascii="Calibri" w:hAnsi="Calibri" w:cs="Times"/>
+        </w:rPr>
+        <w:t xml:space="preserve"> ${schedule}</w:t>
+      </w:r>
+    </w:p>
+    <w:p>
+      <w:pPr>
+        <w:rPr>
+          <w:rFonts w:ascii="Calibri" w:hAnsi="Calibri" w:cs="Times"/>
+        </w:rPr>
+      </w:pPr>
+      <w:r>
+        <w:rPr>
+          <w:rFonts w:ascii="Calibri" w:hAnsi="Calibri" w:cs="Times"/>
+        </w:rPr>
+        <w:t>${/</w:t>
+      </w:r>
+      <w:proofErr w:type="spellStart"/>
+      <w:r>
+        <w:rPr>
+          <w:rFonts w:ascii="Calibri" w:hAnsi="Calibri" w:cs="Times"/>
+        </w:rPr>
+        <w:t>NoCourseDays</w:t>
+      </w:r>
+      <w:proofErr w:type="spellEnd"/>
+      <w:r>
+        <w:rPr>
+          <w:rFonts w:ascii="Calibri" w:hAnsi="Calibri" w:cs="Times"/>
+        </w:rPr>
+        <w:t>}</w:t>
+      </w:r>
+    </w:p>
+    <w:p>
+      <w:pPr>
+        <w:rPr>
+          <w:rFonts w:ascii="Calibri" w:hAnsi="Calibri" w:cs="Times"/>
+        </w:rPr>
+      </w:pPr>
+      <w:r>
+        <w:rPr>
+          <w:rFonts w:ascii="Calibri" w:hAnsi="Calibri" w:cs="Times"/>
+        </w:rPr>
+        <w:t>${</w:t>
+      </w:r>
+      <w:proofErr w:type="spellStart"/>
+      <w:r>
+        <w:rPr>
+          <w:rFonts w:ascii="Calibri" w:hAnsi="Calibri" w:cs="Times"/>
+        </w:rPr>
+        <w:t>NoClassHours</w:t>
+      </w:r>
+      <w:proofErr w:type="spellEnd"/>
+      <w:r>
+        <w:rPr>
+          <w:rFonts w:ascii="Calibri" w:hAnsi="Calibri" w:cs="Times"/>
+        </w:rPr>
+        <w:t>}</w:t>
+      </w:r>
+    </w:p>
+    <w:p>
+      <w:pPr>
+        <w:rPr>
+          <w:rFonts w:ascii="Calibri" w:hAnsi="Calibri" w:cs="Times"/>
+        </w:rPr>
+      </w:pPr>
+      <w:r>
+        <w:rPr>
+          <w:rFonts w:ascii="Calibri" w:hAnsi="Calibri" w:cs="Times"/>
+          <w:b/>
+        </w:rPr>
+        <w:t>Class Hours:</w:t>
+      </w:r>
+      <w:r>
+        <w:rPr>
+          <w:rFonts w:ascii="Calibri" w:hAnsi="Calibri" w:cs="Times"/>
+        </w:rPr>
+        <w:t xml:space="preserve"> </w:t>
+      </w:r>
+      <w:r>
+        <w:rPr>
+          <w:rFonts w:ascii="Calibri" w:hAnsi="Calibri" w:cs="Times"/>
+        </w:rPr>
+        <w:t>${</w:t>
+      </w:r>
+      <w:proofErr w:type="spellStart"/>
+      <w:r>
+        <w:rPr>
+          <w:rFonts w:ascii="Calibri" w:hAnsi="Calibri" w:cs="Times"/>
+        </w:rPr>
+        <w:t>classStartTime</w:t>
+      </w:r>
+      <w:proofErr w:type="spellEnd"/>
+      <w:r>
+        <w:rPr>
+          <w:rFonts w:ascii="Calibri" w:hAnsi="Calibri" w:cs="Times"/>
+        </w:rPr>
+        <w:t>} - ${</w:t>
+      </w:r>
+      <w:proofErr w:type="spellStart"/>
+      <w:r>
+        <w:rPr>
+          <w:rFonts w:ascii="Calibri" w:hAnsi="Calibri" w:cs="Times"/>
+        </w:rPr>
+        <w:t>classEndTime</w:t>
+      </w:r>
+      <w:proofErr w:type="spellEnd"/>
+      <w:r>
+        <w:rPr>
+          <w:rFonts w:ascii="Calibri" w:hAnsi="Calibri" w:cs="Times"/>
+        </w:rPr>
+        <w:t>}</w:t>
+      </w:r>
+    </w:p>
+    <w:p>
+      <w:pPr>
+        <w:rPr>
+          <w:rFonts w:ascii="Calibri" w:hAnsi="Calibri" w:cs="Times"/>
+        </w:rPr>
+      </w:pPr>
+      <w:r>
+        <w:rPr>
+          <w:rFonts w:ascii="Calibri" w:hAnsi="Calibri" w:cs="Times"/>
+        </w:rPr>
+        <w:t>${/</w:t>
+      </w:r>
+      <w:proofErr w:type="spellStart"/>
+      <w:r>
+        <w:rPr>
+          <w:rFonts w:ascii="Calibri" w:hAnsi="Calibri" w:cs="Times"/>
+        </w:rPr>
+        <w:t>NoClassHours</w:t>
+      </w:r>
+      <w:proofErr w:type="spellEnd"/>
+      <w:r>
+        <w:rPr>
+          <w:rFonts w:ascii="Calibri" w:hAnsi="Calibri" w:cs="Times"/>
+        </w:rPr>
+        <w:t>}</w:t>
+      </w:r>
+    </w:p>
+    <w:p>
+      <w:pPr>
+        <w:rPr>
+          <w:rFonts w:ascii="Calibri" w:hAnsi="Calibri" w:cs="Times"/>
+        </w:rPr>
+      </w:pPr>
+      <w:r>
+        <w:rPr>
+          <w:rFonts w:ascii="Calibri" w:hAnsi="Calibri" w:cs="Times"/>
+        </w:rPr>
+        <w:t>${</w:t>
+      </w:r>
+      <w:proofErr w:type="spellStart"/>
+      <w:r>
+        <w:rPr>
+          <w:rFonts w:ascii="Calibri" w:hAnsi="Calibri" w:cs="Times"/>
+        </w:rPr>
+        <w:t>NoOfficeHours</w:t>
+      </w:r>
+      <w:proofErr w:type="spellEnd"/>
+      <w:r>
+        <w:rPr>
+          <w:rFonts w:ascii="Calibri" w:hAnsi="Calibri" w:cs="Times"/>
+        </w:rPr>
+        <w:t>}</w:t>
+      </w:r>
+    </w:p>
+    <w:p>
+      <w:pPr>
+        <w:rPr>
+          <w:rFonts w:ascii="Calibri" w:hAnsi="Calibri" w:cs="Times"/>
+          <w:b/>
+        </w:rPr>
+      </w:pPr>
+      <w:r>
+        <w:rPr>
+          <w:rFonts w:ascii="Calibri" w:hAnsi="Calibri" w:cs="Times"/>
+          <w:b/>
+        </w:rPr>
+        <w:t>Office hours</w:t>
+      </w:r>
+      <w:r>
+        <w:rPr>
+          <w:rFonts w:ascii="Calibri" w:hAnsi="Calibri" w:cs="Times"/>
+          <w:b/>
+        </w:rPr>
+        <w:t>:</w:t>
+      </w:r>
+      <w:r>
+        <w:rPr>
+          <w:rFonts w:ascii="Calibri" w:hAnsi="Calibri" w:cs="Times"/>
+          <w:b/>
+        </w:rPr>
+        <w:t xml:space="preserve"> </w:t>
+      </w:r>
+      <w:r>
+        <w:rPr>
+          <w:rFonts w:ascii="Calibri" w:hAnsi="Calibri" w:cs="Times"/>
+        </w:rPr>
+        <w:t>${</w:t>
+      </w:r>
+      <w:proofErr w:type="spellStart"/>
+      <w:r>
+        <w:rPr>
+          <w:rFonts w:ascii="Calibri" w:hAnsi="Calibri" w:cs="Times"/>
+        </w:rPr>
+        <w:t>office</w:t>
+      </w:r>
+      <w:r>
+        <w:rPr>
+          <w:rFonts w:ascii="Calibri" w:hAnsi="Calibri" w:cs="Times"/>
+        </w:rPr>
+        <w:t>H</w:t>
+      </w:r>
+      <w:r>
+        <w:rPr>
+          <w:rFonts w:ascii="Calibri" w:hAnsi="Calibri" w:cs="Times"/>
+        </w:rPr>
+        <w:t>our</w:t>
+      </w:r>
+      <w:proofErr w:type="spellEnd"/>
+      <w:r>
+        <w:rPr>
+          <w:rFonts w:ascii="Calibri" w:hAnsi="Calibri" w:cs="Times"/>
+        </w:rPr>
+        <w:t>}</w:t>
+      </w:r>
+    </w:p>
+    <w:p>
+      <w:pPr>
+        <w:rPr>
+          <w:rFonts w:ascii="Calibri" w:hAnsi="Calibri" w:cs="Times"/>
+        </w:rPr>
+      </w:pPr>
+      <w:r>
+        <w:rPr>
+          <w:rFonts w:ascii="Calibri" w:hAnsi="Calibri" w:cs="Times"/>
+        </w:rPr>
+        <w:t>${/</w:t>
+      </w:r>
+      <w:proofErr w:type="spellStart"/>
+      <w:r>
+        <w:rPr>
+          <w:rFonts w:ascii="Calibri" w:hAnsi="Calibri" w:cs="Times"/>
+        </w:rPr>
+        <w:t>NoOfficeHours</w:t>
+      </w:r>
+      <w:proofErr w:type="spellEnd"/>
+      <w:r>
+        <w:rPr>
+          <w:rFonts w:ascii="Calibri" w:hAnsi="Calibri" w:cs="Times"/>
+        </w:rPr>
+        <w:t>}</w:t>
+      </w:r>
+    </w:p>
+    <w:p>
+      <w:pPr>
+        <w:spacing w:after="120"/>
+        <w:rPr>
+          <w:rFonts w:eastAsia="Times New Roman" w:cstheme="minorHAnsi"/>
+        </w:rPr>
+      </w:pPr>
+      <w:r>
+        <w:rPr>
+          <w:rFonts w:eastAsia="Times New Roman" w:cstheme="minorHAnsi"/>
+        </w:rPr>
+        <w:t>${</w:t>
+      </w:r>
+      <w:proofErr w:type="spellStart"/>
+      <w:r>
+        <w:rPr>
+          <w:rFonts w:eastAsia="Times New Roman" w:cstheme="minorHAnsi"/>
+        </w:rPr>
+        <w:t>NoOtherInstructionalStaff</w:t>
+      </w:r>
+      <w:proofErr w:type="spellEnd"/>
+      <w:r>
+        <w:rPr>
+          <w:rFonts w:eastAsia="Times New Roman" w:cstheme="minorHAnsi"/>
+        </w:rPr>
+        <w:t>}</w:t>
+      </w:r>
+    </w:p>
+    <w:p>
+      <w:pPr>
+        <w:spacing w:after="120"/>
+        <w:rPr>
+          <w:rFonts w:eastAsia="Times New Roman" w:cstheme="minorHAnsi"/>
+        </w:rPr>
+      </w:pPr>
+    </w:p>
+    <w:p>
+      <w:pPr>
+        <w:rPr>
+          <w:rFonts w:ascii="Calibri" w:hAnsi="Calibri" w:cs="Times"/>
+          <w:b/>
+          <w:u w:val="single"/>
+        </w:rPr>
+      </w:pPr>
+      <w:bookmarkStart w:id="0" w:name="_Toc2236264"/>
+      <w:r>
+        <w:rPr>
+          <w:rFonts w:ascii="Calibri" w:hAnsi="Calibri" w:cs="Times"/>
+          <w:b/>
+          <w:u w:val="single"/>
+        </w:rPr>
+        <w:t xml:space="preserve">Other Instructional </w:t>
+      </w:r>
+      <w:bookmarkEnd w:id="0"/>
+      <w:r>
+        <w:rPr>
+          <w:rFonts w:ascii="Calibri" w:hAnsi="Calibri" w:cs="Times"/>
+          <w:b/>
+          <w:u w:val="single"/>
+        </w:rPr>
+        <w:t>Staff</w:t>
+      </w:r>
+    </w:p>
+    <w:p>
+      <w:pPr>
+        <w:pStyle w:val="Paragraphs"/>
+        <w:ind w:left="0"/>
+        <w:rPr>
+          <w:rFonts w:asciiTheme="minorHAnsi" w:hAnsiTheme="minorHAnsi" w:cstheme="minorHAnsi"/>
+        </w:rPr>
+      </w:pPr>
+      <w:r>
+        <w:rPr>
+          <w:rFonts w:asciiTheme="minorHAnsi" w:hAnsiTheme="minorHAnsi" w:cstheme="minorHAnsi"/>
+        </w:rPr>
+        <w:t>${</w:t>
+      </w:r>
+      <w:proofErr w:type="spellStart"/>
+      <w:r>
+        <w:rPr>
+          <w:rFonts w:asciiTheme="minorHAnsi" w:hAnsiTheme="minorHAnsi" w:cstheme="minorHAnsi"/>
+        </w:rPr>
+        <w:t>otherInstructionalStaff</w:t>
+      </w:r>
+      <w:proofErr w:type="spellEnd"/>
+      <w:r>
+        <w:rPr>
+          <w:rFonts w:asciiTheme="minorHAnsi" w:hAnsiTheme="minorHAnsi" w:cstheme="minorHAnsi"/>
+        </w:rPr>
+        <w:t>}</w:t>
+      </w:r>
+    </w:p>
+    <w:p>
+      <w:pPr>
+        <w:pStyle w:val="Paragraphs"/>
+        <w:ind w:left="0"/>
+        <w:rPr>
+          <w:rFonts w:asciiTheme="minorHAnsi" w:hAnsiTheme="minorHAnsi" w:cstheme="minorHAnsi"/>
+        </w:rPr>
+      </w:pPr>
+      <w:r>
+        <w:rPr>
+          <w:rFonts w:asciiTheme="minorHAnsi" w:hAnsiTheme="minorHAnsi" w:cstheme="minorHAnsi"/>
+        </w:rPr>
+        <w:t>${/</w:t>
+      </w:r>
+      <w:proofErr w:type="spellStart"/>
+      <w:r>
+        <w:rPr>
+          <w:rFonts w:asciiTheme="minorHAnsi" w:hAnsiTheme="minorHAnsi" w:cstheme="minorHAnsi"/>
+        </w:rPr>
+        <w:t>NoOtherInstructionalStaff</w:t>
+      </w:r>
+      <w:proofErr w:type="spellEnd"/>
+      <w:r>
+        <w:rPr>
+          <w:rFonts w:asciiTheme="minorHAnsi" w:hAnsiTheme="minorHAnsi" w:cstheme="minorHAnsi"/>
+        </w:rPr>
+        <w:t>}</w:t>
+      </w:r>
+    </w:p>
+    <w:p>
+      <w:pPr>
+        <w:rPr>
+          <w:rFonts w:ascii="Calibri" w:hAnsi="Calibri" w:cs="Times"/>
+        </w:rPr>
+      </w:pPr>
+      <w:r>
+        <w:rPr>
+          <w:rFonts w:ascii="Calibri" w:hAnsi="Calibri" w:cs="Times"/>
+        </w:rPr>
+        <w:t>${</w:t>
+      </w:r>
+      <w:proofErr w:type="spellStart"/>
+      <w:r>
+        <w:rPr>
+          <w:rFonts w:ascii="Calibri" w:hAnsi="Calibri" w:cs="Times"/>
+        </w:rPr>
+        <w:t>NocourseFormat</w:t>
+      </w:r>
+      <w:proofErr w:type="spellEnd"/>
+      <w:r>
+        <w:rPr>
+          <w:rFonts w:ascii="Calibri" w:hAnsi="Calibri" w:cs="Times"/>
+        </w:rPr>
+        <w:t>}</w:t>
+      </w:r>
+    </w:p>
+    <w:p>
+      <w:pPr>
+        <w:rPr>
+          <w:rFonts w:ascii="Calibri" w:hAnsi="Calibri" w:cs="Times"/>
+        </w:rPr>
+      </w:pPr>
+    </w:p>
+    <w:p>
+      <w:pPr>
+        <w:rPr>
+          <w:rFonts w:ascii="Calibri" w:hAnsi="Calibri" w:cs="Times"/>
+          <w:b/>
+          <w:u w:val="single"/>
+        </w:rPr>
+      </w:pPr>
+      <w:r>
+        <w:rPr>
+          <w:rFonts w:ascii="Calibri" w:hAnsi="Calibri" w:cs="Times"/>
+          <w:b/>
+          <w:u w:val="single"/>
+        </w:rPr>
+        <w:t xml:space="preserve">Course </w:t>
+      </w:r>
+      <w:r>
+        <w:rPr>
+          <w:rFonts w:ascii="Calibri" w:hAnsi="Calibri" w:cs="Times"/>
+          <w:b/>
+          <w:u w:val="single"/>
+        </w:rPr>
+        <w:t>Format</w:t>
+      </w:r>
+    </w:p>
+    <w:p>
+      <w:pPr>
+        <w:rPr>
+          <w:rFonts w:ascii="Calibri" w:hAnsi="Calibri" w:cs="Times"/>
+          <w:b/>
+          <w:u w:val="single"/>
+        </w:rPr>
+      </w:pPr>
+    </w:p>
+    <w:p>
+      <w:pPr>
+        <w:rPr>
+          <w:rFonts w:ascii="Calibri" w:hAnsi="Calibri" w:cs="Times"/>
+        </w:rPr>
+      </w:pPr>
+      <w:r>
+        <w:rPr>
+          <w:rFonts w:ascii="Calibri" w:hAnsi="Calibri" w:cs="Times"/>
+        </w:rPr>
+        <w:t>${</w:t>
+      </w:r>
+      <w:proofErr w:type="spellStart"/>
+      <w:r>
+        <w:rPr>
+          <w:rFonts w:ascii="Calibri" w:hAnsi="Calibri" w:cs="Times"/>
+        </w:rPr>
+        <w:t>course</w:t>
+      </w:r>
+      <w:r>
+        <w:rPr>
+          <w:rFonts w:ascii="Calibri" w:hAnsi="Calibri" w:cs="Times"/>
+        </w:rPr>
+        <w:t>F</w:t>
+      </w:r>
+      <w:r>
+        <w:rPr>
+          <w:rFonts w:ascii="Calibri" w:hAnsi="Calibri" w:cs="Times"/>
+        </w:rPr>
+        <w:t>ormat</w:t>
+      </w:r>
+      <w:proofErr w:type="spellEnd"/>
+      <w:r>
+        <w:rPr>
+          <w:rFonts w:ascii="Calibri" w:hAnsi="Calibri" w:cs="Times"/>
+        </w:rPr>
+        <w:t>}</w:t>
+      </w:r>
+    </w:p>
+    <w:p>
+      <w:pPr>
+        <w:rPr>
+          <w:rFonts w:ascii="Calibri" w:hAnsi="Calibri" w:cs="Times"/>
+        </w:rPr>
+      </w:pPr>
+      <w:r>
+        <w:rPr>
+          <w:rFonts w:ascii="Calibri" w:hAnsi="Calibri" w:cs="Times"/>
+        </w:rPr>
+        <w:lastRenderedPageBreak/>
+        <w:t>${/</w:t>
+      </w:r>
+      <w:proofErr w:type="spellStart"/>
+      <w:r>
+        <w:rPr>
+          <w:rFonts w:ascii="Calibri" w:hAnsi="Calibri" w:cs="Times"/>
+        </w:rPr>
+        <w:t>NocourseFormat</w:t>
+      </w:r>
+      <w:proofErr w:type="spellEnd"/>
+      <w:r>
+        <w:rPr>
+          <w:rFonts w:ascii="Calibri" w:hAnsi="Calibri" w:cs="Times"/>
+        </w:rPr>
+        <w:t>}</w:t>
+      </w:r>
+    </w:p>
+    <w:p>
+      <w:pPr>
+        <w:rPr>
+          <w:rFonts w:ascii="Calibri" w:hAnsi="Calibri" w:cs="Times"/>
+        </w:rPr>
+      </w:pPr>
+      <w:r>
+        <w:rPr>
+          <w:rFonts w:ascii="Calibri" w:hAnsi="Calibri" w:cs="Times"/>
+        </w:rPr>
+        <w:t>${</w:t>
+      </w:r>
+      <w:proofErr w:type="spellStart"/>
+      <w:r>
+        <w:rPr>
+          <w:rFonts w:ascii="Calibri" w:hAnsi="Calibri" w:cs="Times"/>
+        </w:rPr>
+        <w:t>NocourseOverview</w:t>
+      </w:r>
+      <w:proofErr w:type="spellEnd"/>
+      <w:r>
+        <w:rPr>
+          <w:rFonts w:ascii="Calibri" w:hAnsi="Calibri" w:cs="Times"/>
+        </w:rPr>
+        <w:t>}</w:t>
+      </w:r>
+    </w:p>
+    <w:p>
+      <w:pPr>
+        <w:rPr>
+          <w:rFonts w:ascii="Calibri" w:hAnsi="Calibri" w:cs="Times"/>
+        </w:rPr>
+      </w:pPr>
+    </w:p>
+    <w:p>
+      <w:pPr>
+        <w:rPr>
+          <w:rFonts w:ascii="Calibri" w:hAnsi="Calibri" w:cs="Times"/>
+          <w:b/>
+          <w:u w:val="single"/>
+        </w:rPr>
+      </w:pPr>
+      <w:r>
+        <w:rPr>
+          <w:rFonts w:ascii="Calibri" w:hAnsi="Calibri" w:cs="Times"/>
+          <w:b/>
+          <w:u w:val="single"/>
+        </w:rPr>
+        <w:t>Course Overview, Content and Objectives</w:t>
+      </w:r>
+    </w:p>
+    <w:p>
+      <w:pPr>
+        <w:rPr>
+          <w:rFonts w:ascii="Calibri" w:hAnsi="Calibri" w:cs="Times"/>
+          <w:b/>
+          <w:u w:val="single"/>
+        </w:rPr>
+      </w:pPr>
+    </w:p>
+    <w:p>
+      <w:pPr>
+        <w:rPr>
+          <w:rFonts w:ascii="Calibri" w:hAnsi="Calibri" w:cs="Times"/>
+        </w:rPr>
+      </w:pPr>
+      <w:r>
+        <w:rPr>
+          <w:rFonts w:ascii="Calibri" w:hAnsi="Calibri" w:cs="Times"/>
+        </w:rPr>
+        <w:t>${</w:t>
+      </w:r>
+      <w:proofErr w:type="spellStart"/>
+      <w:r>
+        <w:rPr>
+          <w:rFonts w:ascii="Calibri" w:hAnsi="Calibri" w:cs="Times"/>
+        </w:rPr>
+        <w:t>course</w:t>
+      </w:r>
+      <w:r>
+        <w:rPr>
+          <w:rFonts w:ascii="Calibri" w:hAnsi="Calibri" w:cs="Times"/>
+        </w:rPr>
+        <w:t>O</w:t>
+      </w:r>
+      <w:r>
+        <w:rPr>
+          <w:rFonts w:ascii="Calibri" w:hAnsi="Calibri" w:cs="Times"/>
+        </w:rPr>
+        <w:t>verview</w:t>
+      </w:r>
+      <w:proofErr w:type="spellEnd"/>
+      <w:r>
+        <w:rPr>
+          <w:rFonts w:ascii="Calibri" w:hAnsi="Calibri" w:cs="Times"/>
+        </w:rPr>
+        <w:t>}</w:t>
+      </w:r>
+    </w:p>
+    <w:p>
+      <w:pPr>
+        <w:rPr>
+          <w:rFonts w:ascii="Calibri" w:hAnsi="Calibri" w:cs="Times"/>
+        </w:rPr>
+      </w:pPr>
+      <w:r>
+        <w:rPr>
+          <w:rFonts w:ascii="Calibri" w:hAnsi="Calibri" w:cs="Times"/>
+        </w:rPr>
+        <w:t>${</w:t>
+      </w:r>
       <w:r>
         <w:rPr>
           <w:rFonts w:ascii="Calibri" w:hAnsi="Calibri" w:cs="Times"/>
@@ -371,7 +1176,13 @@
         <w:rPr>
           <w:rFonts w:ascii="Calibri" w:hAnsi="Calibri" w:cs="Times"/>
         </w:rPr>
-        <w:t>NoTA</w:t>
+        <w:t>No</w:t>
+      </w:r>
+      <w:r>
+        <w:rPr>
+          <w:rFonts w:ascii="Calibri" w:hAnsi="Calibri" w:cs="Times"/>
+        </w:rPr>
+        <w:t>courseOverview</w:t>
       </w:r>
       <w:proofErr w:type="spellEnd"/>
       <w:r>
@@ -390,47 +1201,100 @@
       <w:r>
         <w:rPr>
           <w:rFonts w:ascii="Calibri" w:hAnsi="Calibri" w:cs="Times"/>
-          <w:b/>
-        </w:rPr>
-        <w:t xml:space="preserve">Duration: </w:t>
-      </w:r>
-      <w:r>
-        <w:rPr>
-          <w:rFonts w:ascii="Calibri" w:hAnsi="Calibri" w:cs="Times"/>
-        </w:rPr>
-        <w:t>${term}</w:t>
-      </w:r>
-      <w:r>
-        <w:rPr>
-          <w:rFonts w:ascii="Calibri" w:hAnsi="Calibri" w:cs="Times"/>
-        </w:rPr>
-        <w:t xml:space="preserve">, </w:t>
-      </w:r>
-      <w:r>
-        <w:rPr>
-          <w:rFonts w:ascii="Calibri" w:hAnsi="Calibri" w:cs="Times"/>
         </w:rPr>
         <w:t>${</w:t>
       </w:r>
-      <w:r>
-        <w:rPr>
-          <w:rFonts w:ascii="Calibri" w:hAnsi="Calibri" w:cs="Times"/>
-        </w:rPr>
-        <w:t>season</w:t>
-      </w:r>
+      <w:proofErr w:type="spellStart"/>
+      <w:r>
+        <w:rPr>
+          <w:rFonts w:ascii="Calibri" w:hAnsi="Calibri" w:cs="Times"/>
+        </w:rPr>
+        <w:t>NolearningOutcomes</w:t>
+      </w:r>
+      <w:proofErr w:type="spellEnd"/>
       <w:r>
         <w:rPr>
           <w:rFonts w:ascii="Calibri" w:hAnsi="Calibri" w:cs="Times"/>
         </w:rPr>
         <w:t>}</w:t>
       </w:r>
-      <w:r>
-        <w:rPr>
-          <w:rFonts w:ascii="Calibri" w:hAnsi="Calibri" w:cs="Times"/>
-          <w:b/>
-        </w:rPr>
-        <w:t xml:space="preserve"> </w:t>
-      </w:r>
+    </w:p>
+    <w:p>
+      <w:pPr>
+        <w:rPr>
+          <w:rFonts w:ascii="Calibri" w:hAnsi="Calibri" w:cs="Times"/>
+        </w:rPr>
+      </w:pPr>
+    </w:p>
+    <w:p>
+      <w:pPr>
+        <w:rPr>
+          <w:rFonts w:ascii="Calibri" w:hAnsi="Calibri" w:cs="Times"/>
+          <w:b/>
+          <w:u w:val="single"/>
+        </w:rPr>
+      </w:pPr>
+      <w:r>
+        <w:rPr>
+          <w:rFonts w:ascii="Calibri" w:hAnsi="Calibri" w:cs="Times"/>
+          <w:b/>
+          <w:u w:val="single"/>
+        </w:rPr>
+        <w:t>Learning Outcomes</w:t>
+      </w:r>
+    </w:p>
+    <w:p>
+      <w:pPr>
+        <w:rPr>
+          <w:rFonts w:ascii="Calibri" w:hAnsi="Calibri" w:cs="Times"/>
+          <w:i/>
+        </w:rPr>
+      </w:pPr>
+      <w:r>
+        <w:rPr>
+          <w:rFonts w:ascii="Calibri" w:hAnsi="Calibri" w:cs="Times"/>
+          <w:i/>
+        </w:rPr>
+        <w:t xml:space="preserve">Upon </w:t>
+      </w:r>
+      <w:r>
+        <w:rPr>
+          <w:rFonts w:ascii="Calibri" w:hAnsi="Calibri" w:cs="Times"/>
+          <w:i/>
+        </w:rPr>
+        <w:t xml:space="preserve">successful </w:t>
+      </w:r>
+      <w:r>
+        <w:rPr>
+          <w:rFonts w:ascii="Calibri" w:hAnsi="Calibri" w:cs="Times"/>
+          <w:i/>
+        </w:rPr>
+        <w:t>completion of this course, students will be able to</w:t>
+      </w:r>
+      <w:r>
+        <w:rPr>
+          <w:rFonts w:ascii="Calibri" w:hAnsi="Calibri" w:cs="Times"/>
+          <w:i/>
+        </w:rPr>
+        <w:t>…</w:t>
+      </w:r>
+    </w:p>
+    <w:p>
+      <w:pPr>
+        <w:rPr>
+          <w:rFonts w:ascii="Calibri" w:hAnsi="Calibri" w:cs="Times"/>
+          <w:i/>
+        </w:rPr>
+      </w:pPr>
+      <w:bookmarkStart w:id="1" w:name="_GoBack"/>
+      <w:bookmarkEnd w:id="1"/>
+    </w:p>
+    <w:p>
+      <w:pPr>
+        <w:rPr>
+          <w:rFonts w:ascii="Calibri" w:hAnsi="Calibri" w:cs="Times"/>
+        </w:rPr>
+      </w:pPr>
       <w:r>
         <w:rPr>
           <w:rFonts w:ascii="Calibri" w:hAnsi="Calibri" w:cs="Times"/>
@@ -442,7 +1306,19 @@
         <w:rPr>
           <w:rFonts w:ascii="Calibri" w:hAnsi="Calibri" w:cs="Times"/>
         </w:rPr>
-        <w:t>courseYear</w:t>
+        <w:t>learning</w:t>
+      </w:r>
+      <w:r>
+        <w:rPr>
+          <w:rFonts w:ascii="Calibri" w:hAnsi="Calibri" w:cs="Times"/>
+        </w:rPr>
+        <w:t>O</w:t>
+      </w:r>
+      <w:r>
+        <w:rPr>
+          <w:rFonts w:ascii="Calibri" w:hAnsi="Calibri" w:cs="Times"/>
+        </w:rPr>
+        <w:t>utcomes</w:t>
       </w:r>
       <w:proofErr w:type="spellEnd"/>
       <w:r>
@@ -451,12 +1327,6 @@
         </w:rPr>
         <w:t>}</w:t>
       </w:r>
-      <w:r>
-        <w:rPr>
-          <w:rFonts w:ascii="Calibri" w:hAnsi="Calibri" w:cs="Times"/>
-        </w:rPr>
-        <w:t xml:space="preserve"> </w:t>
-      </w:r>
     </w:p>
     <w:p>
       <w:pPr>
@@ -470,12 +1340,18 @@
         </w:rPr>
         <w:t>${</w:t>
       </w:r>
+      <w:r>
+        <w:rPr>
+          <w:rFonts w:ascii="Calibri" w:hAnsi="Calibri" w:cs="Times"/>
+        </w:rPr>
+        <w:t>/</w:t>
+      </w:r>
       <w:proofErr w:type="spellStart"/>
       <w:r>
         <w:rPr>
           <w:rFonts w:ascii="Calibri" w:hAnsi="Calibri" w:cs="Times"/>
         </w:rPr>
-        <w:t>NoCourseLocation</w:t>
+        <w:t>NolearningOutcomes</w:t>
       </w:r>
       <w:proofErr w:type="spellEnd"/>
       <w:r>
@@ -488,954 +1364,129 @@
     <w:p>
       <w:pPr>
         <w:rPr>
-          <w:rFonts w:ascii="Calibri" w:hAnsi="Calibri" w:cs="Times"/>
-        </w:rPr>
-      </w:pPr>
-      <w:r>
-        <w:rPr>
-          <w:rFonts w:ascii="Calibri" w:hAnsi="Calibri" w:cs="Times"/>
-          <w:b/>
-        </w:rPr>
-        <w:t>C</w:t>
-      </w:r>
-      <w:r>
-        <w:rPr>
-          <w:rFonts w:ascii="Calibri" w:hAnsi="Calibri" w:cs="Times"/>
-          <w:b/>
-        </w:rPr>
-        <w:t>ourse</w:t>
-      </w:r>
-      <w:r>
-        <w:rPr>
-          <w:rFonts w:ascii="Calibri" w:hAnsi="Calibri" w:cs="Times"/>
-          <w:b/>
-        </w:rPr>
-        <w:t xml:space="preserve"> Location:</w:t>
-      </w:r>
-      <w:r>
-        <w:rPr>
-          <w:rFonts w:ascii="Calibri" w:hAnsi="Calibri" w:cs="Times"/>
-        </w:rPr>
-        <w:t xml:space="preserve"> ${</w:t>
+          <w:rStyle w:val="normaltextrun"/>
+          <w:rFonts w:cstheme="minorHAnsi"/>
+        </w:rPr>
+      </w:pPr>
+      <w:r>
+        <w:rPr>
+          <w:rStyle w:val="normaltextrun"/>
+          <w:rFonts w:cstheme="minorHAnsi"/>
+        </w:rPr>
+        <w:t>${</w:t>
       </w:r>
       <w:proofErr w:type="spellStart"/>
       <w:r>
         <w:rPr>
-          <w:rFonts w:ascii="Calibri" w:hAnsi="Calibri" w:cs="Times"/>
-        </w:rPr>
-        <w:t>courseLocation</w:t>
+          <w:rStyle w:val="normaltextrun"/>
+          <w:rFonts w:cstheme="minorHAnsi"/>
+        </w:rPr>
+        <w:t>No</w:t>
+      </w:r>
+      <w:r>
+        <w:rPr>
+          <w:rStyle w:val="normaltextrun"/>
+          <w:rFonts w:cstheme="minorHAnsi"/>
+        </w:rPr>
+        <w:t>LearningAssessments</w:t>
       </w:r>
       <w:proofErr w:type="spellEnd"/>
       <w:r>
         <w:rPr>
-          <w:rFonts w:ascii="Calibri" w:hAnsi="Calibri" w:cs="Times"/>
+          <w:rStyle w:val="normaltextrun"/>
+          <w:rFonts w:cstheme="minorHAnsi"/>
         </w:rPr>
         <w:t>}</w:t>
       </w:r>
     </w:p>
     <w:p>
       <w:pPr>
-        <w:rPr>
-          <w:rFonts w:ascii="Calibri" w:hAnsi="Calibri" w:cs="Times"/>
-        </w:rPr>
-      </w:pPr>
-      <w:r>
-        <w:rPr>
-          <w:rFonts w:ascii="Calibri" w:hAnsi="Calibri" w:cs="Times"/>
+        <w:spacing w:after="120"/>
+        <w:rPr>
+          <w:rFonts w:eastAsia="Times New Roman" w:cstheme="minorHAnsi"/>
+          <w:szCs w:val="20"/>
+        </w:rPr>
+      </w:pPr>
+    </w:p>
+    <w:p>
+      <w:pPr>
+        <w:rPr>
+          <w:rFonts w:ascii="Calibri" w:hAnsi="Calibri" w:cs="Times"/>
+          <w:b/>
+          <w:u w:val="single"/>
+        </w:rPr>
+      </w:pPr>
+      <w:bookmarkStart w:id="2" w:name="_Toc2236270"/>
+      <w:r>
+        <w:rPr>
+          <w:rFonts w:ascii="Calibri" w:hAnsi="Calibri" w:cs="Times"/>
+          <w:b/>
+          <w:u w:val="single"/>
+        </w:rPr>
+        <w:t>Assessments of Learning</w:t>
+      </w:r>
+      <w:bookmarkEnd w:id="2"/>
+    </w:p>
+    <w:p>
+      <w:pPr>
+        <w:rPr>
+          <w:rFonts w:cstheme="minorHAnsi"/>
+        </w:rPr>
+      </w:pPr>
+      <w:r>
+        <w:rPr>
+          <w:rFonts w:cstheme="minorHAnsi"/>
+        </w:rPr>
+        <w:t>${</w:t>
+      </w:r>
+      <w:proofErr w:type="spellStart"/>
+      <w:r>
+        <w:rPr>
+          <w:rFonts w:cstheme="minorHAnsi"/>
+        </w:rPr>
+        <w:t>learningAssessments</w:t>
+      </w:r>
+      <w:proofErr w:type="spellEnd"/>
+      <w:r>
+        <w:rPr>
+          <w:rFonts w:cstheme="minorHAnsi"/>
+        </w:rPr>
+        <w:t>}</w:t>
+      </w:r>
+    </w:p>
+    <w:p>
+      <w:pPr>
+        <w:rPr>
+          <w:rFonts w:cstheme="minorHAnsi"/>
+        </w:rPr>
+      </w:pPr>
+      <w:r>
+        <w:rPr>
+          <w:rStyle w:val="normaltextrun"/>
+          <w:rFonts w:cstheme="minorHAnsi"/>
         </w:rPr>
         <w:t>${/</w:t>
       </w:r>
       <w:proofErr w:type="spellStart"/>
       <w:r>
         <w:rPr>
-          <w:rFonts w:ascii="Calibri" w:hAnsi="Calibri" w:cs="Times"/>
-        </w:rPr>
-        <w:t>NoCourseLocation</w:t>
+          <w:rStyle w:val="normaltextrun"/>
+          <w:rFonts w:cstheme="minorHAnsi"/>
+        </w:rPr>
+        <w:t>No</w:t>
+      </w:r>
+      <w:r>
+        <w:rPr>
+          <w:rStyle w:val="normaltextrun"/>
+          <w:rFonts w:cstheme="minorHAnsi"/>
+        </w:rPr>
+        <w:t>LearningAssessments</w:t>
       </w:r>
       <w:proofErr w:type="spellEnd"/>
       <w:r>
         <w:rPr>
-          <w:rFonts w:ascii="Calibri" w:hAnsi="Calibri" w:cs="Times"/>
-        </w:rPr>
-        <w:t>}</w:t>
-      </w:r>
-    </w:p>
-    <w:p>
-      <w:pPr>
-        <w:rPr>
-          <w:rFonts w:ascii="Calibri" w:hAnsi="Calibri" w:cs="Times"/>
-        </w:rPr>
-      </w:pPr>
-      <w:r>
-        <w:rPr>
-          <w:rFonts w:ascii="Calibri" w:hAnsi="Calibri" w:cs="Times"/>
-        </w:rPr>
-        <w:t>${</w:t>
-      </w:r>
-      <w:proofErr w:type="spellStart"/>
-      <w:r>
-        <w:rPr>
-          <w:rFonts w:ascii="Calibri" w:hAnsi="Calibri" w:cs="Times"/>
-        </w:rPr>
-        <w:t>NoCourseDays</w:t>
-      </w:r>
-      <w:proofErr w:type="spellEnd"/>
-      <w:r>
-        <w:rPr>
-          <w:rFonts w:ascii="Calibri" w:hAnsi="Calibri" w:cs="Times"/>
-        </w:rPr>
-        <w:t>}</w:t>
-      </w:r>
-    </w:p>
-    <w:p>
-      <w:pPr>
-        <w:rPr>
-          <w:rFonts w:ascii="Calibri" w:hAnsi="Calibri" w:cs="Times"/>
-        </w:rPr>
-      </w:pPr>
-      <w:r>
-        <w:rPr>
-          <w:rFonts w:ascii="Calibri" w:hAnsi="Calibri" w:cs="Times"/>
-          <w:b/>
-        </w:rPr>
-        <w:t>C</w:t>
-      </w:r>
-      <w:r>
-        <w:rPr>
-          <w:rFonts w:ascii="Calibri" w:hAnsi="Calibri" w:cs="Times"/>
-          <w:b/>
-        </w:rPr>
-        <w:t>ourse</w:t>
-      </w:r>
-      <w:r>
-        <w:rPr>
-          <w:rFonts w:ascii="Calibri" w:hAnsi="Calibri" w:cs="Times"/>
-          <w:b/>
-        </w:rPr>
-        <w:t xml:space="preserve"> Days:</w:t>
-      </w:r>
-      <w:r>
-        <w:rPr>
-          <w:rFonts w:ascii="Calibri" w:hAnsi="Calibri" w:cs="Times"/>
-        </w:rPr>
-        <w:t xml:space="preserve"> ${schedule}</w:t>
-      </w:r>
-    </w:p>
-    <w:p>
-      <w:pPr>
-        <w:rPr>
-          <w:rFonts w:ascii="Calibri" w:hAnsi="Calibri" w:cs="Times"/>
-        </w:rPr>
-      </w:pPr>
-      <w:r>
-        <w:rPr>
-          <w:rFonts w:ascii="Calibri" w:hAnsi="Calibri" w:cs="Times"/>
-        </w:rPr>
-        <w:t>${/</w:t>
-      </w:r>
-      <w:proofErr w:type="spellStart"/>
-      <w:r>
-        <w:rPr>
-          <w:rFonts w:ascii="Calibri" w:hAnsi="Calibri" w:cs="Times"/>
-        </w:rPr>
-        <w:t>NoCourseDays</w:t>
-      </w:r>
-      <w:proofErr w:type="spellEnd"/>
-      <w:r>
-        <w:rPr>
-          <w:rFonts w:ascii="Calibri" w:hAnsi="Calibri" w:cs="Times"/>
-        </w:rPr>
-        <w:t>}</w:t>
-      </w:r>
-    </w:p>
-    <w:p>
-      <w:pPr>
-        <w:rPr>
-          <w:rFonts w:ascii="Calibri" w:hAnsi="Calibri" w:cs="Times"/>
-        </w:rPr>
-      </w:pPr>
-      <w:r>
-        <w:rPr>
-          <w:rFonts w:ascii="Calibri" w:hAnsi="Calibri" w:cs="Times"/>
-        </w:rPr>
-        <w:t>${</w:t>
-      </w:r>
-      <w:proofErr w:type="spellStart"/>
-      <w:r>
-        <w:rPr>
-          <w:rFonts w:ascii="Calibri" w:hAnsi="Calibri" w:cs="Times"/>
-        </w:rPr>
-        <w:t>NoClassHours</w:t>
-      </w:r>
-      <w:proofErr w:type="spellEnd"/>
-      <w:r>
-        <w:rPr>
-          <w:rFonts w:ascii="Calibri" w:hAnsi="Calibri" w:cs="Times"/>
-        </w:rPr>
-        <w:t>}</w:t>
-      </w:r>
-    </w:p>
-    <w:p>
-      <w:pPr>
-        <w:rPr>
-          <w:rFonts w:ascii="Calibri" w:hAnsi="Calibri" w:cs="Times"/>
-        </w:rPr>
-      </w:pPr>
-      <w:r>
-        <w:rPr>
-          <w:rFonts w:ascii="Calibri" w:hAnsi="Calibri" w:cs="Times"/>
-          <w:b/>
-        </w:rPr>
-        <w:t>Class Hours:</w:t>
-      </w:r>
-      <w:r>
-        <w:rPr>
-          <w:rFonts w:ascii="Calibri" w:hAnsi="Calibri" w:cs="Times"/>
-        </w:rPr>
-        <w:t xml:space="preserve"> </w:t>
-      </w:r>
-      <w:r>
-        <w:rPr>
-          <w:rFonts w:ascii="Calibri" w:hAnsi="Calibri" w:cs="Times"/>
-        </w:rPr>
-        <w:t>${</w:t>
-      </w:r>
-      <w:proofErr w:type="spellStart"/>
-      <w:r>
-        <w:rPr>
-          <w:rFonts w:ascii="Calibri" w:hAnsi="Calibri" w:cs="Times"/>
-        </w:rPr>
-        <w:t>classStartTime</w:t>
-      </w:r>
-      <w:proofErr w:type="spellEnd"/>
-      <w:r>
-        <w:rPr>
-          <w:rFonts w:ascii="Calibri" w:hAnsi="Calibri" w:cs="Times"/>
-        </w:rPr>
-        <w:t>} - ${</w:t>
-      </w:r>
-      <w:proofErr w:type="spellStart"/>
-      <w:r>
-        <w:rPr>
-          <w:rFonts w:ascii="Calibri" w:hAnsi="Calibri" w:cs="Times"/>
-        </w:rPr>
-        <w:t>classEndTime</w:t>
-      </w:r>
-      <w:proofErr w:type="spellEnd"/>
-      <w:r>
-        <w:rPr>
-          <w:rFonts w:ascii="Calibri" w:hAnsi="Calibri" w:cs="Times"/>
-        </w:rPr>
-        <w:t>}</w:t>
-      </w:r>
-    </w:p>
-    <w:p>
-      <w:pPr>
-        <w:rPr>
-          <w:rFonts w:ascii="Calibri" w:hAnsi="Calibri" w:cs="Times"/>
-        </w:rPr>
-      </w:pPr>
-      <w:r>
-        <w:rPr>
-          <w:rFonts w:ascii="Calibri" w:hAnsi="Calibri" w:cs="Times"/>
-        </w:rPr>
-        <w:t>${/</w:t>
-      </w:r>
-      <w:proofErr w:type="spellStart"/>
-      <w:r>
-        <w:rPr>
-          <w:rFonts w:ascii="Calibri" w:hAnsi="Calibri" w:cs="Times"/>
-        </w:rPr>
-        <w:t>NoClassHours</w:t>
-      </w:r>
-      <w:proofErr w:type="spellEnd"/>
-      <w:r>
-        <w:rPr>
-          <w:rFonts w:ascii="Calibri" w:hAnsi="Calibri" w:cs="Times"/>
-        </w:rPr>
-        <w:t>}</w:t>
-      </w:r>
-    </w:p>
-    <w:p>
-      <w:pPr>
-        <w:rPr>
-          <w:rFonts w:ascii="Calibri" w:hAnsi="Calibri" w:cs="Times"/>
-        </w:rPr>
-      </w:pPr>
-      <w:r>
-        <w:rPr>
-          <w:rFonts w:ascii="Calibri" w:hAnsi="Calibri" w:cs="Times"/>
-        </w:rPr>
-        <w:t>${</w:t>
-      </w:r>
-      <w:proofErr w:type="spellStart"/>
-      <w:r>
-        <w:rPr>
-          <w:rFonts w:ascii="Calibri" w:hAnsi="Calibri" w:cs="Times"/>
-        </w:rPr>
-        <w:t>NoOfficeHours</w:t>
-      </w:r>
-      <w:proofErr w:type="spellEnd"/>
-      <w:r>
-        <w:rPr>
-          <w:rFonts w:ascii="Calibri" w:hAnsi="Calibri" w:cs="Times"/>
-        </w:rPr>
-        <w:t>}</w:t>
-      </w:r>
-    </w:p>
-    <w:p>
-      <w:pPr>
-        <w:rPr>
-          <w:rFonts w:ascii="Calibri" w:hAnsi="Calibri" w:cs="Times"/>
-          <w:b/>
-        </w:rPr>
-      </w:pPr>
-      <w:r>
-        <w:rPr>
-          <w:rFonts w:ascii="Calibri" w:hAnsi="Calibri" w:cs="Times"/>
-          <w:b/>
-        </w:rPr>
-        <w:t>Office hours</w:t>
-      </w:r>
-      <w:r>
-        <w:rPr>
-          <w:rFonts w:ascii="Calibri" w:hAnsi="Calibri" w:cs="Times"/>
-          <w:b/>
-        </w:rPr>
-        <w:t>:</w:t>
-      </w:r>
-      <w:r>
-        <w:rPr>
-          <w:rFonts w:ascii="Calibri" w:hAnsi="Calibri" w:cs="Times"/>
-          <w:b/>
-        </w:rPr>
-        <w:t xml:space="preserve"> </w:t>
-      </w:r>
-      <w:r>
-        <w:rPr>
-          <w:rFonts w:ascii="Calibri" w:hAnsi="Calibri" w:cs="Times"/>
-        </w:rPr>
-        <w:t>${</w:t>
-      </w:r>
-      <w:proofErr w:type="spellStart"/>
-      <w:r>
-        <w:rPr>
-          <w:rFonts w:ascii="Calibri" w:hAnsi="Calibri" w:cs="Times"/>
-        </w:rPr>
-        <w:t>office</w:t>
-      </w:r>
-      <w:r>
-        <w:rPr>
-          <w:rFonts w:ascii="Calibri" w:hAnsi="Calibri" w:cs="Times"/>
-        </w:rPr>
-        <w:t>H</w:t>
-      </w:r>
-      <w:r>
-        <w:rPr>
-          <w:rFonts w:ascii="Calibri" w:hAnsi="Calibri" w:cs="Times"/>
-        </w:rPr>
-        <w:t>our</w:t>
-      </w:r>
-      <w:proofErr w:type="spellEnd"/>
-      <w:r>
-        <w:rPr>
-          <w:rFonts w:ascii="Calibri" w:hAnsi="Calibri" w:cs="Times"/>
-        </w:rPr>
-        <w:t>}</w:t>
-      </w:r>
-    </w:p>
-    <w:p>
-      <w:pPr>
-        <w:rPr>
-          <w:rFonts w:ascii="Calibri" w:hAnsi="Calibri" w:cs="Times"/>
-        </w:rPr>
-      </w:pPr>
-      <w:r>
-        <w:rPr>
-          <w:rFonts w:ascii="Calibri" w:hAnsi="Calibri" w:cs="Times"/>
-        </w:rPr>
-        <w:t>${/</w:t>
-      </w:r>
-      <w:proofErr w:type="spellStart"/>
-      <w:r>
-        <w:rPr>
-          <w:rFonts w:ascii="Calibri" w:hAnsi="Calibri" w:cs="Times"/>
-        </w:rPr>
-        <w:t>NoOfficeHours</w:t>
-      </w:r>
-      <w:proofErr w:type="spellEnd"/>
-      <w:r>
-        <w:rPr>
-          <w:rFonts w:ascii="Calibri" w:hAnsi="Calibri" w:cs="Times"/>
-        </w:rPr>
-        <w:t>}</w:t>
-      </w:r>
-    </w:p>
-    <w:p>
-      <w:pPr>
-        <w:rPr>
-          <w:rFonts w:ascii="Calibri" w:hAnsi="Calibri" w:cs="Times"/>
-        </w:rPr>
-      </w:pPr>
-      <w:r>
-        <w:rPr>
-          <w:rFonts w:ascii="Calibri" w:hAnsi="Calibri" w:cs="Times"/>
-        </w:rPr>
-        <w:t>${</w:t>
-      </w:r>
-      <w:proofErr w:type="spellStart"/>
-      <w:r>
-        <w:rPr>
-          <w:rFonts w:ascii="Calibri" w:hAnsi="Calibri" w:cs="Times"/>
-        </w:rPr>
-        <w:t>NocourseFormat</w:t>
-      </w:r>
-      <w:proofErr w:type="spellEnd"/>
-      <w:r>
-        <w:rPr>
-          <w:rFonts w:ascii="Calibri" w:hAnsi="Calibri" w:cs="Times"/>
-        </w:rPr>
-        <w:t>}</w:t>
-      </w:r>
-    </w:p>
-    <w:p>
-      <w:pPr>
-        <w:rPr>
-          <w:rFonts w:ascii="Calibri" w:hAnsi="Calibri" w:cs="Times"/>
-        </w:rPr>
-      </w:pPr>
-    </w:p>
-    <w:p>
-      <w:pPr>
-        <w:rPr>
-          <w:rFonts w:ascii="Calibri" w:hAnsi="Calibri" w:cs="Times"/>
-          <w:b/>
-          <w:u w:val="single"/>
-        </w:rPr>
-      </w:pPr>
-      <w:r>
-        <w:rPr>
-          <w:rFonts w:ascii="Calibri" w:hAnsi="Calibri" w:cs="Times"/>
-          <w:b/>
-          <w:u w:val="single"/>
-        </w:rPr>
-        <w:t xml:space="preserve">Course </w:t>
-      </w:r>
-      <w:r>
-        <w:rPr>
-          <w:rFonts w:ascii="Calibri" w:hAnsi="Calibri" w:cs="Times"/>
-          <w:b/>
-          <w:u w:val="single"/>
-        </w:rPr>
-        <w:t>Format</w:t>
-      </w:r>
-    </w:p>
-    <w:p>
-      <w:pPr>
-        <w:rPr>
-          <w:rFonts w:ascii="Calibri" w:hAnsi="Calibri" w:cs="Times"/>
-          <w:b/>
-          <w:u w:val="single"/>
-        </w:rPr>
-      </w:pPr>
-    </w:p>
-    <w:p>
-      <w:pPr>
-        <w:rPr>
-          <w:rFonts w:ascii="Calibri" w:hAnsi="Calibri" w:cs="Times"/>
-        </w:rPr>
-      </w:pPr>
-      <w:r>
-        <w:rPr>
-          <w:rFonts w:ascii="Calibri" w:hAnsi="Calibri" w:cs="Times"/>
-        </w:rPr>
-        <w:t>${</w:t>
-      </w:r>
-      <w:proofErr w:type="spellStart"/>
-      <w:r>
-        <w:rPr>
-          <w:rFonts w:ascii="Calibri" w:hAnsi="Calibri" w:cs="Times"/>
-        </w:rPr>
-        <w:t>course</w:t>
-      </w:r>
-      <w:r>
-        <w:rPr>
-          <w:rFonts w:ascii="Calibri" w:hAnsi="Calibri" w:cs="Times"/>
-        </w:rPr>
-        <w:t>F</w:t>
-      </w:r>
-      <w:r>
-        <w:rPr>
-          <w:rFonts w:ascii="Calibri" w:hAnsi="Calibri" w:cs="Times"/>
-        </w:rPr>
-        <w:t>ormat</w:t>
-      </w:r>
-      <w:proofErr w:type="spellEnd"/>
-      <w:r>
-        <w:rPr>
-          <w:rFonts w:ascii="Calibri" w:hAnsi="Calibri" w:cs="Times"/>
-        </w:rPr>
-        <w:t>}</w:t>
-      </w:r>
-    </w:p>
-    <w:p>
-      <w:pPr>
-        <w:rPr>
-          <w:rFonts w:ascii="Calibri" w:hAnsi="Calibri" w:cs="Times"/>
-        </w:rPr>
-      </w:pPr>
-      <w:r>
-        <w:rPr>
-          <w:rFonts w:ascii="Calibri" w:hAnsi="Calibri" w:cs="Times"/>
-        </w:rPr>
-        <w:t>${/</w:t>
-      </w:r>
-      <w:proofErr w:type="spellStart"/>
-      <w:r>
-        <w:rPr>
-          <w:rFonts w:ascii="Calibri" w:hAnsi="Calibri" w:cs="Times"/>
-        </w:rPr>
-        <w:t>NocourseFormat</w:t>
-      </w:r>
-      <w:proofErr w:type="spellEnd"/>
-      <w:r>
-        <w:rPr>
-          <w:rFonts w:ascii="Calibri" w:hAnsi="Calibri" w:cs="Times"/>
-        </w:rPr>
-        <w:t>}</w:t>
-      </w:r>
-    </w:p>
-    <w:p>
-      <w:pPr>
-        <w:rPr>
-          <w:rFonts w:ascii="Calibri" w:hAnsi="Calibri" w:cs="Times"/>
-        </w:rPr>
-      </w:pPr>
-      <w:r>
-        <w:rPr>
-          <w:rFonts w:ascii="Calibri" w:hAnsi="Calibri" w:cs="Times"/>
-        </w:rPr>
-        <w:t>${</w:t>
-      </w:r>
-      <w:proofErr w:type="spellStart"/>
-      <w:r>
-        <w:rPr>
-          <w:rFonts w:ascii="Calibri" w:hAnsi="Calibri" w:cs="Times"/>
-        </w:rPr>
-        <w:t>NocourseOverview</w:t>
-      </w:r>
-      <w:proofErr w:type="spellEnd"/>
-      <w:r>
-        <w:rPr>
-          <w:rFonts w:ascii="Calibri" w:hAnsi="Calibri" w:cs="Times"/>
-        </w:rPr>
-        <w:t>}</w:t>
-      </w:r>
-    </w:p>
-    <w:p>
-      <w:pPr>
-        <w:rPr>
-          <w:rFonts w:ascii="Calibri" w:hAnsi="Calibri" w:cs="Times"/>
-        </w:rPr>
-      </w:pPr>
-    </w:p>
-    <w:p>
-      <w:pPr>
-        <w:rPr>
-          <w:rFonts w:ascii="Calibri" w:hAnsi="Calibri" w:cs="Times"/>
-          <w:b/>
-          <w:u w:val="single"/>
-        </w:rPr>
-      </w:pPr>
-      <w:r>
-        <w:rPr>
-          <w:rFonts w:ascii="Calibri" w:hAnsi="Calibri" w:cs="Times"/>
-          <w:b/>
-          <w:u w:val="single"/>
-        </w:rPr>
-        <w:t>Course Overview, Content and Objectives</w:t>
-      </w:r>
-    </w:p>
-    <w:p>
-      <w:pPr>
-        <w:rPr>
-          <w:rFonts w:ascii="Calibri" w:hAnsi="Calibri" w:cs="Times"/>
-          <w:b/>
-          <w:u w:val="single"/>
-        </w:rPr>
-      </w:pPr>
-    </w:p>
-    <w:p>
-      <w:pPr>
-        <w:rPr>
-          <w:rFonts w:ascii="Calibri" w:hAnsi="Calibri" w:cs="Times"/>
-        </w:rPr>
-      </w:pPr>
-      <w:r>
-        <w:rPr>
-          <w:rFonts w:ascii="Calibri" w:hAnsi="Calibri" w:cs="Times"/>
-        </w:rPr>
-        <w:t>${</w:t>
-      </w:r>
-      <w:proofErr w:type="spellStart"/>
-      <w:r>
-        <w:rPr>
-          <w:rFonts w:ascii="Calibri" w:hAnsi="Calibri" w:cs="Times"/>
-        </w:rPr>
-        <w:t>course</w:t>
-      </w:r>
-      <w:r>
-        <w:rPr>
-          <w:rFonts w:ascii="Calibri" w:hAnsi="Calibri" w:cs="Times"/>
-        </w:rPr>
-        <w:t>O</w:t>
-      </w:r>
-      <w:r>
-        <w:rPr>
-          <w:rFonts w:ascii="Calibri" w:hAnsi="Calibri" w:cs="Times"/>
-        </w:rPr>
-        <w:t>verview</w:t>
-      </w:r>
-      <w:proofErr w:type="spellEnd"/>
-      <w:r>
-        <w:rPr>
-          <w:rFonts w:ascii="Calibri" w:hAnsi="Calibri" w:cs="Times"/>
-        </w:rPr>
-        <w:t>}</w:t>
-      </w:r>
-    </w:p>
-    <w:p>
-      <w:pPr>
-        <w:rPr>
-          <w:rFonts w:ascii="Calibri" w:hAnsi="Calibri" w:cs="Times"/>
-        </w:rPr>
-      </w:pPr>
-      <w:r>
-        <w:rPr>
-          <w:rFonts w:ascii="Calibri" w:hAnsi="Calibri" w:cs="Times"/>
-        </w:rPr>
-        <w:t>${</w:t>
-      </w:r>
-      <w:r>
-        <w:rPr>
-          <w:rFonts w:ascii="Calibri" w:hAnsi="Calibri" w:cs="Times"/>
-        </w:rPr>
-        <w:t>/</w:t>
-      </w:r>
-      <w:proofErr w:type="spellStart"/>
-      <w:r>
-        <w:rPr>
-          <w:rFonts w:ascii="Calibri" w:hAnsi="Calibri" w:cs="Times"/>
-        </w:rPr>
-        <w:t>No</w:t>
-      </w:r>
-      <w:r>
-        <w:rPr>
-          <w:rFonts w:ascii="Calibri" w:hAnsi="Calibri" w:cs="Times"/>
-        </w:rPr>
-        <w:t>courseOverview</w:t>
-      </w:r>
-      <w:proofErr w:type="spellEnd"/>
-      <w:r>
-        <w:rPr>
-          <w:rFonts w:ascii="Calibri" w:hAnsi="Calibri" w:cs="Times"/>
-        </w:rPr>
-        <w:t>}</w:t>
-      </w:r>
-    </w:p>
-    <w:p>
-      <w:pPr>
-        <w:rPr>
-          <w:rFonts w:ascii="Calibri" w:hAnsi="Calibri" w:cs="Times"/>
-        </w:rPr>
-      </w:pPr>
-      <w:r>
-        <w:rPr>
-          <w:rFonts w:ascii="Calibri" w:hAnsi="Calibri" w:cs="Times"/>
-        </w:rPr>
-        <w:t>${</w:t>
-      </w:r>
-      <w:proofErr w:type="spellStart"/>
-      <w:r>
-        <w:rPr>
-          <w:rFonts w:ascii="Calibri" w:hAnsi="Calibri" w:cs="Times"/>
-        </w:rPr>
-        <w:t>NolearningOutcomes</w:t>
-      </w:r>
-      <w:proofErr w:type="spellEnd"/>
-      <w:r>
-        <w:rPr>
-          <w:rFonts w:ascii="Calibri" w:hAnsi="Calibri" w:cs="Times"/>
-        </w:rPr>
-        <w:t>}</w:t>
-      </w:r>
-    </w:p>
-    <w:p>
-      <w:pPr>
-        <w:rPr>
-          <w:rFonts w:ascii="Calibri" w:hAnsi="Calibri" w:cs="Times"/>
-        </w:rPr>
-      </w:pPr>
-    </w:p>
-    <w:p>
-      <w:pPr>
-        <w:rPr>
-          <w:rFonts w:ascii="Calibri" w:hAnsi="Calibri" w:cs="Times"/>
-          <w:b/>
-          <w:u w:val="single"/>
-        </w:rPr>
-      </w:pPr>
-      <w:r>
-        <w:rPr>
-          <w:rFonts w:ascii="Calibri" w:hAnsi="Calibri" w:cs="Times"/>
-          <w:b/>
-          <w:u w:val="single"/>
-        </w:rPr>
-        <w:t>Learning Outcomes</w:t>
-      </w:r>
-    </w:p>
-    <w:p>
-      <w:pPr>
-        <w:rPr>
-          <w:rFonts w:ascii="Calibri" w:hAnsi="Calibri" w:cs="Times"/>
-          <w:b/>
-          <w:u w:val="single"/>
-        </w:rPr>
-      </w:pPr>
-    </w:p>
-    <w:p>
-      <w:pPr>
-        <w:rPr>
-          <w:rFonts w:ascii="Calibri" w:hAnsi="Calibri" w:cs="Times"/>
-          <w:i/>
-        </w:rPr>
-      </w:pPr>
-      <w:r>
-        <w:rPr>
-          <w:rFonts w:ascii="Calibri" w:hAnsi="Calibri" w:cs="Times"/>
-          <w:i/>
-        </w:rPr>
-        <w:t>Upon completion of this course, students will be able to</w:t>
-      </w:r>
-      <w:r>
-        <w:rPr>
-          <w:rFonts w:ascii="Calibri" w:hAnsi="Calibri" w:cs="Times"/>
-          <w:i/>
-        </w:rPr>
-        <w:t>…</w:t>
-      </w:r>
-    </w:p>
-    <w:p>
-      <w:pPr>
-        <w:rPr>
-          <w:rFonts w:ascii="Calibri" w:hAnsi="Calibri" w:cs="Times"/>
-        </w:rPr>
-      </w:pPr>
-      <w:r>
-        <w:rPr>
-          <w:rFonts w:ascii="Calibri" w:hAnsi="Calibri" w:cs="Times"/>
-        </w:rPr>
-        <w:t>${</w:t>
-      </w:r>
-      <w:proofErr w:type="spellStart"/>
-      <w:r>
-        <w:rPr>
-          <w:rFonts w:ascii="Calibri" w:hAnsi="Calibri" w:cs="Times"/>
-        </w:rPr>
-        <w:t>learning</w:t>
-      </w:r>
-      <w:r>
-        <w:rPr>
-          <w:rFonts w:ascii="Calibri" w:hAnsi="Calibri" w:cs="Times"/>
-        </w:rPr>
-        <w:t>O</w:t>
-      </w:r>
-      <w:r>
-        <w:rPr>
-          <w:rFonts w:ascii="Calibri" w:hAnsi="Calibri" w:cs="Times"/>
-        </w:rPr>
-        <w:t>utcomes</w:t>
-      </w:r>
-      <w:proofErr w:type="spellEnd"/>
-      <w:r>
-        <w:rPr>
-          <w:rFonts w:ascii="Calibri" w:hAnsi="Calibri" w:cs="Times"/>
-        </w:rPr>
-        <w:t>}</w:t>
-      </w:r>
-    </w:p>
-    <w:p>
-      <w:pPr>
-        <w:rPr>
-          <w:rFonts w:ascii="Calibri" w:hAnsi="Calibri" w:cs="Times"/>
-        </w:rPr>
-      </w:pPr>
-      <w:r>
-        <w:rPr>
-          <w:rFonts w:ascii="Calibri" w:hAnsi="Calibri" w:cs="Times"/>
-        </w:rPr>
-        <w:t>${</w:t>
-      </w:r>
-      <w:r>
-        <w:rPr>
-          <w:rFonts w:ascii="Calibri" w:hAnsi="Calibri" w:cs="Times"/>
-        </w:rPr>
-        <w:t>/</w:t>
-      </w:r>
-      <w:proofErr w:type="spellStart"/>
-      <w:r>
-        <w:rPr>
-          <w:rFonts w:ascii="Calibri" w:hAnsi="Calibri" w:cs="Times"/>
-        </w:rPr>
-        <w:t>NolearningOutcomes</w:t>
-      </w:r>
-      <w:proofErr w:type="spellEnd"/>
-      <w:r>
-        <w:rPr>
-          <w:rFonts w:ascii="Calibri" w:hAnsi="Calibri" w:cs="Times"/>
-        </w:rPr>
-        <w:t>}</w:t>
-      </w:r>
-    </w:p>
-    <w:p>
-      <w:pPr>
-        <w:rPr>
-          <w:rStyle w:val="normaltextrun"/>
-          <w:rFonts w:ascii="Calibri" w:hAnsi="Calibri" w:cs="Times"/>
-        </w:rPr>
-      </w:pPr>
-      <w:r>
-        <w:rPr>
-          <w:rStyle w:val="normaltextrun"/>
-          <w:rFonts w:ascii="Calibri" w:hAnsi="Calibri" w:cs="Times"/>
-        </w:rPr>
-        <w:t>${</w:t>
-      </w:r>
-      <w:proofErr w:type="spellStart"/>
-      <w:r>
-        <w:rPr>
-          <w:rStyle w:val="normaltextrun"/>
-          <w:rFonts w:ascii="Calibri" w:hAnsi="Calibri" w:cs="Times"/>
-        </w:rPr>
-        <w:t>N</w:t>
-      </w:r>
-      <w:r>
-        <w:rPr>
-          <w:rStyle w:val="normaltextrun"/>
-          <w:rFonts w:ascii="Calibri" w:hAnsi="Calibri" w:cs="Times"/>
-        </w:rPr>
-        <w:t>oGrading</w:t>
-      </w:r>
-      <w:proofErr w:type="spellEnd"/>
-      <w:r>
-        <w:rPr>
-          <w:rStyle w:val="normaltextrun"/>
-          <w:rFonts w:ascii="Calibri" w:hAnsi="Calibri" w:cs="Times"/>
-        </w:rPr>
-        <w:t>}</w:t>
-      </w:r>
-    </w:p>
-    <w:p>
-      <w:pPr>
-        <w:rPr>
-          <w:rFonts w:ascii="Calibri" w:hAnsi="Calibri" w:cs="Times"/>
-        </w:rPr>
-      </w:pPr>
-    </w:p>
-    <w:p>
-      <w:pPr>
-        <w:pStyle w:val="WPNormal"/>
-        <w:rPr>
-          <w:rFonts w:ascii="Calibri" w:hAnsi="Calibri"/>
-          <w:b/>
-          <w:sz w:val="22"/>
-          <w:szCs w:val="22"/>
-          <w:u w:val="single"/>
-        </w:rPr>
-      </w:pPr>
-      <w:r>
-        <w:rPr>
-          <w:rFonts w:ascii="Calibri" w:hAnsi="Calibri"/>
-          <w:b/>
-          <w:sz w:val="22"/>
-          <w:szCs w:val="22"/>
-          <w:u w:val="single"/>
-        </w:rPr>
-        <w:t xml:space="preserve">Evaluation Criteria and Grading </w:t>
-      </w:r>
-    </w:p>
-    <w:p>
-      <w:pPr>
-        <w:pStyle w:val="WPNormal"/>
-        <w:rPr>
-          <w:rFonts w:ascii="Calibri" w:hAnsi="Calibri"/>
-          <w:b/>
-          <w:sz w:val="22"/>
-          <w:szCs w:val="22"/>
-          <w:u w:val="single"/>
-        </w:rPr>
-      </w:pPr>
-    </w:p>
-    <w:p>
-      <w:pPr>
-        <w:rPr>
-          <w:rFonts w:ascii="Calibri" w:hAnsi="Calibri" w:cs="Times"/>
-        </w:rPr>
-      </w:pPr>
-      <w:r>
-        <w:rPr>
-          <w:rFonts w:ascii="Calibri" w:hAnsi="Calibri" w:cs="Times"/>
-        </w:rPr>
-        <w:t>${</w:t>
-      </w:r>
-      <w:r>
-        <w:rPr>
-          <w:rFonts w:ascii="Calibri" w:hAnsi="Calibri" w:cs="Times"/>
-        </w:rPr>
-        <w:t>grading}</w:t>
-      </w:r>
-    </w:p>
-    <w:p>
-      <w:pPr>
-        <w:rPr>
-          <w:rStyle w:val="normaltextrun"/>
-          <w:rFonts w:ascii="Calibri" w:hAnsi="Calibri" w:cs="Times"/>
-        </w:rPr>
-      </w:pPr>
-      <w:r>
-        <w:rPr>
-          <w:rStyle w:val="normaltextrun"/>
-          <w:rFonts w:ascii="Calibri" w:hAnsi="Calibri" w:cs="Times"/>
-        </w:rPr>
-        <w:t>${</w:t>
-      </w:r>
-      <w:r>
-        <w:rPr>
-          <w:rStyle w:val="normaltextrun"/>
-          <w:rFonts w:ascii="Calibri" w:hAnsi="Calibri" w:cs="Times"/>
-        </w:rPr>
-        <w:t>/</w:t>
-      </w:r>
-      <w:proofErr w:type="spellStart"/>
-      <w:r>
-        <w:rPr>
-          <w:rStyle w:val="normaltextrun"/>
-          <w:rFonts w:ascii="Calibri" w:hAnsi="Calibri" w:cs="Times"/>
-        </w:rPr>
-        <w:t>N</w:t>
-      </w:r>
-      <w:r>
-        <w:rPr>
-          <w:rStyle w:val="normaltextrun"/>
-          <w:rFonts w:ascii="Calibri" w:hAnsi="Calibri" w:cs="Times"/>
-        </w:rPr>
-        <w:t>oGrading</w:t>
-      </w:r>
-      <w:proofErr w:type="spellEnd"/>
-      <w:r>
-        <w:rPr>
-          <w:rStyle w:val="normaltextrun"/>
-          <w:rFonts w:ascii="Calibri" w:hAnsi="Calibri" w:cs="Times"/>
+          <w:rStyle w:val="normaltextrun"/>
+          <w:rFonts w:cstheme="minorHAnsi"/>
         </w:rPr>
         <w:t>}</w:t>
       </w:r>
@@ -2235,6 +2286,7 @@
           <w:szCs w:val="22"/>
           <w:u w:val="single"/>
         </w:rPr>
+        <w:lastRenderedPageBreak/>
         <w:t>Passing criteria</w:t>
       </w:r>
       <w:r>
@@ -2370,225 +2422,148 @@
     </w:p>
     <w:p>
       <w:pPr>
+        <w:spacing w:after="120"/>
+        <w:rPr>
+          <w:rFonts w:eastAsia="Times New Roman" w:cstheme="minorHAnsi"/>
+          <w:szCs w:val="20"/>
+        </w:rPr>
+      </w:pPr>
+      <w:r>
+        <w:rPr>
+          <w:rFonts w:eastAsia="Times New Roman" w:cstheme="minorHAnsi"/>
+          <w:szCs w:val="20"/>
+        </w:rPr>
+        <w:t>${</w:t>
+      </w:r>
+      <w:proofErr w:type="spellStart"/>
+      <w:r>
+        <w:rPr>
+          <w:rFonts w:eastAsia="Times New Roman" w:cstheme="minorHAnsi"/>
+          <w:szCs w:val="20"/>
+        </w:rPr>
+        <w:t>NoLearningMaterials</w:t>
+      </w:r>
+      <w:proofErr w:type="spellEnd"/>
+      <w:r>
+        <w:rPr>
+          <w:rFonts w:eastAsia="Times New Roman" w:cstheme="minorHAnsi"/>
+          <w:szCs w:val="20"/>
+        </w:rPr>
+        <w:t>}</w:t>
+      </w:r>
+    </w:p>
+    <w:p>
+      <w:pPr>
+        <w:spacing w:after="120"/>
+        <w:rPr>
+          <w:rFonts w:eastAsia="Times New Roman" w:cstheme="minorHAnsi"/>
+          <w:szCs w:val="20"/>
+        </w:rPr>
+      </w:pPr>
+    </w:p>
+    <w:p>
+      <w:pPr>
+        <w:spacing w:after="0"/>
+        <w:textAlignment w:val="baseline"/>
+        <w:rPr>
+          <w:rFonts w:ascii="Calibri" w:eastAsia="Times New Roman" w:hAnsi="Calibri" w:cs="Times"/>
+          <w:b/>
+          <w:bCs/>
+          <w:u w:val="single"/>
+        </w:rPr>
+      </w:pPr>
+      <w:bookmarkStart w:id="3" w:name="_Toc2236269"/>
+      <w:r>
+        <w:rPr>
+          <w:rFonts w:ascii="Calibri" w:eastAsia="Times New Roman" w:hAnsi="Calibri" w:cs="Times"/>
+          <w:b/>
+          <w:bCs/>
+          <w:u w:val="single"/>
+        </w:rPr>
+        <w:t>Learning Materials</w:t>
+      </w:r>
+      <w:bookmarkEnd w:id="3"/>
+    </w:p>
+    <w:p>
+      <w:pPr>
+        <w:spacing w:after="120"/>
+        <w:rPr>
+          <w:rFonts w:eastAsia="Times New Roman" w:cstheme="minorHAnsi"/>
+          <w:szCs w:val="20"/>
+        </w:rPr>
+      </w:pPr>
+      <w:r>
+        <w:rPr>
+          <w:rFonts w:eastAsia="Times New Roman" w:cstheme="minorHAnsi"/>
+          <w:szCs w:val="20"/>
+        </w:rPr>
+        <w:t>${</w:t>
+      </w:r>
+      <w:proofErr w:type="spellStart"/>
+      <w:r>
+        <w:rPr>
+          <w:rFonts w:eastAsia="Times New Roman" w:cstheme="minorHAnsi"/>
+          <w:szCs w:val="20"/>
+        </w:rPr>
+        <w:t>learningMaterials</w:t>
+      </w:r>
+      <w:proofErr w:type="spellEnd"/>
+      <w:r>
+        <w:rPr>
+          <w:rFonts w:eastAsia="Times New Roman" w:cstheme="minorHAnsi"/>
+          <w:szCs w:val="20"/>
+        </w:rPr>
+        <w:t>}</w:t>
+      </w:r>
+    </w:p>
+    <w:p>
+      <w:pPr>
+        <w:spacing w:after="120"/>
+        <w:rPr>
+          <w:rFonts w:eastAsia="Times New Roman" w:cstheme="minorHAnsi"/>
+          <w:szCs w:val="20"/>
+        </w:rPr>
+      </w:pPr>
+      <w:r>
+        <w:rPr>
+          <w:rFonts w:eastAsia="Times New Roman" w:cstheme="minorHAnsi"/>
+          <w:szCs w:val="20"/>
+        </w:rPr>
+        <w:t>${/</w:t>
+      </w:r>
+      <w:proofErr w:type="spellStart"/>
+      <w:r>
+        <w:rPr>
+          <w:rFonts w:eastAsia="Times New Roman" w:cstheme="minorHAnsi"/>
+          <w:szCs w:val="20"/>
+        </w:rPr>
+        <w:t>NoLearningMaterials</w:t>
+      </w:r>
+      <w:proofErr w:type="spellEnd"/>
+      <w:r>
+        <w:rPr>
+          <w:rFonts w:eastAsia="Times New Roman" w:cstheme="minorHAnsi"/>
+          <w:szCs w:val="20"/>
+        </w:rPr>
+        <w:t>}</w:t>
+      </w:r>
+    </w:p>
+    <w:p>
+      <w:pPr>
         <w:pStyle w:val="paragraph"/>
         <w:spacing w:before="0" w:beforeAutospacing="0" w:after="0" w:afterAutospacing="0"/>
         <w:textAlignment w:val="baseline"/>
         <w:rPr>
-          <w:rStyle w:val="normaltextrun"/>
-          <w:rFonts w:ascii="Calibri" w:hAnsi="Calibri" w:cs="Times"/>
-          <w:bCs/>
-          <w:sz w:val="22"/>
-          <w:szCs w:val="22"/>
-        </w:rPr>
-      </w:pPr>
-      <w:r>
-        <w:rPr>
-          <w:rStyle w:val="normaltextrun"/>
-          <w:rFonts w:ascii="Calibri" w:hAnsi="Calibri" w:cs="Times"/>
-          <w:bCs/>
-          <w:sz w:val="22"/>
-          <w:szCs w:val="22"/>
-        </w:rPr>
-        <w:t>${</w:t>
-      </w:r>
-      <w:proofErr w:type="spellStart"/>
-      <w:r>
-        <w:rPr>
-          <w:rStyle w:val="normaltextrun"/>
-          <w:rFonts w:ascii="Calibri" w:hAnsi="Calibri" w:cs="Times"/>
-          <w:bCs/>
-          <w:sz w:val="22"/>
-          <w:szCs w:val="22"/>
-        </w:rPr>
-        <w:t>Norequire_reading</w:t>
-      </w:r>
-      <w:proofErr w:type="spellEnd"/>
-      <w:r>
-        <w:rPr>
-          <w:rStyle w:val="normaltextrun"/>
-          <w:rFonts w:ascii="Calibri" w:hAnsi="Calibri" w:cs="Times"/>
-          <w:bCs/>
-          <w:sz w:val="22"/>
-          <w:szCs w:val="22"/>
-        </w:rPr>
-        <w:t>}</w:t>
-      </w:r>
-    </w:p>
-    <w:p>
-      <w:pPr>
-        <w:pStyle w:val="paragraph"/>
-        <w:spacing w:before="0" w:beforeAutospacing="0" w:after="0" w:afterAutospacing="0"/>
-        <w:textAlignment w:val="baseline"/>
-        <w:rPr>
-          <w:rStyle w:val="normaltextrun"/>
-          <w:rFonts w:ascii="Calibri" w:hAnsi="Calibri" w:cs="Times"/>
-          <w:bCs/>
-          <w:sz w:val="22"/>
-          <w:szCs w:val="22"/>
-        </w:rPr>
-      </w:pPr>
-    </w:p>
-    <w:p>
-      <w:pPr>
-        <w:pStyle w:val="paragraph"/>
-        <w:spacing w:before="0" w:beforeAutospacing="0" w:after="0" w:afterAutospacing="0"/>
-        <w:textAlignment w:val="baseline"/>
-        <w:rPr>
-          <w:rStyle w:val="eop"/>
-          <w:rFonts w:ascii="Calibri" w:hAnsi="Calibri" w:cs="Times"/>
-          <w:sz w:val="22"/>
-          <w:szCs w:val="22"/>
-        </w:rPr>
-      </w:pPr>
-      <w:r>
-        <w:rPr>
-          <w:rStyle w:val="normaltextrun"/>
-          <w:rFonts w:ascii="Calibri" w:hAnsi="Calibri" w:cs="Times"/>
-          <w:b/>
-          <w:bCs/>
-          <w:sz w:val="22"/>
-          <w:szCs w:val="22"/>
-          <w:u w:val="single"/>
-        </w:rPr>
-        <w:t>Readings and Videos</w:t>
-      </w:r>
-      <w:r>
-        <w:rPr>
-          <w:rStyle w:val="eop"/>
-          <w:rFonts w:ascii="Calibri" w:hAnsi="Calibri" w:cs="Times"/>
-          <w:sz w:val="22"/>
-          <w:szCs w:val="22"/>
-        </w:rPr>
-        <w:t> </w:t>
-      </w:r>
-    </w:p>
-    <w:p>
-      <w:pPr>
-        <w:pStyle w:val="paragraph"/>
-        <w:spacing w:before="0" w:beforeAutospacing="0" w:after="0" w:afterAutospacing="0"/>
-        <w:textAlignment w:val="baseline"/>
-        <w:rPr>
-          <w:rFonts w:ascii="Calibri" w:hAnsi="Calibri" w:cs="Times"/>
-          <w:sz w:val="22"/>
-          <w:szCs w:val="22"/>
-        </w:rPr>
-      </w:pPr>
-    </w:p>
-    <w:p>
-      <w:pPr>
-        <w:pStyle w:val="paragraph"/>
-        <w:spacing w:before="0" w:beforeAutospacing="0" w:after="0" w:afterAutospacing="0"/>
-        <w:textAlignment w:val="baseline"/>
-        <w:rPr>
-          <w:rStyle w:val="eop"/>
-          <w:rFonts w:ascii="Calibri" w:hAnsi="Calibri" w:cs="Times"/>
-          <w:sz w:val="22"/>
-          <w:szCs w:val="22"/>
-        </w:rPr>
-      </w:pPr>
-      <w:r>
-        <w:rPr>
-          <w:rStyle w:val="eop"/>
-          <w:rFonts w:ascii="Calibri" w:hAnsi="Calibri" w:cs="Times"/>
-          <w:sz w:val="22"/>
-          <w:szCs w:val="22"/>
-        </w:rPr>
-        <w:t>${</w:t>
-      </w:r>
-      <w:proofErr w:type="spellStart"/>
-      <w:r>
-        <w:rPr>
-          <w:rStyle w:val="eop"/>
-          <w:rFonts w:ascii="Calibri" w:hAnsi="Calibri" w:cs="Times"/>
-          <w:sz w:val="22"/>
-          <w:szCs w:val="22"/>
-        </w:rPr>
-        <w:t>require_reading</w:t>
-      </w:r>
-      <w:proofErr w:type="spellEnd"/>
-      <w:r>
-        <w:rPr>
-          <w:rStyle w:val="eop"/>
-          <w:rFonts w:ascii="Calibri" w:hAnsi="Calibri" w:cs="Times"/>
-          <w:sz w:val="22"/>
-          <w:szCs w:val="22"/>
-        </w:rPr>
-        <w:t>}</w:t>
-      </w:r>
-    </w:p>
-    <w:p>
-      <w:pPr>
-        <w:pStyle w:val="paragraph"/>
-        <w:spacing w:before="0" w:beforeAutospacing="0" w:after="0" w:afterAutospacing="0"/>
-        <w:textAlignment w:val="baseline"/>
-        <w:rPr>
-          <w:rStyle w:val="normaltextrun"/>
-          <w:rFonts w:ascii="Calibri" w:hAnsi="Calibri" w:cs="Times"/>
-          <w:bCs/>
-          <w:sz w:val="22"/>
-          <w:szCs w:val="22"/>
-        </w:rPr>
-      </w:pPr>
-      <w:r>
-        <w:rPr>
-          <w:rStyle w:val="normaltextrun"/>
-          <w:rFonts w:ascii="Calibri" w:hAnsi="Calibri" w:cs="Times"/>
-          <w:bCs/>
-          <w:sz w:val="22"/>
-          <w:szCs w:val="22"/>
-        </w:rPr>
-        <w:t>${</w:t>
-      </w:r>
-      <w:r>
-        <w:rPr>
-          <w:rStyle w:val="normaltextrun"/>
-          <w:rFonts w:ascii="Calibri" w:hAnsi="Calibri" w:cs="Times"/>
-          <w:bCs/>
-          <w:sz w:val="22"/>
-          <w:szCs w:val="22"/>
-        </w:rPr>
-        <w:t>/</w:t>
-      </w:r>
-      <w:proofErr w:type="spellStart"/>
-      <w:r>
-        <w:rPr>
-          <w:rStyle w:val="normaltextrun"/>
-          <w:rFonts w:ascii="Calibri" w:hAnsi="Calibri" w:cs="Times"/>
-          <w:bCs/>
-          <w:sz w:val="22"/>
-          <w:szCs w:val="22"/>
-        </w:rPr>
-        <w:t>Norequire_reading</w:t>
-      </w:r>
-      <w:proofErr w:type="spellEnd"/>
-      <w:r>
-        <w:rPr>
-          <w:rStyle w:val="normaltextrun"/>
-          <w:rFonts w:ascii="Calibri" w:hAnsi="Calibri" w:cs="Times"/>
-          <w:bCs/>
-          <w:sz w:val="22"/>
-          <w:szCs w:val="22"/>
-        </w:rPr>
-        <w:t>}</w:t>
-      </w:r>
-    </w:p>
-    <w:p>
-      <w:pPr>
-        <w:pStyle w:val="paragraph"/>
-        <w:spacing w:before="0" w:beforeAutospacing="0" w:after="0" w:afterAutospacing="0"/>
-        <w:textAlignment w:val="baseline"/>
-        <w:rPr>
-          <w:rFonts w:ascii="Calibri" w:hAnsi="Calibri" w:cs="Times"/>
-          <w:bCs/>
-          <w:sz w:val="22"/>
-          <w:szCs w:val="22"/>
-        </w:rPr>
-      </w:pPr>
-      <w:r>
-        <w:rPr>
-          <w:rFonts w:ascii="Calibri" w:hAnsi="Calibri" w:cs="Times"/>
-        </w:rPr>
-        <w:lastRenderedPageBreak/>
+          <w:rFonts w:ascii="Calibri" w:hAnsi="Calibri" w:cs="Times"/>
+          <w:bCs/>
+          <w:sz w:val="22"/>
+          <w:szCs w:val="22"/>
+        </w:rPr>
+      </w:pPr>
+      <w:r>
+        <w:rPr>
+          <w:rFonts w:ascii="Calibri" w:hAnsi="Calibri" w:cs="Times"/>
+        </w:rPr>
         <w:t>${academic}</w:t>
       </w:r>
     </w:p>
@@ -2600,8 +2575,6 @@
           <w:rFonts w:ascii="Calibri" w:eastAsia="Times New Roman" w:hAnsi="Calibri" w:cs="Times"/>
         </w:rPr>
       </w:pPr>
-      <w:bookmarkStart w:id="0" w:name="_GoBack"/>
-      <w:bookmarkEnd w:id="0"/>
     </w:p>
     <w:p>
       <w:pPr>
@@ -2709,7 +2682,7 @@
         </w:rPr>
         <w:t>A more detailed description of academic integrity, including the University’s policies and procedures, may be found in the Academic Calendar at: </w:t>
       </w:r>
-      <w:hyperlink r:id="rId7" w:tgtFrame="_blank" w:history="1">
+      <w:hyperlink r:id="rId8" w:tgtFrame="_blank" w:history="1">
         <w:r>
           <w:rPr>
             <w:rStyle w:val="Hyperlink"/>
@@ -2870,7 +2843,7 @@
         </w:rPr>
         <w:t xml:space="preserve">Okanagan Academic Calendar </w:t>
       </w:r>
-      <w:hyperlink r:id="rId8" w:history="1">
+      <w:hyperlink r:id="rId9" w:history="1">
         <w:r>
           <w:rPr>
             <w:rStyle w:val="Hyperlink"/>
@@ -3008,6 +2981,7 @@
         <w:rPr>
           <w:rFonts w:ascii="Calibri" w:hAnsi="Calibri" w:cs="Times"/>
         </w:rPr>
+        <w:lastRenderedPageBreak/>
         <w:t>Faculties, departments, and schools reserve the right to scale grades in order to maintain equity among sections and conformity to University, faculty, department, or school norms. Students should therefore note that an unofficial grade given by an instructor might be changed by the faculty, department, or school. Grades are not official until they appear on a student's academic record.</w:t>
       </w:r>
     </w:p>
@@ -3019,7 +2993,7 @@
           <w:rFonts w:ascii="Calibri" w:hAnsi="Calibri" w:cs="Times"/>
         </w:rPr>
       </w:pPr>
-      <w:hyperlink r:id="rId9" w:history="1">
+      <w:hyperlink r:id="rId10" w:history="1">
         <w:r>
           <w:rPr>
             <w:rStyle w:val="Hyperlink"/>
@@ -3324,7 +3298,7 @@
         </w:rPr>
         <w:t xml:space="preserve">email: </w:t>
       </w:r>
-      <w:hyperlink r:id="rId10" w:history="1">
+      <w:hyperlink r:id="rId11" w:history="1">
         <w:r>
           <w:rPr>
             <w:rStyle w:val="Hyperlink"/>
@@ -3364,7 +3338,7 @@
         </w:rPr>
         <w:t xml:space="preserve">Web: </w:t>
       </w:r>
-      <w:hyperlink r:id="rId11" w:history="1">
+      <w:hyperlink r:id="rId12" w:history="1">
         <w:r>
           <w:rPr>
             <w:rStyle w:val="Hyperlink"/>
@@ -3595,7 +3569,7 @@
         </w:rPr>
         <w:t>email: </w:t>
       </w:r>
-      <w:hyperlink r:id="rId12" w:history="1">
+      <w:hyperlink r:id="rId13" w:history="1">
         <w:r>
           <w:rPr>
             <w:rStyle w:val="Hyperlink"/>
@@ -3627,7 +3601,7 @@
         </w:rPr>
         <w:t xml:space="preserve">Web: </w:t>
       </w:r>
-      <w:hyperlink r:id="rId13" w:history="1">
+      <w:hyperlink r:id="rId14" w:history="1">
         <w:r>
           <w:rPr>
             <w:rStyle w:val="Hyperlink"/>
@@ -3831,7 +3805,7 @@
         </w:rPr>
         <w:t>email: </w:t>
       </w:r>
-      <w:hyperlink r:id="rId14" w:tooltip="Email" w:history="1">
+      <w:hyperlink r:id="rId15" w:tooltip="Email" w:history="1">
         <w:r>
           <w:rPr>
             <w:rStyle w:val="Hyperlink"/>
@@ -3855,7 +3829,7 @@
         </w:rPr>
         <w:t xml:space="preserve">Web: </w:t>
       </w:r>
-      <w:hyperlink r:id="rId15" w:history="1">
+      <w:hyperlink r:id="rId16" w:history="1">
         <w:r>
           <w:rPr>
             <w:rStyle w:val="Hyperlink"/>
@@ -4004,7 +3978,6 @@
         <w:rPr>
           <w:rFonts w:ascii="Calibri" w:hAnsi="Calibri" w:cs="Times"/>
         </w:rPr>
-        <w:lastRenderedPageBreak/>
         <w:t xml:space="preserve">The Student Learning Hub (LIB 237) is your go-to resource for free math, science, writing, and language learning support. The Hub welcomes undergraduate students from all disciplines and year levels to access a range of supports that include </w:t>
       </w:r>
       <w:r>
@@ -4021,7 +3994,7 @@
         </w:rPr>
         <w:t>. For more information, please visit the Hub’s website (</w:t>
       </w:r>
-      <w:hyperlink r:id="rId16" w:history="1">
+      <w:hyperlink r:id="rId17" w:history="1">
         <w:r>
           <w:rPr>
             <w:rStyle w:val="Hyperlink"/>
@@ -4275,7 +4248,7 @@
         </w:rPr>
         <w:t xml:space="preserve"> </w:t>
       </w:r>
-      <w:hyperlink r:id="rId17" w:history="1">
+      <w:hyperlink r:id="rId18" w:history="1">
         <w:r>
           <w:rPr>
             <w:rStyle w:val="Hyperlink"/>
@@ -4361,12 +4334,12 @@
       </w:pPr>
     </w:p>
     <w:sectPr>
-      <w:headerReference w:type="even" r:id="rId18"/>
-      <w:headerReference w:type="default" r:id="rId19"/>
-      <w:footerReference w:type="even" r:id="rId20"/>
-      <w:footerReference w:type="default" r:id="rId21"/>
-      <w:headerReference w:type="first" r:id="rId22"/>
-      <w:footerReference w:type="first" r:id="rId23"/>
+      <w:headerReference w:type="even" r:id="rId19"/>
+      <w:headerReference w:type="default" r:id="rId20"/>
+      <w:footerReference w:type="even" r:id="rId21"/>
+      <w:footerReference w:type="default" r:id="rId22"/>
+      <w:headerReference w:type="first" r:id="rId23"/>
+      <w:footerReference w:type="first" r:id="rId24"/>
       <w:pgSz w:w="12240" w:h="15840"/>
       <w:pgMar w:top="1440" w:right="1440" w:bottom="1440" w:left="1440" w:header="720" w:footer="720" w:gutter="0"/>
       <w:cols w:space="720"/>
@@ -4472,9 +4445,11 @@
     <w:pPr>
       <w:pStyle w:val="Header"/>
       <w:rPr>
-        <w:rFonts w:ascii="Calibri" w:hAnsi="Calibri"/>
+        <w:rFonts w:ascii="Calibri" w:hAnsi="Calibri" w:cs="Calibri"/>
       </w:rPr>
     </w:pPr>
+    <w:bookmarkStart w:id="4" w:name="_Hlk72153461"/>
+    <w:bookmarkStart w:id="5" w:name="_Hlk72153462"/>
     <w:r>
       <w:rPr>
         <w:rFonts w:ascii="Calibri" w:hAnsi="Calibri" w:cs="Calibri"/>
@@ -4494,19 +4469,7 @@
       <w:rPr>
         <w:rFonts w:ascii="Calibri" w:hAnsi="Calibri" w:cs="Calibri"/>
       </w:rPr>
-      <w:t xml:space="preserve">} </w:t>
-    </w:r>
-    <w:r>
-      <w:rPr>
-        <w:rFonts w:ascii="Calibri" w:hAnsi="Calibri" w:cs="Calibri"/>
-      </w:rPr>
-      <w:t xml:space="preserve"> </w:t>
-    </w:r>
-    <w:r>
-      <w:rPr>
-        <w:rFonts w:ascii="Calibri" w:hAnsi="Calibri" w:cs="Calibri"/>
-      </w:rPr>
-      <w:t>$</w:t>
+      <w:t>}  $</w:t>
     </w:r>
     <w:proofErr w:type="gramEnd"/>
     <w:r>
@@ -4527,7 +4490,13 @@
       <w:rPr>
         <w:rFonts w:ascii="Calibri" w:hAnsi="Calibri" w:cs="Calibri"/>
       </w:rPr>
-      <w:t>}:  ${</w:t>
+      <w:t xml:space="preserve">}:  </w:t>
+    </w:r>
+    <w:r>
+      <w:rPr>
+        <w:rFonts w:ascii="Calibri" w:hAnsi="Calibri" w:cs="Calibri"/>
+      </w:rPr>
+      <w:t>${</w:t>
     </w:r>
     <w:proofErr w:type="spellStart"/>
     <w:r>
@@ -4542,6 +4511,22 @@
         <w:rFonts w:ascii="Calibri" w:hAnsi="Calibri" w:cs="Calibri"/>
       </w:rPr>
       <w:t>}</w:t>
+    </w:r>
+    <w:bookmarkEnd w:id="4"/>
+    <w:bookmarkEnd w:id="5"/>
+  </w:p>
+  <w:p>
+    <w:pPr>
+      <w:pStyle w:val="Header"/>
+      <w:rPr>
+        <w:rFonts w:ascii="Calibri" w:hAnsi="Calibri"/>
+      </w:rPr>
+    </w:pPr>
+    <w:r>
+      <w:rPr>
+        <w:rFonts w:ascii="Calibri" w:hAnsi="Calibri"/>
+      </w:rPr>
+      <w:t>${dateGenerated}</w:t>
     </w:r>
   </w:p>
 </w:hdr>
@@ -6245,6 +6230,32 @@
     <w:name w:val="Normal"/>
     <w:qFormat/>
   </w:style>
+  <w:style w:type="paragraph" w:styleId="Heading2">
+    <w:name w:val="heading 2"/>
+    <w:basedOn w:val="Normal"/>
+    <w:next w:val="Normal"/>
+    <w:link w:val="Heading2Char"/>
+    <w:uiPriority w:val="9"/>
+    <w:unhideWhenUsed/>
+    <w:qFormat/>
+    <w:rsid w:val="00FF6526"/>
+    <w:pPr>
+      <w:pBdr>
+        <w:bottom w:val="single" w:sz="4" w:space="1" w:color="823B0B" w:themeColor="accent2" w:themeShade="7F"/>
+      </w:pBdr>
+      <w:spacing w:before="400" w:after="200" w:line="252" w:lineRule="auto"/>
+      <w:jc w:val="center"/>
+      <w:outlineLvl w:val="1"/>
+    </w:pPr>
+    <w:rPr>
+      <w:rFonts w:asciiTheme="majorHAnsi" w:eastAsiaTheme="majorEastAsia" w:hAnsiTheme="majorHAnsi" w:cstheme="majorBidi"/>
+      <w:caps/>
+      <w:color w:val="833C0B" w:themeColor="accent2" w:themeShade="80"/>
+      <w:spacing w:val="15"/>
+      <w:sz w:val="24"/>
+      <w:szCs w:val="24"/>
+    </w:rPr>
+  </w:style>
   <w:style w:type="character" w:default="1" w:styleId="DefaultParagraphFont">
     <w:name w:val="Default Paragraph Font"/>
     <w:uiPriority w:val="1"/>
@@ -6434,6 +6445,40 @@
       <w:sz w:val="24"/>
       <w:szCs w:val="24"/>
       <w:lang w:val="en-CA" w:eastAsia="en-CA"/>
+    </w:rPr>
+  </w:style>
+  <w:style w:type="character" w:customStyle="1" w:styleId="Heading2Char">
+    <w:name w:val="Heading 2 Char"/>
+    <w:basedOn w:val="DefaultParagraphFont"/>
+    <w:link w:val="Heading2"/>
+    <w:uiPriority w:val="9"/>
+    <w:rsid w:val="00FF6526"/>
+    <w:rPr>
+      <w:rFonts w:asciiTheme="majorHAnsi" w:eastAsiaTheme="majorEastAsia" w:hAnsiTheme="majorHAnsi" w:cstheme="majorBidi"/>
+      <w:caps/>
+      <w:color w:val="833C0B" w:themeColor="accent2" w:themeShade="80"/>
+      <w:spacing w:val="15"/>
+      <w:sz w:val="24"/>
+      <w:szCs w:val="24"/>
+    </w:rPr>
+  </w:style>
+  <w:style w:type="paragraph" w:customStyle="1" w:styleId="Paragraphs">
+    <w:name w:val="Paragraphs"/>
+    <w:basedOn w:val="Normal"/>
+    <w:qFormat/>
+    <w:rsid w:val="00FF6526"/>
+    <w:pPr>
+      <w:widowControl w:val="0"/>
+      <w:autoSpaceDE w:val="0"/>
+      <w:autoSpaceDN w:val="0"/>
+      <w:adjustRightInd w:val="0"/>
+      <w:spacing w:after="240" w:line="252" w:lineRule="auto"/>
+      <w:ind w:left="720"/>
+    </w:pPr>
+    <w:rPr>
+      <w:rFonts w:ascii="Verdana" w:eastAsia="Cambria" w:hAnsi="Verdana" w:cs="Verdana"/>
+      <w:kern w:val="1"/>
+      <w:szCs w:val="32"/>
     </w:rPr>
   </w:style>
 </w:styles>

</xml_diff>

<commit_message>
Added other field and copyright checkbox to syllabus gen form for both campuses
</commit_message>
<xml_diff>
--- a/public/word-template/UBC-O_default.docx
+++ b/public/word-template/UBC-O_default.docx
@@ -1286,8 +1286,6 @@
           <w:i/>
         </w:rPr>
       </w:pPr>
-      <w:bookmarkStart w:id="1" w:name="_GoBack"/>
-      <w:bookmarkEnd w:id="1"/>
     </w:p>
     <w:p>
       <w:pPr>
@@ -1416,7 +1414,7 @@
           <w:u w:val="single"/>
         </w:rPr>
       </w:pPr>
-      <w:bookmarkStart w:id="2" w:name="_Toc2236270"/>
+      <w:bookmarkStart w:id="1" w:name="_Toc2236270"/>
       <w:r>
         <w:rPr>
           <w:rFonts w:ascii="Calibri" w:hAnsi="Calibri" w:cs="Times"/>
@@ -1425,7 +1423,7 @@
         </w:rPr>
         <w:t>Assessments of Learning</w:t>
       </w:r>
-      <w:bookmarkEnd w:id="2"/>
+      <w:bookmarkEnd w:id="1"/>
     </w:p>
     <w:p>
       <w:pPr>
@@ -2472,7 +2470,7 @@
           <w:u w:val="single"/>
         </w:rPr>
       </w:pPr>
-      <w:bookmarkStart w:id="3" w:name="_Toc2236269"/>
+      <w:bookmarkStart w:id="2" w:name="_Toc2236269"/>
       <w:r>
         <w:rPr>
           <w:rFonts w:ascii="Calibri" w:eastAsia="Times New Roman" w:hAnsi="Calibri" w:cs="Times"/>
@@ -2482,7 +2480,7 @@
         </w:rPr>
         <w:t>Learning Materials</w:t>
       </w:r>
-      <w:bookmarkEnd w:id="3"/>
+      <w:bookmarkEnd w:id="2"/>
     </w:p>
     <w:p>
       <w:pPr>
@@ -2547,6 +2545,143 @@
         </w:rPr>
         <w:t>}</w:t>
       </w:r>
+    </w:p>
+    <w:p>
+      <w:pPr>
+        <w:spacing w:after="120"/>
+        <w:rPr>
+          <w:rFonts w:eastAsia="Times New Roman" w:cstheme="minorHAnsi"/>
+          <w:szCs w:val="20"/>
+        </w:rPr>
+      </w:pPr>
+      <w:r>
+        <w:rPr>
+          <w:rFonts w:eastAsia="Times New Roman" w:cstheme="minorHAnsi"/>
+          <w:szCs w:val="20"/>
+        </w:rPr>
+        <w:t>${</w:t>
+      </w:r>
+      <w:proofErr w:type="spellStart"/>
+      <w:r>
+        <w:rPr>
+          <w:rFonts w:eastAsia="Times New Roman" w:cstheme="minorHAnsi"/>
+          <w:szCs w:val="20"/>
+        </w:rPr>
+        <w:t>NoOtherCourseInfo</w:t>
+      </w:r>
+      <w:proofErr w:type="spellEnd"/>
+      <w:r>
+        <w:rPr>
+          <w:rFonts w:eastAsia="Times New Roman" w:cstheme="minorHAnsi"/>
+          <w:szCs w:val="20"/>
+        </w:rPr>
+        <w:t>}</w:t>
+      </w:r>
+    </w:p>
+    <w:p>
+      <w:pPr>
+        <w:spacing w:after="120"/>
+        <w:rPr>
+          <w:rFonts w:eastAsia="Times New Roman" w:cstheme="minorHAnsi"/>
+          <w:szCs w:val="20"/>
+        </w:rPr>
+      </w:pPr>
+    </w:p>
+    <w:p>
+      <w:pPr>
+        <w:spacing w:after="0"/>
+        <w:textAlignment w:val="baseline"/>
+        <w:rPr>
+          <w:rFonts w:ascii="Calibri" w:eastAsia="Times New Roman" w:hAnsi="Calibri" w:cs="Times"/>
+          <w:b/>
+          <w:bCs/>
+          <w:u w:val="single"/>
+        </w:rPr>
+      </w:pPr>
+      <w:r>
+        <w:rPr>
+          <w:rFonts w:ascii="Calibri" w:eastAsia="Times New Roman" w:hAnsi="Calibri" w:cs="Times"/>
+          <w:b/>
+          <w:bCs/>
+          <w:u w:val="single"/>
+        </w:rPr>
+        <w:t>Other</w:t>
+      </w:r>
+      <w:bookmarkStart w:id="3" w:name="_GoBack"/>
+      <w:bookmarkEnd w:id="3"/>
+    </w:p>
+    <w:p>
+      <w:pPr>
+        <w:spacing w:after="120"/>
+        <w:rPr>
+          <w:rFonts w:eastAsia="Times New Roman" w:cstheme="minorHAnsi"/>
+          <w:szCs w:val="20"/>
+        </w:rPr>
+      </w:pPr>
+      <w:r>
+        <w:rPr>
+          <w:rFonts w:eastAsia="Times New Roman" w:cstheme="minorHAnsi"/>
+          <w:szCs w:val="20"/>
+        </w:rPr>
+        <w:t>${</w:t>
+      </w:r>
+      <w:proofErr w:type="spellStart"/>
+      <w:r>
+        <w:rPr>
+          <w:rFonts w:eastAsia="Times New Roman" w:cstheme="minorHAnsi"/>
+          <w:szCs w:val="20"/>
+        </w:rPr>
+        <w:t>otherCourseInfo</w:t>
+      </w:r>
+      <w:proofErr w:type="spellEnd"/>
+      <w:r>
+        <w:rPr>
+          <w:rFonts w:eastAsia="Times New Roman" w:cstheme="minorHAnsi"/>
+          <w:szCs w:val="20"/>
+        </w:rPr>
+        <w:t>}</w:t>
+      </w:r>
+    </w:p>
+    <w:p>
+      <w:pPr>
+        <w:spacing w:after="120"/>
+        <w:rPr>
+          <w:rFonts w:eastAsia="Times New Roman" w:cstheme="minorHAnsi"/>
+          <w:szCs w:val="20"/>
+        </w:rPr>
+      </w:pPr>
+      <w:r>
+        <w:rPr>
+          <w:rFonts w:eastAsia="Times New Roman" w:cstheme="minorHAnsi"/>
+          <w:szCs w:val="20"/>
+        </w:rPr>
+        <w:t>${/</w:t>
+      </w:r>
+      <w:proofErr w:type="spellStart"/>
+      <w:r>
+        <w:rPr>
+          <w:rFonts w:eastAsia="Times New Roman" w:cstheme="minorHAnsi"/>
+          <w:szCs w:val="20"/>
+        </w:rPr>
+        <w:t>NoOtherCourseInfo</w:t>
+      </w:r>
+      <w:proofErr w:type="spellEnd"/>
+      <w:r>
+        <w:rPr>
+          <w:rFonts w:eastAsia="Times New Roman" w:cstheme="minorHAnsi"/>
+          <w:szCs w:val="20"/>
+        </w:rPr>
+        <w:t>}</w:t>
+      </w:r>
+    </w:p>
+    <w:p>
+      <w:pPr>
+        <w:spacing w:after="120"/>
+        <w:rPr>
+          <w:rFonts w:eastAsia="Times New Roman" w:cstheme="minorHAnsi"/>
+          <w:szCs w:val="20"/>
+        </w:rPr>
+      </w:pPr>
     </w:p>
     <w:p>
       <w:pPr>
@@ -2555,9 +2690,6 @@
         <w:textAlignment w:val="baseline"/>
         <w:rPr>
           <w:rFonts w:ascii="Calibri" w:hAnsi="Calibri" w:cs="Times"/>
-          <w:bCs/>
-          <w:sz w:val="22"/>
-          <w:szCs w:val="22"/>
         </w:rPr>
       </w:pPr>
       <w:r>
@@ -2566,6 +2698,32 @@
         </w:rPr>
         <w:t>${academic}</w:t>
       </w:r>
+    </w:p>
+    <w:p>
+      <w:pPr>
+        <w:pStyle w:val="paragraph"/>
+        <w:spacing w:before="0" w:beforeAutospacing="0" w:after="0" w:afterAutospacing="0"/>
+        <w:textAlignment w:val="baseline"/>
+        <w:rPr>
+          <w:rFonts w:ascii="Calibri" w:hAnsi="Calibri" w:cs="Times"/>
+          <w:bCs/>
+          <w:sz w:val="22"/>
+          <w:szCs w:val="22"/>
+        </w:rPr>
+      </w:pPr>
+    </w:p>
+    <w:p>
+      <w:pPr>
+        <w:pStyle w:val="paragraph"/>
+        <w:spacing w:before="0" w:beforeAutospacing="0" w:after="0" w:afterAutospacing="0"/>
+        <w:textAlignment w:val="baseline"/>
+        <w:rPr>
+          <w:rFonts w:ascii="Calibri" w:hAnsi="Calibri" w:cs="Times"/>
+          <w:bCs/>
+          <w:sz w:val="22"/>
+          <w:szCs w:val="22"/>
+        </w:rPr>
+      </w:pPr>
     </w:p>
     <w:p>
       <w:pPr>
@@ -2812,7 +2970,16 @@
           <w:sz w:val="22"/>
           <w:szCs w:val="22"/>
         </w:rPr>
-        <w:t xml:space="preserve">The examination period for Term X of Fall 201X is XXXX.  Except in the case of examination clashes and hardships (three or more formal examinations scheduled within a 24-hour period) or unforeseen events, students will be permitted to apply for out-of-time final examinations only if they are representing the University, the province, or the country in a competition or performance; serving in the Canadian military; observing a religious rite; working to support themselves or their family; or caring for a family member.  Unforeseen events include (but may not be limited to) the following: ill health or other personal challenges that arise during a term and changes in the requirements of an ongoing job.  </w:t>
+        <w:t xml:space="preserve">The examination period for Term X of Fall 201X is XXXX.  Except in the case of examination clashes and hardships (three or more formal examinations scheduled within a 24-hour period) or unforeseen events, students will be permitted to apply for out-of-time final examinations only if they are representing the University, the province, or the country in a competition or performance; serving in the Canadian military; observing a religious rite; working to support themselves or their family; or caring for a family member.  </w:t>
+      </w:r>
+      <w:r>
+        <w:rPr>
+          <w:rFonts w:ascii="Calibri" w:hAnsi="Calibri" w:cs="Times"/>
+          <w:sz w:val="22"/>
+          <w:szCs w:val="22"/>
+        </w:rPr>
+        <w:lastRenderedPageBreak/>
+        <w:t xml:space="preserve">Unforeseen events include (but may not be limited to) the following: ill health or other personal challenges that arise during a term and changes in the requirements of an ongoing job.  </w:t>
       </w:r>
     </w:p>
     <w:p>
@@ -2981,7 +3148,6 @@
         <w:rPr>
           <w:rFonts w:ascii="Calibri" w:hAnsi="Calibri" w:cs="Times"/>
         </w:rPr>
-        <w:lastRenderedPageBreak/>
         <w:t>Faculties, departments, and schools reserve the right to scale grades in order to maintain equity among sections and conformity to University, faculty, department, or school norms. Students should therefore note that an unofficial grade given by an instructor might be changed by the faculty, department, or school. Grades are not official until they appear on a student's academic record.</w:t>
       </w:r>
     </w:p>
@@ -3684,6 +3850,7 @@
           <w:sz w:val="22"/>
           <w:szCs w:val="22"/>
         </w:rPr>
+        <w:lastRenderedPageBreak/>
         <w:t>${health}</w:t>
       </w:r>
     </w:p>
@@ -4016,18 +4183,19 @@
         <w:spacing w:before="0" w:beforeAutospacing="0" w:after="0" w:afterAutospacing="0"/>
         <w:textAlignment w:val="baseline"/>
         <w:rPr>
-          <w:rFonts w:ascii="Calibri" w:hAnsi="Calibri" w:cs="Times"/>
-          <w:sz w:val="22"/>
-          <w:szCs w:val="22"/>
-        </w:rPr>
-      </w:pPr>
-      <w:r>
-        <w:rPr>
           <w:rStyle w:val="eop"/>
           <w:rFonts w:ascii="Calibri" w:hAnsi="Calibri" w:cs="Times"/>
           <w:sz w:val="22"/>
           <w:szCs w:val="22"/>
         </w:rPr>
+      </w:pPr>
+      <w:r>
+        <w:rPr>
+          <w:rStyle w:val="eop"/>
+          <w:rFonts w:ascii="Calibri" w:hAnsi="Calibri" w:cs="Times"/>
+          <w:sz w:val="22"/>
+          <w:szCs w:val="22"/>
+        </w:rPr>
         <w:t>${</w:t>
       </w:r>
       <w:r>
@@ -4056,6 +4224,99 @@
           <w:szCs w:val="22"/>
         </w:rPr>
         <w:t> </w:t>
+      </w:r>
+    </w:p>
+    <w:p>
+      <w:pPr>
+        <w:pStyle w:val="paragraph"/>
+        <w:spacing w:before="0" w:beforeAutospacing="0" w:after="0" w:afterAutospacing="0"/>
+        <w:textAlignment w:val="baseline"/>
+        <w:rPr>
+          <w:rFonts w:ascii="Calibri" w:hAnsi="Calibri" w:cs="Times"/>
+          <w:sz w:val="22"/>
+          <w:szCs w:val="22"/>
+        </w:rPr>
+      </w:pPr>
+      <w:r>
+        <w:rPr>
+          <w:rFonts w:ascii="Calibri" w:hAnsi="Calibri" w:cs="Times"/>
+          <w:sz w:val="22"/>
+          <w:szCs w:val="22"/>
+        </w:rPr>
+        <w:t>${copyright}</w:t>
+      </w:r>
+    </w:p>
+    <w:p>
+      <w:pPr>
+        <w:pStyle w:val="paragraph"/>
+        <w:spacing w:before="0" w:beforeAutospacing="0" w:after="0" w:afterAutospacing="0"/>
+        <w:textAlignment w:val="baseline"/>
+        <w:rPr>
+          <w:rFonts w:ascii="Calibri" w:hAnsi="Calibri" w:cs="Times"/>
+          <w:sz w:val="22"/>
+          <w:szCs w:val="22"/>
+        </w:rPr>
+      </w:pPr>
+    </w:p>
+    <w:p>
+      <w:pPr>
+        <w:rPr>
+          <w:rFonts w:ascii="Calibri" w:hAnsi="Calibri" w:cs="Times"/>
+          <w:b/>
+          <w:color w:val="000000" w:themeColor="text1"/>
+          <w:u w:val="single"/>
+        </w:rPr>
+      </w:pPr>
+      <w:r>
+        <w:rPr>
+          <w:rFonts w:ascii="Calibri" w:hAnsi="Calibri" w:cs="Times"/>
+          <w:b/>
+          <w:color w:val="000000" w:themeColor="text1"/>
+          <w:u w:val="single"/>
+        </w:rPr>
+        <w:t>Copyright</w:t>
+      </w:r>
+    </w:p>
+    <w:p>
+      <w:pPr>
+        <w:spacing w:after="120"/>
+        <w:rPr>
+          <w:rFonts w:eastAsia="Times New Roman" w:cstheme="minorHAnsi"/>
+        </w:rPr>
+      </w:pPr>
+    </w:p>
+    <w:p>
+      <w:pPr>
+        <w:spacing w:after="120"/>
+        <w:rPr>
+          <w:rFonts w:ascii="Calibri" w:hAnsi="Calibri" w:cs="Times"/>
+        </w:rPr>
+      </w:pPr>
+      <w:r>
+        <w:rPr>
+          <w:rFonts w:ascii="Calibri" w:hAnsi="Calibri" w:cs="Times"/>
+        </w:rPr>
+        <w:t>All materials of this course (course handouts, lecture slides, assessments, course readings, etc.) are the intellectual property of the Course Instructor or licensed to be used in this course by the copyright owner. Redistribution of these materials by any means without permission of the copyright holder(s) constitutes a breach of copyright and may lead to academic discipline.</w:t>
+      </w:r>
+    </w:p>
+    <w:p>
+      <w:pPr>
+        <w:pStyle w:val="paragraph"/>
+        <w:spacing w:before="0" w:beforeAutospacing="0" w:after="0" w:afterAutospacing="0"/>
+        <w:textAlignment w:val="baseline"/>
+        <w:rPr>
+          <w:rFonts w:ascii="Calibri" w:hAnsi="Calibri" w:cs="Times"/>
+          <w:sz w:val="22"/>
+          <w:szCs w:val="22"/>
+        </w:rPr>
+      </w:pPr>
+      <w:r>
+        <w:rPr>
+          <w:rFonts w:ascii="Calibri" w:hAnsi="Calibri" w:cs="Times"/>
+          <w:sz w:val="22"/>
+          <w:szCs w:val="22"/>
+        </w:rPr>
+        <w:t>${/copyright}</w:t>
       </w:r>
     </w:p>
     <w:p>
@@ -6256,6 +6517,29 @@
       <w:szCs w:val="24"/>
     </w:rPr>
   </w:style>
+  <w:style w:type="paragraph" w:styleId="Heading3">
+    <w:name w:val="heading 3"/>
+    <w:basedOn w:val="Normal"/>
+    <w:next w:val="Normal"/>
+    <w:link w:val="Heading3Char"/>
+    <w:uiPriority w:val="9"/>
+    <w:semiHidden/>
+    <w:unhideWhenUsed/>
+    <w:qFormat/>
+    <w:rsid w:val="00346466"/>
+    <w:pPr>
+      <w:keepNext/>
+      <w:keepLines/>
+      <w:spacing w:before="40" w:after="0"/>
+      <w:outlineLvl w:val="2"/>
+    </w:pPr>
+    <w:rPr>
+      <w:rFonts w:asciiTheme="majorHAnsi" w:eastAsiaTheme="majorEastAsia" w:hAnsiTheme="majorHAnsi" w:cstheme="majorBidi"/>
+      <w:color w:val="1F3763" w:themeColor="accent1" w:themeShade="7F"/>
+      <w:sz w:val="24"/>
+      <w:szCs w:val="24"/>
+    </w:rPr>
+  </w:style>
   <w:style w:type="character" w:default="1" w:styleId="DefaultParagraphFont">
     <w:name w:val="Default Paragraph Font"/>
     <w:uiPriority w:val="1"/>
@@ -6479,6 +6763,20 @@
       <w:rFonts w:ascii="Verdana" w:eastAsia="Cambria" w:hAnsi="Verdana" w:cs="Verdana"/>
       <w:kern w:val="1"/>
       <w:szCs w:val="32"/>
+    </w:rPr>
+  </w:style>
+  <w:style w:type="character" w:customStyle="1" w:styleId="Heading3Char">
+    <w:name w:val="Heading 3 Char"/>
+    <w:basedOn w:val="DefaultParagraphFont"/>
+    <w:link w:val="Heading3"/>
+    <w:uiPriority w:val="9"/>
+    <w:semiHidden/>
+    <w:rsid w:val="00346466"/>
+    <w:rPr>
+      <w:rFonts w:asciiTheme="majorHAnsi" w:eastAsiaTheme="majorEastAsia" w:hAnsiTheme="majorHAnsi" w:cstheme="majorBidi"/>
+      <w:color w:val="1F3763" w:themeColor="accent1" w:themeShade="7F"/>
+      <w:sz w:val="24"/>
+      <w:szCs w:val="24"/>
     </w:rPr>
   </w:style>
 </w:styles>

</xml_diff>

<commit_message>
Added copyright symbol to syllabus templates
</commit_message>
<xml_diff>
--- a/public/word-template/UBC-O_default.docx
+++ b/public/word-template/UBC-O_default.docx
@@ -2607,8 +2607,6 @@
         </w:rPr>
         <w:t>Other</w:t>
       </w:r>
-      <w:bookmarkStart w:id="3" w:name="_GoBack"/>
-      <w:bookmarkEnd w:id="3"/>
     </w:p>
     <w:p>
       <w:pPr>
@@ -4272,10 +4270,32 @@
           <w:rFonts w:ascii="Calibri" w:hAnsi="Calibri" w:cs="Times"/>
           <w:b/>
           <w:color w:val="000000" w:themeColor="text1"/>
+          <w:sz w:val="36"/>
+          <w:szCs w:val="36"/>
           <w:u w:val="single"/>
         </w:rPr>
+        <w:t>©</w:t>
+      </w:r>
+      <w:r>
+        <w:rPr>
+          <w:rFonts w:ascii="Calibri" w:hAnsi="Calibri" w:cs="Times"/>
+          <w:b/>
+          <w:color w:val="000000" w:themeColor="text1"/>
+          <w:u w:val="single"/>
+        </w:rPr>
         <w:t>Copyright</w:t>
       </w:r>
+      <w:r>
+        <w:rPr>
+          <w:rFonts w:ascii="Calibri" w:hAnsi="Calibri" w:cs="Times"/>
+          <w:b/>
+          <w:color w:val="000000" w:themeColor="text1"/>
+          <w:u w:val="single"/>
+        </w:rPr>
+        <w:t xml:space="preserve"> </w:t>
+      </w:r>
+      <w:bookmarkStart w:id="3" w:name="_GoBack"/>
+      <w:bookmarkEnd w:id="3"/>
     </w:p>
     <w:p>
       <w:pPr>

</xml_diff>

<commit_message>
Change 'other' field to 'Learning Resources' for both campuses
</commit_message>
<xml_diff>
--- a/public/word-template/UBC-O_default.docx
+++ b/public/word-template/UBC-O_default.docx
@@ -2548,44 +2548,55 @@
     </w:p>
     <w:p>
       <w:pPr>
-        <w:spacing w:after="120"/>
+        <w:rPr>
+          <w:rStyle w:val="normaltextrun"/>
+          <w:rFonts w:cstheme="minorHAnsi"/>
+          <w:bCs/>
+          <w:color w:val="000000"/>
+          <w:bdr w:val="none" w:sz="0" w:space="0" w:color="auto" w:frame="1"/>
+        </w:rPr>
+      </w:pPr>
+      <w:r>
+        <w:rPr>
+          <w:rStyle w:val="normaltextrun"/>
+          <w:rFonts w:cstheme="minorHAnsi"/>
+          <w:bCs/>
+          <w:color w:val="000000"/>
+          <w:bdr w:val="none" w:sz="0" w:space="0" w:color="auto" w:frame="1"/>
+        </w:rPr>
+        <w:t>${</w:t>
+      </w:r>
+      <w:proofErr w:type="spellStart"/>
+      <w:r>
+        <w:rPr>
+          <w:rStyle w:val="normaltextrun"/>
+          <w:rFonts w:cstheme="minorHAnsi"/>
+          <w:bCs/>
+          <w:color w:val="000000"/>
+          <w:bdr w:val="none" w:sz="0" w:space="0" w:color="auto" w:frame="1"/>
+        </w:rPr>
+        <w:t>NoCourseLearningResources</w:t>
+      </w:r>
+      <w:proofErr w:type="spellEnd"/>
+      <w:r>
+        <w:rPr>
+          <w:rStyle w:val="normaltextrun"/>
+          <w:rFonts w:cstheme="minorHAnsi"/>
+          <w:bCs/>
+          <w:color w:val="000000"/>
+          <w:bdr w:val="none" w:sz="0" w:space="0" w:color="auto" w:frame="1"/>
+        </w:rPr>
+        <w:t>}</w:t>
+      </w:r>
+    </w:p>
+    <w:p>
+      <w:pPr>
+        <w:spacing w:before="60" w:after="120"/>
         <w:rPr>
           <w:rFonts w:eastAsia="Times New Roman" w:cstheme="minorHAnsi"/>
           <w:szCs w:val="20"/>
         </w:rPr>
       </w:pPr>
-      <w:r>
-        <w:rPr>
-          <w:rFonts w:eastAsia="Times New Roman" w:cstheme="minorHAnsi"/>
-          <w:szCs w:val="20"/>
-        </w:rPr>
-        <w:t>${</w:t>
-      </w:r>
-      <w:proofErr w:type="spellStart"/>
-      <w:r>
-        <w:rPr>
-          <w:rFonts w:eastAsia="Times New Roman" w:cstheme="minorHAnsi"/>
-          <w:szCs w:val="20"/>
-        </w:rPr>
-        <w:t>NoOtherCourseInfo</w:t>
-      </w:r>
-      <w:proofErr w:type="spellEnd"/>
-      <w:r>
-        <w:rPr>
-          <w:rFonts w:eastAsia="Times New Roman" w:cstheme="minorHAnsi"/>
-          <w:szCs w:val="20"/>
-        </w:rPr>
-        <w:t>}</w:t>
-      </w:r>
-    </w:p>
-    <w:p>
-      <w:pPr>
-        <w:spacing w:after="120"/>
-        <w:rPr>
-          <w:rFonts w:eastAsia="Times New Roman" w:cstheme="minorHAnsi"/>
-          <w:szCs w:val="20"/>
-        </w:rPr>
-      </w:pPr>
     </w:p>
     <w:p>
       <w:pPr>
@@ -2598,6 +2609,7 @@
           <w:u w:val="single"/>
         </w:rPr>
       </w:pPr>
+      <w:bookmarkStart w:id="3" w:name="_Toc2236272"/>
       <w:r>
         <w:rPr>
           <w:rFonts w:ascii="Calibri" w:eastAsia="Times New Roman" w:hAnsi="Calibri" w:cs="Times"/>
@@ -2605,81 +2617,35 @@
           <w:bCs/>
           <w:u w:val="single"/>
         </w:rPr>
-        <w:t>Other</w:t>
-      </w:r>
-    </w:p>
-    <w:p>
-      <w:pPr>
-        <w:spacing w:after="120"/>
-        <w:rPr>
-          <w:rFonts w:eastAsia="Times New Roman" w:cstheme="minorHAnsi"/>
-          <w:szCs w:val="20"/>
-        </w:rPr>
-      </w:pPr>
-      <w:r>
-        <w:rPr>
-          <w:rFonts w:eastAsia="Times New Roman" w:cstheme="minorHAnsi"/>
-          <w:szCs w:val="20"/>
-        </w:rPr>
+        <w:t>Other Course Policies</w:t>
+      </w:r>
+      <w:bookmarkEnd w:id="3"/>
+    </w:p>
+    <w:p>
+      <w:r>
         <w:t>${</w:t>
       </w:r>
       <w:proofErr w:type="spellStart"/>
       <w:r>
-        <w:rPr>
-          <w:rFonts w:eastAsia="Times New Roman" w:cstheme="minorHAnsi"/>
-          <w:szCs w:val="20"/>
-        </w:rPr>
-        <w:t>otherCourseInfo</w:t>
+        <w:t>courseLearningResources</w:t>
       </w:r>
       <w:proofErr w:type="spellEnd"/>
       <w:r>
-        <w:rPr>
-          <w:rFonts w:eastAsia="Times New Roman" w:cstheme="minorHAnsi"/>
-          <w:szCs w:val="20"/>
-        </w:rPr>
         <w:t>}</w:t>
       </w:r>
     </w:p>
     <w:p>
-      <w:pPr>
-        <w:spacing w:after="120"/>
-        <w:rPr>
-          <w:rFonts w:eastAsia="Times New Roman" w:cstheme="minorHAnsi"/>
-          <w:szCs w:val="20"/>
-        </w:rPr>
-      </w:pPr>
-      <w:r>
-        <w:rPr>
-          <w:rFonts w:eastAsia="Times New Roman" w:cstheme="minorHAnsi"/>
-          <w:szCs w:val="20"/>
-        </w:rPr>
+      <w:r>
         <w:t>${/</w:t>
       </w:r>
       <w:proofErr w:type="spellStart"/>
       <w:r>
-        <w:rPr>
-          <w:rFonts w:eastAsia="Times New Roman" w:cstheme="minorHAnsi"/>
-          <w:szCs w:val="20"/>
-        </w:rPr>
-        <w:t>NoOtherCourseInfo</w:t>
+        <w:t>NoCourseLearningResources</w:t>
       </w:r>
       <w:proofErr w:type="spellEnd"/>
       <w:r>
-        <w:rPr>
-          <w:rFonts w:eastAsia="Times New Roman" w:cstheme="minorHAnsi"/>
-          <w:szCs w:val="20"/>
-        </w:rPr>
         <w:t>}</w:t>
       </w:r>
-    </w:p>
-    <w:p>
-      <w:pPr>
-        <w:spacing w:after="120"/>
-        <w:rPr>
-          <w:rFonts w:eastAsia="Times New Roman" w:cstheme="minorHAnsi"/>
-          <w:szCs w:val="20"/>
-        </w:rPr>
-      </w:pPr>
     </w:p>
     <w:p>
       <w:pPr>
@@ -2699,38 +2665,14 @@
     </w:p>
     <w:p>
       <w:pPr>
-        <w:pStyle w:val="paragraph"/>
-        <w:spacing w:before="0" w:beforeAutospacing="0" w:after="0" w:afterAutospacing="0"/>
-        <w:textAlignment w:val="baseline"/>
-        <w:rPr>
-          <w:rFonts w:ascii="Calibri" w:hAnsi="Calibri" w:cs="Times"/>
-          <w:bCs/>
-          <w:sz w:val="22"/>
-          <w:szCs w:val="22"/>
-        </w:rPr>
-      </w:pPr>
-    </w:p>
-    <w:p>
-      <w:pPr>
-        <w:pStyle w:val="paragraph"/>
-        <w:spacing w:before="0" w:beforeAutospacing="0" w:after="0" w:afterAutospacing="0"/>
-        <w:textAlignment w:val="baseline"/>
-        <w:rPr>
-          <w:rFonts w:ascii="Calibri" w:hAnsi="Calibri" w:cs="Times"/>
-          <w:bCs/>
-          <w:sz w:val="22"/>
-          <w:szCs w:val="22"/>
-        </w:rPr>
-      </w:pPr>
-    </w:p>
-    <w:p>
-      <w:pPr>
         <w:spacing w:after="0"/>
         <w:textAlignment w:val="baseline"/>
         <w:rPr>
           <w:rFonts w:ascii="Calibri" w:eastAsia="Times New Roman" w:hAnsi="Calibri" w:cs="Times"/>
         </w:rPr>
       </w:pPr>
+      <w:bookmarkStart w:id="4" w:name="_GoBack"/>
+      <w:bookmarkEnd w:id="4"/>
     </w:p>
     <w:p>
       <w:pPr>
@@ -2968,16 +2910,7 @@
           <w:sz w:val="22"/>
           <w:szCs w:val="22"/>
         </w:rPr>
-        <w:t xml:space="preserve">The examination period for Term X of Fall 201X is XXXX.  Except in the case of examination clashes and hardships (three or more formal examinations scheduled within a 24-hour period) or unforeseen events, students will be permitted to apply for out-of-time final examinations only if they are representing the University, the province, or the country in a competition or performance; serving in the Canadian military; observing a religious rite; working to support themselves or their family; or caring for a family member.  </w:t>
-      </w:r>
-      <w:r>
-        <w:rPr>
-          <w:rFonts w:ascii="Calibri" w:hAnsi="Calibri" w:cs="Times"/>
-          <w:sz w:val="22"/>
-          <w:szCs w:val="22"/>
-        </w:rPr>
-        <w:lastRenderedPageBreak/>
-        <w:t xml:space="preserve">Unforeseen events include (but may not be limited to) the following: ill health or other personal challenges that arise during a term and changes in the requirements of an ongoing job.  </w:t>
+        <w:t xml:space="preserve">The examination period for Term X of Fall 201X is XXXX.  Except in the case of examination clashes and hardships (three or more formal examinations scheduled within a 24-hour period) or unforeseen events, students will be permitted to apply for out-of-time final examinations only if they are representing the University, the province, or the country in a competition or performance; serving in the Canadian military; observing a religious rite; working to support themselves or their family; or caring for a family member.  Unforeseen events include (but may not be limited to) the following: ill health or other personal challenges that arise during a term and changes in the requirements of an ongoing job.  </w:t>
       </w:r>
     </w:p>
     <w:p>
@@ -3036,6 +2969,7 @@
           <w:sz w:val="22"/>
           <w:szCs w:val="22"/>
         </w:rPr>
+        <w:lastRenderedPageBreak/>
         <w:t>${/</w:t>
       </w:r>
       <w:proofErr w:type="spellStart"/>
@@ -3848,7 +3782,6 @@
           <w:sz w:val="22"/>
           <w:szCs w:val="22"/>
         </w:rPr>
-        <w:lastRenderedPageBreak/>
         <w:t>${health}</w:t>
       </w:r>
     </w:p>
@@ -3899,6 +3832,7 @@
           <w:color w:val="000000" w:themeColor="text1"/>
           <w:u w:val="single"/>
         </w:rPr>
+        <w:lastRenderedPageBreak/>
         <w:br/>
       </w:r>
       <w:r>
@@ -4294,8 +4228,6 @@
         </w:rPr>
         <w:t xml:space="preserve"> </w:t>
       </w:r>
-      <w:bookmarkStart w:id="3" w:name="_GoBack"/>
-      <w:bookmarkEnd w:id="3"/>
     </w:p>
     <w:p>
       <w:pPr>
@@ -4729,8 +4661,8 @@
         <w:rFonts w:ascii="Calibri" w:hAnsi="Calibri" w:cs="Calibri"/>
       </w:rPr>
     </w:pPr>
-    <w:bookmarkStart w:id="4" w:name="_Hlk72153461"/>
-    <w:bookmarkStart w:id="5" w:name="_Hlk72153462"/>
+    <w:bookmarkStart w:id="5" w:name="_Hlk72153461"/>
+    <w:bookmarkStart w:id="6" w:name="_Hlk72153462"/>
     <w:r>
       <w:rPr>
         <w:rFonts w:ascii="Calibri" w:hAnsi="Calibri" w:cs="Calibri"/>
@@ -4793,8 +4725,8 @@
       </w:rPr>
       <w:t>}</w:t>
     </w:r>
-    <w:bookmarkEnd w:id="4"/>
     <w:bookmarkEnd w:id="5"/>
+    <w:bookmarkEnd w:id="6"/>
   </w:p>
   <w:p>
     <w:pPr>

</xml_diff>

<commit_message>
Save all the data collected for a syllabus (info specific to campuses and optional campus resources) and moved optional campus resources to the database
</commit_message>
<xml_diff>
--- a/public/word-template/UBC-O_default.docx
+++ b/public/word-template/UBC-O_default.docx
@@ -73,31 +73,31 @@
     <w:p>
       <w:pPr>
         <w:rPr>
-          <w:rFonts w:ascii="Calibri" w:eastAsia="Times New Roman" w:hAnsi="Calibri" w:cs="Calibri"/>
+          <w:rFonts w:ascii="Calibri" w:hAnsi="Calibri" w:cs="Times"/>
           <w:b/>
           <w:u w:val="single"/>
         </w:rPr>
       </w:pPr>
       <w:r>
         <w:rPr>
-          <w:rFonts w:ascii="Calibri" w:eastAsia="Times New Roman" w:hAnsi="Calibri" w:cs="Calibri"/>
+          <w:rFonts w:ascii="Calibri" w:hAnsi="Calibri" w:cs="Times"/>
           <w:b/>
           <w:u w:val="single"/>
         </w:rPr>
-        <w:t>Land Acknowledgement</w:t>
-      </w:r>
-    </w:p>
-    <w:p>
-      <w:pPr>
-        <w:rPr>
-          <w:rFonts w:ascii="Calibri" w:hAnsi="Calibri" w:cs="Times"/>
-        </w:rPr>
-      </w:pPr>
-      <w:r>
-        <w:rPr>
-          <w:rFonts w:ascii="Calibri" w:hAnsi="Calibri" w:cs="Times"/>
-        </w:rPr>
-        <w:t>The UBC Okanagan campus is situated on the territory of the Syilx Okanagan Nation.</w:t>
+        <w:t>${land-title}</w:t>
+      </w:r>
+    </w:p>
+    <w:p>
+      <w:pPr>
+        <w:rPr>
+          <w:rFonts w:ascii="Calibri" w:hAnsi="Calibri" w:cs="Times"/>
+        </w:rPr>
+      </w:pPr>
+      <w:r>
+        <w:rPr>
+          <w:rFonts w:ascii="Calibri" w:hAnsi="Calibri" w:cs="Times"/>
+        </w:rPr>
+        <w:t>${land-description}</w:t>
       </w:r>
     </w:p>
     <w:p>
@@ -2671,8 +2671,6 @@
           <w:rFonts w:ascii="Calibri" w:eastAsia="Times New Roman" w:hAnsi="Calibri" w:cs="Times"/>
         </w:rPr>
       </w:pPr>
-      <w:bookmarkStart w:id="4" w:name="_GoBack"/>
-      <w:bookmarkEnd w:id="4"/>
     </w:p>
     <w:p>
       <w:pPr>
@@ -2689,13 +2687,7 @@
           <w:bCs/>
           <w:u w:val="single"/>
         </w:rPr>
-        <w:t>Academic Integrity</w:t>
-      </w:r>
-      <w:r>
-        <w:rPr>
-          <w:rFonts w:ascii="Calibri" w:eastAsia="Times New Roman" w:hAnsi="Calibri" w:cs="Times"/>
-        </w:rPr>
-        <w:t>   </w:t>
+        <w:t>${academic-title}</w:t>
       </w:r>
     </w:p>
     <w:p>
@@ -2712,14 +2704,14 @@
         <w:spacing w:after="0"/>
         <w:textAlignment w:val="baseline"/>
         <w:rPr>
+          <w:rStyle w:val="Hyperlink"/>
+        </w:rPr>
+      </w:pPr>
+      <w:r>
+        <w:rPr>
           <w:rFonts w:ascii="Calibri" w:eastAsia="Times New Roman" w:hAnsi="Calibri" w:cs="Times"/>
         </w:rPr>
-      </w:pPr>
-      <w:r>
-        <w:rPr>
-          <w:rFonts w:ascii="Calibri" w:eastAsia="Times New Roman" w:hAnsi="Calibri" w:cs="Times"/>
-        </w:rPr>
-        <w:t>The academic enterprise is founded on honesty, civility, and integrity.  As members of this enterprise, all students are expected to know, understand, and follow the codes of conduct regarding academic </w:t>
+        <w:t>${academic-description}</w:t>
       </w:r>
     </w:p>
     <w:p>
@@ -2734,21 +2726,194 @@
         <w:rPr>
           <w:rFonts w:ascii="Calibri" w:eastAsia="Times New Roman" w:hAnsi="Calibri" w:cs="Times"/>
         </w:rPr>
-        <w:t>integrity.  At the most basic level, this means submitting only original work done by you and acknowledging all sources of information or ideas and attributing them to others as required.  This also means you should not cheat, copy, or mislead others about what is your work.  Violations of academic integrity (i.e., misconduct) lead to the breakdown of the academic enterprise, and therefore serious consequences arise and harsh sanctions are imposed.  </w:t>
+        <w:t>${</w:t>
       </w:r>
       <w:r>
         <w:rPr>
           <w:rFonts w:ascii="Calibri" w:eastAsia="Times New Roman" w:hAnsi="Calibri" w:cs="Times"/>
-          <w:b/>
-          <w:bCs/>
-        </w:rPr>
-        <w:t>For example, incidences of plagiarism or cheating usually result in a failing grade or mark of zero on the assignment or in the course.</w:t>
+        </w:rPr>
+        <w:t>/</w:t>
       </w:r>
       <w:r>
         <w:rPr>
           <w:rFonts w:ascii="Calibri" w:eastAsia="Times New Roman" w:hAnsi="Calibri" w:cs="Times"/>
         </w:rPr>
-        <w:t>  Careful records are kept to monitor and prevent recidivism.</w:t>
+        <w:t>academic}</w:t>
+      </w:r>
+    </w:p>
+    <w:p>
+      <w:pPr>
+        <w:pStyle w:val="WPNormal"/>
+        <w:rPr>
+          <w:rFonts w:ascii="Calibri" w:hAnsi="Calibri" w:cs="Times"/>
+          <w:sz w:val="22"/>
+          <w:szCs w:val="22"/>
+        </w:rPr>
+      </w:pPr>
+      <w:r>
+        <w:rPr>
+          <w:rFonts w:ascii="Calibri" w:hAnsi="Calibri" w:cs="Times"/>
+          <w:sz w:val="22"/>
+          <w:szCs w:val="22"/>
+        </w:rPr>
+        <w:t>${</w:t>
+      </w:r>
+      <w:r>
+        <w:rPr>
+          <w:rFonts w:ascii="Calibri" w:hAnsi="Calibri" w:cs="Times"/>
+          <w:sz w:val="22"/>
+          <w:szCs w:val="22"/>
+        </w:rPr>
+        <w:t>final</w:t>
+      </w:r>
+      <w:r>
+        <w:rPr>
+          <w:rFonts w:ascii="Calibri" w:hAnsi="Calibri" w:cs="Times"/>
+          <w:sz w:val="22"/>
+          <w:szCs w:val="22"/>
+        </w:rPr>
+        <w:t>s</w:t>
+      </w:r>
+      <w:r>
+        <w:rPr>
+          <w:rFonts w:ascii="Calibri" w:hAnsi="Calibri" w:cs="Times"/>
+          <w:sz w:val="22"/>
+          <w:szCs w:val="22"/>
+        </w:rPr>
+        <w:t>}</w:t>
+      </w:r>
+    </w:p>
+    <w:p>
+      <w:pPr>
+        <w:pStyle w:val="WPNormal"/>
+        <w:rPr>
+          <w:rFonts w:ascii="Calibri" w:hAnsi="Calibri" w:cs="Times"/>
+          <w:sz w:val="22"/>
+          <w:szCs w:val="22"/>
+        </w:rPr>
+      </w:pPr>
+    </w:p>
+    <w:p>
+      <w:pPr>
+        <w:pStyle w:val="WPNormal"/>
+        <w:rPr>
+          <w:rFonts w:ascii="Calibri" w:hAnsi="Calibri" w:cs="Times"/>
+          <w:b/>
+          <w:sz w:val="22"/>
+          <w:szCs w:val="22"/>
+          <w:u w:val="single"/>
+        </w:rPr>
+      </w:pPr>
+      <w:r>
+        <w:rPr>
+          <w:rFonts w:ascii="Calibri" w:hAnsi="Calibri" w:cs="Times"/>
+          <w:b/>
+          <w:sz w:val="22"/>
+          <w:szCs w:val="22"/>
+          <w:u w:val="single"/>
+        </w:rPr>
+        <w:t>${final</w:t>
+      </w:r>
+      <w:r>
+        <w:rPr>
+          <w:rFonts w:ascii="Calibri" w:hAnsi="Calibri" w:cs="Times"/>
+          <w:b/>
+          <w:sz w:val="22"/>
+          <w:szCs w:val="22"/>
+          <w:u w:val="single"/>
+        </w:rPr>
+        <w:t>s</w:t>
+      </w:r>
+      <w:r>
+        <w:rPr>
+          <w:rFonts w:ascii="Calibri" w:hAnsi="Calibri" w:cs="Times"/>
+          <w:b/>
+          <w:sz w:val="22"/>
+          <w:szCs w:val="22"/>
+          <w:u w:val="single"/>
+        </w:rPr>
+        <w:t>-title}</w:t>
+      </w:r>
+    </w:p>
+    <w:p>
+      <w:pPr>
+        <w:pStyle w:val="WPNormal"/>
+        <w:rPr>
+          <w:rFonts w:ascii="Calibri" w:hAnsi="Calibri" w:cs="Times"/>
+          <w:sz w:val="22"/>
+          <w:szCs w:val="22"/>
+        </w:rPr>
+      </w:pPr>
+    </w:p>
+    <w:p>
+      <w:pPr>
+        <w:pStyle w:val="WPNormal"/>
+        <w:jc w:val="both"/>
+        <w:rPr>
+          <w:rStyle w:val="Hyperlink"/>
+          <w:rFonts w:ascii="Calibri" w:hAnsi="Calibri" w:cs="Times"/>
+          <w:sz w:val="22"/>
+          <w:szCs w:val="22"/>
+        </w:rPr>
+      </w:pPr>
+      <w:r>
+        <w:rPr>
+          <w:rFonts w:ascii="Calibri" w:hAnsi="Calibri" w:cs="Times"/>
+          <w:sz w:val="22"/>
+          <w:szCs w:val="22"/>
+        </w:rPr>
+        <w:t>${final</w:t>
+      </w:r>
+      <w:r>
+        <w:rPr>
+          <w:rFonts w:ascii="Calibri" w:hAnsi="Calibri" w:cs="Times"/>
+          <w:sz w:val="22"/>
+          <w:szCs w:val="22"/>
+        </w:rPr>
+        <w:t>s</w:t>
+      </w:r>
+      <w:r>
+        <w:rPr>
+          <w:rFonts w:ascii="Calibri" w:hAnsi="Calibri" w:cs="Times"/>
+          <w:sz w:val="22"/>
+          <w:szCs w:val="22"/>
+        </w:rPr>
+        <w:t>-description}</w:t>
+      </w:r>
+    </w:p>
+    <w:p>
+      <w:pPr>
+        <w:pStyle w:val="WPNormal"/>
+        <w:jc w:val="both"/>
+        <w:rPr>
+          <w:rFonts w:ascii="Calibri" w:hAnsi="Calibri" w:cs="Times"/>
+          <w:sz w:val="22"/>
+          <w:szCs w:val="22"/>
+        </w:rPr>
+      </w:pPr>
+      <w:r>
+        <w:rPr>
+          <w:rFonts w:ascii="Calibri" w:hAnsi="Calibri" w:cs="Times"/>
+          <w:sz w:val="22"/>
+          <w:szCs w:val="22"/>
+        </w:rPr>
+        <w:t>${/final</w:t>
+      </w:r>
+      <w:r>
+        <w:rPr>
+          <w:rFonts w:ascii="Calibri" w:hAnsi="Calibri" w:cs="Times"/>
+          <w:sz w:val="22"/>
+          <w:szCs w:val="22"/>
+        </w:rPr>
+        <w:t>s</w:t>
+      </w:r>
+      <w:r>
+        <w:rPr>
+          <w:rFonts w:ascii="Calibri" w:hAnsi="Calibri" w:cs="Times"/>
+          <w:sz w:val="22"/>
+          <w:szCs w:val="22"/>
+        </w:rPr>
+        <w:t>}</w:t>
       </w:r>
     </w:p>
     <w:p>
@@ -2757,13 +2922,15 @@
         <w:textAlignment w:val="baseline"/>
         <w:rPr>
           <w:rFonts w:ascii="Calibri" w:eastAsia="Times New Roman" w:hAnsi="Calibri" w:cs="Times"/>
+          <w:bCs/>
         </w:rPr>
       </w:pPr>
       <w:r>
         <w:rPr>
           <w:rFonts w:ascii="Calibri" w:eastAsia="Times New Roman" w:hAnsi="Calibri" w:cs="Times"/>
-        </w:rPr>
-        <w:t> </w:t>
+          <w:bCs/>
+        </w:rPr>
+        <w:t>${grading}</w:t>
       </w:r>
     </w:p>
     <w:p>
@@ -2771,23 +2938,59 @@
         <w:spacing w:after="0"/>
         <w:textAlignment w:val="baseline"/>
         <w:rPr>
-          <w:rStyle w:val="Hyperlink"/>
-        </w:rPr>
-      </w:pPr>
-      <w:r>
-        <w:rPr>
           <w:rFonts w:ascii="Calibri" w:eastAsia="Times New Roman" w:hAnsi="Calibri" w:cs="Times"/>
-        </w:rPr>
-        <w:t>A more detailed description of academic integrity, including the University’s policies and procedures, may be found in the Academic Calendar at: </w:t>
-      </w:r>
-      <w:hyperlink r:id="rId8" w:tgtFrame="_blank" w:history="1">
-        <w:r>
-          <w:rPr>
-            <w:rStyle w:val="Hyperlink"/>
-          </w:rPr>
-          <w:t>http://www.calendar.ubc.ca/okanagan/index.cfm?tree=3,54,111,0</w:t>
-        </w:r>
-      </w:hyperlink>
+          <w:bCs/>
+        </w:rPr>
+      </w:pPr>
+    </w:p>
+    <w:p>
+      <w:pPr>
+        <w:pStyle w:val="WPNormal"/>
+        <w:rPr>
+          <w:rFonts w:ascii="Calibri" w:hAnsi="Calibri" w:cs="Times"/>
+          <w:b/>
+          <w:sz w:val="22"/>
+          <w:szCs w:val="22"/>
+          <w:u w:val="single"/>
+        </w:rPr>
+      </w:pPr>
+      <w:r>
+        <w:rPr>
+          <w:rFonts w:ascii="Calibri" w:hAnsi="Calibri" w:cs="Times"/>
+          <w:b/>
+          <w:sz w:val="22"/>
+          <w:szCs w:val="22"/>
+          <w:u w:val="single"/>
+        </w:rPr>
+        <w:t>${grading-title}</w:t>
+      </w:r>
+    </w:p>
+    <w:p>
+      <w:pPr>
+        <w:pStyle w:val="WPNormal"/>
+        <w:rPr>
+          <w:rFonts w:ascii="Calibri" w:hAnsi="Calibri" w:cs="Times"/>
+          <w:b/>
+          <w:sz w:val="22"/>
+          <w:szCs w:val="22"/>
+          <w:u w:val="single"/>
+        </w:rPr>
+      </w:pPr>
+    </w:p>
+    <w:p>
+      <w:pPr>
+        <w:ind w:right="4"/>
+        <w:jc w:val="both"/>
+        <w:rPr>
+          <w:rFonts w:ascii="Calibri" w:hAnsi="Calibri" w:cs="Times"/>
+        </w:rPr>
+      </w:pPr>
+      <w:r>
+        <w:rPr>
+          <w:rFonts w:ascii="Calibri" w:hAnsi="Calibri" w:cs="Times"/>
+        </w:rPr>
+        <w:t>${grading-description}</w:t>
+      </w:r>
     </w:p>
     <w:p>
       <w:pPr>
@@ -2795,344 +2998,37 @@
         <w:textAlignment w:val="baseline"/>
         <w:rPr>
           <w:rFonts w:ascii="Calibri" w:eastAsia="Times New Roman" w:hAnsi="Calibri" w:cs="Times"/>
+          <w:bCs/>
         </w:rPr>
       </w:pPr>
       <w:r>
         <w:rPr>
           <w:rFonts w:ascii="Calibri" w:eastAsia="Times New Roman" w:hAnsi="Calibri" w:cs="Times"/>
+          <w:bCs/>
         </w:rPr>
         <w:t>${</w:t>
       </w:r>
       <w:r>
         <w:rPr>
           <w:rFonts w:ascii="Calibri" w:eastAsia="Times New Roman" w:hAnsi="Calibri" w:cs="Times"/>
+          <w:bCs/>
         </w:rPr>
         <w:t>/</w:t>
       </w:r>
       <w:r>
         <w:rPr>
           <w:rFonts w:ascii="Calibri" w:eastAsia="Times New Roman" w:hAnsi="Calibri" w:cs="Times"/>
-        </w:rPr>
-        <w:t>academic}</w:t>
-      </w:r>
-    </w:p>
-    <w:p>
-      <w:pPr>
-        <w:pStyle w:val="WPNormal"/>
-        <w:rPr>
-          <w:rFonts w:ascii="Calibri" w:hAnsi="Calibri" w:cs="Times"/>
-          <w:sz w:val="22"/>
-          <w:szCs w:val="22"/>
-        </w:rPr>
-      </w:pPr>
-      <w:r>
-        <w:rPr>
-          <w:rFonts w:ascii="Calibri" w:hAnsi="Calibri" w:cs="Times"/>
-          <w:sz w:val="22"/>
-          <w:szCs w:val="22"/>
-        </w:rPr>
-        <w:t>${</w:t>
-      </w:r>
-      <w:proofErr w:type="spellStart"/>
-      <w:r>
-        <w:rPr>
-          <w:rFonts w:ascii="Calibri" w:hAnsi="Calibri" w:cs="Times"/>
-          <w:sz w:val="22"/>
-          <w:szCs w:val="22"/>
-        </w:rPr>
-        <w:t>final_exam</w:t>
-      </w:r>
-      <w:proofErr w:type="spellEnd"/>
-      <w:r>
-        <w:rPr>
-          <w:rFonts w:ascii="Calibri" w:hAnsi="Calibri" w:cs="Times"/>
-          <w:sz w:val="22"/>
-          <w:szCs w:val="22"/>
-        </w:rPr>
-        <w:t>}</w:t>
-      </w:r>
-    </w:p>
-    <w:p>
-      <w:pPr>
-        <w:pStyle w:val="WPNormal"/>
-        <w:rPr>
-          <w:rFonts w:ascii="Calibri" w:hAnsi="Calibri" w:cs="Times"/>
-          <w:sz w:val="22"/>
-          <w:szCs w:val="22"/>
-        </w:rPr>
-      </w:pPr>
-    </w:p>
-    <w:p>
-      <w:pPr>
-        <w:pStyle w:val="WPNormal"/>
-        <w:rPr>
-          <w:rFonts w:ascii="Calibri" w:hAnsi="Calibri" w:cs="Times"/>
-          <w:b/>
-          <w:sz w:val="22"/>
-          <w:szCs w:val="22"/>
-          <w:u w:val="single"/>
-        </w:rPr>
-      </w:pPr>
-      <w:r>
-        <w:rPr>
-          <w:rFonts w:ascii="Calibri" w:hAnsi="Calibri" w:cs="Times"/>
-          <w:b/>
-          <w:sz w:val="22"/>
-          <w:szCs w:val="22"/>
-          <w:u w:val="single"/>
-        </w:rPr>
-        <w:t>Final Examinations</w:t>
-      </w:r>
-    </w:p>
-    <w:p>
-      <w:pPr>
-        <w:pStyle w:val="WPNormal"/>
-        <w:rPr>
-          <w:rFonts w:ascii="Calibri" w:hAnsi="Calibri" w:cs="Times"/>
-          <w:sz w:val="22"/>
-          <w:szCs w:val="22"/>
-        </w:rPr>
-      </w:pPr>
-    </w:p>
-    <w:p>
-      <w:pPr>
-        <w:pStyle w:val="WPNormal"/>
-        <w:jc w:val="both"/>
-        <w:rPr>
-          <w:rFonts w:ascii="Calibri" w:hAnsi="Calibri" w:cs="Times"/>
-          <w:sz w:val="22"/>
-          <w:szCs w:val="22"/>
-        </w:rPr>
-      </w:pPr>
-      <w:r>
-        <w:rPr>
-          <w:rFonts w:ascii="Calibri" w:hAnsi="Calibri" w:cs="Times"/>
-          <w:sz w:val="22"/>
-          <w:szCs w:val="22"/>
-        </w:rPr>
-        <w:t xml:space="preserve">The examination period for Term X of Fall 201X is XXXX.  Except in the case of examination clashes and hardships (three or more formal examinations scheduled within a 24-hour period) or unforeseen events, students will be permitted to apply for out-of-time final examinations only if they are representing the University, the province, or the country in a competition or performance; serving in the Canadian military; observing a religious rite; working to support themselves or their family; or caring for a family member.  Unforeseen events include (but may not be limited to) the following: ill health or other personal challenges that arise during a term and changes in the requirements of an ongoing job.  </w:t>
-      </w:r>
-    </w:p>
-    <w:p>
-      <w:pPr>
-        <w:pStyle w:val="WPNormal"/>
-        <w:jc w:val="both"/>
-        <w:rPr>
-          <w:rStyle w:val="Hyperlink"/>
-          <w:rFonts w:ascii="Calibri" w:hAnsi="Calibri" w:cs="Times"/>
-          <w:sz w:val="22"/>
-          <w:szCs w:val="22"/>
-        </w:rPr>
-      </w:pPr>
-      <w:r>
-        <w:rPr>
-          <w:rFonts w:ascii="Calibri" w:hAnsi="Calibri" w:cs="Times"/>
-          <w:sz w:val="22"/>
-          <w:szCs w:val="22"/>
-        </w:rPr>
-        <w:t xml:space="preserve">Further information on Academic Concession can be found under Policies and Regulation in the </w:t>
-      </w:r>
-      <w:r>
-        <w:rPr>
-          <w:rFonts w:ascii="Calibri" w:hAnsi="Calibri" w:cs="Times"/>
-          <w:i/>
-          <w:sz w:val="22"/>
-          <w:szCs w:val="22"/>
-        </w:rPr>
-        <w:t xml:space="preserve">Okanagan Academic Calendar </w:t>
-      </w:r>
-      <w:hyperlink r:id="rId9" w:history="1">
-        <w:r>
-          <w:rPr>
-            <w:rStyle w:val="Hyperlink"/>
-            <w:rFonts w:ascii="Calibri" w:hAnsi="Calibri" w:cs="Times"/>
-            <w:sz w:val="22"/>
-            <w:szCs w:val="22"/>
-          </w:rPr>
-          <w:t>http://www.calendar.ubc.ca/okanagan/index.cfm?tree=3,48,0,0</w:t>
-        </w:r>
-      </w:hyperlink>
-    </w:p>
-    <w:p>
-      <w:pPr>
-        <w:pStyle w:val="WPNormal"/>
-        <w:jc w:val="both"/>
-        <w:rPr>
-          <w:rFonts w:ascii="Calibri" w:hAnsi="Calibri" w:cs="Times"/>
-          <w:sz w:val="22"/>
-          <w:szCs w:val="22"/>
-        </w:rPr>
-      </w:pPr>
-      <w:r>
-        <w:rPr>
-          <w:rFonts w:ascii="Calibri" w:hAnsi="Calibri" w:cs="Times"/>
-          <w:sz w:val="22"/>
-          <w:szCs w:val="22"/>
-        </w:rPr>
-        <w:lastRenderedPageBreak/>
-        <w:t>${/</w:t>
-      </w:r>
-      <w:proofErr w:type="spellStart"/>
-      <w:r>
-        <w:rPr>
-          <w:rFonts w:ascii="Calibri" w:hAnsi="Calibri" w:cs="Times"/>
-          <w:sz w:val="22"/>
-          <w:szCs w:val="22"/>
-        </w:rPr>
-        <w:t>final_exam</w:t>
-      </w:r>
-      <w:proofErr w:type="spellEnd"/>
-      <w:r>
-        <w:rPr>
-          <w:rFonts w:ascii="Calibri" w:hAnsi="Calibri" w:cs="Times"/>
-          <w:sz w:val="22"/>
-          <w:szCs w:val="22"/>
-        </w:rPr>
-        <w:t>}</w:t>
-      </w:r>
-    </w:p>
-    <w:p>
-      <w:pPr>
-        <w:spacing w:after="0"/>
-        <w:textAlignment w:val="baseline"/>
+          <w:bCs/>
+        </w:rPr>
+        <w:t>gradin</w:t>
+      </w:r>
+      <w:r>
         <w:rPr>
           <w:rFonts w:ascii="Calibri" w:eastAsia="Times New Roman" w:hAnsi="Calibri" w:cs="Times"/>
           <w:bCs/>
         </w:rPr>
-      </w:pPr>
-      <w:r>
-        <w:rPr>
-          <w:rFonts w:ascii="Calibri" w:eastAsia="Times New Roman" w:hAnsi="Calibri" w:cs="Times"/>
-          <w:bCs/>
-        </w:rPr>
-        <w:t>${</w:t>
-      </w:r>
-      <w:proofErr w:type="spellStart"/>
-      <w:r>
-        <w:rPr>
-          <w:rFonts w:ascii="Calibri" w:eastAsia="Times New Roman" w:hAnsi="Calibri" w:cs="Times"/>
-          <w:bCs/>
-        </w:rPr>
-        <w:t>grading_practice</w:t>
-      </w:r>
-      <w:proofErr w:type="spellEnd"/>
-      <w:r>
-        <w:rPr>
-          <w:rFonts w:ascii="Calibri" w:eastAsia="Times New Roman" w:hAnsi="Calibri" w:cs="Times"/>
-          <w:bCs/>
-        </w:rPr>
-        <w:t>}</w:t>
-      </w:r>
-    </w:p>
-    <w:p>
-      <w:pPr>
-        <w:spacing w:after="0"/>
-        <w:textAlignment w:val="baseline"/>
-        <w:rPr>
-          <w:rFonts w:ascii="Calibri" w:eastAsia="Times New Roman" w:hAnsi="Calibri" w:cs="Times"/>
-          <w:bCs/>
-        </w:rPr>
-      </w:pPr>
-    </w:p>
-    <w:p>
-      <w:pPr>
-        <w:pStyle w:val="WPNormal"/>
-        <w:rPr>
-          <w:rFonts w:ascii="Calibri" w:hAnsi="Calibri" w:cs="Times"/>
-          <w:b/>
-          <w:sz w:val="22"/>
-          <w:szCs w:val="22"/>
-          <w:u w:val="single"/>
-        </w:rPr>
-      </w:pPr>
-      <w:r>
-        <w:rPr>
-          <w:rFonts w:ascii="Calibri" w:hAnsi="Calibri" w:cs="Times"/>
-          <w:b/>
-          <w:sz w:val="22"/>
-          <w:szCs w:val="22"/>
-          <w:u w:val="single"/>
-        </w:rPr>
-        <w:t>Grading Practices</w:t>
-      </w:r>
-    </w:p>
-    <w:p>
-      <w:pPr>
-        <w:pStyle w:val="WPNormal"/>
-        <w:rPr>
-          <w:rFonts w:ascii="Calibri" w:hAnsi="Calibri" w:cs="Times"/>
-          <w:b/>
-          <w:sz w:val="22"/>
-          <w:szCs w:val="22"/>
-          <w:u w:val="single"/>
-        </w:rPr>
-      </w:pPr>
-    </w:p>
-    <w:p>
-      <w:pPr>
-        <w:ind w:right="4"/>
-        <w:jc w:val="both"/>
-        <w:rPr>
-          <w:rFonts w:ascii="Calibri" w:hAnsi="Calibri" w:cs="Times"/>
-        </w:rPr>
-      </w:pPr>
-      <w:r>
-        <w:rPr>
-          <w:rFonts w:ascii="Calibri" w:hAnsi="Calibri" w:cs="Times"/>
-        </w:rPr>
-        <w:t>Faculties, departments, and schools reserve the right to scale grades in order to maintain equity among sections and conformity to University, faculty, department, or school norms. Students should therefore note that an unofficial grade given by an instructor might be changed by the faculty, department, or school. Grades are not official until they appear on a student's academic record.</w:t>
-      </w:r>
-    </w:p>
-    <w:p>
-      <w:pPr>
-        <w:ind w:right="4"/>
-        <w:jc w:val="both"/>
-        <w:rPr>
-          <w:rFonts w:ascii="Calibri" w:hAnsi="Calibri" w:cs="Times"/>
-        </w:rPr>
-      </w:pPr>
-      <w:hyperlink r:id="rId10" w:history="1">
-        <w:r>
-          <w:rPr>
-            <w:rStyle w:val="Hyperlink"/>
-            <w:rFonts w:ascii="Calibri" w:hAnsi="Calibri" w:cs="Times"/>
-          </w:rPr>
-          <w:t>http://www.calendar.ubc.ca/okanagan/index.cfm?tree=3,41,90,1014</w:t>
-        </w:r>
-      </w:hyperlink>
-    </w:p>
-    <w:p>
-      <w:pPr>
-        <w:spacing w:after="0"/>
-        <w:textAlignment w:val="baseline"/>
-        <w:rPr>
-          <w:rFonts w:ascii="Calibri" w:eastAsia="Times New Roman" w:hAnsi="Calibri" w:cs="Times"/>
-          <w:bCs/>
-        </w:rPr>
-      </w:pPr>
-      <w:r>
-        <w:rPr>
-          <w:rFonts w:ascii="Calibri" w:eastAsia="Times New Roman" w:hAnsi="Calibri" w:cs="Times"/>
-          <w:bCs/>
-        </w:rPr>
-        <w:t>${</w:t>
-      </w:r>
-      <w:r>
-        <w:rPr>
-          <w:rFonts w:ascii="Calibri" w:eastAsia="Times New Roman" w:hAnsi="Calibri" w:cs="Times"/>
-          <w:bCs/>
-        </w:rPr>
-        <w:t>/</w:t>
-      </w:r>
-      <w:proofErr w:type="spellStart"/>
-      <w:r>
-        <w:rPr>
-          <w:rFonts w:ascii="Calibri" w:eastAsia="Times New Roman" w:hAnsi="Calibri" w:cs="Times"/>
-          <w:bCs/>
-        </w:rPr>
-        <w:t>grading_practice</w:t>
-      </w:r>
-      <w:proofErr w:type="spellEnd"/>
+        <w:t>g</w:t>
+      </w:r>
       <w:r>
         <w:rPr>
           <w:rFonts w:ascii="Calibri" w:eastAsia="Times New Roman" w:hAnsi="Calibri" w:cs="Times"/>
@@ -3259,18 +3155,7 @@
           <w:szCs w:val="22"/>
           <w:u w:val="single"/>
         </w:rPr>
-        <w:t>UBC Okanagan Disability Resource Centre</w:t>
-      </w:r>
-      <w:r>
-        <w:rPr>
-          <w:rFonts w:ascii="Calibri" w:hAnsi="Calibri" w:cs="Times"/>
-          <w:b/>
-          <w:color w:val="000000" w:themeColor="text1"/>
-          <w:sz w:val="22"/>
-          <w:szCs w:val="22"/>
-          <w:u w:val="single"/>
-        </w:rPr>
-        <w:t xml:space="preserve"> </w:t>
+        <w:t>${disability-title}</w:t>
       </w:r>
     </w:p>
     <w:p>
@@ -3294,37 +3179,98 @@
         <w:spacing w:after="0"/>
         <w:jc w:val="both"/>
         <w:rPr>
+          <w:rStyle w:val="HTMLCite"/>
+          <w:rFonts w:ascii="Calibri" w:hAnsi="Calibri" w:cs="Times"/>
+          <w:sz w:val="22"/>
+          <w:szCs w:val="22"/>
+        </w:rPr>
+      </w:pPr>
+      <w:r>
+        <w:rPr>
           <w:rFonts w:ascii="Calibri" w:eastAsia="Times New Roman" w:hAnsi="Calibri" w:cs="Times"/>
           <w:sz w:val="22"/>
           <w:szCs w:val="22"/>
         </w:rPr>
-      </w:pPr>
-      <w:r>
-        <w:rPr>
-          <w:rFonts w:ascii="Calibri" w:eastAsia="Times New Roman" w:hAnsi="Calibri" w:cs="Times"/>
-          <w:sz w:val="22"/>
-          <w:szCs w:val="22"/>
-        </w:rPr>
-        <w:t xml:space="preserve">The Disability Resource Centre ensures educational equity for students with disabilities and chronic medical conditions. If you are disabled, have an injury or illness and require academic accommodations to meet the course objectives, please contact </w:t>
-      </w:r>
-      <w:proofErr w:type="spellStart"/>
-      <w:r>
-        <w:rPr>
-          <w:rFonts w:ascii="Calibri" w:eastAsia="Times New Roman" w:hAnsi="Calibri" w:cs="Times"/>
-          <w:sz w:val="22"/>
-          <w:szCs w:val="22"/>
-        </w:rPr>
-        <w:t>Earllene</w:t>
-      </w:r>
-      <w:proofErr w:type="spellEnd"/>
-      <w:r>
-        <w:rPr>
-          <w:rFonts w:ascii="Calibri" w:eastAsia="Times New Roman" w:hAnsi="Calibri" w:cs="Times"/>
-          <w:sz w:val="22"/>
-          <w:szCs w:val="22"/>
-        </w:rPr>
-        <w:t xml:space="preserve"> Roberts, the Diversity Advisor for the Disability Resource Centre located in the University Centre building (UNC 214).</w:t>
-      </w:r>
+        <w:t>${disability-description}</w:t>
+      </w:r>
+    </w:p>
+    <w:p>
+      <w:pPr>
+        <w:pStyle w:val="paragraph"/>
+        <w:spacing w:before="0" w:beforeAutospacing="0" w:after="0" w:afterAutospacing="0"/>
+        <w:textAlignment w:val="baseline"/>
+        <w:rPr>
+          <w:rFonts w:ascii="Calibri" w:hAnsi="Calibri" w:cs="Times"/>
+          <w:sz w:val="22"/>
+          <w:szCs w:val="22"/>
+        </w:rPr>
+      </w:pPr>
+      <w:r>
+        <w:rPr>
+          <w:rFonts w:ascii="Calibri" w:hAnsi="Calibri" w:cs="Times"/>
+          <w:sz w:val="22"/>
+          <w:szCs w:val="22"/>
+        </w:rPr>
+        <w:t>${</w:t>
+      </w:r>
+      <w:r>
+        <w:rPr>
+          <w:rFonts w:ascii="Calibri" w:hAnsi="Calibri" w:cs="Times"/>
+          <w:sz w:val="22"/>
+          <w:szCs w:val="22"/>
+        </w:rPr>
+        <w:t>/</w:t>
+      </w:r>
+      <w:r>
+        <w:rPr>
+          <w:rFonts w:ascii="Calibri" w:hAnsi="Calibri" w:cs="Times"/>
+          <w:sz w:val="22"/>
+          <w:szCs w:val="22"/>
+        </w:rPr>
+        <w:t>disability}</w:t>
+      </w:r>
+    </w:p>
+    <w:p>
+      <w:pPr>
+        <w:pStyle w:val="paragraph"/>
+        <w:spacing w:before="0" w:beforeAutospacing="0" w:after="0" w:afterAutospacing="0"/>
+        <w:textAlignment w:val="baseline"/>
+        <w:rPr>
+          <w:rStyle w:val="eop"/>
+          <w:rFonts w:ascii="Calibri" w:hAnsi="Calibri" w:cs="Times"/>
+          <w:sz w:val="22"/>
+          <w:szCs w:val="22"/>
+        </w:rPr>
+      </w:pPr>
+      <w:r>
+        <w:rPr>
+          <w:rFonts w:ascii="Calibri" w:hAnsi="Calibri" w:cs="Times"/>
+          <w:sz w:val="22"/>
+          <w:szCs w:val="22"/>
+        </w:rPr>
+        <w:t>${equity}</w:t>
+      </w:r>
+      <w:r>
+        <w:rPr>
+          <w:rStyle w:val="eop"/>
+          <w:rFonts w:ascii="Calibri" w:hAnsi="Calibri" w:cs="Times"/>
+          <w:sz w:val="22"/>
+          <w:szCs w:val="22"/>
+        </w:rPr>
+        <w:t> </w:t>
+      </w:r>
+    </w:p>
+    <w:p>
+      <w:pPr>
+        <w:pStyle w:val="paragraph"/>
+        <w:spacing w:before="0" w:beforeAutospacing="0" w:after="0" w:afterAutospacing="0"/>
+        <w:textAlignment w:val="baseline"/>
+        <w:rPr>
+          <w:rFonts w:ascii="Calibri" w:hAnsi="Calibri" w:cs="Times"/>
+          <w:sz w:val="22"/>
+          <w:szCs w:val="22"/>
+        </w:rPr>
+      </w:pPr>
     </w:p>
     <w:p>
       <w:pPr>
@@ -3334,10 +3280,24 @@
         <w:rPr>
           <w:rFonts w:ascii="Calibri" w:hAnsi="Calibri" w:cs="Times"/>
           <w:b/>
-          <w:sz w:val="22"/>
-          <w:szCs w:val="22"/>
-        </w:rPr>
-      </w:pPr>
+          <w:color w:val="000000" w:themeColor="text1"/>
+          <w:sz w:val="22"/>
+          <w:szCs w:val="22"/>
+          <w:u w:val="single"/>
+        </w:rPr>
+      </w:pPr>
+      <w:r>
+        <w:rPr>
+          <w:rFonts w:ascii="Calibri" w:hAnsi="Calibri" w:cs="Times"/>
+          <w:b/>
+          <w:color w:val="000000" w:themeColor="text1"/>
+          <w:sz w:val="22"/>
+          <w:szCs w:val="22"/>
+          <w:u w:val="single"/>
+        </w:rPr>
+        <w:lastRenderedPageBreak/>
+        <w:t>${equity-title}</w:t>
+      </w:r>
     </w:p>
     <w:p>
       <w:pPr>
@@ -3346,116 +3306,13 @@
         <w:jc w:val="both"/>
         <w:rPr>
           <w:rFonts w:ascii="Calibri" w:hAnsi="Calibri" w:cs="Times"/>
-          <w:sz w:val="22"/>
-          <w:szCs w:val="22"/>
-        </w:rPr>
-      </w:pPr>
-      <w:r>
-        <w:rPr>
-          <w:rFonts w:ascii="Calibri" w:hAnsi="Calibri" w:cs="Times"/>
-          <w:b/>
-          <w:sz w:val="22"/>
-          <w:szCs w:val="22"/>
-        </w:rPr>
-        <w:t>UNC 214</w:t>
-      </w:r>
-      <w:r>
-        <w:rPr>
-          <w:rFonts w:ascii="Calibri" w:hAnsi="Calibri" w:cs="Times"/>
-          <w:sz w:val="22"/>
-          <w:szCs w:val="22"/>
-        </w:rPr>
-        <w:t xml:space="preserve"> </w:t>
-      </w:r>
-      <w:r>
-        <w:rPr>
-          <w:rFonts w:ascii="Calibri" w:hAnsi="Calibri" w:cs="Times"/>
-          <w:sz w:val="22"/>
-          <w:szCs w:val="22"/>
-        </w:rPr>
-        <w:tab/>
-        <w:t>250.807.9263</w:t>
-      </w:r>
-    </w:p>
-    <w:p>
-      <w:pPr>
-        <w:pStyle w:val="BodyText"/>
-        <w:spacing w:after="0"/>
-        <w:jc w:val="both"/>
-        <w:rPr>
-          <w:rFonts w:ascii="Calibri" w:hAnsi="Calibri" w:cs="Times"/>
-          <w:sz w:val="22"/>
-          <w:szCs w:val="22"/>
-        </w:rPr>
-      </w:pPr>
-      <w:r>
-        <w:rPr>
-          <w:rFonts w:ascii="Calibri" w:hAnsi="Calibri" w:cs="Times"/>
-          <w:sz w:val="22"/>
-          <w:szCs w:val="22"/>
-        </w:rPr>
-        <w:t xml:space="preserve">email: </w:t>
-      </w:r>
-      <w:hyperlink r:id="rId11" w:history="1">
-        <w:r>
-          <w:rPr>
-            <w:rStyle w:val="Hyperlink"/>
-            <w:rFonts w:ascii="Calibri" w:hAnsi="Calibri" w:cs="Times"/>
-            <w:sz w:val="22"/>
-            <w:szCs w:val="22"/>
-          </w:rPr>
-          <w:t>earllene.roberts@ubc.ca</w:t>
-        </w:r>
-      </w:hyperlink>
-      <w:r>
-        <w:rPr>
-          <w:rFonts w:ascii="Calibri" w:hAnsi="Calibri" w:cs="Times"/>
-          <w:sz w:val="22"/>
-          <w:szCs w:val="22"/>
-        </w:rPr>
-        <w:t xml:space="preserve"> </w:t>
-      </w:r>
-    </w:p>
-    <w:p>
-      <w:pPr>
-        <w:pStyle w:val="BodyText"/>
-        <w:spacing w:after="0"/>
-        <w:jc w:val="both"/>
-        <w:rPr>
-          <w:rStyle w:val="HTMLCite"/>
-          <w:rFonts w:ascii="Calibri" w:hAnsi="Calibri" w:cs="Times"/>
-          <w:sz w:val="22"/>
-          <w:szCs w:val="22"/>
-        </w:rPr>
-      </w:pPr>
-      <w:r>
-        <w:rPr>
-          <w:rFonts w:ascii="Calibri" w:hAnsi="Calibri" w:cs="Times"/>
-          <w:sz w:val="22"/>
-          <w:szCs w:val="22"/>
-        </w:rPr>
-        <w:t xml:space="preserve">Web: </w:t>
-      </w:r>
-      <w:hyperlink r:id="rId12" w:history="1">
-        <w:r>
-          <w:rPr>
-            <w:rStyle w:val="Hyperlink"/>
-            <w:rFonts w:ascii="Calibri" w:hAnsi="Calibri" w:cs="Times"/>
-            <w:sz w:val="22"/>
-            <w:szCs w:val="22"/>
-          </w:rPr>
-          <w:t>www.students.ok.ubc.ca/drc</w:t>
-        </w:r>
-      </w:hyperlink>
-      <w:r>
-        <w:rPr>
-          <w:rStyle w:val="HTMLCite"/>
-          <w:rFonts w:ascii="Calibri" w:hAnsi="Calibri" w:cs="Times"/>
-          <w:sz w:val="22"/>
-          <w:szCs w:val="22"/>
-        </w:rPr>
-        <w:t xml:space="preserve">  </w:t>
-      </w:r>
+          <w:b/>
+          <w:color w:val="000000" w:themeColor="text1"/>
+          <w:sz w:val="22"/>
+          <w:szCs w:val="22"/>
+          <w:u w:val="single"/>
+        </w:rPr>
+      </w:pPr>
     </w:p>
     <w:p>
       <w:pPr>
@@ -3463,34 +3320,20 @@
         <w:spacing w:before="0" w:beforeAutospacing="0" w:after="0" w:afterAutospacing="0"/>
         <w:textAlignment w:val="baseline"/>
         <w:rPr>
-          <w:rFonts w:ascii="Calibri" w:hAnsi="Calibri" w:cs="Times"/>
-          <w:sz w:val="22"/>
-          <w:szCs w:val="22"/>
-        </w:rPr>
-      </w:pPr>
-      <w:r>
-        <w:rPr>
-          <w:rFonts w:ascii="Calibri" w:hAnsi="Calibri" w:cs="Times"/>
-          <w:sz w:val="22"/>
-          <w:szCs w:val="22"/>
-        </w:rPr>
-        <w:t>${</w:t>
-      </w:r>
-      <w:r>
-        <w:rPr>
-          <w:rFonts w:ascii="Calibri" w:hAnsi="Calibri" w:cs="Times"/>
-          <w:sz w:val="22"/>
-          <w:szCs w:val="22"/>
-        </w:rPr>
-        <w:t>/</w:t>
-      </w:r>
-      <w:r>
-        <w:rPr>
-          <w:rFonts w:ascii="Calibri" w:hAnsi="Calibri" w:cs="Times"/>
-          <w:sz w:val="22"/>
-          <w:szCs w:val="22"/>
-        </w:rPr>
-        <w:t>disability}</w:t>
+          <w:rStyle w:val="eop"/>
+          <w:rFonts w:ascii="Calibri" w:hAnsi="Calibri" w:cs="Times"/>
+          <w:sz w:val="22"/>
+          <w:szCs w:val="22"/>
+        </w:rPr>
+      </w:pPr>
+      <w:r>
+        <w:rPr>
+          <w:rStyle w:val="eop"/>
+          <w:rFonts w:ascii="Calibri" w:hAnsi="Calibri" w:cs="Times"/>
+          <w:sz w:val="22"/>
+          <w:szCs w:val="22"/>
+        </w:rPr>
+        <w:t>${equity-description}</w:t>
       </w:r>
     </w:p>
     <w:p>
@@ -3499,19 +3342,34 @@
         <w:spacing w:before="0" w:beforeAutospacing="0" w:after="0" w:afterAutospacing="0"/>
         <w:textAlignment w:val="baseline"/>
         <w:rPr>
-          <w:rStyle w:val="eop"/>
-          <w:rFonts w:ascii="Calibri" w:hAnsi="Calibri" w:cs="Times"/>
-          <w:sz w:val="22"/>
-          <w:szCs w:val="22"/>
-        </w:rPr>
-      </w:pPr>
-      <w:r>
-        <w:rPr>
-          <w:rFonts w:ascii="Calibri" w:hAnsi="Calibri" w:cs="Times"/>
-          <w:sz w:val="22"/>
-          <w:szCs w:val="22"/>
-        </w:rPr>
-        <w:t>${equity}</w:t>
+          <w:rFonts w:ascii="Calibri" w:hAnsi="Calibri" w:cs="Times"/>
+          <w:sz w:val="22"/>
+          <w:szCs w:val="22"/>
+        </w:rPr>
+      </w:pPr>
+      <w:r>
+        <w:rPr>
+          <w:rFonts w:ascii="Calibri" w:hAnsi="Calibri" w:cs="Times"/>
+          <w:sz w:val="22"/>
+          <w:szCs w:val="22"/>
+        </w:rPr>
+        <w:t>${</w:t>
+      </w:r>
+      <w:r>
+        <w:rPr>
+          <w:rFonts w:ascii="Calibri" w:hAnsi="Calibri" w:cs="Times"/>
+          <w:sz w:val="22"/>
+          <w:szCs w:val="22"/>
+        </w:rPr>
+        <w:t>/</w:t>
+      </w:r>
+      <w:r>
+        <w:rPr>
+          <w:rFonts w:ascii="Calibri" w:hAnsi="Calibri" w:cs="Times"/>
+          <w:sz w:val="22"/>
+          <w:szCs w:val="22"/>
+        </w:rPr>
+        <w:t>equity}</w:t>
       </w:r>
       <w:r>
         <w:rPr>
@@ -3534,150 +3392,14 @@
           <w:szCs w:val="22"/>
         </w:rPr>
       </w:pPr>
-    </w:p>
-    <w:p>
-      <w:pPr>
-        <w:pStyle w:val="BodyText"/>
-        <w:spacing w:after="0"/>
-        <w:jc w:val="both"/>
-        <w:rPr>
-          <w:rFonts w:ascii="Calibri" w:hAnsi="Calibri" w:cs="Times"/>
-          <w:b/>
-          <w:color w:val="000000" w:themeColor="text1"/>
-          <w:sz w:val="22"/>
-          <w:szCs w:val="22"/>
-          <w:u w:val="single"/>
-        </w:rPr>
-      </w:pPr>
-      <w:r>
-        <w:rPr>
-          <w:rFonts w:ascii="Calibri" w:hAnsi="Calibri" w:cs="Times"/>
-          <w:b/>
-          <w:color w:val="000000" w:themeColor="text1"/>
-          <w:sz w:val="22"/>
-          <w:szCs w:val="22"/>
-          <w:u w:val="single"/>
-        </w:rPr>
-        <w:t xml:space="preserve">UBC Okanagan Equity and Inclusion Office </w:t>
-      </w:r>
-    </w:p>
-    <w:p>
-      <w:pPr>
-        <w:pStyle w:val="BodyText"/>
-        <w:spacing w:after="0"/>
-        <w:jc w:val="both"/>
-        <w:rPr>
-          <w:rFonts w:ascii="Calibri" w:hAnsi="Calibri" w:cs="Times"/>
-          <w:b/>
-          <w:color w:val="000000" w:themeColor="text1"/>
-          <w:sz w:val="22"/>
-          <w:szCs w:val="22"/>
-          <w:u w:val="single"/>
-        </w:rPr>
-      </w:pPr>
-    </w:p>
-    <w:p>
-      <w:pPr>
-        <w:pStyle w:val="NormalWeb"/>
-        <w:spacing w:before="0" w:beforeAutospacing="0" w:after="0" w:afterAutospacing="0"/>
-        <w:ind w:right="-138"/>
-        <w:jc w:val="both"/>
-        <w:rPr>
-          <w:rFonts w:ascii="Calibri" w:hAnsi="Calibri" w:cs="Times"/>
-          <w:sz w:val="22"/>
-          <w:szCs w:val="22"/>
-          <w:lang w:val="en-US" w:eastAsia="en-US"/>
-        </w:rPr>
-      </w:pPr>
-      <w:r>
-        <w:rPr>
-          <w:rFonts w:ascii="Calibri" w:hAnsi="Calibri" w:cs="Times"/>
-          <w:sz w:val="22"/>
-          <w:szCs w:val="22"/>
-          <w:lang w:val="en-US" w:eastAsia="en-US"/>
-        </w:rPr>
-        <w:t>Through leadership, vision, and collaborative action, the Equity &amp; Inclusion Office (EIO) develops action strategies in support of efforts to embed equity and inclusion in the daily operations across the campus. The EIO provides education and training from cultivating respectful, inclusive spaces and communities to understanding unconscious/implicit bias and its operation within in campus environments. UBC Policy 3 prohibits discrimination and harassment on the basis of BC’s Human Rights Code. If you require assistance related to an issue of equity, educational programs, discrimination or harassment please contact the EIO.</w:t>
-      </w:r>
-    </w:p>
-    <w:p>
-      <w:pPr>
-        <w:pStyle w:val="NormalWeb"/>
-        <w:spacing w:before="0" w:beforeAutospacing="0" w:after="0" w:afterAutospacing="0"/>
-        <w:rPr>
-          <w:rFonts w:ascii="Calibri" w:hAnsi="Calibri" w:cs="Times"/>
-          <w:sz w:val="22"/>
-          <w:szCs w:val="22"/>
-        </w:rPr>
-      </w:pPr>
-    </w:p>
-    <w:p>
-      <w:pPr>
-        <w:pStyle w:val="BodyText"/>
-        <w:spacing w:after="0"/>
-        <w:jc w:val="both"/>
-        <w:rPr>
-          <w:rFonts w:ascii="Calibri" w:eastAsia="Times New Roman" w:hAnsi="Calibri" w:cs="Times"/>
-          <w:sz w:val="22"/>
-          <w:szCs w:val="22"/>
-        </w:rPr>
-      </w:pPr>
-      <w:r>
-        <w:rPr>
-          <w:rFonts w:ascii="Calibri" w:eastAsia="Times New Roman" w:hAnsi="Calibri" w:cs="Times"/>
-          <w:b/>
-          <w:sz w:val="22"/>
-          <w:szCs w:val="22"/>
-        </w:rPr>
-        <w:t>UNC 216</w:t>
-      </w:r>
-      <w:r>
-        <w:rPr>
-          <w:rFonts w:ascii="Calibri" w:eastAsia="Times New Roman" w:hAnsi="Calibri" w:cs="Times"/>
-          <w:sz w:val="22"/>
-          <w:szCs w:val="22"/>
-        </w:rPr>
-        <w:t> </w:t>
-      </w:r>
-      <w:r>
-        <w:rPr>
-          <w:rFonts w:ascii="Calibri" w:eastAsia="Times New Roman" w:hAnsi="Calibri" w:cs="Times"/>
-          <w:sz w:val="22"/>
-          <w:szCs w:val="22"/>
-        </w:rPr>
-        <w:tab/>
-        <w:t>250.807.9291</w:t>
-      </w:r>
-    </w:p>
-    <w:p>
-      <w:pPr>
-        <w:pStyle w:val="BodyText"/>
-        <w:spacing w:after="0"/>
-        <w:jc w:val="both"/>
-        <w:rPr>
-          <w:rFonts w:ascii="Calibri" w:eastAsia="Times New Roman" w:hAnsi="Calibri" w:cs="Times"/>
-          <w:sz w:val="22"/>
-          <w:szCs w:val="22"/>
-        </w:rPr>
-      </w:pPr>
-      <w:r>
-        <w:rPr>
-          <w:rFonts w:ascii="Calibri" w:eastAsia="Times New Roman" w:hAnsi="Calibri" w:cs="Times"/>
-          <w:sz w:val="22"/>
-          <w:szCs w:val="22"/>
-        </w:rPr>
-        <w:t>email: </w:t>
-      </w:r>
-      <w:hyperlink r:id="rId13" w:history="1">
-        <w:r>
-          <w:rPr>
-            <w:rStyle w:val="Hyperlink"/>
-            <w:rFonts w:ascii="Calibri" w:eastAsia="Times New Roman" w:hAnsi="Calibri" w:cs="Times"/>
-            <w:sz w:val="22"/>
-            <w:szCs w:val="22"/>
-          </w:rPr>
-          <w:t>equity.ubco@ubc.ca</w:t>
-        </w:r>
-      </w:hyperlink>
+      <w:r>
+        <w:rPr>
+          <w:rFonts w:ascii="Calibri" w:hAnsi="Calibri" w:cs="Times"/>
+          <w:sz w:val="22"/>
+          <w:szCs w:val="22"/>
+        </w:rPr>
+        <w:t>${health}</w:t>
+      </w:r>
     </w:p>
     <w:p>
       <w:pPr>
@@ -3685,39 +3407,52 @@
         <w:spacing w:before="0" w:beforeAutospacing="0" w:after="0" w:afterAutospacing="0"/>
         <w:textAlignment w:val="baseline"/>
         <w:rPr>
-          <w:rStyle w:val="eop"/>
-          <w:rFonts w:ascii="Calibri" w:hAnsi="Calibri" w:cs="Times"/>
-          <w:sz w:val="22"/>
-          <w:szCs w:val="22"/>
-        </w:rPr>
-      </w:pPr>
-      <w:r>
-        <w:rPr>
-          <w:rFonts w:ascii="Calibri" w:hAnsi="Calibri" w:cs="Times"/>
-          <w:sz w:val="22"/>
-          <w:szCs w:val="22"/>
-        </w:rPr>
-        <w:t xml:space="preserve">Web: </w:t>
-      </w:r>
-      <w:hyperlink r:id="rId14" w:history="1">
-        <w:r>
-          <w:rPr>
-            <w:rStyle w:val="Hyperlink"/>
-            <w:rFonts w:ascii="Calibri" w:hAnsi="Calibri" w:cs="Times"/>
-            <w:sz w:val="22"/>
-            <w:szCs w:val="22"/>
-          </w:rPr>
-          <w:t>www.equity.ok.ubc.ca</w:t>
-        </w:r>
-      </w:hyperlink>
-      <w:r>
-        <w:rPr>
-          <w:rStyle w:val="eop"/>
-          <w:rFonts w:ascii="Calibri" w:hAnsi="Calibri" w:cs="Times"/>
-          <w:sz w:val="22"/>
-          <w:szCs w:val="22"/>
-        </w:rPr>
-        <w:t> </w:t>
+          <w:rFonts w:ascii="Calibri" w:hAnsi="Calibri" w:cs="Times"/>
+          <w:sz w:val="22"/>
+          <w:szCs w:val="22"/>
+        </w:rPr>
+      </w:pPr>
+    </w:p>
+    <w:p>
+      <w:pPr>
+        <w:rPr>
+          <w:rFonts w:ascii="Calibri" w:hAnsi="Calibri" w:cs="Times"/>
+          <w:b/>
+          <w:color w:val="000000" w:themeColor="text1"/>
+          <w:u w:val="single"/>
+        </w:rPr>
+      </w:pPr>
+      <w:r>
+        <w:rPr>
+          <w:rFonts w:ascii="Calibri" w:hAnsi="Calibri" w:cs="Times"/>
+          <w:b/>
+          <w:color w:val="000000" w:themeColor="text1"/>
+          <w:u w:val="single"/>
+        </w:rPr>
+        <w:t>${health-title}</w:t>
+      </w:r>
+    </w:p>
+    <w:p>
+      <w:pPr>
+        <w:rPr>
+          <w:rStyle w:val="Hyperlink"/>
+          <w:rFonts w:ascii="Calibri" w:hAnsi="Calibri" w:cs="Times"/>
+        </w:rPr>
+      </w:pPr>
+      <w:r>
+        <w:rPr>
+          <w:rFonts w:ascii="Calibri" w:hAnsi="Calibri" w:cs="Times"/>
+          <w:b/>
+          <w:color w:val="000000" w:themeColor="text1"/>
+          <w:u w:val="single"/>
+        </w:rPr>
+        <w:br/>
+      </w:r>
+      <w:r>
+        <w:rPr>
+          <w:rFonts w:ascii="Calibri" w:hAnsi="Calibri" w:cs="Times"/>
+        </w:rPr>
+        <w:t>${health-description}</w:t>
       </w:r>
     </w:p>
     <w:p>
@@ -3731,39 +3466,6 @@
           <w:szCs w:val="22"/>
         </w:rPr>
       </w:pPr>
-      <w:r>
-        <w:rPr>
-          <w:rFonts w:ascii="Calibri" w:hAnsi="Calibri" w:cs="Times"/>
-          <w:sz w:val="22"/>
-          <w:szCs w:val="22"/>
-        </w:rPr>
-        <w:t>${</w:t>
-      </w:r>
-      <w:r>
-        <w:rPr>
-          <w:rFonts w:ascii="Calibri" w:hAnsi="Calibri" w:cs="Times"/>
-          <w:sz w:val="22"/>
-          <w:szCs w:val="22"/>
-        </w:rPr>
-        <w:t>/</w:t>
-      </w:r>
-      <w:r>
-        <w:rPr>
-          <w:rFonts w:ascii="Calibri" w:hAnsi="Calibri" w:cs="Times"/>
-          <w:sz w:val="22"/>
-          <w:szCs w:val="22"/>
-        </w:rPr>
-        <w:t>equity}</w:t>
-      </w:r>
-      <w:r>
-        <w:rPr>
-          <w:rStyle w:val="eop"/>
-          <w:rFonts w:ascii="Calibri" w:hAnsi="Calibri" w:cs="Times"/>
-          <w:sz w:val="22"/>
-          <w:szCs w:val="22"/>
-        </w:rPr>
-        <w:t> </w:t>
-      </w:r>
     </w:p>
     <w:p>
       <w:pPr>
@@ -3782,7 +3484,23 @@
           <w:sz w:val="22"/>
           <w:szCs w:val="22"/>
         </w:rPr>
-        <w:t>${health}</w:t>
+        <w:t>${</w:t>
+      </w:r>
+      <w:r>
+        <w:rPr>
+          <w:rFonts w:ascii="Calibri" w:hAnsi="Calibri" w:cs="Times"/>
+          <w:sz w:val="22"/>
+          <w:szCs w:val="22"/>
+        </w:rPr>
+        <w:t>/</w:t>
+      </w:r>
+      <w:r>
+        <w:rPr>
+          <w:rFonts w:ascii="Calibri" w:hAnsi="Calibri" w:cs="Times"/>
+          <w:sz w:val="22"/>
+          <w:szCs w:val="22"/>
+        </w:rPr>
+        <w:t>health}</w:t>
       </w:r>
     </w:p>
     <w:p>
@@ -3791,152 +3509,39 @@
         <w:spacing w:before="0" w:beforeAutospacing="0" w:after="0" w:afterAutospacing="0"/>
         <w:textAlignment w:val="baseline"/>
         <w:rPr>
-          <w:rFonts w:ascii="Calibri" w:hAnsi="Calibri" w:cs="Times"/>
-          <w:sz w:val="22"/>
-          <w:szCs w:val="22"/>
-        </w:rPr>
-      </w:pPr>
-    </w:p>
-    <w:p>
-      <w:pPr>
-        <w:rPr>
-          <w:rFonts w:ascii="Calibri" w:hAnsi="Calibri" w:cs="Times"/>
-          <w:b/>
-          <w:color w:val="000000" w:themeColor="text1"/>
-          <w:u w:val="single"/>
-        </w:rPr>
-      </w:pPr>
-      <w:r>
-        <w:rPr>
-          <w:rFonts w:ascii="Calibri" w:hAnsi="Calibri" w:cs="Times"/>
-          <w:b/>
-          <w:color w:val="000000" w:themeColor="text1"/>
-          <w:u w:val="single"/>
-        </w:rPr>
-        <w:t xml:space="preserve">Health &amp; Wellness </w:t>
-      </w:r>
-    </w:p>
-    <w:p>
-      <w:pPr>
-        <w:rPr>
-          <w:rFonts w:ascii="Calibri" w:hAnsi="Calibri" w:cs="Times"/>
-          <w:b/>
-          <w:color w:val="000000" w:themeColor="text1"/>
-          <w:u w:val="single"/>
-        </w:rPr>
-      </w:pPr>
-      <w:r>
-        <w:rPr>
-          <w:rFonts w:ascii="Calibri" w:hAnsi="Calibri" w:cs="Times"/>
-          <w:b/>
-          <w:color w:val="000000" w:themeColor="text1"/>
-          <w:u w:val="single"/>
-        </w:rPr>
-        <w:lastRenderedPageBreak/>
-        <w:br/>
-      </w:r>
-      <w:r>
-        <w:rPr>
-          <w:rFonts w:ascii="Calibri" w:hAnsi="Calibri" w:cs="Times"/>
-        </w:rPr>
-        <w:t>At UBC Okanagan health services to students are provided by Health and Wellness.  Nurses, physicians and counsellors provide health care and counselling related to physical health, emotional/mental health and sexual/reproductive health concerns. As well, health promotion, education and research activities are provided to the campus community.  If you require assistance with your health, please contact Health and Wellness for more information or to book an appointment.</w:t>
-      </w:r>
-    </w:p>
-    <w:p>
-      <w:pPr>
-        <w:jc w:val="both"/>
-        <w:rPr>
-          <w:rFonts w:ascii="Calibri" w:hAnsi="Calibri" w:cs="Times"/>
-        </w:rPr>
-      </w:pPr>
-    </w:p>
-    <w:p>
-      <w:pPr>
-        <w:pStyle w:val="BodyText"/>
-        <w:spacing w:after="0"/>
-        <w:jc w:val="both"/>
-        <w:rPr>
-          <w:rFonts w:ascii="Calibri" w:hAnsi="Calibri" w:cs="Times"/>
-          <w:b/>
-          <w:sz w:val="22"/>
-          <w:szCs w:val="22"/>
-        </w:rPr>
-      </w:pPr>
-      <w:r>
-        <w:rPr>
-          <w:rFonts w:ascii="Calibri" w:hAnsi="Calibri" w:cs="Times"/>
-          <w:b/>
-          <w:sz w:val="22"/>
-          <w:szCs w:val="22"/>
-        </w:rPr>
-        <w:t xml:space="preserve">UNC 337 </w:t>
-      </w:r>
-      <w:r>
-        <w:rPr>
-          <w:rFonts w:ascii="Calibri" w:hAnsi="Calibri" w:cs="Times"/>
-          <w:b/>
-          <w:sz w:val="22"/>
-          <w:szCs w:val="22"/>
-        </w:rPr>
-        <w:tab/>
-      </w:r>
-      <w:r>
-        <w:rPr>
-          <w:rFonts w:ascii="Calibri" w:hAnsi="Calibri" w:cs="Times"/>
-          <w:sz w:val="22"/>
-          <w:szCs w:val="22"/>
-        </w:rPr>
-        <w:t>250.807.9270</w:t>
-      </w:r>
-    </w:p>
-    <w:p>
-      <w:pPr>
-        <w:jc w:val="both"/>
-        <w:rPr>
-          <w:rFonts w:ascii="Calibri" w:hAnsi="Calibri" w:cs="Times"/>
-        </w:rPr>
-      </w:pPr>
-      <w:r>
-        <w:rPr>
-          <w:rFonts w:ascii="Calibri" w:hAnsi="Calibri" w:cs="Times"/>
-          <w:color w:val="002145"/>
-          <w:shd w:val="clear" w:color="auto" w:fill="FFFFFF"/>
-        </w:rPr>
-        <w:t>email: </w:t>
-      </w:r>
-      <w:hyperlink r:id="rId15" w:tooltip="Email" w:history="1">
-        <w:r>
-          <w:rPr>
-            <w:rStyle w:val="Hyperlink"/>
-            <w:rFonts w:ascii="Calibri" w:hAnsi="Calibri" w:cs="Times"/>
-            <w:shd w:val="clear" w:color="auto" w:fill="FFFFFF"/>
-          </w:rPr>
-          <w:t>healthwellness.okanagan@ubc.ca</w:t>
-        </w:r>
-      </w:hyperlink>
-    </w:p>
-    <w:p>
-      <w:pPr>
-        <w:rPr>
-          <w:rStyle w:val="Hyperlink"/>
-          <w:rFonts w:ascii="Calibri" w:hAnsi="Calibri" w:cs="Times"/>
-        </w:rPr>
-      </w:pPr>
-      <w:r>
-        <w:rPr>
-          <w:rFonts w:ascii="Calibri" w:hAnsi="Calibri" w:cs="Times"/>
-        </w:rPr>
-        <w:t xml:space="preserve">Web: </w:t>
-      </w:r>
-      <w:hyperlink r:id="rId16" w:history="1">
-        <w:r>
-          <w:rPr>
-            <w:rStyle w:val="Hyperlink"/>
-            <w:rFonts w:ascii="Calibri" w:hAnsi="Calibri" w:cs="Times"/>
-          </w:rPr>
-          <w:t>www.students.ok.ubc.ca/health-wellness</w:t>
-        </w:r>
-      </w:hyperlink>
+          <w:rStyle w:val="eop"/>
+          <w:rFonts w:ascii="Calibri" w:hAnsi="Calibri" w:cs="Times"/>
+          <w:sz w:val="22"/>
+          <w:szCs w:val="22"/>
+        </w:rPr>
+      </w:pPr>
+      <w:r>
+        <w:rPr>
+          <w:rStyle w:val="eop"/>
+          <w:rFonts w:ascii="Calibri" w:hAnsi="Calibri" w:cs="Times"/>
+          <w:sz w:val="22"/>
+          <w:szCs w:val="22"/>
+        </w:rPr>
+        <w:t>${</w:t>
+      </w:r>
+      <w:r>
+        <w:rPr>
+          <w:rStyle w:val="eop"/>
+          <w:rFonts w:ascii="Calibri" w:hAnsi="Calibri" w:cs="Times"/>
+          <w:sz w:val="22"/>
+          <w:szCs w:val="22"/>
+        </w:rPr>
+        <w:t>student</w:t>
+      </w:r>
+      <w:r>
+        <w:rPr>
+          <w:rStyle w:val="eop"/>
+          <w:rFonts w:ascii="Calibri" w:hAnsi="Calibri" w:cs="Times"/>
+          <w:sz w:val="22"/>
+          <w:szCs w:val="22"/>
+        </w:rPr>
+        <w:t>}</w:t>
+      </w:r>
     </w:p>
     <w:p>
       <w:pPr>
@@ -3952,17 +3557,61 @@
     </w:p>
     <w:p>
       <w:pPr>
+        <w:rPr>
+          <w:rFonts w:ascii="Calibri" w:hAnsi="Calibri" w:cs="Times"/>
+          <w:b/>
+          <w:color w:val="000000" w:themeColor="text1"/>
+          <w:u w:val="single"/>
+        </w:rPr>
+      </w:pPr>
+      <w:r>
+        <w:rPr>
+          <w:rFonts w:ascii="Calibri" w:hAnsi="Calibri" w:cs="Times"/>
+          <w:b/>
+          <w:color w:val="000000" w:themeColor="text1"/>
+          <w:u w:val="single"/>
+        </w:rPr>
+        <w:t>${student-title}</w:t>
+      </w:r>
+    </w:p>
+    <w:p>
+      <w:pPr>
+        <w:rPr>
+          <w:rFonts w:ascii="Calibri" w:hAnsi="Calibri" w:cs="Times"/>
+          <w:b/>
+          <w:color w:val="000000" w:themeColor="text1"/>
+          <w:u w:val="single"/>
+        </w:rPr>
+      </w:pPr>
+    </w:p>
+    <w:p>
+      <w:pPr>
+        <w:rPr>
+          <w:rFonts w:ascii="Calibri" w:hAnsi="Calibri" w:cs="Times"/>
+        </w:rPr>
+      </w:pPr>
+      <w:r>
+        <w:rPr>
+          <w:rFonts w:ascii="Calibri" w:hAnsi="Calibri" w:cs="Times"/>
+        </w:rPr>
+        <w:t>${student-description}</w:t>
+      </w:r>
+    </w:p>
+    <w:p>
+      <w:pPr>
         <w:pStyle w:val="paragraph"/>
         <w:spacing w:before="0" w:beforeAutospacing="0" w:after="0" w:afterAutospacing="0"/>
         <w:textAlignment w:val="baseline"/>
         <w:rPr>
-          <w:rFonts w:ascii="Calibri" w:hAnsi="Calibri" w:cs="Times"/>
-          <w:sz w:val="22"/>
-          <w:szCs w:val="22"/>
-        </w:rPr>
-      </w:pPr>
-      <w:r>
-        <w:rPr>
+          <w:rStyle w:val="eop"/>
+          <w:rFonts w:ascii="Calibri" w:hAnsi="Calibri" w:cs="Times"/>
+          <w:sz w:val="22"/>
+          <w:szCs w:val="22"/>
+        </w:rPr>
+      </w:pPr>
+      <w:r>
+        <w:rPr>
+          <w:rStyle w:val="eop"/>
           <w:rFonts w:ascii="Calibri" w:hAnsi="Calibri" w:cs="Times"/>
           <w:sz w:val="22"/>
           <w:szCs w:val="22"/>
@@ -3971,6 +3620,7 @@
       </w:r>
       <w:r>
         <w:rPr>
+          <w:rStyle w:val="eop"/>
           <w:rFonts w:ascii="Calibri" w:hAnsi="Calibri" w:cs="Times"/>
           <w:sz w:val="22"/>
           <w:szCs w:val="22"/>
@@ -3979,11 +3629,30 @@
       </w:r>
       <w:r>
         <w:rPr>
-          <w:rFonts w:ascii="Calibri" w:hAnsi="Calibri" w:cs="Times"/>
-          <w:sz w:val="22"/>
-          <w:szCs w:val="22"/>
-        </w:rPr>
-        <w:t>health}</w:t>
+          <w:rStyle w:val="eop"/>
+          <w:rFonts w:ascii="Calibri" w:hAnsi="Calibri" w:cs="Times"/>
+          <w:sz w:val="22"/>
+          <w:szCs w:val="22"/>
+        </w:rPr>
+        <w:t>student</w:t>
+      </w:r>
+      <w:r>
+        <w:rPr>
+          <w:rStyle w:val="eop"/>
+          <w:rFonts w:ascii="Calibri" w:hAnsi="Calibri" w:cs="Times"/>
+          <w:sz w:val="22"/>
+          <w:szCs w:val="22"/>
+        </w:rPr>
+        <w:t>}</w:t>
+      </w:r>
+      <w:r>
+        <w:rPr>
+          <w:rStyle w:val="eop"/>
+          <w:rFonts w:ascii="Calibri" w:hAnsi="Calibri" w:cs="Times"/>
+          <w:sz w:val="22"/>
+          <w:szCs w:val="22"/>
+        </w:rPr>
+        <w:t> </w:t>
       </w:r>
     </w:p>
     <w:p>
@@ -3992,38 +3661,18 @@
         <w:spacing w:before="0" w:beforeAutospacing="0" w:after="0" w:afterAutospacing="0"/>
         <w:textAlignment w:val="baseline"/>
         <w:rPr>
-          <w:rStyle w:val="eop"/>
-          <w:rFonts w:ascii="Calibri" w:hAnsi="Calibri" w:cs="Times"/>
-          <w:sz w:val="22"/>
-          <w:szCs w:val="22"/>
-        </w:rPr>
-      </w:pPr>
-      <w:r>
-        <w:rPr>
-          <w:rStyle w:val="eop"/>
-          <w:rFonts w:ascii="Calibri" w:hAnsi="Calibri" w:cs="Times"/>
-          <w:sz w:val="22"/>
-          <w:szCs w:val="22"/>
-        </w:rPr>
-        <w:t>${</w:t>
-      </w:r>
-      <w:r>
-        <w:rPr>
-          <w:rStyle w:val="eop"/>
-          <w:rFonts w:ascii="Calibri" w:hAnsi="Calibri" w:cs="Times"/>
-          <w:sz w:val="22"/>
-          <w:szCs w:val="22"/>
-        </w:rPr>
-        <w:t>hub</w:t>
-      </w:r>
-      <w:r>
-        <w:rPr>
-          <w:rStyle w:val="eop"/>
-          <w:rFonts w:ascii="Calibri" w:hAnsi="Calibri" w:cs="Times"/>
-          <w:sz w:val="22"/>
-          <w:szCs w:val="22"/>
-        </w:rPr>
-        <w:t>}</w:t>
+          <w:rFonts w:ascii="Calibri" w:hAnsi="Calibri" w:cs="Times"/>
+          <w:sz w:val="22"/>
+          <w:szCs w:val="22"/>
+        </w:rPr>
+      </w:pPr>
+      <w:r>
+        <w:rPr>
+          <w:rFonts w:ascii="Calibri" w:hAnsi="Calibri" w:cs="Times"/>
+          <w:sz w:val="22"/>
+          <w:szCs w:val="22"/>
+        </w:rPr>
+        <w:t>${copyright}</w:t>
       </w:r>
     </w:p>
     <w:p>
@@ -4054,59 +3703,38 @@
           <w:color w:val="000000" w:themeColor="text1"/>
           <w:u w:val="single"/>
         </w:rPr>
-        <w:t>Student Learning Hub</w:t>
-      </w:r>
-    </w:p>
-    <w:p>
-      <w:pPr>
+        <w:t>${copyright-title}</w:t>
+      </w:r>
+      <w:r>
         <w:rPr>
           <w:rFonts w:ascii="Calibri" w:hAnsi="Calibri" w:cs="Times"/>
           <w:b/>
           <w:color w:val="000000" w:themeColor="text1"/>
           <w:u w:val="single"/>
         </w:rPr>
-      </w:pPr>
-    </w:p>
-    <w:p>
-      <w:pPr>
-        <w:rPr>
-          <w:rFonts w:ascii="Calibri" w:hAnsi="Calibri" w:cs="Times"/>
-        </w:rPr>
-      </w:pPr>
-      <w:r>
-        <w:rPr>
-          <w:rFonts w:ascii="Calibri" w:hAnsi="Calibri" w:cs="Times"/>
-        </w:rPr>
-        <w:t xml:space="preserve">The Student Learning Hub (LIB 237) is your go-to resource for free math, science, writing, and language learning support. The Hub welcomes undergraduate students from all disciplines and year levels to access a range of supports that include </w:t>
-      </w:r>
-      <w:r>
-        <w:rPr>
-          <w:rFonts w:ascii="Calibri" w:hAnsi="Calibri" w:cs="Times"/>
-          <w:b/>
-          <w:bCs/>
-        </w:rPr>
-        <w:t>tutoring in math, sciences, languages, and writing, as well as help with study skills and learning strategies</w:t>
-      </w:r>
-      <w:r>
-        <w:rPr>
-          <w:rFonts w:ascii="Calibri" w:hAnsi="Calibri" w:cs="Times"/>
-        </w:rPr>
-        <w:t>. For more information, please visit the Hub’s website (</w:t>
-      </w:r>
-      <w:hyperlink r:id="rId17" w:history="1">
-        <w:r>
-          <w:rPr>
-            <w:rStyle w:val="Hyperlink"/>
-            <w:rFonts w:ascii="Calibri" w:hAnsi="Calibri" w:cs="Times"/>
-          </w:rPr>
-          <w:t>https://students.ok.ubc.ca/student-learning-hub/</w:t>
-        </w:r>
-      </w:hyperlink>
-      <w:r>
-        <w:rPr>
-          <w:rFonts w:ascii="Calibri" w:hAnsi="Calibri" w:cs="Times"/>
-        </w:rPr>
-        <w:t>) or call 250-807-9185.</w:t>
+        <w:t xml:space="preserve"> </w:t>
+      </w:r>
+    </w:p>
+    <w:p>
+      <w:pPr>
+        <w:spacing w:after="120"/>
+        <w:rPr>
+          <w:rFonts w:eastAsia="Times New Roman" w:cstheme="minorHAnsi"/>
+        </w:rPr>
+      </w:pPr>
+    </w:p>
+    <w:p>
+      <w:pPr>
+        <w:spacing w:after="120"/>
+        <w:rPr>
+          <w:rFonts w:ascii="Calibri" w:hAnsi="Calibri" w:cs="Times"/>
+        </w:rPr>
+      </w:pPr>
+      <w:r>
+        <w:rPr>
+          <w:rFonts w:ascii="Calibri" w:hAnsi="Calibri" w:cs="Times"/>
+        </w:rPr>
+        <w:t>${copyright-description}</w:t>
       </w:r>
     </w:p>
     <w:p>
@@ -4115,47 +3743,18 @@
         <w:spacing w:before="0" w:beforeAutospacing="0" w:after="0" w:afterAutospacing="0"/>
         <w:textAlignment w:val="baseline"/>
         <w:rPr>
-          <w:rStyle w:val="eop"/>
-          <w:rFonts w:ascii="Calibri" w:hAnsi="Calibri" w:cs="Times"/>
-          <w:sz w:val="22"/>
-          <w:szCs w:val="22"/>
-        </w:rPr>
-      </w:pPr>
-      <w:r>
-        <w:rPr>
-          <w:rStyle w:val="eop"/>
-          <w:rFonts w:ascii="Calibri" w:hAnsi="Calibri" w:cs="Times"/>
-          <w:sz w:val="22"/>
-          <w:szCs w:val="22"/>
-        </w:rPr>
-        <w:t>${</w:t>
-      </w:r>
-      <w:r>
-        <w:rPr>
-          <w:rStyle w:val="eop"/>
-          <w:rFonts w:ascii="Calibri" w:hAnsi="Calibri" w:cs="Times"/>
-          <w:sz w:val="22"/>
-          <w:szCs w:val="22"/>
-        </w:rPr>
-        <w:t>/hub</w:t>
-      </w:r>
-      <w:r>
-        <w:rPr>
-          <w:rStyle w:val="eop"/>
-          <w:rFonts w:ascii="Calibri" w:hAnsi="Calibri" w:cs="Times"/>
-          <w:sz w:val="22"/>
-          <w:szCs w:val="22"/>
-        </w:rPr>
-        <w:t>}</w:t>
-      </w:r>
-      <w:r>
-        <w:rPr>
-          <w:rStyle w:val="eop"/>
-          <w:rFonts w:ascii="Calibri" w:hAnsi="Calibri" w:cs="Times"/>
-          <w:sz w:val="22"/>
-          <w:szCs w:val="22"/>
-        </w:rPr>
-        <w:t> </w:t>
+          <w:rFonts w:ascii="Calibri" w:hAnsi="Calibri" w:cs="Times"/>
+          <w:sz w:val="22"/>
+          <w:szCs w:val="22"/>
+        </w:rPr>
+      </w:pPr>
+      <w:r>
+        <w:rPr>
+          <w:rFonts w:ascii="Calibri" w:hAnsi="Calibri" w:cs="Times"/>
+          <w:sz w:val="22"/>
+          <w:szCs w:val="22"/>
+        </w:rPr>
+        <w:t>${/copyright}</w:t>
       </w:r>
     </w:p>
     <w:p>
@@ -4164,18 +3763,40 @@
         <w:spacing w:before="0" w:beforeAutospacing="0" w:after="0" w:afterAutospacing="0"/>
         <w:textAlignment w:val="baseline"/>
         <w:rPr>
-          <w:rFonts w:ascii="Calibri" w:hAnsi="Calibri" w:cs="Times"/>
-          <w:sz w:val="22"/>
-          <w:szCs w:val="22"/>
-        </w:rPr>
-      </w:pPr>
-      <w:r>
-        <w:rPr>
-          <w:rFonts w:ascii="Calibri" w:hAnsi="Calibri" w:cs="Times"/>
-          <w:sz w:val="22"/>
-          <w:szCs w:val="22"/>
-        </w:rPr>
-        <w:t>${copyright}</w:t>
+          <w:rStyle w:val="eop"/>
+          <w:rFonts w:ascii="Calibri" w:hAnsi="Calibri" w:cs="Times"/>
+          <w:sz w:val="22"/>
+          <w:szCs w:val="22"/>
+        </w:rPr>
+      </w:pPr>
+      <w:r>
+        <w:rPr>
+          <w:rStyle w:val="eop"/>
+          <w:rFonts w:ascii="Calibri" w:hAnsi="Calibri" w:cs="Times"/>
+          <w:sz w:val="22"/>
+          <w:szCs w:val="22"/>
+        </w:rPr>
+        <w:t>${</w:t>
+      </w:r>
+      <w:proofErr w:type="spellStart"/>
+      <w:r>
+        <w:rPr>
+          <w:rStyle w:val="eop"/>
+          <w:rFonts w:ascii="Calibri" w:hAnsi="Calibri" w:cs="Times"/>
+          <w:sz w:val="22"/>
+          <w:szCs w:val="22"/>
+        </w:rPr>
+        <w:t>safewalk</w:t>
+      </w:r>
+      <w:proofErr w:type="spellEnd"/>
+      <w:r>
+        <w:rPr>
+          <w:rStyle w:val="eop"/>
+          <w:rFonts w:ascii="Calibri" w:hAnsi="Calibri" w:cs="Times"/>
+          <w:sz w:val="22"/>
+          <w:szCs w:val="22"/>
+        </w:rPr>
+        <w:t>}</w:t>
       </w:r>
     </w:p>
     <w:p>
@@ -4194,141 +3815,6 @@
       <w:pPr>
         <w:rPr>
           <w:rFonts w:ascii="Calibri" w:hAnsi="Calibri" w:cs="Times"/>
-          <w:b/>
-          <w:color w:val="000000" w:themeColor="text1"/>
-          <w:u w:val="single"/>
-        </w:rPr>
-      </w:pPr>
-      <w:r>
-        <w:rPr>
-          <w:rFonts w:ascii="Calibri" w:hAnsi="Calibri" w:cs="Times"/>
-          <w:b/>
-          <w:color w:val="000000" w:themeColor="text1"/>
-          <w:sz w:val="36"/>
-          <w:szCs w:val="36"/>
-          <w:u w:val="single"/>
-        </w:rPr>
-        <w:t>©</w:t>
-      </w:r>
-      <w:r>
-        <w:rPr>
-          <w:rFonts w:ascii="Calibri" w:hAnsi="Calibri" w:cs="Times"/>
-          <w:b/>
-          <w:color w:val="000000" w:themeColor="text1"/>
-          <w:u w:val="single"/>
-        </w:rPr>
-        <w:t>Copyright</w:t>
-      </w:r>
-      <w:r>
-        <w:rPr>
-          <w:rFonts w:ascii="Calibri" w:hAnsi="Calibri" w:cs="Times"/>
-          <w:b/>
-          <w:color w:val="000000" w:themeColor="text1"/>
-          <w:u w:val="single"/>
-        </w:rPr>
-        <w:t xml:space="preserve"> </w:t>
-      </w:r>
-    </w:p>
-    <w:p>
-      <w:pPr>
-        <w:spacing w:after="120"/>
-        <w:rPr>
-          <w:rFonts w:eastAsia="Times New Roman" w:cstheme="minorHAnsi"/>
-        </w:rPr>
-      </w:pPr>
-    </w:p>
-    <w:p>
-      <w:pPr>
-        <w:spacing w:after="120"/>
-        <w:rPr>
-          <w:rFonts w:ascii="Calibri" w:hAnsi="Calibri" w:cs="Times"/>
-        </w:rPr>
-      </w:pPr>
-      <w:r>
-        <w:rPr>
-          <w:rFonts w:ascii="Calibri" w:hAnsi="Calibri" w:cs="Times"/>
-        </w:rPr>
-        <w:t>All materials of this course (course handouts, lecture slides, assessments, course readings, etc.) are the intellectual property of the Course Instructor or licensed to be used in this course by the copyright owner. Redistribution of these materials by any means without permission of the copyright holder(s) constitutes a breach of copyright and may lead to academic discipline.</w:t>
-      </w:r>
-    </w:p>
-    <w:p>
-      <w:pPr>
-        <w:pStyle w:val="paragraph"/>
-        <w:spacing w:before="0" w:beforeAutospacing="0" w:after="0" w:afterAutospacing="0"/>
-        <w:textAlignment w:val="baseline"/>
-        <w:rPr>
-          <w:rFonts w:ascii="Calibri" w:hAnsi="Calibri" w:cs="Times"/>
-          <w:sz w:val="22"/>
-          <w:szCs w:val="22"/>
-        </w:rPr>
-      </w:pPr>
-      <w:r>
-        <w:rPr>
-          <w:rFonts w:ascii="Calibri" w:hAnsi="Calibri" w:cs="Times"/>
-          <w:sz w:val="22"/>
-          <w:szCs w:val="22"/>
-        </w:rPr>
-        <w:t>${/copyright}</w:t>
-      </w:r>
-    </w:p>
-    <w:p>
-      <w:pPr>
-        <w:pStyle w:val="paragraph"/>
-        <w:spacing w:before="0" w:beforeAutospacing="0" w:after="0" w:afterAutospacing="0"/>
-        <w:textAlignment w:val="baseline"/>
-        <w:rPr>
-          <w:rStyle w:val="eop"/>
-          <w:rFonts w:ascii="Calibri" w:hAnsi="Calibri" w:cs="Times"/>
-          <w:sz w:val="22"/>
-          <w:szCs w:val="22"/>
-        </w:rPr>
-      </w:pPr>
-      <w:r>
-        <w:rPr>
-          <w:rStyle w:val="eop"/>
-          <w:rFonts w:ascii="Calibri" w:hAnsi="Calibri" w:cs="Times"/>
-          <w:sz w:val="22"/>
-          <w:szCs w:val="22"/>
-        </w:rPr>
-        <w:t>${</w:t>
-      </w:r>
-      <w:proofErr w:type="spellStart"/>
-      <w:r>
-        <w:rPr>
-          <w:rStyle w:val="eop"/>
-          <w:rFonts w:ascii="Calibri" w:hAnsi="Calibri" w:cs="Times"/>
-          <w:sz w:val="22"/>
-          <w:szCs w:val="22"/>
-        </w:rPr>
-        <w:t>safewalk</w:t>
-      </w:r>
-      <w:proofErr w:type="spellEnd"/>
-      <w:r>
-        <w:rPr>
-          <w:rStyle w:val="eop"/>
-          <w:rFonts w:ascii="Calibri" w:hAnsi="Calibri" w:cs="Times"/>
-          <w:sz w:val="22"/>
-          <w:szCs w:val="22"/>
-        </w:rPr>
-        <w:t>}</w:t>
-      </w:r>
-    </w:p>
-    <w:p>
-      <w:pPr>
-        <w:pStyle w:val="paragraph"/>
-        <w:spacing w:before="0" w:beforeAutospacing="0" w:after="0" w:afterAutospacing="0"/>
-        <w:textAlignment w:val="baseline"/>
-        <w:rPr>
-          <w:rFonts w:ascii="Calibri" w:hAnsi="Calibri" w:cs="Times"/>
-          <w:sz w:val="22"/>
-          <w:szCs w:val="22"/>
-        </w:rPr>
-      </w:pPr>
-    </w:p>
-    <w:p>
-      <w:pPr>
-        <w:rPr>
-          <w:rFonts w:ascii="Calibri" w:hAnsi="Calibri" w:cs="Times"/>
         </w:rPr>
       </w:pPr>
     </w:p>
@@ -4359,7 +3845,44 @@
           <w:color w:val="2D371E"/>
         </w:rPr>
         <w:tab/>
-        <w:t xml:space="preserve">Safewalk </w:t>
+      </w:r>
+      <w:r>
+        <w:rPr>
+          <w:rFonts w:ascii="Calibri" w:hAnsi="Calibri" w:cs="Times"/>
+          <w:b/>
+          <w:bCs/>
+          <w:color w:val="2D371E"/>
+        </w:rPr>
+        <w:t>${</w:t>
+      </w:r>
+      <w:proofErr w:type="spellStart"/>
+      <w:r>
+        <w:rPr>
+          <w:rFonts w:ascii="Calibri" w:hAnsi="Calibri" w:cs="Times"/>
+          <w:b/>
+          <w:bCs/>
+          <w:color w:val="2D371E"/>
+        </w:rPr>
+        <w:t>safewalk</w:t>
+      </w:r>
+      <w:proofErr w:type="spellEnd"/>
+      <w:r>
+        <w:rPr>
+          <w:rFonts w:ascii="Calibri" w:hAnsi="Calibri" w:cs="Times"/>
+          <w:b/>
+          <w:bCs/>
+          <w:color w:val="2D371E"/>
+        </w:rPr>
+        <w:t>-title}</w:t>
+      </w:r>
+      <w:r>
+        <w:rPr>
+          <w:rFonts w:ascii="Calibri" w:hAnsi="Calibri" w:cs="Times"/>
+          <w:b/>
+          <w:bCs/>
+          <w:color w:val="2D371E"/>
+        </w:rPr>
+        <w:t xml:space="preserve"> </w:t>
       </w:r>
       <w:r>
         <w:rPr>
@@ -4380,12 +3903,8 @@
         <w:adjustRightInd w:val="0"/>
         <w:jc w:val="center"/>
         <w:rPr>
-          <w:rFonts w:ascii="Calibri" w:hAnsi="Calibri" w:cs="Times"/>
-          <w:b/>
-          <w:bCs/>
-          <w:i/>
-          <w:iCs/>
-          <w:color w:val="2D371E"/>
+          <w:rStyle w:val="Hyperlink"/>
+          <w:rFonts w:ascii="Calibri" w:hAnsi="Calibri" w:cs="Times"/>
         </w:rPr>
       </w:pPr>
       <w:r>
@@ -4395,7 +3914,7 @@
           <w:iCs/>
           <w:color w:val="4B4B4B"/>
         </w:rPr>
-        <w:t xml:space="preserve">Don't want to walk alone at night?  Not too sure how to get somewhere on campus?  Call </w:t>
+        <w:t>${</w:t>
       </w:r>
       <w:proofErr w:type="spellStart"/>
       <w:r>
@@ -4405,7 +3924,7 @@
           <w:iCs/>
           <w:color w:val="4B4B4B"/>
         </w:rPr>
-        <w:t>Safewalk</w:t>
+        <w:t>safewalk</w:t>
       </w:r>
       <w:proofErr w:type="spellEnd"/>
       <w:r>
@@ -4415,18 +3934,25 @@
           <w:iCs/>
           <w:color w:val="4B4B4B"/>
         </w:rPr>
-        <w:t xml:space="preserve"> at </w:t>
-      </w:r>
-      <w:r>
-        <w:rPr>
-          <w:rFonts w:ascii="Calibri" w:hAnsi="Calibri" w:cs="Times"/>
-          <w:b/>
-          <w:bCs/>
+        <w:t>-</w:t>
+      </w:r>
+      <w:bookmarkStart w:id="4" w:name="_GoBack"/>
+      <w:bookmarkEnd w:id="4"/>
+      <w:r>
+        <w:rPr>
+          <w:rFonts w:ascii="Calibri" w:hAnsi="Calibri" w:cs="Times"/>
           <w:i/>
           <w:iCs/>
-          <w:color w:val="2D371E"/>
-        </w:rPr>
-        <w:t xml:space="preserve">250-807-8076. </w:t>
+          <w:color w:val="4B4B4B"/>
+        </w:rPr>
+        <w:t>description}</w:t>
+      </w:r>
+      <w:r>
+        <w:rPr>
+          <w:rStyle w:val="Hyperlink"/>
+          <w:rFonts w:ascii="Calibri" w:hAnsi="Calibri" w:cs="Times"/>
+        </w:rPr>
+        <w:t xml:space="preserve"> </w:t>
       </w:r>
     </w:p>
     <w:p>
@@ -4435,43 +3961,49 @@
         <w:spacing w:before="0" w:beforeAutospacing="0" w:after="0" w:afterAutospacing="0"/>
         <w:textAlignment w:val="baseline"/>
         <w:rPr>
-          <w:rStyle w:val="Hyperlink"/>
-          <w:rFonts w:ascii="Calibri" w:hAnsi="Calibri" w:cs="Times"/>
-          <w:sz w:val="22"/>
-          <w:szCs w:val="22"/>
-        </w:rPr>
-      </w:pPr>
-      <w:r>
-        <w:rPr>
-          <w:rFonts w:ascii="Calibri" w:hAnsi="Calibri" w:cs="Times"/>
-          <w:bCs/>
-          <w:i/>
-          <w:iCs/>
-          <w:color w:val="2D371E"/>
-          <w:sz w:val="22"/>
-          <w:szCs w:val="22"/>
-        </w:rPr>
-        <w:t>For more information, see:</w:t>
-      </w:r>
-      <w:r>
-        <w:rPr>
-          <w:rFonts w:ascii="Calibri" w:hAnsi="Calibri" w:cs="Times"/>
-          <w:sz w:val="22"/>
-          <w:szCs w:val="22"/>
-        </w:rPr>
-        <w:t xml:space="preserve"> </w:t>
-      </w:r>
-      <w:hyperlink r:id="rId18" w:history="1">
-        <w:r>
-          <w:rPr>
-            <w:rStyle w:val="Hyperlink"/>
-            <w:rFonts w:ascii="Calibri" w:hAnsi="Calibri" w:cs="Times"/>
-            <w:sz w:val="22"/>
-            <w:szCs w:val="22"/>
-          </w:rPr>
-          <w:t>www.security.ok.ubc.ca</w:t>
-        </w:r>
-      </w:hyperlink>
+          <w:rFonts w:ascii="Calibri" w:hAnsi="Calibri" w:cs="Times"/>
+          <w:sz w:val="22"/>
+          <w:szCs w:val="22"/>
+        </w:rPr>
+      </w:pPr>
+      <w:r>
+        <w:rPr>
+          <w:rStyle w:val="eop"/>
+          <w:rFonts w:ascii="Calibri" w:hAnsi="Calibri" w:cs="Times"/>
+          <w:sz w:val="22"/>
+          <w:szCs w:val="22"/>
+        </w:rPr>
+        <w:t>${</w:t>
+      </w:r>
+      <w:r>
+        <w:rPr>
+          <w:rStyle w:val="eop"/>
+          <w:rFonts w:ascii="Calibri" w:hAnsi="Calibri" w:cs="Times"/>
+          <w:sz w:val="22"/>
+          <w:szCs w:val="22"/>
+        </w:rPr>
+        <w:t>/</w:t>
+      </w:r>
+      <w:proofErr w:type="spellStart"/>
+      <w:r>
+        <w:rPr>
+          <w:rStyle w:val="eop"/>
+          <w:rFonts w:ascii="Calibri" w:hAnsi="Calibri" w:cs="Times"/>
+          <w:sz w:val="22"/>
+          <w:szCs w:val="22"/>
+        </w:rPr>
+        <w:t>safewalk</w:t>
+      </w:r>
+      <w:proofErr w:type="spellEnd"/>
+      <w:r>
+        <w:rPr>
+          <w:rStyle w:val="eop"/>
+          <w:rFonts w:ascii="Calibri" w:hAnsi="Calibri" w:cs="Times"/>
+          <w:sz w:val="22"/>
+          <w:szCs w:val="22"/>
+        </w:rPr>
+        <w:t>}</w:t>
+      </w:r>
     </w:p>
     <w:p>
       <w:pPr>
@@ -4484,56 +4016,6 @@
           <w:szCs w:val="22"/>
         </w:rPr>
       </w:pPr>
-      <w:r>
-        <w:rPr>
-          <w:rStyle w:val="eop"/>
-          <w:rFonts w:ascii="Calibri" w:hAnsi="Calibri" w:cs="Times"/>
-          <w:sz w:val="22"/>
-          <w:szCs w:val="22"/>
-        </w:rPr>
-        <w:t>${</w:t>
-      </w:r>
-      <w:r>
-        <w:rPr>
-          <w:rStyle w:val="eop"/>
-          <w:rFonts w:ascii="Calibri" w:hAnsi="Calibri" w:cs="Times"/>
-          <w:sz w:val="22"/>
-          <w:szCs w:val="22"/>
-        </w:rPr>
-        <w:t>/</w:t>
-      </w:r>
-      <w:proofErr w:type="spellStart"/>
-      <w:r>
-        <w:rPr>
-          <w:rStyle w:val="eop"/>
-          <w:rFonts w:ascii="Calibri" w:hAnsi="Calibri" w:cs="Times"/>
-          <w:sz w:val="22"/>
-          <w:szCs w:val="22"/>
-        </w:rPr>
-        <w:t>safewalk</w:t>
-      </w:r>
-      <w:proofErr w:type="spellEnd"/>
-      <w:r>
-        <w:rPr>
-          <w:rStyle w:val="eop"/>
-          <w:rFonts w:ascii="Calibri" w:hAnsi="Calibri" w:cs="Times"/>
-          <w:sz w:val="22"/>
-          <w:szCs w:val="22"/>
-        </w:rPr>
-        <w:t>}</w:t>
-      </w:r>
-    </w:p>
-    <w:p>
-      <w:pPr>
-        <w:pStyle w:val="paragraph"/>
-        <w:spacing w:before="0" w:beforeAutospacing="0" w:after="0" w:afterAutospacing="0"/>
-        <w:textAlignment w:val="baseline"/>
-        <w:rPr>
-          <w:rFonts w:ascii="Calibri" w:hAnsi="Calibri" w:cs="Times"/>
-          <w:sz w:val="22"/>
-          <w:szCs w:val="22"/>
-        </w:rPr>
-      </w:pPr>
     </w:p>
     <w:p>
       <w:pPr>
@@ -4547,12 +4029,12 @@
       </w:pPr>
     </w:p>
     <w:sectPr>
-      <w:headerReference w:type="even" r:id="rId19"/>
-      <w:headerReference w:type="default" r:id="rId20"/>
-      <w:footerReference w:type="even" r:id="rId21"/>
-      <w:footerReference w:type="default" r:id="rId22"/>
-      <w:headerReference w:type="first" r:id="rId23"/>
-      <w:footerReference w:type="first" r:id="rId24"/>
+      <w:headerReference w:type="even" r:id="rId8"/>
+      <w:headerReference w:type="default" r:id="rId9"/>
+      <w:footerReference w:type="even" r:id="rId10"/>
+      <w:footerReference w:type="default" r:id="rId11"/>
+      <w:headerReference w:type="first" r:id="rId12"/>
+      <w:footerReference w:type="first" r:id="rId13"/>
       <w:pgSz w:w="12240" w:h="15840"/>
       <w:pgMar w:top="1440" w:right="1440" w:bottom="1440" w:left="1440" w:header="720" w:footer="720" w:gutter="0"/>
       <w:cols w:space="720"/>

</xml_diff>

<commit_message>
Moved course resource descriptions from db back into word-template and finished format input fields note
</commit_message>
<xml_diff>
--- a/public/word-template/UBC-O_default.docx
+++ b/public/word-template/UBC-O_default.docx
@@ -97,7 +97,21 @@
         <w:rPr>
           <w:rFonts w:ascii="Calibri" w:hAnsi="Calibri" w:cs="Times"/>
         </w:rPr>
-        <w:t>${land-description}</w:t>
+        <w:t xml:space="preserve">We respectfully acknowledge the Syilx Okanagan Nation and their peoples, in whose traditional, ancestral, </w:t>
+      </w:r>
+      <w:proofErr w:type="spellStart"/>
+      <w:r>
+        <w:rPr>
+          <w:rFonts w:ascii="Calibri" w:hAnsi="Calibri" w:cs="Times"/>
+        </w:rPr>
+        <w:t>unceded</w:t>
+      </w:r>
+      <w:proofErr w:type="spellEnd"/>
+      <w:r>
+        <w:rPr>
+          <w:rFonts w:ascii="Calibri" w:hAnsi="Calibri" w:cs="Times"/>
+        </w:rPr>
+        <w:t xml:space="preserve"> territory UBC Okanagan is situated.</w:t>
       </w:r>
     </w:p>
     <w:p>
@@ -997,6 +1011,7 @@
         <w:rPr>
           <w:rFonts w:ascii="Calibri" w:hAnsi="Calibri" w:cs="Times"/>
         </w:rPr>
+        <w:lastRenderedPageBreak/>
         <w:t>${</w:t>
       </w:r>
       <w:proofErr w:type="spellStart"/>
@@ -1036,7 +1051,6 @@
         <w:rPr>
           <w:rFonts w:ascii="Calibri" w:hAnsi="Calibri" w:cs="Times"/>
         </w:rPr>
-        <w:lastRenderedPageBreak/>
         <w:t>${/</w:t>
       </w:r>
       <w:proofErr w:type="spellStart"/>
@@ -2284,7 +2298,6 @@
           <w:szCs w:val="22"/>
           <w:u w:val="single"/>
         </w:rPr>
-        <w:lastRenderedPageBreak/>
         <w:t>Passing criteria</w:t>
       </w:r>
       <w:r>
@@ -2704,14 +2717,27 @@
         <w:spacing w:after="0"/>
         <w:textAlignment w:val="baseline"/>
         <w:rPr>
-          <w:rStyle w:val="Hyperlink"/>
-        </w:rPr>
-      </w:pPr>
-      <w:r>
-        <w:rPr>
           <w:rFonts w:ascii="Calibri" w:eastAsia="Times New Roman" w:hAnsi="Calibri" w:cs="Times"/>
         </w:rPr>
-        <w:t>${academic-description}</w:t>
+      </w:pPr>
+      <w:r>
+        <w:rPr>
+          <w:rFonts w:ascii="Calibri" w:eastAsia="Times New Roman" w:hAnsi="Calibri" w:cs="Times"/>
+        </w:rPr>
+        <w:t xml:space="preserve">The academic enterprise is founded on honesty, civility, and integrity.  As members of this enterprise, all students are expected to know, understand, and follow the codes of conduct regarding academic integrity.  At the most basic level, this means submitting only original work done by you and acknowledging all sources of information or ideas and attributing them to others as required.  This also means you should not cheat, copy, or mislead others about what is your work.  Violations of academic integrity (i.e., misconduct) lead to the breakdown of the academic enterprise, and therefore serious consequences arise and harsh sanctions are imposed.  </w:t>
+      </w:r>
+      <w:r>
+        <w:rPr>
+          <w:rFonts w:ascii="Calibri" w:eastAsia="Times New Roman" w:hAnsi="Calibri" w:cs="Times"/>
+          <w:b/>
+        </w:rPr>
+        <w:t>For example, incidences of plagiarism or cheating usually result in a failing grade or mark of zero on the assignment or in the course.</w:t>
+      </w:r>
+      <w:r>
+        <w:rPr>
+          <w:rFonts w:ascii="Calibri" w:eastAsia="Times New Roman" w:hAnsi="Calibri" w:cs="Times"/>
+        </w:rPr>
+        <w:t xml:space="preserve">  Careful records are kept to monitor and prevent recidivism.</w:t>
       </w:r>
     </w:p>
     <w:p>
@@ -2722,6 +2748,45 @@
           <w:rFonts w:ascii="Calibri" w:eastAsia="Times New Roman" w:hAnsi="Calibri" w:cs="Times"/>
         </w:rPr>
       </w:pPr>
+    </w:p>
+    <w:p>
+      <w:pPr>
+        <w:spacing w:after="0"/>
+        <w:textAlignment w:val="baseline"/>
+        <w:rPr>
+          <w:rFonts w:ascii="Calibri" w:eastAsia="Times New Roman" w:hAnsi="Calibri" w:cs="Times"/>
+        </w:rPr>
+      </w:pPr>
+      <w:r>
+        <w:rPr>
+          <w:rFonts w:ascii="Calibri" w:eastAsia="Times New Roman" w:hAnsi="Calibri" w:cs="Times"/>
+        </w:rPr>
+        <w:t>A more detailed description of academic integrity, including the University’s policies and procedures, may be found in the Academic Calendar at:</w:t>
+      </w:r>
+      <w:r>
+        <w:rPr>
+          <w:rFonts w:ascii="Calibri" w:eastAsia="Times New Roman" w:hAnsi="Calibri" w:cs="Times"/>
+        </w:rPr>
+        <w:t xml:space="preserve"> </w:t>
+      </w:r>
+      <w:hyperlink r:id="rId8" w:history="1">
+        <w:r>
+          <w:rPr>
+            <w:rStyle w:val="Hyperlink"/>
+            <w:rFonts w:ascii="Calibri" w:eastAsia="Times New Roman" w:hAnsi="Calibri" w:cs="Times"/>
+          </w:rPr>
+          <w:t>http://www.calendar.ubc.ca/okanagan/index.cfm?tree=3,54,111,0</w:t>
+        </w:r>
+      </w:hyperlink>
+    </w:p>
+    <w:p>
+      <w:pPr>
+        <w:spacing w:after="0"/>
+        <w:textAlignment w:val="baseline"/>
+        <w:rPr>
+          <w:rFonts w:ascii="Calibri" w:eastAsia="Times New Roman" w:hAnsi="Calibri" w:cs="Times"/>
+        </w:rPr>
+      </w:pPr>
       <w:r>
         <w:rPr>
           <w:rFonts w:ascii="Calibri" w:eastAsia="Times New Roman" w:hAnsi="Calibri" w:cs="Times"/>
@@ -2850,35 +2915,18 @@
         <w:pStyle w:val="WPNormal"/>
         <w:jc w:val="both"/>
         <w:rPr>
-          <w:rStyle w:val="Hyperlink"/>
-          <w:rFonts w:ascii="Calibri" w:hAnsi="Calibri" w:cs="Times"/>
-          <w:sz w:val="22"/>
-          <w:szCs w:val="22"/>
-        </w:rPr>
-      </w:pPr>
-      <w:r>
-        <w:rPr>
-          <w:rFonts w:ascii="Calibri" w:hAnsi="Calibri" w:cs="Times"/>
-          <w:sz w:val="22"/>
-          <w:szCs w:val="22"/>
-        </w:rPr>
-        <w:t>${final</w:t>
-      </w:r>
-      <w:r>
-        <w:rPr>
-          <w:rFonts w:ascii="Calibri" w:hAnsi="Calibri" w:cs="Times"/>
-          <w:sz w:val="22"/>
-          <w:szCs w:val="22"/>
-        </w:rPr>
-        <w:t>s</w:t>
-      </w:r>
-      <w:r>
-        <w:rPr>
-          <w:rFonts w:ascii="Calibri" w:hAnsi="Calibri" w:cs="Times"/>
-          <w:sz w:val="22"/>
-          <w:szCs w:val="22"/>
-        </w:rPr>
-        <w:t>-description}</w:t>
+          <w:rFonts w:ascii="Calibri" w:hAnsi="Calibri" w:cs="Times"/>
+          <w:sz w:val="22"/>
+          <w:szCs w:val="22"/>
+        </w:rPr>
+      </w:pPr>
+      <w:r>
+        <w:rPr>
+          <w:rFonts w:ascii="Calibri" w:hAnsi="Calibri" w:cs="Times"/>
+          <w:sz w:val="22"/>
+          <w:szCs w:val="22"/>
+        </w:rPr>
+        <w:t xml:space="preserve">The examination period for Term X of Fall 201X is XXXX.  Except in the case of examination clashes and hardships (three or more formal examinations scheduled within a 24-hour period) or unforeseen events, students will be permitted to apply for out-of-time final examinations only if they are representing the University, the province, or the country in a competition or performance; serving in the Canadian military; observing a religious rite; working to support themselves or their family; or caring for a family member.  Unforeseen events include (but may not be limited to) the following: ill health or other personal challenges that arise during a term and changes in the requirements of an ongoing job.  </w:t>
       </w:r>
     </w:p>
     <w:p>
@@ -2891,6 +2939,58 @@
           <w:szCs w:val="22"/>
         </w:rPr>
       </w:pPr>
+    </w:p>
+    <w:p>
+      <w:pPr>
+        <w:pStyle w:val="WPNormal"/>
+        <w:jc w:val="both"/>
+        <w:rPr>
+          <w:rFonts w:ascii="Calibri" w:hAnsi="Calibri" w:cs="Times"/>
+          <w:sz w:val="22"/>
+          <w:szCs w:val="22"/>
+        </w:rPr>
+      </w:pPr>
+    </w:p>
+    <w:p>
+      <w:pPr>
+        <w:pStyle w:val="WPNormal"/>
+        <w:jc w:val="both"/>
+        <w:rPr>
+          <w:rFonts w:ascii="Calibri" w:hAnsi="Calibri" w:cs="Times"/>
+          <w:sz w:val="22"/>
+          <w:szCs w:val="22"/>
+        </w:rPr>
+      </w:pPr>
+      <w:r>
+        <w:rPr>
+          <w:rFonts w:ascii="Calibri" w:hAnsi="Calibri" w:cs="Times"/>
+          <w:sz w:val="22"/>
+          <w:szCs w:val="22"/>
+        </w:rPr>
+        <w:t xml:space="preserve">Further information on Academic Concession can be found under Policies and Regulation in the Okanagan Academic Calendar </w:t>
+      </w:r>
+      <w:hyperlink r:id="rId9" w:history="1">
+        <w:r>
+          <w:rPr>
+            <w:rStyle w:val="Hyperlink"/>
+            <w:rFonts w:ascii="Calibri" w:hAnsi="Calibri" w:cs="Times"/>
+            <w:sz w:val="22"/>
+            <w:szCs w:val="22"/>
+          </w:rPr>
+          <w:t>http://www.calendar.ubc.ca/okanagan/index.cfm?tree=3,48,0,0</w:t>
+        </w:r>
+      </w:hyperlink>
+    </w:p>
+    <w:p>
+      <w:pPr>
+        <w:pStyle w:val="WPNormal"/>
+        <w:jc w:val="both"/>
+        <w:rPr>
+          <w:rFonts w:ascii="Calibri" w:hAnsi="Calibri" w:cs="Times"/>
+          <w:sz w:val="22"/>
+          <w:szCs w:val="22"/>
+        </w:rPr>
+      </w:pPr>
       <w:r>
         <w:rPr>
           <w:rFonts w:ascii="Calibri" w:hAnsi="Calibri" w:cs="Times"/>
@@ -2979,26 +3079,43 @@
     </w:p>
     <w:p>
       <w:pPr>
-        <w:ind w:right="4"/>
-        <w:jc w:val="both"/>
-        <w:rPr>
-          <w:rFonts w:ascii="Calibri" w:hAnsi="Calibri" w:cs="Times"/>
-        </w:rPr>
-      </w:pPr>
-      <w:r>
-        <w:rPr>
-          <w:rFonts w:ascii="Calibri" w:hAnsi="Calibri" w:cs="Times"/>
-        </w:rPr>
-        <w:t>${grading-description}</w:t>
-      </w:r>
-    </w:p>
-    <w:p>
-      <w:pPr>
         <w:spacing w:after="0"/>
         <w:textAlignment w:val="baseline"/>
         <w:rPr>
-          <w:rFonts w:ascii="Calibri" w:eastAsia="Times New Roman" w:hAnsi="Calibri" w:cs="Times"/>
-          <w:bCs/>
+          <w:rFonts w:ascii="Calibri" w:hAnsi="Calibri" w:cs="Times"/>
+        </w:rPr>
+      </w:pPr>
+      <w:r>
+        <w:rPr>
+          <w:rFonts w:ascii="Calibri" w:hAnsi="Calibri" w:cs="Times"/>
+        </w:rPr>
+        <w:t>Faculties, departments, and schools reserve the right to scale grades in order to maintain equity among sections and conformity to University, faculty, department, or school norms. Students should therefore note that an unofficial grade given by an instructor might be changed by the faculty, department, or school. Grades are not official until they appear on a student's academic record.</w:t>
+      </w:r>
+    </w:p>
+    <w:p>
+      <w:pPr>
+        <w:spacing w:after="0"/>
+        <w:textAlignment w:val="baseline"/>
+        <w:rPr>
+          <w:rFonts w:ascii="Calibri" w:hAnsi="Calibri" w:cs="Times"/>
+        </w:rPr>
+      </w:pPr>
+      <w:hyperlink r:id="rId10" w:history="1">
+        <w:r>
+          <w:rPr>
+            <w:rStyle w:val="Hyperlink"/>
+            <w:rFonts w:ascii="Calibri" w:hAnsi="Calibri" w:cs="Times"/>
+          </w:rPr>
+          <w:t>http://www.calendar.ubc.ca/okanagan/index.cfm?tree=3,41,90,1014</w:t>
+        </w:r>
+      </w:hyperlink>
+    </w:p>
+    <w:p>
+      <w:pPr>
+        <w:spacing w:after="0"/>
+        <w:textAlignment w:val="baseline"/>
+        <w:rPr>
+          <w:rFonts w:ascii="Calibri" w:hAnsi="Calibri" w:cs="Times"/>
         </w:rPr>
       </w:pPr>
       <w:r>
@@ -3160,18 +3277,79 @@
     </w:p>
     <w:p>
       <w:pPr>
+        <w:pStyle w:val="paragraph"/>
+        <w:spacing w:after="0"/>
+        <w:textAlignment w:val="baseline"/>
+        <w:rPr>
+          <w:rFonts w:ascii="Calibri" w:hAnsi="Calibri" w:cs="Times"/>
+          <w:sz w:val="22"/>
+          <w:szCs w:val="22"/>
+        </w:rPr>
+      </w:pPr>
+      <w:r>
+        <w:rPr>
+          <w:rFonts w:ascii="Calibri" w:hAnsi="Calibri" w:cs="Times"/>
+          <w:sz w:val="22"/>
+          <w:szCs w:val="22"/>
+        </w:rPr>
+        <w:t xml:space="preserve">The Disability Resource Centre ensures educational equity for students with disabilities and chronic medical conditions. If you are disabled, have an injury or illness and require academic accommodations to meet the course objectives, please contact </w:t>
+      </w:r>
+      <w:proofErr w:type="spellStart"/>
+      <w:r>
+        <w:rPr>
+          <w:rFonts w:ascii="Calibri" w:hAnsi="Calibri" w:cs="Times"/>
+          <w:sz w:val="22"/>
+          <w:szCs w:val="22"/>
+        </w:rPr>
+        <w:t>Earllene</w:t>
+      </w:r>
+      <w:proofErr w:type="spellEnd"/>
+      <w:r>
+        <w:rPr>
+          <w:rFonts w:ascii="Calibri" w:hAnsi="Calibri" w:cs="Times"/>
+          <w:sz w:val="22"/>
+          <w:szCs w:val="22"/>
+        </w:rPr>
+        <w:t xml:space="preserve"> Roberts, the Manager for the Disability Resource Centre located in the University Centre building (UNC 214).</w:t>
+      </w:r>
+    </w:p>
+    <w:p>
+      <w:pPr>
         <w:pStyle w:val="BodyText"/>
         <w:spacing w:after="0"/>
         <w:jc w:val="both"/>
         <w:rPr>
           <w:rFonts w:ascii="Calibri" w:hAnsi="Calibri" w:cs="Times"/>
-          <w:b/>
-          <w:color w:val="000000" w:themeColor="text1"/>
-          <w:sz w:val="22"/>
-          <w:szCs w:val="22"/>
-          <w:u w:val="single"/>
-        </w:rPr>
-      </w:pPr>
+          <w:sz w:val="22"/>
+          <w:szCs w:val="22"/>
+        </w:rPr>
+      </w:pPr>
+      <w:r>
+        <w:rPr>
+          <w:rFonts w:ascii="Calibri" w:hAnsi="Calibri" w:cs="Times"/>
+          <w:b/>
+          <w:sz w:val="22"/>
+          <w:szCs w:val="22"/>
+        </w:rPr>
+        <w:t>UNC 214</w:t>
+      </w:r>
+      <w:r>
+        <w:rPr>
+          <w:rFonts w:ascii="Calibri" w:hAnsi="Calibri" w:cs="Times"/>
+          <w:sz w:val="22"/>
+          <w:szCs w:val="22"/>
+        </w:rPr>
+        <w:t xml:space="preserve"> </w:t>
+      </w:r>
+      <w:r>
+        <w:rPr>
+          <w:rFonts w:ascii="Calibri" w:hAnsi="Calibri" w:cs="Times"/>
+          <w:sz w:val="22"/>
+          <w:szCs w:val="22"/>
+        </w:rPr>
+        <w:tab/>
+        <w:t>250.807.9263</w:t>
+      </w:r>
     </w:p>
     <w:p>
       <w:pPr>
@@ -3179,6 +3357,45 @@
         <w:spacing w:after="0"/>
         <w:jc w:val="both"/>
         <w:rPr>
+          <w:rFonts w:ascii="Calibri" w:hAnsi="Calibri" w:cs="Times"/>
+          <w:sz w:val="22"/>
+          <w:szCs w:val="22"/>
+        </w:rPr>
+      </w:pPr>
+      <w:r>
+        <w:rPr>
+          <w:rFonts w:ascii="Calibri" w:hAnsi="Calibri" w:cs="Times"/>
+          <w:sz w:val="22"/>
+          <w:szCs w:val="22"/>
+        </w:rPr>
+        <w:t xml:space="preserve">email: </w:t>
+      </w:r>
+      <w:hyperlink r:id="rId11" w:history="1">
+        <w:r>
+          <w:rPr>
+            <w:rStyle w:val="Hyperlink"/>
+            <w:rFonts w:ascii="Calibri" w:hAnsi="Calibri" w:cs="Times"/>
+            <w:sz w:val="22"/>
+            <w:szCs w:val="22"/>
+          </w:rPr>
+          <w:t>earllene.roberts@ubc.ca</w:t>
+        </w:r>
+      </w:hyperlink>
+      <w:r>
+        <w:rPr>
+          <w:rFonts w:ascii="Calibri" w:hAnsi="Calibri" w:cs="Times"/>
+          <w:sz w:val="22"/>
+          <w:szCs w:val="22"/>
+        </w:rPr>
+        <w:t xml:space="preserve"> </w:t>
+      </w:r>
+    </w:p>
+    <w:p>
+      <w:pPr>
+        <w:pStyle w:val="BodyText"/>
+        <w:spacing w:after="0"/>
+        <w:jc w:val="both"/>
+        <w:rPr>
           <w:rStyle w:val="HTMLCite"/>
           <w:rFonts w:ascii="Calibri" w:hAnsi="Calibri" w:cs="Times"/>
           <w:sz w:val="22"/>
@@ -3187,11 +3404,31 @@
       </w:pPr>
       <w:r>
         <w:rPr>
-          <w:rFonts w:ascii="Calibri" w:eastAsia="Times New Roman" w:hAnsi="Calibri" w:cs="Times"/>
-          <w:sz w:val="22"/>
-          <w:szCs w:val="22"/>
-        </w:rPr>
-        <w:t>${disability-description}</w:t>
+          <w:rFonts w:ascii="Calibri" w:hAnsi="Calibri" w:cs="Times"/>
+          <w:sz w:val="22"/>
+          <w:szCs w:val="22"/>
+        </w:rPr>
+        <w:t xml:space="preserve">Web: </w:t>
+      </w:r>
+      <w:hyperlink r:id="rId12" w:history="1">
+        <w:r>
+          <w:rPr>
+            <w:rStyle w:val="Hyperlink"/>
+            <w:rFonts w:ascii="Calibri" w:hAnsi="Calibri" w:cs="Times"/>
+            <w:sz w:val="22"/>
+            <w:szCs w:val="22"/>
+          </w:rPr>
+          <w:t>www.students.ok.ubc.ca/drc</w:t>
+        </w:r>
+      </w:hyperlink>
+      <w:r>
+        <w:rPr>
+          <w:rStyle w:val="HTMLCite"/>
+          <w:rFonts w:ascii="Calibri" w:hAnsi="Calibri" w:cs="Times"/>
+          <w:sz w:val="22"/>
+          <w:szCs w:val="22"/>
+        </w:rPr>
+        <w:t xml:space="preserve">  </w:t>
       </w:r>
     </w:p>
     <w:p>
@@ -3205,30 +3442,6 @@
           <w:szCs w:val="22"/>
         </w:rPr>
       </w:pPr>
-      <w:r>
-        <w:rPr>
-          <w:rFonts w:ascii="Calibri" w:hAnsi="Calibri" w:cs="Times"/>
-          <w:sz w:val="22"/>
-          <w:szCs w:val="22"/>
-        </w:rPr>
-        <w:t>${</w:t>
-      </w:r>
-      <w:r>
-        <w:rPr>
-          <w:rFonts w:ascii="Calibri" w:hAnsi="Calibri" w:cs="Times"/>
-          <w:sz w:val="22"/>
-          <w:szCs w:val="22"/>
-        </w:rPr>
-        <w:t>/</w:t>
-      </w:r>
-      <w:r>
-        <w:rPr>
-          <w:rFonts w:ascii="Calibri" w:hAnsi="Calibri" w:cs="Times"/>
-          <w:sz w:val="22"/>
-          <w:szCs w:val="22"/>
-        </w:rPr>
-        <w:t>disability}</w:t>
-      </w:r>
     </w:p>
     <w:p>
       <w:pPr>
@@ -3236,28 +3449,34 @@
         <w:spacing w:before="0" w:beforeAutospacing="0" w:after="0" w:afterAutospacing="0"/>
         <w:textAlignment w:val="baseline"/>
         <w:rPr>
-          <w:rStyle w:val="eop"/>
-          <w:rFonts w:ascii="Calibri" w:hAnsi="Calibri" w:cs="Times"/>
-          <w:sz w:val="22"/>
-          <w:szCs w:val="22"/>
-        </w:rPr>
-      </w:pPr>
-      <w:r>
-        <w:rPr>
-          <w:rFonts w:ascii="Calibri" w:hAnsi="Calibri" w:cs="Times"/>
-          <w:sz w:val="22"/>
-          <w:szCs w:val="22"/>
-        </w:rPr>
-        <w:t>${equity}</w:t>
-      </w:r>
-      <w:r>
-        <w:rPr>
-          <w:rStyle w:val="eop"/>
-          <w:rFonts w:ascii="Calibri" w:hAnsi="Calibri" w:cs="Times"/>
-          <w:sz w:val="22"/>
-          <w:szCs w:val="22"/>
-        </w:rPr>
-        <w:t> </w:t>
+          <w:rFonts w:ascii="Calibri" w:hAnsi="Calibri" w:cs="Times"/>
+          <w:sz w:val="22"/>
+          <w:szCs w:val="22"/>
+        </w:rPr>
+      </w:pPr>
+      <w:r>
+        <w:rPr>
+          <w:rFonts w:ascii="Calibri" w:hAnsi="Calibri" w:cs="Times"/>
+          <w:sz w:val="22"/>
+          <w:szCs w:val="22"/>
+        </w:rPr>
+        <w:t>${</w:t>
+      </w:r>
+      <w:r>
+        <w:rPr>
+          <w:rFonts w:ascii="Calibri" w:hAnsi="Calibri" w:cs="Times"/>
+          <w:sz w:val="22"/>
+          <w:szCs w:val="22"/>
+        </w:rPr>
+        <w:t>/</w:t>
+      </w:r>
+      <w:r>
+        <w:rPr>
+          <w:rFonts w:ascii="Calibri" w:hAnsi="Calibri" w:cs="Times"/>
+          <w:sz w:val="22"/>
+          <w:szCs w:val="22"/>
+        </w:rPr>
+        <w:t>disability}</w:t>
       </w:r>
     </w:p>
     <w:p>
@@ -3266,6 +3485,36 @@
         <w:spacing w:before="0" w:beforeAutospacing="0" w:after="0" w:afterAutospacing="0"/>
         <w:textAlignment w:val="baseline"/>
         <w:rPr>
+          <w:rStyle w:val="eop"/>
+          <w:rFonts w:ascii="Calibri" w:hAnsi="Calibri" w:cs="Times"/>
+          <w:sz w:val="22"/>
+          <w:szCs w:val="22"/>
+        </w:rPr>
+      </w:pPr>
+      <w:r>
+        <w:rPr>
+          <w:rFonts w:ascii="Calibri" w:hAnsi="Calibri" w:cs="Times"/>
+          <w:sz w:val="22"/>
+          <w:szCs w:val="22"/>
+        </w:rPr>
+        <w:t>${equity}</w:t>
+      </w:r>
+      <w:r>
+        <w:rPr>
+          <w:rStyle w:val="eop"/>
+          <w:rFonts w:ascii="Calibri" w:hAnsi="Calibri" w:cs="Times"/>
+          <w:sz w:val="22"/>
+          <w:szCs w:val="22"/>
+        </w:rPr>
+        <w:t> </w:t>
+      </w:r>
+    </w:p>
+    <w:p>
+      <w:pPr>
+        <w:pStyle w:val="paragraph"/>
+        <w:spacing w:before="0" w:beforeAutospacing="0" w:after="0" w:afterAutospacing="0"/>
+        <w:textAlignment w:val="baseline"/>
+        <w:rPr>
           <w:rFonts w:ascii="Calibri" w:hAnsi="Calibri" w:cs="Times"/>
           <w:sz w:val="22"/>
           <w:szCs w:val="22"/>
@@ -3295,7 +3544,6 @@
           <w:szCs w:val="22"/>
           <w:u w:val="single"/>
         </w:rPr>
-        <w:lastRenderedPageBreak/>
         <w:t>${equity-title}</w:t>
       </w:r>
     </w:p>
@@ -3316,25 +3564,138 @@
     </w:p>
     <w:p>
       <w:pPr>
+        <w:pStyle w:val="NormalWeb"/>
+        <w:spacing w:before="0" w:beforeAutospacing="0" w:after="0" w:afterAutospacing="0"/>
+        <w:ind w:right="-138"/>
+        <w:jc w:val="both"/>
+        <w:rPr>
+          <w:rFonts w:ascii="Calibri" w:hAnsi="Calibri" w:cs="Times"/>
+          <w:sz w:val="22"/>
+          <w:szCs w:val="22"/>
+          <w:lang w:val="en-US" w:eastAsia="en-US"/>
+        </w:rPr>
+      </w:pPr>
+      <w:r>
+        <w:rPr>
+          <w:rFonts w:ascii="Calibri" w:hAnsi="Calibri" w:cs="Times"/>
+          <w:sz w:val="22"/>
+          <w:szCs w:val="22"/>
+          <w:lang w:val="en-US" w:eastAsia="en-US"/>
+        </w:rPr>
+        <w:t>Through leadership, vision, and collaborative action, the Equity &amp; Inclusion Office (EIO) develops action strategies in support of efforts to embed equity and inclusion in the daily operations across the campus. The EIO provides education and training from cultivating respectful, inclusive spaces and communities to understanding unconscious/implicit bias and its operation within in campus environments. UBC Policy 3 prohibits discrimination and harassment on the basis of BC’s Human Rights Code. If you require assistance related to an issue of equity, educational programs, discrimination or harassment please contact the EIO.</w:t>
+      </w:r>
+    </w:p>
+    <w:p>
+      <w:pPr>
+        <w:pStyle w:val="NormalWeb"/>
+        <w:spacing w:before="0" w:beforeAutospacing="0" w:after="0" w:afterAutospacing="0"/>
+        <w:rPr>
+          <w:rFonts w:ascii="Calibri" w:hAnsi="Calibri" w:cs="Times"/>
+          <w:sz w:val="22"/>
+          <w:szCs w:val="22"/>
+        </w:rPr>
+      </w:pPr>
+    </w:p>
+    <w:p>
+      <w:pPr>
+        <w:pStyle w:val="BodyText"/>
+        <w:spacing w:after="0"/>
+        <w:jc w:val="both"/>
+        <w:rPr>
+          <w:rFonts w:ascii="Calibri" w:eastAsia="Times New Roman" w:hAnsi="Calibri" w:cs="Times"/>
+          <w:sz w:val="22"/>
+          <w:szCs w:val="22"/>
+        </w:rPr>
+      </w:pPr>
+      <w:r>
+        <w:rPr>
+          <w:rFonts w:ascii="Calibri" w:eastAsia="Times New Roman" w:hAnsi="Calibri" w:cs="Times"/>
+          <w:b/>
+          <w:sz w:val="22"/>
+          <w:szCs w:val="22"/>
+        </w:rPr>
+        <w:t>UNC 216</w:t>
+      </w:r>
+      <w:r>
+        <w:rPr>
+          <w:rFonts w:ascii="Calibri" w:eastAsia="Times New Roman" w:hAnsi="Calibri" w:cs="Times"/>
+          <w:sz w:val="22"/>
+          <w:szCs w:val="22"/>
+        </w:rPr>
+        <w:t> </w:t>
+      </w:r>
+      <w:r>
+        <w:rPr>
+          <w:rFonts w:ascii="Calibri" w:eastAsia="Times New Roman" w:hAnsi="Calibri" w:cs="Times"/>
+          <w:sz w:val="22"/>
+          <w:szCs w:val="22"/>
+        </w:rPr>
+        <w:tab/>
+        <w:t>250.807.9291</w:t>
+      </w:r>
+    </w:p>
+    <w:p>
+      <w:pPr>
+        <w:pStyle w:val="BodyText"/>
+        <w:spacing w:after="0"/>
+        <w:jc w:val="both"/>
+        <w:rPr>
+          <w:rFonts w:ascii="Calibri" w:eastAsia="Times New Roman" w:hAnsi="Calibri" w:cs="Times"/>
+          <w:sz w:val="22"/>
+          <w:szCs w:val="22"/>
+        </w:rPr>
+      </w:pPr>
+      <w:r>
+        <w:rPr>
+          <w:rFonts w:ascii="Calibri" w:eastAsia="Times New Roman" w:hAnsi="Calibri" w:cs="Times"/>
+          <w:sz w:val="22"/>
+          <w:szCs w:val="22"/>
+        </w:rPr>
+        <w:t>email: </w:t>
+      </w:r>
+      <w:hyperlink r:id="rId13" w:history="1">
+        <w:r>
+          <w:rPr>
+            <w:rStyle w:val="Hyperlink"/>
+            <w:rFonts w:ascii="Calibri" w:eastAsia="Times New Roman" w:hAnsi="Calibri" w:cs="Times"/>
+            <w:sz w:val="22"/>
+            <w:szCs w:val="22"/>
+          </w:rPr>
+          <w:t>equity.ubco@ubc.ca</w:t>
+        </w:r>
+      </w:hyperlink>
+    </w:p>
+    <w:p>
+      <w:pPr>
         <w:pStyle w:val="paragraph"/>
         <w:spacing w:before="0" w:beforeAutospacing="0" w:after="0" w:afterAutospacing="0"/>
         <w:textAlignment w:val="baseline"/>
         <w:rPr>
-          <w:rStyle w:val="eop"/>
-          <w:rFonts w:ascii="Calibri" w:hAnsi="Calibri" w:cs="Times"/>
-          <w:sz w:val="22"/>
-          <w:szCs w:val="22"/>
-        </w:rPr>
-      </w:pPr>
-      <w:r>
-        <w:rPr>
-          <w:rStyle w:val="eop"/>
-          <w:rFonts w:ascii="Calibri" w:hAnsi="Calibri" w:cs="Times"/>
-          <w:sz w:val="22"/>
-          <w:szCs w:val="22"/>
-        </w:rPr>
-        <w:t>${equity-description}</w:t>
-      </w:r>
+          <w:rStyle w:val="Hyperlink"/>
+          <w:rFonts w:ascii="Calibri" w:hAnsi="Calibri" w:cs="Times"/>
+          <w:sz w:val="22"/>
+          <w:szCs w:val="22"/>
+        </w:rPr>
+      </w:pPr>
+      <w:r>
+        <w:rPr>
+          <w:rFonts w:ascii="Calibri" w:hAnsi="Calibri" w:cs="Times"/>
+          <w:sz w:val="22"/>
+          <w:szCs w:val="22"/>
+        </w:rPr>
+        <w:t xml:space="preserve">Web: </w:t>
+      </w:r>
+      <w:hyperlink r:id="rId14" w:history="1">
+        <w:r>
+          <w:rPr>
+            <w:rStyle w:val="Hyperlink"/>
+            <w:rFonts w:ascii="Calibri" w:hAnsi="Calibri" w:cs="Times"/>
+            <w:sz w:val="22"/>
+            <w:szCs w:val="22"/>
+          </w:rPr>
+          <w:t>www.equity.ok.ubc.ca</w:t>
+        </w:r>
+      </w:hyperlink>
     </w:p>
     <w:p>
       <w:pPr>
@@ -3435,25 +3796,122 @@
     <w:p>
       <w:pPr>
         <w:rPr>
-          <w:rStyle w:val="Hyperlink"/>
-          <w:rFonts w:ascii="Calibri" w:hAnsi="Calibri" w:cs="Times"/>
-        </w:rPr>
-      </w:pPr>
-      <w:r>
+          <w:rFonts w:ascii="Calibri" w:hAnsi="Calibri" w:cs="Times"/>
+        </w:rPr>
+      </w:pPr>
+    </w:p>
+    <w:p>
+      <w:pPr>
         <w:rPr>
           <w:rFonts w:ascii="Calibri" w:hAnsi="Calibri" w:cs="Times"/>
           <w:b/>
           <w:color w:val="000000" w:themeColor="text1"/>
           <w:u w:val="single"/>
         </w:rPr>
-        <w:br/>
-      </w:r>
-      <w:r>
-        <w:rPr>
-          <w:rFonts w:ascii="Calibri" w:hAnsi="Calibri" w:cs="Times"/>
-        </w:rPr>
-        <w:t>${health-description}</w:t>
-      </w:r>
+      </w:pPr>
+      <w:r>
+        <w:rPr>
+          <w:rFonts w:ascii="Calibri" w:hAnsi="Calibri" w:cs="Times"/>
+        </w:rPr>
+        <w:t>At UBC Okanagan health services to students are provided by Health and Wellness.  Nurses, physicians and counsellors provide health care and counselling related to physical health, emotional/mental health and sexual/reproductive health concerns. As well, health promotion, education and research activities are provided to the campus community.  If you require assistance with your health, please contact Health and Wellness for more information or to book an appointment.</w:t>
+      </w:r>
+    </w:p>
+    <w:p>
+      <w:pPr>
+        <w:jc w:val="both"/>
+        <w:rPr>
+          <w:rFonts w:ascii="Calibri" w:hAnsi="Calibri" w:cs="Times"/>
+        </w:rPr>
+      </w:pPr>
+    </w:p>
+    <w:p>
+      <w:pPr>
+        <w:pStyle w:val="BodyText"/>
+        <w:spacing w:after="0"/>
+        <w:jc w:val="both"/>
+        <w:rPr>
+          <w:rFonts w:ascii="Calibri" w:hAnsi="Calibri" w:cs="Times"/>
+          <w:b/>
+          <w:sz w:val="22"/>
+          <w:szCs w:val="22"/>
+        </w:rPr>
+      </w:pPr>
+      <w:r>
+        <w:rPr>
+          <w:rFonts w:ascii="Calibri" w:hAnsi="Calibri" w:cs="Times"/>
+          <w:b/>
+          <w:sz w:val="22"/>
+          <w:szCs w:val="22"/>
+        </w:rPr>
+        <w:t xml:space="preserve">UNC 337 </w:t>
+      </w:r>
+      <w:r>
+        <w:rPr>
+          <w:rFonts w:ascii="Calibri" w:hAnsi="Calibri" w:cs="Times"/>
+          <w:b/>
+          <w:sz w:val="22"/>
+          <w:szCs w:val="22"/>
+        </w:rPr>
+        <w:tab/>
+      </w:r>
+      <w:r>
+        <w:rPr>
+          <w:rFonts w:ascii="Calibri" w:hAnsi="Calibri" w:cs="Times"/>
+          <w:sz w:val="22"/>
+          <w:szCs w:val="22"/>
+        </w:rPr>
+        <w:t>250.807.9270</w:t>
+      </w:r>
+    </w:p>
+    <w:p>
+      <w:pPr>
+        <w:jc w:val="both"/>
+        <w:rPr>
+          <w:rFonts w:ascii="Calibri" w:hAnsi="Calibri" w:cs="Times"/>
+        </w:rPr>
+      </w:pPr>
+      <w:r>
+        <w:rPr>
+          <w:rFonts w:ascii="Calibri" w:hAnsi="Calibri" w:cs="Times"/>
+          <w:color w:val="002145"/>
+          <w:shd w:val="clear" w:color="auto" w:fill="FFFFFF"/>
+        </w:rPr>
+        <w:t>email: </w:t>
+      </w:r>
+      <w:hyperlink r:id="rId15" w:tooltip="Email" w:history="1">
+        <w:r>
+          <w:rPr>
+            <w:rStyle w:val="Hyperlink"/>
+            <w:rFonts w:ascii="Calibri" w:hAnsi="Calibri" w:cs="Times"/>
+            <w:shd w:val="clear" w:color="auto" w:fill="FFFFFF"/>
+          </w:rPr>
+          <w:t>healthwellness.okanagan@ubc.ca</w:t>
+        </w:r>
+      </w:hyperlink>
+    </w:p>
+    <w:p>
+      <w:pPr>
+        <w:rPr>
+          <w:rFonts w:ascii="Calibri" w:hAnsi="Calibri" w:cs="Times"/>
+          <w:color w:val="0563C1" w:themeColor="hyperlink"/>
+          <w:u w:val="single"/>
+        </w:rPr>
+      </w:pPr>
+      <w:r>
+        <w:rPr>
+          <w:rFonts w:ascii="Calibri" w:hAnsi="Calibri" w:cs="Times"/>
+        </w:rPr>
+        <w:t xml:space="preserve">Web: </w:t>
+      </w:r>
+      <w:hyperlink r:id="rId16" w:history="1">
+        <w:r>
+          <w:rPr>
+            <w:rStyle w:val="Hyperlink"/>
+            <w:rFonts w:ascii="Calibri" w:hAnsi="Calibri" w:cs="Times"/>
+          </w:rPr>
+          <w:t>www.students.ok.ubc.ca/health-wellness</w:t>
+        </w:r>
+      </w:hyperlink>
     </w:p>
     <w:p>
       <w:pPr>
@@ -3466,6 +3924,30 @@
           <w:szCs w:val="22"/>
         </w:rPr>
       </w:pPr>
+      <w:r>
+        <w:rPr>
+          <w:rFonts w:ascii="Calibri" w:hAnsi="Calibri" w:cs="Times"/>
+          <w:sz w:val="22"/>
+          <w:szCs w:val="22"/>
+        </w:rPr>
+        <w:t>${</w:t>
+      </w:r>
+      <w:r>
+        <w:rPr>
+          <w:rFonts w:ascii="Calibri" w:hAnsi="Calibri" w:cs="Times"/>
+          <w:sz w:val="22"/>
+          <w:szCs w:val="22"/>
+        </w:rPr>
+        <w:t>/</w:t>
+      </w:r>
+      <w:r>
+        <w:rPr>
+          <w:rFonts w:ascii="Calibri" w:hAnsi="Calibri" w:cs="Times"/>
+          <w:sz w:val="22"/>
+          <w:szCs w:val="22"/>
+        </w:rPr>
+        <w:t>health}</w:t>
+      </w:r>
     </w:p>
     <w:p>
       <w:pPr>
@@ -3473,13 +3955,15 @@
         <w:spacing w:before="0" w:beforeAutospacing="0" w:after="0" w:afterAutospacing="0"/>
         <w:textAlignment w:val="baseline"/>
         <w:rPr>
-          <w:rFonts w:ascii="Calibri" w:hAnsi="Calibri" w:cs="Times"/>
-          <w:sz w:val="22"/>
-          <w:szCs w:val="22"/>
-        </w:rPr>
-      </w:pPr>
-      <w:r>
-        <w:rPr>
+          <w:rStyle w:val="eop"/>
+          <w:rFonts w:ascii="Calibri" w:hAnsi="Calibri" w:cs="Times"/>
+          <w:sz w:val="22"/>
+          <w:szCs w:val="22"/>
+        </w:rPr>
+      </w:pPr>
+      <w:r>
+        <w:rPr>
+          <w:rStyle w:val="eop"/>
           <w:rFonts w:ascii="Calibri" w:hAnsi="Calibri" w:cs="Times"/>
           <w:sz w:val="22"/>
           <w:szCs w:val="22"/>
@@ -3488,19 +3972,21 @@
       </w:r>
       <w:r>
         <w:rPr>
-          <w:rFonts w:ascii="Calibri" w:hAnsi="Calibri" w:cs="Times"/>
-          <w:sz w:val="22"/>
-          <w:szCs w:val="22"/>
-        </w:rPr>
-        <w:t>/</w:t>
-      </w:r>
-      <w:r>
-        <w:rPr>
-          <w:rFonts w:ascii="Calibri" w:hAnsi="Calibri" w:cs="Times"/>
-          <w:sz w:val="22"/>
-          <w:szCs w:val="22"/>
-        </w:rPr>
-        <w:t>health}</w:t>
+          <w:rStyle w:val="eop"/>
+          <w:rFonts w:ascii="Calibri" w:hAnsi="Calibri" w:cs="Times"/>
+          <w:sz w:val="22"/>
+          <w:szCs w:val="22"/>
+        </w:rPr>
+        <w:t>student</w:t>
+      </w:r>
+      <w:r>
+        <w:rPr>
+          <w:rStyle w:val="eop"/>
+          <w:rFonts w:ascii="Calibri" w:hAnsi="Calibri" w:cs="Times"/>
+          <w:sz w:val="22"/>
+          <w:szCs w:val="22"/>
+        </w:rPr>
+        <w:t>}</w:t>
       </w:r>
     </w:p>
     <w:p>
@@ -3509,38 +3995,84 @@
         <w:spacing w:before="0" w:beforeAutospacing="0" w:after="0" w:afterAutospacing="0"/>
         <w:textAlignment w:val="baseline"/>
         <w:rPr>
-          <w:rStyle w:val="eop"/>
-          <w:rFonts w:ascii="Calibri" w:hAnsi="Calibri" w:cs="Times"/>
-          <w:sz w:val="22"/>
-          <w:szCs w:val="22"/>
-        </w:rPr>
-      </w:pPr>
-      <w:r>
-        <w:rPr>
-          <w:rStyle w:val="eop"/>
-          <w:rFonts w:ascii="Calibri" w:hAnsi="Calibri" w:cs="Times"/>
-          <w:sz w:val="22"/>
-          <w:szCs w:val="22"/>
-        </w:rPr>
-        <w:t>${</w:t>
-      </w:r>
-      <w:r>
-        <w:rPr>
-          <w:rStyle w:val="eop"/>
-          <w:rFonts w:ascii="Calibri" w:hAnsi="Calibri" w:cs="Times"/>
-          <w:sz w:val="22"/>
-          <w:szCs w:val="22"/>
-        </w:rPr>
-        <w:t>student</w:t>
-      </w:r>
-      <w:r>
-        <w:rPr>
-          <w:rStyle w:val="eop"/>
-          <w:rFonts w:ascii="Calibri" w:hAnsi="Calibri" w:cs="Times"/>
-          <w:sz w:val="22"/>
-          <w:szCs w:val="22"/>
-        </w:rPr>
-        <w:t>}</w:t>
+          <w:rFonts w:ascii="Calibri" w:hAnsi="Calibri" w:cs="Times"/>
+          <w:sz w:val="22"/>
+          <w:szCs w:val="22"/>
+        </w:rPr>
+      </w:pPr>
+    </w:p>
+    <w:p>
+      <w:pPr>
+        <w:rPr>
+          <w:rFonts w:ascii="Calibri" w:hAnsi="Calibri" w:cs="Times"/>
+          <w:b/>
+          <w:color w:val="000000" w:themeColor="text1"/>
+          <w:u w:val="single"/>
+        </w:rPr>
+      </w:pPr>
+      <w:r>
+        <w:rPr>
+          <w:rFonts w:ascii="Calibri" w:hAnsi="Calibri" w:cs="Times"/>
+          <w:b/>
+          <w:color w:val="000000" w:themeColor="text1"/>
+          <w:u w:val="single"/>
+        </w:rPr>
+        <w:t>${student-title}</w:t>
+      </w:r>
+    </w:p>
+    <w:p>
+      <w:pPr>
+        <w:rPr>
+          <w:rFonts w:ascii="Calibri" w:hAnsi="Calibri" w:cs="Times"/>
+          <w:b/>
+          <w:color w:val="000000" w:themeColor="text1"/>
+          <w:u w:val="single"/>
+        </w:rPr>
+      </w:pPr>
+    </w:p>
+    <w:p>
+      <w:pPr>
+        <w:rPr>
+          <w:rStyle w:val="Hyperlink"/>
+          <w:rFonts w:ascii="Calibri" w:hAnsi="Calibri" w:cs="Times"/>
+          <w:color w:val="auto"/>
+          <w:u w:val="none"/>
+        </w:rPr>
+      </w:pPr>
+      <w:r>
+        <w:rPr>
+          <w:rFonts w:ascii="Calibri" w:hAnsi="Calibri" w:cs="Times"/>
+        </w:rPr>
+        <w:t xml:space="preserve">The Student Learning Hub (LIB 237) is your go-to resource for free math, science, writing, and language learning support. The Hub welcomes undergraduate students from all disciplines and year levels to access a range of supports that include </w:t>
+      </w:r>
+      <w:r>
+        <w:rPr>
+          <w:rFonts w:ascii="Calibri" w:hAnsi="Calibri" w:cs="Times"/>
+          <w:b/>
+          <w:bCs/>
+        </w:rPr>
+        <w:t>tutoring in math, sciences, languages, and writing, as well as help with study skills and learning strategies</w:t>
+      </w:r>
+      <w:r>
+        <w:rPr>
+          <w:rFonts w:ascii="Calibri" w:hAnsi="Calibri" w:cs="Times"/>
+        </w:rPr>
+        <w:t>. For more information, please visit the Hub’s website (</w:t>
+      </w:r>
+      <w:hyperlink r:id="rId17" w:history="1">
+        <w:r>
+          <w:rPr>
+            <w:rStyle w:val="Hyperlink"/>
+            <w:rFonts w:ascii="Calibri" w:hAnsi="Calibri" w:cs="Times"/>
+          </w:rPr>
+          <w:t>https://students.ok.ubc.ca/student-learning-hub/</w:t>
+        </w:r>
+      </w:hyperlink>
+      <w:r>
+        <w:rPr>
+          <w:rFonts w:ascii="Calibri" w:hAnsi="Calibri" w:cs="Times"/>
+        </w:rPr>
+        <w:t>) or call 250-807-9185.</w:t>
       </w:r>
     </w:p>
     <w:p>
@@ -3549,52 +4081,56 @@
         <w:spacing w:before="0" w:beforeAutospacing="0" w:after="0" w:afterAutospacing="0"/>
         <w:textAlignment w:val="baseline"/>
         <w:rPr>
-          <w:rFonts w:ascii="Calibri" w:hAnsi="Calibri" w:cs="Times"/>
-          <w:sz w:val="22"/>
-          <w:szCs w:val="22"/>
-        </w:rPr>
-      </w:pPr>
-    </w:p>
-    <w:p>
-      <w:pPr>
-        <w:rPr>
-          <w:rFonts w:ascii="Calibri" w:hAnsi="Calibri" w:cs="Times"/>
-          <w:b/>
-          <w:color w:val="000000" w:themeColor="text1"/>
-          <w:u w:val="single"/>
-        </w:rPr>
-      </w:pPr>
-      <w:r>
-        <w:rPr>
-          <w:rFonts w:ascii="Calibri" w:hAnsi="Calibri" w:cs="Times"/>
-          <w:b/>
-          <w:color w:val="000000" w:themeColor="text1"/>
-          <w:u w:val="single"/>
-        </w:rPr>
-        <w:t>${student-title}</w:t>
-      </w:r>
-    </w:p>
-    <w:p>
-      <w:pPr>
-        <w:rPr>
-          <w:rFonts w:ascii="Calibri" w:hAnsi="Calibri" w:cs="Times"/>
-          <w:b/>
-          <w:color w:val="000000" w:themeColor="text1"/>
-          <w:u w:val="single"/>
-        </w:rPr>
-      </w:pPr>
-    </w:p>
-    <w:p>
-      <w:pPr>
-        <w:rPr>
-          <w:rFonts w:ascii="Calibri" w:hAnsi="Calibri" w:cs="Times"/>
-        </w:rPr>
-      </w:pPr>
-      <w:r>
-        <w:rPr>
-          <w:rFonts w:ascii="Calibri" w:hAnsi="Calibri" w:cs="Times"/>
-        </w:rPr>
-        <w:t>${student-description}</w:t>
+          <w:rStyle w:val="eop"/>
+          <w:rFonts w:ascii="Calibri" w:hAnsi="Calibri" w:cs="Times"/>
+          <w:sz w:val="22"/>
+          <w:szCs w:val="22"/>
+        </w:rPr>
+      </w:pPr>
+      <w:r>
+        <w:rPr>
+          <w:rStyle w:val="eop"/>
+          <w:rFonts w:ascii="Calibri" w:hAnsi="Calibri" w:cs="Times"/>
+          <w:sz w:val="22"/>
+          <w:szCs w:val="22"/>
+        </w:rPr>
+        <w:t>${</w:t>
+      </w:r>
+      <w:r>
+        <w:rPr>
+          <w:rStyle w:val="eop"/>
+          <w:rFonts w:ascii="Calibri" w:hAnsi="Calibri" w:cs="Times"/>
+          <w:sz w:val="22"/>
+          <w:szCs w:val="22"/>
+        </w:rPr>
+        <w:t>/</w:t>
+      </w:r>
+      <w:r>
+        <w:rPr>
+          <w:rStyle w:val="eop"/>
+          <w:rFonts w:ascii="Calibri" w:hAnsi="Calibri" w:cs="Times"/>
+          <w:sz w:val="22"/>
+          <w:szCs w:val="22"/>
+        </w:rPr>
+        <w:t>student</w:t>
+      </w:r>
+      <w:r>
+        <w:rPr>
+          <w:rStyle w:val="eop"/>
+          <w:rFonts w:ascii="Calibri" w:hAnsi="Calibri" w:cs="Times"/>
+          <w:sz w:val="22"/>
+          <w:szCs w:val="22"/>
+        </w:rPr>
+        <w:t>}</w:t>
+      </w:r>
+      <w:r>
+        <w:rPr>
+          <w:rStyle w:val="eop"/>
+          <w:rFonts w:ascii="Calibri" w:hAnsi="Calibri" w:cs="Times"/>
+          <w:sz w:val="22"/>
+          <w:szCs w:val="22"/>
+        </w:rPr>
+        <w:t> </w:t>
       </w:r>
     </w:p>
     <w:p>
@@ -3603,56 +4139,18 @@
         <w:spacing w:before="0" w:beforeAutospacing="0" w:after="0" w:afterAutospacing="0"/>
         <w:textAlignment w:val="baseline"/>
         <w:rPr>
-          <w:rStyle w:val="eop"/>
-          <w:rFonts w:ascii="Calibri" w:hAnsi="Calibri" w:cs="Times"/>
-          <w:sz w:val="22"/>
-          <w:szCs w:val="22"/>
-        </w:rPr>
-      </w:pPr>
-      <w:r>
-        <w:rPr>
-          <w:rStyle w:val="eop"/>
-          <w:rFonts w:ascii="Calibri" w:hAnsi="Calibri" w:cs="Times"/>
-          <w:sz w:val="22"/>
-          <w:szCs w:val="22"/>
-        </w:rPr>
-        <w:t>${</w:t>
-      </w:r>
-      <w:r>
-        <w:rPr>
-          <w:rStyle w:val="eop"/>
-          <w:rFonts w:ascii="Calibri" w:hAnsi="Calibri" w:cs="Times"/>
-          <w:sz w:val="22"/>
-          <w:szCs w:val="22"/>
-        </w:rPr>
-        <w:t>/</w:t>
-      </w:r>
-      <w:r>
-        <w:rPr>
-          <w:rStyle w:val="eop"/>
-          <w:rFonts w:ascii="Calibri" w:hAnsi="Calibri" w:cs="Times"/>
-          <w:sz w:val="22"/>
-          <w:szCs w:val="22"/>
-        </w:rPr>
-        <w:t>student</w:t>
-      </w:r>
-      <w:r>
-        <w:rPr>
-          <w:rStyle w:val="eop"/>
-          <w:rFonts w:ascii="Calibri" w:hAnsi="Calibri" w:cs="Times"/>
-          <w:sz w:val="22"/>
-          <w:szCs w:val="22"/>
-        </w:rPr>
-        <w:t>}</w:t>
-      </w:r>
-      <w:r>
-        <w:rPr>
-          <w:rStyle w:val="eop"/>
-          <w:rFonts w:ascii="Calibri" w:hAnsi="Calibri" w:cs="Times"/>
-          <w:sz w:val="22"/>
-          <w:szCs w:val="22"/>
-        </w:rPr>
-        <w:t> </w:t>
+          <w:rFonts w:ascii="Calibri" w:hAnsi="Calibri" w:cs="Times"/>
+          <w:sz w:val="22"/>
+          <w:szCs w:val="22"/>
+        </w:rPr>
+      </w:pPr>
+      <w:r>
+        <w:rPr>
+          <w:rFonts w:ascii="Calibri" w:hAnsi="Calibri" w:cs="Times"/>
+          <w:sz w:val="22"/>
+          <w:szCs w:val="22"/>
+        </w:rPr>
+        <w:t>${copyright}</w:t>
       </w:r>
     </w:p>
     <w:p>
@@ -3666,14 +4164,42 @@
           <w:szCs w:val="22"/>
         </w:rPr>
       </w:pPr>
-      <w:r>
-        <w:rPr>
-          <w:rFonts w:ascii="Calibri" w:hAnsi="Calibri" w:cs="Times"/>
-          <w:sz w:val="22"/>
-          <w:szCs w:val="22"/>
-        </w:rPr>
-        <w:t>${copyright}</w:t>
-      </w:r>
+    </w:p>
+    <w:p>
+      <w:pPr>
+        <w:rPr>
+          <w:rFonts w:ascii="Calibri" w:hAnsi="Calibri" w:cs="Times"/>
+          <w:b/>
+          <w:color w:val="000000" w:themeColor="text1"/>
+          <w:u w:val="single"/>
+        </w:rPr>
+      </w:pPr>
+      <w:r>
+        <w:rPr>
+          <w:rFonts w:ascii="Calibri" w:hAnsi="Calibri" w:cs="Times"/>
+          <w:b/>
+          <w:color w:val="000000" w:themeColor="text1"/>
+          <w:u w:val="single"/>
+        </w:rPr>
+        <w:t>${copyright-title}</w:t>
+      </w:r>
+      <w:r>
+        <w:rPr>
+          <w:rFonts w:ascii="Calibri" w:hAnsi="Calibri" w:cs="Times"/>
+          <w:b/>
+          <w:color w:val="000000" w:themeColor="text1"/>
+          <w:u w:val="single"/>
+        </w:rPr>
+        <w:t xml:space="preserve"> </w:t>
+      </w:r>
+    </w:p>
+    <w:p>
+      <w:pPr>
+        <w:spacing w:after="120"/>
+        <w:rPr>
+          <w:rFonts w:eastAsia="Times New Roman" w:cstheme="minorHAnsi"/>
+        </w:rPr>
+      </w:pPr>
     </w:p>
     <w:p>
       <w:pPr>
@@ -3681,60 +4207,18 @@
         <w:spacing w:before="0" w:beforeAutospacing="0" w:after="0" w:afterAutospacing="0"/>
         <w:textAlignment w:val="baseline"/>
         <w:rPr>
-          <w:rFonts w:ascii="Calibri" w:hAnsi="Calibri" w:cs="Times"/>
-          <w:sz w:val="22"/>
-          <w:szCs w:val="22"/>
-        </w:rPr>
-      </w:pPr>
-    </w:p>
-    <w:p>
-      <w:pPr>
-        <w:rPr>
-          <w:rFonts w:ascii="Calibri" w:hAnsi="Calibri" w:cs="Times"/>
-          <w:b/>
-          <w:color w:val="000000" w:themeColor="text1"/>
-          <w:u w:val="single"/>
-        </w:rPr>
-      </w:pPr>
-      <w:r>
-        <w:rPr>
-          <w:rFonts w:ascii="Calibri" w:hAnsi="Calibri" w:cs="Times"/>
-          <w:b/>
-          <w:color w:val="000000" w:themeColor="text1"/>
-          <w:u w:val="single"/>
-        </w:rPr>
-        <w:t>${copyright-title}</w:t>
-      </w:r>
-      <w:r>
-        <w:rPr>
-          <w:rFonts w:ascii="Calibri" w:hAnsi="Calibri" w:cs="Times"/>
-          <w:b/>
-          <w:color w:val="000000" w:themeColor="text1"/>
-          <w:u w:val="single"/>
-        </w:rPr>
-        <w:t xml:space="preserve"> </w:t>
-      </w:r>
-    </w:p>
-    <w:p>
-      <w:pPr>
-        <w:spacing w:after="120"/>
-        <w:rPr>
-          <w:rFonts w:eastAsia="Times New Roman" w:cstheme="minorHAnsi"/>
-        </w:rPr>
-      </w:pPr>
-    </w:p>
-    <w:p>
-      <w:pPr>
-        <w:spacing w:after="120"/>
-        <w:rPr>
-          <w:rFonts w:ascii="Calibri" w:hAnsi="Calibri" w:cs="Times"/>
-        </w:rPr>
-      </w:pPr>
-      <w:r>
-        <w:rPr>
-          <w:rFonts w:ascii="Calibri" w:hAnsi="Calibri" w:cs="Times"/>
-        </w:rPr>
-        <w:t>${copyright-description}</w:t>
+          <w:rFonts w:ascii="Calibri" w:eastAsiaTheme="minorHAnsi" w:hAnsi="Calibri" w:cs="Times"/>
+          <w:sz w:val="22"/>
+          <w:szCs w:val="22"/>
+        </w:rPr>
+      </w:pPr>
+      <w:r>
+        <w:rPr>
+          <w:rFonts w:ascii="Calibri" w:eastAsiaTheme="minorHAnsi" w:hAnsi="Calibri" w:cs="Times"/>
+          <w:sz w:val="22"/>
+          <w:szCs w:val="22"/>
+        </w:rPr>
+        <w:t>All materials of this course (course handouts, lecture slides, assessments, course readings, etc.) are the intellectual property of the Course Instructor or licensed to be used in this course by the copyright owner. Redistribution of these materials by any means without permission of the copyright holder(s) constitutes a breach of copyright and may lead to academic discipline.</w:t>
       </w:r>
     </w:p>
     <w:p>
@@ -3748,6 +4232,8 @@
           <w:szCs w:val="22"/>
         </w:rPr>
       </w:pPr>
+      <w:bookmarkStart w:id="4" w:name="_GoBack"/>
+      <w:bookmarkEnd w:id="4"/>
       <w:r>
         <w:rPr>
           <w:rFonts w:ascii="Calibri" w:hAnsi="Calibri" w:cs="Times"/>
@@ -3883,6 +4369,16 @@
           <w:color w:val="2D371E"/>
         </w:rPr>
         <w:t xml:space="preserve"> </w:t>
+      </w:r>
+      <w:r>
+        <w:rPr>
+          <w:rFonts w:ascii="Calibri" w:hAnsi="Calibri" w:cs="Times"/>
+          <w:b/>
+          <w:bCs/>
+          <w:caps/>
+          <w:color w:val="2D371E"/>
+        </w:rPr>
+        <w:tab/>
       </w:r>
       <w:r>
         <w:rPr>
@@ -3903,8 +4399,12 @@
         <w:adjustRightInd w:val="0"/>
         <w:jc w:val="center"/>
         <w:rPr>
-          <w:rStyle w:val="Hyperlink"/>
-          <w:rFonts w:ascii="Calibri" w:hAnsi="Calibri" w:cs="Times"/>
+          <w:rFonts w:ascii="Calibri" w:hAnsi="Calibri" w:cs="Times"/>
+          <w:b/>
+          <w:bCs/>
+          <w:i/>
+          <w:iCs/>
+          <w:color w:val="2D371E"/>
         </w:rPr>
       </w:pPr>
       <w:r>
@@ -3914,7 +4414,7 @@
           <w:iCs/>
           <w:color w:val="4B4B4B"/>
         </w:rPr>
-        <w:t>${</w:t>
+        <w:t xml:space="preserve">Don't want to walk alone at night?  Not too sure how to get somewhere on campus?  Call </w:t>
       </w:r>
       <w:proofErr w:type="spellStart"/>
       <w:r>
@@ -3924,7 +4424,7 @@
           <w:iCs/>
           <w:color w:val="4B4B4B"/>
         </w:rPr>
-        <w:t>safewalk</w:t>
+        <w:t>Safewalk</w:t>
       </w:r>
       <w:proofErr w:type="spellEnd"/>
       <w:r>
@@ -3934,25 +4434,18 @@
           <w:iCs/>
           <w:color w:val="4B4B4B"/>
         </w:rPr>
-        <w:t>-</w:t>
-      </w:r>
-      <w:bookmarkStart w:id="4" w:name="_GoBack"/>
-      <w:bookmarkEnd w:id="4"/>
-      <w:r>
-        <w:rPr>
-          <w:rFonts w:ascii="Calibri" w:hAnsi="Calibri" w:cs="Times"/>
+        <w:t xml:space="preserve"> at </w:t>
+      </w:r>
+      <w:r>
+        <w:rPr>
+          <w:rFonts w:ascii="Calibri" w:hAnsi="Calibri" w:cs="Times"/>
+          <w:b/>
+          <w:bCs/>
           <w:i/>
           <w:iCs/>
-          <w:color w:val="4B4B4B"/>
-        </w:rPr>
-        <w:t>description}</w:t>
-      </w:r>
-      <w:r>
-        <w:rPr>
-          <w:rStyle w:val="Hyperlink"/>
-          <w:rFonts w:ascii="Calibri" w:hAnsi="Calibri" w:cs="Times"/>
-        </w:rPr>
-        <w:t xml:space="preserve"> </w:t>
+          <w:color w:val="2D371E"/>
+        </w:rPr>
+        <w:t xml:space="preserve">250-807-8076. </w:t>
       </w:r>
     </w:p>
     <w:p>
@@ -3961,49 +4454,43 @@
         <w:spacing w:before="0" w:beforeAutospacing="0" w:after="0" w:afterAutospacing="0"/>
         <w:textAlignment w:val="baseline"/>
         <w:rPr>
-          <w:rFonts w:ascii="Calibri" w:hAnsi="Calibri" w:cs="Times"/>
-          <w:sz w:val="22"/>
-          <w:szCs w:val="22"/>
-        </w:rPr>
-      </w:pPr>
-      <w:r>
-        <w:rPr>
-          <w:rStyle w:val="eop"/>
-          <w:rFonts w:ascii="Calibri" w:hAnsi="Calibri" w:cs="Times"/>
-          <w:sz w:val="22"/>
-          <w:szCs w:val="22"/>
-        </w:rPr>
-        <w:t>${</w:t>
-      </w:r>
-      <w:r>
-        <w:rPr>
-          <w:rStyle w:val="eop"/>
-          <w:rFonts w:ascii="Calibri" w:hAnsi="Calibri" w:cs="Times"/>
-          <w:sz w:val="22"/>
-          <w:szCs w:val="22"/>
-        </w:rPr>
-        <w:t>/</w:t>
-      </w:r>
-      <w:proofErr w:type="spellStart"/>
-      <w:r>
-        <w:rPr>
-          <w:rStyle w:val="eop"/>
-          <w:rFonts w:ascii="Calibri" w:hAnsi="Calibri" w:cs="Times"/>
-          <w:sz w:val="22"/>
-          <w:szCs w:val="22"/>
-        </w:rPr>
-        <w:t>safewalk</w:t>
-      </w:r>
-      <w:proofErr w:type="spellEnd"/>
-      <w:r>
-        <w:rPr>
-          <w:rStyle w:val="eop"/>
-          <w:rFonts w:ascii="Calibri" w:hAnsi="Calibri" w:cs="Times"/>
-          <w:sz w:val="22"/>
-          <w:szCs w:val="22"/>
-        </w:rPr>
-        <w:t>}</w:t>
-      </w:r>
+          <w:rStyle w:val="Hyperlink"/>
+          <w:rFonts w:ascii="Calibri" w:hAnsi="Calibri" w:cs="Times"/>
+          <w:sz w:val="22"/>
+          <w:szCs w:val="22"/>
+        </w:rPr>
+      </w:pPr>
+      <w:r>
+        <w:rPr>
+          <w:rFonts w:ascii="Calibri" w:hAnsi="Calibri" w:cs="Times"/>
+          <w:bCs/>
+          <w:i/>
+          <w:iCs/>
+          <w:color w:val="2D371E"/>
+          <w:sz w:val="22"/>
+          <w:szCs w:val="22"/>
+        </w:rPr>
+        <w:t>For more information, see:</w:t>
+      </w:r>
+      <w:r>
+        <w:rPr>
+          <w:rFonts w:ascii="Calibri" w:hAnsi="Calibri" w:cs="Times"/>
+          <w:sz w:val="22"/>
+          <w:szCs w:val="22"/>
+        </w:rPr>
+        <w:t xml:space="preserve"> </w:t>
+      </w:r>
+      <w:hyperlink r:id="rId18" w:history="1">
+        <w:r>
+          <w:rPr>
+            <w:rStyle w:val="Hyperlink"/>
+            <w:rFonts w:ascii="Calibri" w:hAnsi="Calibri" w:cs="Times"/>
+            <w:sz w:val="22"/>
+            <w:szCs w:val="22"/>
+          </w:rPr>
+          <w:t>www.security.ok.ubc.ca</w:t>
+        </w:r>
+      </w:hyperlink>
     </w:p>
     <w:p>
       <w:pPr>
@@ -4016,6 +4503,56 @@
           <w:szCs w:val="22"/>
         </w:rPr>
       </w:pPr>
+      <w:r>
+        <w:rPr>
+          <w:rStyle w:val="eop"/>
+          <w:rFonts w:ascii="Calibri" w:hAnsi="Calibri" w:cs="Times"/>
+          <w:sz w:val="22"/>
+          <w:szCs w:val="22"/>
+        </w:rPr>
+        <w:t>${</w:t>
+      </w:r>
+      <w:r>
+        <w:rPr>
+          <w:rStyle w:val="eop"/>
+          <w:rFonts w:ascii="Calibri" w:hAnsi="Calibri" w:cs="Times"/>
+          <w:sz w:val="22"/>
+          <w:szCs w:val="22"/>
+        </w:rPr>
+        <w:t>/</w:t>
+      </w:r>
+      <w:proofErr w:type="spellStart"/>
+      <w:r>
+        <w:rPr>
+          <w:rStyle w:val="eop"/>
+          <w:rFonts w:ascii="Calibri" w:hAnsi="Calibri" w:cs="Times"/>
+          <w:sz w:val="22"/>
+          <w:szCs w:val="22"/>
+        </w:rPr>
+        <w:t>safewalk</w:t>
+      </w:r>
+      <w:proofErr w:type="spellEnd"/>
+      <w:r>
+        <w:rPr>
+          <w:rStyle w:val="eop"/>
+          <w:rFonts w:ascii="Calibri" w:hAnsi="Calibri" w:cs="Times"/>
+          <w:sz w:val="22"/>
+          <w:szCs w:val="22"/>
+        </w:rPr>
+        <w:t>}</w:t>
+      </w:r>
+    </w:p>
+    <w:p>
+      <w:pPr>
+        <w:pStyle w:val="paragraph"/>
+        <w:spacing w:before="0" w:beforeAutospacing="0" w:after="0" w:afterAutospacing="0"/>
+        <w:textAlignment w:val="baseline"/>
+        <w:rPr>
+          <w:rFonts w:ascii="Calibri" w:hAnsi="Calibri" w:cs="Times"/>
+          <w:sz w:val="22"/>
+          <w:szCs w:val="22"/>
+        </w:rPr>
+      </w:pPr>
     </w:p>
     <w:p>
       <w:pPr>
@@ -4029,12 +4566,12 @@
       </w:pPr>
     </w:p>
     <w:sectPr>
-      <w:headerReference w:type="even" r:id="rId8"/>
-      <w:headerReference w:type="default" r:id="rId9"/>
-      <w:footerReference w:type="even" r:id="rId10"/>
-      <w:footerReference w:type="default" r:id="rId11"/>
-      <w:headerReference w:type="first" r:id="rId12"/>
-      <w:footerReference w:type="first" r:id="rId13"/>
+      <w:headerReference w:type="even" r:id="rId19"/>
+      <w:headerReference w:type="default" r:id="rId20"/>
+      <w:footerReference w:type="even" r:id="rId21"/>
+      <w:footerReference w:type="default" r:id="rId22"/>
+      <w:headerReference w:type="first" r:id="rId23"/>
+      <w:footerReference w:type="first" r:id="rId24"/>
       <w:pgSz w:w="12240" w:h="15840"/>
       <w:pgMar w:top="1440" w:right="1440" w:bottom="1440" w:left="1440" w:header="720" w:footer="720" w:gutter="0"/>
       <w:cols w:space="720"/>

</xml_diff>